<commit_message>
added geographical graphs and the report
</commit_message>
<xml_diff>
--- a/Report.docx
+++ b/Report.docx
@@ -4,543 +4,2242 @@
   <w:body>
     <w:p>
       <w:pPr>
-        <w:rPr>
-          <w:rFonts w:ascii="Arial" w:hAnsi="Arial" w:cs="Arial"/>
+        <w:spacing w:after="0" w:line="240" w:lineRule="auto"/>
+        <w:textAlignment w:val="baseline"/>
+        <w:rPr>
+          <w:rFonts w:ascii="Segoe UI" w:eastAsia="Times New Roman" w:hAnsi="Segoe UI" w:cs="Segoe UI"/>
+          <w:sz w:val="18"/>
+          <w:szCs w:val="18"/>
+          <w:lang w:eastAsia="en-GB"/>
+        </w:rPr>
+      </w:pPr>
+      <w:r>
+        <w:rPr>
+          <w:rFonts w:ascii="Calibri" w:eastAsia="Times New Roman" w:hAnsi="Calibri" w:cs="Calibri"/>
+          <w:lang w:eastAsia="en-GB"/>
+        </w:rPr>
+        <w:t>Web Science Coursework – March 2021  </w:t>
+      </w:r>
+    </w:p>
+    <w:p>
+      <w:pPr>
+        <w:spacing w:after="0" w:line="240" w:lineRule="auto"/>
+        <w:textAlignment w:val="baseline"/>
+        <w:rPr>
+          <w:rFonts w:ascii="Segoe UI" w:eastAsia="Times New Roman" w:hAnsi="Segoe UI" w:cs="Segoe UI"/>
+          <w:sz w:val="18"/>
+          <w:szCs w:val="18"/>
+          <w:lang w:eastAsia="en-GB"/>
+        </w:rPr>
+      </w:pPr>
+      <w:r>
+        <w:rPr>
+          <w:rFonts w:ascii="Calibri" w:eastAsia="Times New Roman" w:hAnsi="Calibri" w:cs="Calibri"/>
+          <w:lang w:eastAsia="en-GB"/>
+        </w:rPr>
+        <w:t>Alana Grant - 2390384  </w:t>
+      </w:r>
+    </w:p>
+    <w:p>
+      <w:pPr>
+        <w:spacing w:after="0" w:line="240" w:lineRule="auto"/>
+        <w:textAlignment w:val="baseline"/>
+        <w:rPr>
+          <w:rFonts w:ascii="Segoe UI" w:eastAsia="Times New Roman" w:hAnsi="Segoe UI" w:cs="Segoe UI"/>
+          <w:sz w:val="18"/>
+          <w:szCs w:val="18"/>
+          <w:lang w:eastAsia="en-GB"/>
+        </w:rPr>
+      </w:pPr>
+      <w:r>
+        <w:rPr>
+          <w:rFonts w:ascii="Calibri" w:eastAsia="Times New Roman" w:hAnsi="Calibri" w:cs="Calibri"/>
+          <w:lang w:eastAsia="en-GB"/>
+        </w:rPr>
+        <w:t>Heather Cook - 2375346 </w:t>
+      </w:r>
+    </w:p>
+    <w:p>
+      <w:pPr>
+        <w:spacing w:after="0" w:line="240" w:lineRule="auto"/>
+        <w:textAlignment w:val="baseline"/>
+        <w:rPr>
+          <w:rFonts w:ascii="Segoe UI" w:eastAsia="Times New Roman" w:hAnsi="Segoe UI" w:cs="Segoe UI"/>
+          <w:sz w:val="18"/>
+          <w:szCs w:val="18"/>
+          <w:lang w:eastAsia="en-GB"/>
+        </w:rPr>
+      </w:pPr>
+      <w:r>
+        <w:rPr>
+          <w:rFonts w:ascii="Calibri" w:eastAsia="Times New Roman" w:hAnsi="Calibri" w:cs="Calibri"/>
+          <w:lang w:eastAsia="en-GB"/>
+        </w:rPr>
+        <w:t>  </w:t>
+      </w:r>
+    </w:p>
+    <w:p>
+      <w:pPr>
+        <w:spacing w:after="0" w:line="240" w:lineRule="auto"/>
+        <w:textAlignment w:val="baseline"/>
+        <w:rPr>
+          <w:rFonts w:ascii="Segoe UI" w:eastAsia="Times New Roman" w:hAnsi="Segoe UI" w:cs="Segoe UI"/>
+          <w:sz w:val="18"/>
+          <w:szCs w:val="18"/>
+          <w:lang w:eastAsia="en-GB"/>
+        </w:rPr>
+      </w:pPr>
+      <w:r>
+        <w:rPr>
+          <w:rFonts w:ascii="Calibri" w:eastAsia="Times New Roman" w:hAnsi="Calibri" w:cs="Calibri"/>
           <w:b/>
           <w:bCs/>
-          <w:sz w:val="28"/>
-          <w:szCs w:val="28"/>
-        </w:rPr>
-      </w:pPr>
-      <w:r>
-        <w:rPr>
-          <w:rFonts w:ascii="Arial" w:hAnsi="Arial" w:cs="Arial"/>
+          <w:u w:val="single"/>
+          <w:lang w:eastAsia="en-GB"/>
+        </w:rPr>
+        <w:t>Section 1: Introduction </w:t>
+      </w:r>
+      <w:r>
+        <w:rPr>
+          <w:rFonts w:ascii="Calibri" w:eastAsia="Times New Roman" w:hAnsi="Calibri" w:cs="Calibri"/>
+          <w:lang w:eastAsia="en-GB"/>
+        </w:rPr>
+        <w:t> </w:t>
+      </w:r>
+    </w:p>
+    <w:p>
+      <w:pPr>
+        <w:spacing w:after="0" w:line="240" w:lineRule="auto"/>
+        <w:textAlignment w:val="baseline"/>
+        <w:rPr>
+          <w:rFonts w:ascii="Segoe UI" w:eastAsia="Times New Roman" w:hAnsi="Segoe UI" w:cs="Segoe UI"/>
+          <w:sz w:val="18"/>
+          <w:szCs w:val="18"/>
+          <w:lang w:eastAsia="en-GB"/>
+        </w:rPr>
+      </w:pPr>
+      <w:r>
+        <w:rPr>
+          <w:rFonts w:ascii="Calibri" w:eastAsia="Times New Roman" w:hAnsi="Calibri" w:cs="Calibri"/>
           <w:b/>
           <w:bCs/>
-          <w:sz w:val="28"/>
-          <w:szCs w:val="28"/>
-        </w:rPr>
-        <w:t>Web Science Assessed Exercise Report</w:t>
-      </w:r>
-    </w:p>
-    <w:p>
-      <w:pPr>
-        <w:rPr>
-          <w:rFonts w:ascii="Arial" w:hAnsi="Arial" w:cs="Arial"/>
+          <w:lang w:eastAsia="en-GB"/>
+        </w:rPr>
+        <w:t>a. Describe the software developed with appropriate details; if you have used code from elsewhere please specify it  </w:t>
+      </w:r>
+      <w:r>
+        <w:rPr>
+          <w:rFonts w:ascii="Calibri" w:eastAsia="Times New Roman" w:hAnsi="Calibri" w:cs="Calibri"/>
+          <w:lang w:eastAsia="en-GB"/>
+        </w:rPr>
+        <w:t> </w:t>
+      </w:r>
+    </w:p>
+    <w:p>
+      <w:pPr>
+        <w:spacing w:after="0" w:line="240" w:lineRule="auto"/>
+        <w:textAlignment w:val="baseline"/>
+        <w:rPr>
+          <w:rFonts w:ascii="Segoe UI" w:eastAsia="Times New Roman" w:hAnsi="Segoe UI" w:cs="Segoe UI"/>
+          <w:sz w:val="18"/>
+          <w:szCs w:val="18"/>
+          <w:lang w:eastAsia="en-GB"/>
+        </w:rPr>
+      </w:pPr>
+      <w:r>
+        <w:rPr>
+          <w:rFonts w:ascii="Calibri" w:eastAsia="Times New Roman" w:hAnsi="Calibri" w:cs="Calibri"/>
+          <w:lang w:eastAsia="en-GB"/>
+        </w:rPr>
+        <w:t>Software used – PyCharm, MongoDB  </w:t>
+      </w:r>
+      <w:r>
+        <w:rPr>
+          <w:rFonts w:ascii="Calibri" w:eastAsia="Times New Roman" w:hAnsi="Calibri" w:cs="Calibri"/>
+          <w:lang w:eastAsia="en-GB"/>
+        </w:rPr>
+        <w:br/>
+        <w:t xml:space="preserve">Code used – Josemon's starting guide code to partly process tweets, Natural Learning Toolkit for removing stopwords, Sklearn for help clustering </w:t>
+      </w:r>
+      <w:proofErr w:type="gramStart"/>
+      <w:r>
+        <w:rPr>
+          <w:rFonts w:ascii="Calibri" w:eastAsia="Times New Roman" w:hAnsi="Calibri" w:cs="Calibri"/>
+          <w:lang w:eastAsia="en-GB"/>
+        </w:rPr>
+        <w:t>tweets</w:t>
+      </w:r>
+      <w:proofErr w:type="gramEnd"/>
+      <w:r>
+        <w:rPr>
+          <w:rFonts w:ascii="Calibri" w:eastAsia="Times New Roman" w:hAnsi="Calibri" w:cs="Calibri"/>
+          <w:lang w:eastAsia="en-GB"/>
+        </w:rPr>
+        <w:t>  </w:t>
+      </w:r>
+    </w:p>
+    <w:p>
+      <w:pPr>
+        <w:spacing w:after="0" w:line="240" w:lineRule="auto"/>
+        <w:textAlignment w:val="baseline"/>
+        <w:rPr>
+          <w:rFonts w:ascii="Segoe UI" w:eastAsia="Times New Roman" w:hAnsi="Segoe UI" w:cs="Segoe UI"/>
+          <w:sz w:val="18"/>
+          <w:szCs w:val="18"/>
+          <w:lang w:eastAsia="en-GB"/>
+        </w:rPr>
+      </w:pPr>
+      <w:r>
+        <w:rPr>
+          <w:rFonts w:ascii="Calibri" w:eastAsia="Times New Roman" w:hAnsi="Calibri" w:cs="Calibri"/>
           <w:b/>
           <w:bCs/>
-          <w:sz w:val="28"/>
-          <w:szCs w:val="28"/>
-        </w:rPr>
-      </w:pPr>
-    </w:p>
-    <w:p>
-      <w:pPr>
-        <w:rPr>
-          <w:rFonts w:ascii="Arial" w:hAnsi="Arial" w:cs="Arial"/>
+          <w:lang w:eastAsia="en-GB"/>
+        </w:rPr>
+        <w:t>b. Specify the time and duration of data </w:t>
+      </w:r>
+      <w:proofErr w:type="gramStart"/>
+      <w:r>
+        <w:rPr>
+          <w:rFonts w:ascii="Calibri" w:eastAsia="Times New Roman" w:hAnsi="Calibri" w:cs="Calibri"/>
           <w:b/>
           <w:bCs/>
-          <w:sz w:val="26"/>
-          <w:szCs w:val="26"/>
-        </w:rPr>
-      </w:pPr>
-      <w:r>
-        <w:rPr>
-          <w:rFonts w:ascii="Arial" w:hAnsi="Arial" w:cs="Arial"/>
+          <w:lang w:eastAsia="en-GB"/>
+        </w:rPr>
+        <w:t>collected</w:t>
+      </w:r>
+      <w:proofErr w:type="gramEnd"/>
+      <w:r>
+        <w:rPr>
+          <w:rFonts w:ascii="Calibri" w:eastAsia="Times New Roman" w:hAnsi="Calibri" w:cs="Calibri"/>
           <w:b/>
           <w:bCs/>
-          <w:sz w:val="26"/>
-          <w:szCs w:val="26"/>
-        </w:rPr>
-        <w:t>Team Project</w:t>
-      </w:r>
-    </w:p>
-    <w:p>
-      <w:pPr>
-        <w:pStyle w:val="ListParagraph"/>
-        <w:numPr>
-          <w:ilvl w:val="0"/>
-          <w:numId w:val="1"/>
-        </w:numPr>
-        <w:rPr>
-          <w:rFonts w:ascii="Arial" w:hAnsi="Arial" w:cs="Arial"/>
-        </w:rPr>
-      </w:pPr>
-      <w:r>
-        <w:rPr>
-          <w:rFonts w:ascii="Arial" w:hAnsi="Arial" w:cs="Arial"/>
-        </w:rPr>
-        <w:t>Heather Cook 2375346c</w:t>
-      </w:r>
-    </w:p>
-    <w:p>
-      <w:pPr>
-        <w:pStyle w:val="ListParagraph"/>
-        <w:numPr>
-          <w:ilvl w:val="0"/>
-          <w:numId w:val="1"/>
-        </w:numPr>
-        <w:rPr>
-          <w:rFonts w:ascii="Arial" w:hAnsi="Arial" w:cs="Arial"/>
-        </w:rPr>
-      </w:pPr>
-      <w:r>
-        <w:rPr>
-          <w:rFonts w:ascii="Arial" w:hAnsi="Arial" w:cs="Arial"/>
-        </w:rPr>
-        <w:t xml:space="preserve">Alana Grant </w:t>
-      </w:r>
-      <w:r>
-        <w:rPr>
-          <w:rFonts w:ascii="Arial" w:hAnsi="Arial" w:cs="Arial"/>
-        </w:rPr>
-        <w:t>2390384</w:t>
-      </w:r>
-      <w:r>
-        <w:rPr>
-          <w:rFonts w:ascii="Arial" w:hAnsi="Arial" w:cs="Arial"/>
-        </w:rPr>
-        <w:t>g</w:t>
-      </w:r>
-    </w:p>
-    <w:p>
-      <w:pPr>
-        <w:rPr>
-          <w:rFonts w:ascii="Arial" w:hAnsi="Arial" w:cs="Arial"/>
-          <w:sz w:val="24"/>
-          <w:szCs w:val="24"/>
-        </w:rPr>
-      </w:pPr>
-    </w:p>
-    <w:p>
-      <w:pPr>
-        <w:rPr>
-          <w:rFonts w:ascii="Arial" w:hAnsi="Arial" w:cs="Arial"/>
+          <w:lang w:eastAsia="en-GB"/>
+        </w:rPr>
+        <w:t> </w:t>
+      </w:r>
+      <w:r>
+        <w:rPr>
+          <w:rFonts w:ascii="Calibri" w:eastAsia="Times New Roman" w:hAnsi="Calibri" w:cs="Calibri"/>
+          <w:lang w:eastAsia="en-GB"/>
+        </w:rPr>
+        <w:t> </w:t>
+      </w:r>
+    </w:p>
+    <w:p>
+      <w:pPr>
+        <w:spacing w:after="0" w:line="240" w:lineRule="auto"/>
+        <w:textAlignment w:val="baseline"/>
+        <w:rPr>
+          <w:rFonts w:ascii="Segoe UI" w:eastAsia="Times New Roman" w:hAnsi="Segoe UI" w:cs="Segoe UI"/>
+          <w:sz w:val="18"/>
+          <w:szCs w:val="18"/>
+          <w:lang w:eastAsia="en-GB"/>
+        </w:rPr>
+      </w:pPr>
+      <w:r>
+        <w:rPr>
+          <w:rFonts w:ascii="Calibri" w:eastAsia="Times New Roman" w:hAnsi="Calibri" w:cs="Calibri"/>
+          <w:lang w:eastAsia="en-GB"/>
+        </w:rPr>
+        <w:t>Says run for an hour at a particular time of day (need to check when this is) </w:t>
+      </w:r>
+    </w:p>
+    <w:p>
+      <w:pPr>
+        <w:spacing w:after="0" w:line="240" w:lineRule="auto"/>
+        <w:textAlignment w:val="baseline"/>
+        <w:rPr>
+          <w:rFonts w:ascii="Segoe UI" w:eastAsia="Times New Roman" w:hAnsi="Segoe UI" w:cs="Segoe UI"/>
+          <w:sz w:val="18"/>
+          <w:szCs w:val="18"/>
+          <w:lang w:eastAsia="en-GB"/>
+        </w:rPr>
+      </w:pPr>
+      <w:r>
+        <w:rPr>
+          <w:rFonts w:ascii="Calibri" w:eastAsia="Times New Roman" w:hAnsi="Calibri" w:cs="Calibri"/>
+          <w:lang w:eastAsia="en-GB"/>
+        </w:rPr>
+        <w:t> </w:t>
+      </w:r>
+    </w:p>
+    <w:p>
+      <w:pPr>
+        <w:spacing w:after="0" w:line="240" w:lineRule="auto"/>
+        <w:textAlignment w:val="baseline"/>
+        <w:rPr>
+          <w:rFonts w:ascii="Segoe UI" w:eastAsia="Times New Roman" w:hAnsi="Segoe UI" w:cs="Segoe UI"/>
+          <w:sz w:val="18"/>
+          <w:szCs w:val="18"/>
+          <w:lang w:eastAsia="en-GB"/>
+        </w:rPr>
+      </w:pPr>
+      <w:r>
+        <w:rPr>
+          <w:rFonts w:ascii="Calibri" w:eastAsia="Times New Roman" w:hAnsi="Calibri" w:cs="Calibri"/>
           <w:b/>
           <w:bCs/>
-          <w:sz w:val="26"/>
-          <w:szCs w:val="26"/>
-        </w:rPr>
-      </w:pPr>
-      <w:r>
-        <w:rPr>
-          <w:rFonts w:ascii="Arial" w:hAnsi="Arial" w:cs="Arial"/>
+          <w:u w:val="single"/>
+          <w:lang w:eastAsia="en-GB"/>
+        </w:rPr>
+        <w:t>Section 2: Data crawl </w:t>
+      </w:r>
+      <w:r>
+        <w:rPr>
+          <w:rFonts w:ascii="Calibri" w:eastAsia="Times New Roman" w:hAnsi="Calibri" w:cs="Calibri"/>
+          <w:lang w:eastAsia="en-GB"/>
+        </w:rPr>
+        <w:t> </w:t>
+      </w:r>
+    </w:p>
+    <w:p>
+      <w:pPr>
+        <w:spacing w:after="0" w:line="240" w:lineRule="auto"/>
+        <w:textAlignment w:val="baseline"/>
+        <w:rPr>
+          <w:rFonts w:ascii="Segoe UI" w:eastAsia="Times New Roman" w:hAnsi="Segoe UI" w:cs="Segoe UI"/>
+          <w:sz w:val="18"/>
+          <w:szCs w:val="18"/>
+          <w:lang w:eastAsia="en-GB"/>
+        </w:rPr>
+      </w:pPr>
+      <w:r>
+        <w:rPr>
+          <w:rFonts w:ascii="Calibri" w:eastAsia="Times New Roman" w:hAnsi="Calibri" w:cs="Calibri"/>
           <w:b/>
           <w:bCs/>
-          <w:sz w:val="26"/>
-          <w:szCs w:val="26"/>
-        </w:rPr>
-        <w:t>Introduction</w:t>
-      </w:r>
-    </w:p>
-    <w:p>
-      <w:pPr>
-        <w:pStyle w:val="ListParagraph"/>
-        <w:numPr>
-          <w:ilvl w:val="0"/>
-          <w:numId w:val="1"/>
-        </w:numPr>
-        <w:rPr>
-          <w:rFonts w:ascii="Arial" w:hAnsi="Arial" w:cs="Arial"/>
+          <w:lang w:eastAsia="en-GB"/>
+        </w:rPr>
+        <w:t>a. Use Twitter Streaming API for collecting 1% data </w:t>
+      </w:r>
+      <w:r>
+        <w:rPr>
+          <w:rFonts w:ascii="Calibri" w:eastAsia="Times New Roman" w:hAnsi="Calibri" w:cs="Calibri"/>
+          <w:lang w:eastAsia="en-GB"/>
+        </w:rPr>
+        <w:t> </w:t>
+      </w:r>
+      <w:r>
+        <w:rPr>
+          <w:rFonts w:ascii="Calibri" w:eastAsia="Times New Roman" w:hAnsi="Calibri" w:cs="Calibri"/>
+          <w:lang w:eastAsia="en-GB"/>
+        </w:rPr>
+        <w:br/>
+      </w:r>
+      <w:r>
+        <w:rPr>
+          <w:rFonts w:ascii="Calibri" w:eastAsia="Times New Roman" w:hAnsi="Calibri" w:cs="Calibri"/>
           <w:b/>
           <w:bCs/>
-          <w:sz w:val="26"/>
-          <w:szCs w:val="26"/>
-        </w:rPr>
-      </w:pPr>
-      <w:r>
-        <w:rPr>
-          <w:rFonts w:ascii="Arial" w:hAnsi="Arial" w:cs="Arial"/>
-        </w:rPr>
-        <w:t>Describe the software (cite used code)</w:t>
-      </w:r>
-    </w:p>
-    <w:p>
-      <w:pPr>
-        <w:pStyle w:val="ListParagraph"/>
-        <w:numPr>
-          <w:ilvl w:val="0"/>
-          <w:numId w:val="1"/>
-        </w:numPr>
-        <w:rPr>
-          <w:rFonts w:ascii="Arial" w:hAnsi="Arial" w:cs="Arial"/>
+          <w:lang w:eastAsia="en-GB"/>
+        </w:rPr>
+        <w:t>i. Specify the APIs used </w:t>
+      </w:r>
+      <w:r>
+        <w:rPr>
+          <w:rFonts w:ascii="Calibri" w:eastAsia="Times New Roman" w:hAnsi="Calibri" w:cs="Calibri"/>
+          <w:lang w:eastAsia="en-GB"/>
+        </w:rPr>
+        <w:t> </w:t>
+      </w:r>
+    </w:p>
+    <w:p>
+      <w:pPr>
+        <w:spacing w:after="0" w:line="240" w:lineRule="auto"/>
+        <w:textAlignment w:val="baseline"/>
+        <w:rPr>
+          <w:rFonts w:ascii="Segoe UI" w:eastAsia="Times New Roman" w:hAnsi="Segoe UI" w:cs="Segoe UI"/>
+          <w:sz w:val="18"/>
+          <w:szCs w:val="18"/>
+          <w:lang w:eastAsia="en-GB"/>
+        </w:rPr>
+      </w:pPr>
+      <w:r>
+        <w:rPr>
+          <w:rFonts w:ascii="Calibri" w:eastAsia="Times New Roman" w:hAnsi="Calibri" w:cs="Calibri"/>
           <w:b/>
           <w:bCs/>
-          <w:sz w:val="26"/>
-          <w:szCs w:val="26"/>
-        </w:rPr>
-      </w:pPr>
-      <w:r>
-        <w:rPr>
-          <w:rFonts w:ascii="Arial" w:hAnsi="Arial" w:cs="Arial"/>
-        </w:rPr>
-        <w:t>Specify the time and duration of data collected.</w:t>
-      </w:r>
-    </w:p>
-    <w:p>
-      <w:pPr>
-        <w:pStyle w:val="ListParagraph"/>
-        <w:rPr>
-          <w:rFonts w:ascii="Arial" w:hAnsi="Arial" w:cs="Arial"/>
+          <w:lang w:eastAsia="en-GB"/>
+        </w:rPr>
+        <w:t xml:space="preserve">1. Please do not include entire code here; just main description of the </w:t>
+      </w:r>
+      <w:proofErr w:type="gramStart"/>
+      <w:r>
+        <w:rPr>
+          <w:rFonts w:ascii="Calibri" w:eastAsia="Times New Roman" w:hAnsi="Calibri" w:cs="Calibri"/>
           <w:b/>
           <w:bCs/>
-          <w:sz w:val="26"/>
-          <w:szCs w:val="26"/>
-        </w:rPr>
-      </w:pPr>
-    </w:p>
-    <w:p>
-      <w:pPr>
-        <w:rPr>
-          <w:rFonts w:ascii="Arial" w:hAnsi="Arial" w:cs="Arial"/>
+          <w:lang w:eastAsia="en-GB"/>
+        </w:rPr>
+        <w:t>function</w:t>
+      </w:r>
+      <w:proofErr w:type="gramEnd"/>
+      <w:r>
+        <w:rPr>
+          <w:rFonts w:ascii="Calibri" w:eastAsia="Times New Roman" w:hAnsi="Calibri" w:cs="Calibri"/>
+          <w:lang w:eastAsia="en-GB"/>
+        </w:rPr>
+        <w:t> </w:t>
+      </w:r>
+    </w:p>
+    <w:p>
+      <w:pPr>
+        <w:spacing w:after="0" w:line="240" w:lineRule="auto"/>
+        <w:textAlignment w:val="baseline"/>
+        <w:rPr>
+          <w:rFonts w:ascii="Segoe UI" w:eastAsia="Times New Roman" w:hAnsi="Segoe UI" w:cs="Segoe UI"/>
+          <w:sz w:val="18"/>
+          <w:szCs w:val="18"/>
+          <w:lang w:eastAsia="en-GB"/>
+        </w:rPr>
+      </w:pPr>
+      <w:r>
+        <w:rPr>
+          <w:rFonts w:ascii="Calibri" w:eastAsia="Times New Roman" w:hAnsi="Calibri" w:cs="Calibri"/>
+          <w:lang w:eastAsia="en-GB"/>
+        </w:rPr>
+        <w:t>We used the Tweepy streaming API that was given to us from the starting code guide provided, the code accessed twitter through the authentication keys and began to collect tweets. The tweets were gathered based on a list of keywords that we had given </w:t>
+      </w:r>
+      <w:proofErr w:type="gramStart"/>
+      <w:r>
+        <w:rPr>
+          <w:rFonts w:ascii="Calibri" w:eastAsia="Times New Roman" w:hAnsi="Calibri" w:cs="Calibri"/>
+          <w:lang w:eastAsia="en-GB"/>
+        </w:rPr>
+        <w:t>it,</w:t>
+      </w:r>
+      <w:proofErr w:type="gramEnd"/>
+      <w:r>
+        <w:rPr>
+          <w:rFonts w:ascii="Calibri" w:eastAsia="Times New Roman" w:hAnsi="Calibri" w:cs="Calibri"/>
+          <w:lang w:eastAsia="en-GB"/>
+        </w:rPr>
+        <w:t> the list was made up of different words based on UK politics and the COVID impact on the UK. As the tweets were gathered by the API, each one was processed through a function called process_tweets which helped to clean the tweet (</w:t>
+      </w:r>
+      <w:proofErr w:type="gramStart"/>
+      <w:r>
+        <w:rPr>
+          <w:rFonts w:ascii="Calibri" w:eastAsia="Times New Roman" w:hAnsi="Calibri" w:cs="Calibri"/>
+          <w:lang w:eastAsia="en-GB"/>
+        </w:rPr>
+        <w:t>e.g.</w:t>
+      </w:r>
+      <w:proofErr w:type="gramEnd"/>
+      <w:r>
+        <w:rPr>
+          <w:rFonts w:ascii="Calibri" w:eastAsia="Times New Roman" w:hAnsi="Calibri" w:cs="Calibri"/>
+          <w:lang w:eastAsia="en-GB"/>
+        </w:rPr>
+        <w:t xml:space="preserve"> get rid of emojis, etc) and pick out the relevant information fields. Afterwards the tweet was inserted into a collection called ‘colTest’ in MongoDB </w:t>
+      </w:r>
+      <w:proofErr w:type="gramStart"/>
+      <w:r>
+        <w:rPr>
+          <w:rFonts w:ascii="Calibri" w:eastAsia="Times New Roman" w:hAnsi="Calibri" w:cs="Calibri"/>
+          <w:lang w:eastAsia="en-GB"/>
+        </w:rPr>
+        <w:t>in order to</w:t>
+      </w:r>
+      <w:proofErr w:type="gramEnd"/>
+      <w:r>
+        <w:rPr>
+          <w:rFonts w:ascii="Calibri" w:eastAsia="Times New Roman" w:hAnsi="Calibri" w:cs="Calibri"/>
+          <w:lang w:eastAsia="en-GB"/>
+        </w:rPr>
+        <w:t xml:space="preserve"> help us extract data from the collection of tweets.  </w:t>
+      </w:r>
+      <w:r>
+        <w:rPr>
+          <w:rFonts w:ascii="Calibri" w:eastAsia="Times New Roman" w:hAnsi="Calibri" w:cs="Calibri"/>
+          <w:lang w:eastAsia="en-GB"/>
+        </w:rPr>
+        <w:br/>
+        <w:t>We created a new python file called partOne which helped count the number of tweets, retweets and quote tweets collected. By pulling the collection and iterating through the text fields to identify when a tweet started with either “RT” or extra quotation marks.  </w:t>
+      </w:r>
+    </w:p>
+    <w:p>
+      <w:pPr>
+        <w:spacing w:after="0" w:line="240" w:lineRule="auto"/>
+        <w:textAlignment w:val="baseline"/>
+        <w:rPr>
+          <w:rFonts w:ascii="Segoe UI" w:eastAsia="Times New Roman" w:hAnsi="Segoe UI" w:cs="Segoe UI"/>
+          <w:sz w:val="18"/>
+          <w:szCs w:val="18"/>
+          <w:lang w:eastAsia="en-GB"/>
+        </w:rPr>
+      </w:pPr>
+      <w:r>
+        <w:rPr>
+          <w:rFonts w:ascii="Arial" w:eastAsia="Times New Roman" w:hAnsi="Arial" w:cs="Arial"/>
+          <w:lang w:eastAsia="en-GB"/>
+        </w:rPr>
+        <w:t> </w:t>
+      </w:r>
+      <w:r>
+        <w:rPr>
+          <w:rFonts w:ascii="Arial" w:eastAsia="Times New Roman" w:hAnsi="Arial" w:cs="Arial"/>
+          <w:lang w:eastAsia="en-GB"/>
+        </w:rPr>
+        <w:br/>
+      </w:r>
+      <w:r>
+        <w:rPr>
+          <w:rFonts w:ascii="Calibri" w:eastAsia="Times New Roman" w:hAnsi="Calibri" w:cs="Calibri"/>
           <w:b/>
           <w:bCs/>
-          <w:sz w:val="26"/>
-          <w:szCs w:val="26"/>
-        </w:rPr>
-      </w:pPr>
-      <w:r>
-        <w:rPr>
-          <w:rFonts w:ascii="Arial" w:hAnsi="Arial" w:cs="Arial"/>
+          <w:lang w:eastAsia="en-GB"/>
+        </w:rPr>
+        <w:t>2. Along with a short description/justification </w:t>
+      </w:r>
+      <w:r>
+        <w:rPr>
+          <w:rFonts w:ascii="Calibri" w:eastAsia="Times New Roman" w:hAnsi="Calibri" w:cs="Calibri"/>
+          <w:lang w:eastAsia="en-GB"/>
+        </w:rPr>
+        <w:t> </w:t>
+      </w:r>
+    </w:p>
+    <w:p>
+      <w:pPr>
+        <w:spacing w:after="0" w:line="240" w:lineRule="auto"/>
+        <w:textAlignment w:val="baseline"/>
+        <w:rPr>
+          <w:rFonts w:ascii="Segoe UI" w:eastAsia="Times New Roman" w:hAnsi="Segoe UI" w:cs="Segoe UI"/>
+          <w:sz w:val="18"/>
+          <w:szCs w:val="18"/>
+          <w:lang w:eastAsia="en-GB"/>
+        </w:rPr>
+      </w:pPr>
+      <w:r>
+        <w:rPr>
+          <w:rFonts w:ascii="Calibri" w:eastAsia="Times New Roman" w:hAnsi="Calibri" w:cs="Calibri"/>
+          <w:lang w:eastAsia="en-GB"/>
+        </w:rPr>
+        <w:t>We can justify using this method seeing as the sample code was already provided so it would make most sense to make use of it and just tweak it to our requirements. The tweets we have gathered collect the appropriate data seeing as it looks for UK tweets as requested, the keywords searched for are topical and current for this climate therefore can generate a lot of data. The hashtags searched for are also topical for example we have #COVID, #vaccine and #BorisHasFailedTheNation which are hashtags that have been very popular recently so will also aid with the Twitter scraping. </w:t>
+      </w:r>
+    </w:p>
+    <w:p>
+      <w:pPr>
+        <w:spacing w:after="0" w:line="240" w:lineRule="auto"/>
+        <w:textAlignment w:val="baseline"/>
+        <w:rPr>
+          <w:rFonts w:ascii="Segoe UI" w:eastAsia="Times New Roman" w:hAnsi="Segoe UI" w:cs="Segoe UI"/>
+          <w:sz w:val="18"/>
+          <w:szCs w:val="18"/>
+          <w:lang w:eastAsia="en-GB"/>
+        </w:rPr>
+      </w:pPr>
+      <w:r>
+        <w:rPr>
+          <w:rFonts w:ascii="Calibri" w:eastAsia="Times New Roman" w:hAnsi="Calibri" w:cs="Calibri"/>
           <w:b/>
           <w:bCs/>
-          <w:sz w:val="26"/>
-          <w:szCs w:val="26"/>
-        </w:rPr>
-        <w:t>Data Crawl</w:t>
-      </w:r>
-    </w:p>
-    <w:p>
-      <w:pPr>
-        <w:rPr>
-          <w:rFonts w:ascii="Arial" w:hAnsi="Arial" w:cs="Arial"/>
-          <w:b/>
-          <w:bCs/>
-          <w:sz w:val="26"/>
-          <w:szCs w:val="26"/>
-        </w:rPr>
-      </w:pPr>
-    </w:p>
-    <w:p>
-      <w:pPr>
-        <w:rPr>
-          <w:rFonts w:ascii="Arial" w:hAnsi="Arial" w:cs="Arial"/>
-          <w:b/>
-          <w:bCs/>
-          <w:sz w:val="26"/>
-          <w:szCs w:val="26"/>
-        </w:rPr>
-      </w:pPr>
-      <w:r>
-        <w:rPr>
-          <w:rFonts w:ascii="Arial" w:hAnsi="Arial" w:cs="Arial"/>
-          <w:b/>
-          <w:bCs/>
-          <w:sz w:val="26"/>
-          <w:szCs w:val="26"/>
-        </w:rPr>
-        <w:t>Scheduler/Ranker</w:t>
-      </w:r>
-    </w:p>
-    <w:p>
-      <w:pPr>
-        <w:rPr>
-          <w:rFonts w:ascii="Arial" w:hAnsi="Arial" w:cs="Arial"/>
-          <w:b/>
-          <w:bCs/>
-          <w:sz w:val="26"/>
-          <w:szCs w:val="26"/>
-        </w:rPr>
-      </w:pPr>
-    </w:p>
-    <w:p>
-      <w:pPr>
-        <w:rPr>
-          <w:rFonts w:ascii="Arial" w:hAnsi="Arial" w:cs="Arial"/>
-          <w:b/>
-          <w:bCs/>
-          <w:sz w:val="26"/>
-          <w:szCs w:val="26"/>
-        </w:rPr>
-      </w:pPr>
-      <w:r>
-        <w:rPr>
-          <w:rFonts w:ascii="Arial" w:hAnsi="Arial" w:cs="Arial"/>
-          <w:b/>
-          <w:bCs/>
-          <w:sz w:val="26"/>
-          <w:szCs w:val="26"/>
-        </w:rPr>
-        <w:t xml:space="preserve">Event Selection </w:t>
-      </w:r>
-    </w:p>
-    <w:p>
-      <w:pPr>
-        <w:rPr>
-          <w:rFonts w:ascii="Arial" w:hAnsi="Arial" w:cs="Arial"/>
-          <w:b/>
-          <w:bCs/>
-          <w:sz w:val="26"/>
-          <w:szCs w:val="26"/>
-        </w:rPr>
-      </w:pPr>
-    </w:p>
-    <w:p>
-      <w:pPr>
-        <w:rPr>
-          <w:rFonts w:ascii="Arial" w:hAnsi="Arial" w:cs="Arial"/>
-          <w:b/>
-          <w:bCs/>
-          <w:sz w:val="26"/>
-          <w:szCs w:val="26"/>
-        </w:rPr>
-      </w:pPr>
-      <w:r>
-        <w:rPr>
-          <w:rFonts w:ascii="Arial" w:hAnsi="Arial" w:cs="Arial"/>
-          <w:b/>
-          <w:bCs/>
-          <w:sz w:val="26"/>
-          <w:szCs w:val="26"/>
-        </w:rPr>
-        <w:t>Event Geo-localisation</w:t>
+          <w:lang w:eastAsia="en-GB"/>
+        </w:rPr>
+        <w:t>Describe the seed crawl data used – (some given in the sample code) Users, hashtags, words, location etc.</w:t>
+      </w:r>
+      <w:r>
+        <w:rPr>
+          <w:rFonts w:ascii="Calibri" w:eastAsia="Times New Roman" w:hAnsi="Calibri" w:cs="Calibri"/>
+          <w:lang w:eastAsia="en-GB"/>
+        </w:rPr>
+        <w:t> </w:t>
+      </w:r>
+    </w:p>
+    <w:p>
+      <w:pPr>
+        <w:spacing w:after="0" w:line="240" w:lineRule="auto"/>
+        <w:textAlignment w:val="baseline"/>
+        <w:rPr>
+          <w:rFonts w:ascii="Segoe UI" w:eastAsia="Times New Roman" w:hAnsi="Segoe UI" w:cs="Segoe UI"/>
+          <w:sz w:val="18"/>
+          <w:szCs w:val="18"/>
+          <w:lang w:eastAsia="en-GB"/>
+        </w:rPr>
+      </w:pPr>
+      <w:r>
+        <w:rPr>
+          <w:rFonts w:ascii="Calibri" w:eastAsia="Times New Roman" w:hAnsi="Calibri" w:cs="Calibri"/>
+          <w:lang w:eastAsia="en-GB"/>
+        </w:rPr>
+        <w:t>Data collected: </w:t>
       </w:r>
     </w:p>
     <w:tbl>
       <w:tblPr>
-        <w:tblStyle w:val="TableGrid"/>
-        <w:tblW w:w="0" w:type="auto"/>
+        <w:tblW w:w="0" w:type="dxa"/>
+        <w:tblBorders>
+          <w:top w:val="outset" w:sz="6" w:space="0" w:color="auto"/>
+          <w:left w:val="outset" w:sz="6" w:space="0" w:color="auto"/>
+          <w:bottom w:val="outset" w:sz="6" w:space="0" w:color="auto"/>
+          <w:right w:val="outset" w:sz="6" w:space="0" w:color="auto"/>
+        </w:tblBorders>
+        <w:tblCellMar>
+          <w:left w:w="0" w:type="dxa"/>
+          <w:right w:w="0" w:type="dxa"/>
+        </w:tblCellMar>
         <w:tblLook w:val="04A0" w:firstRow="1" w:lastRow="0" w:firstColumn="1" w:lastColumn="0" w:noHBand="0" w:noVBand="1"/>
       </w:tblPr>
       <w:tblGrid>
-        <w:gridCol w:w="1381"/>
-        <w:gridCol w:w="1221"/>
-        <w:gridCol w:w="2324"/>
-        <w:gridCol w:w="1976"/>
-        <w:gridCol w:w="2114"/>
+        <w:gridCol w:w="810"/>
+        <w:gridCol w:w="1125"/>
+        <w:gridCol w:w="1005"/>
+        <w:gridCol w:w="900"/>
+        <w:gridCol w:w="915"/>
+        <w:gridCol w:w="885"/>
+        <w:gridCol w:w="930"/>
+        <w:gridCol w:w="900"/>
+        <w:gridCol w:w="1485"/>
       </w:tblGrid>
       <w:tr>
         <w:tc>
           <w:tcPr>
-            <w:tcW w:w="0" w:type="auto"/>
-            <w:shd w:val="clear" w:color="auto" w:fill="000000" w:themeFill="text1"/>
+            <w:tcW w:w="810" w:type="dxa"/>
+            <w:tcBorders>
+              <w:top w:val="single" w:sz="6" w:space="0" w:color="000000"/>
+              <w:left w:val="single" w:sz="6" w:space="0" w:color="000000"/>
+              <w:bottom w:val="single" w:sz="6" w:space="0" w:color="000000"/>
+              <w:right w:val="single" w:sz="6" w:space="0" w:color="000000"/>
+            </w:tcBorders>
+            <w:shd w:val="clear" w:color="auto" w:fill="auto"/>
+            <w:hideMark/>
           </w:tcPr>
           <w:p>
             <w:pPr>
-              <w:rPr>
-                <w:rFonts w:ascii="Arial" w:hAnsi="Arial" w:cs="Arial"/>
-                <w:b/>
-                <w:bCs/>
+              <w:spacing w:after="0" w:line="240" w:lineRule="auto"/>
+              <w:textAlignment w:val="baseline"/>
+              <w:rPr>
+                <w:rFonts w:ascii="Times New Roman" w:eastAsia="Times New Roman" w:hAnsi="Times New Roman" w:cs="Times New Roman"/>
+                <w:sz w:val="24"/>
+                <w:szCs w:val="24"/>
+                <w:lang w:eastAsia="en-GB"/>
               </w:rPr>
             </w:pPr>
             <w:r>
               <w:rPr>
-                <w:rFonts w:ascii="Arial" w:hAnsi="Arial" w:cs="Arial"/>
-                <w:b/>
-                <w:bCs/>
-              </w:rPr>
-              <w:t>Total Clusters</w:t>
+                <w:rFonts w:ascii="Calibri" w:eastAsia="Times New Roman" w:hAnsi="Calibri" w:cs="Calibri"/>
+                <w:lang w:eastAsia="en-GB"/>
+              </w:rPr>
+              <w:t>Total </w:t>
             </w:r>
           </w:p>
         </w:tc>
         <w:tc>
           <w:tcPr>
-            <w:tcW w:w="0" w:type="auto"/>
-            <w:shd w:val="clear" w:color="auto" w:fill="000000" w:themeFill="text1"/>
+            <w:tcW w:w="1125" w:type="dxa"/>
+            <w:tcBorders>
+              <w:top w:val="single" w:sz="6" w:space="0" w:color="000000"/>
+              <w:left w:val="nil"/>
+              <w:bottom w:val="single" w:sz="6" w:space="0" w:color="000000"/>
+              <w:right w:val="single" w:sz="6" w:space="0" w:color="000000"/>
+            </w:tcBorders>
+            <w:shd w:val="clear" w:color="auto" w:fill="auto"/>
+            <w:hideMark/>
           </w:tcPr>
           <w:p>
             <w:pPr>
-              <w:rPr>
-                <w:rFonts w:ascii="Arial" w:hAnsi="Arial" w:cs="Arial"/>
-                <w:b/>
-                <w:bCs/>
+              <w:spacing w:after="0" w:line="240" w:lineRule="auto"/>
+              <w:textAlignment w:val="baseline"/>
+              <w:rPr>
+                <w:rFonts w:ascii="Times New Roman" w:eastAsia="Times New Roman" w:hAnsi="Times New Roman" w:cs="Times New Roman"/>
+                <w:sz w:val="24"/>
+                <w:szCs w:val="24"/>
+                <w:lang w:eastAsia="en-GB"/>
               </w:rPr>
             </w:pPr>
             <w:r>
               <w:rPr>
-                <w:rFonts w:ascii="Arial" w:hAnsi="Arial" w:cs="Arial"/>
-                <w:b/>
-                <w:bCs/>
-              </w:rPr>
-              <w:t>Total Events</w:t>
+                <w:rFonts w:ascii="Calibri" w:eastAsia="Times New Roman" w:hAnsi="Calibri" w:cs="Calibri"/>
+                <w:lang w:eastAsia="en-GB"/>
+              </w:rPr>
+              <w:t>Streaming API </w:t>
             </w:r>
           </w:p>
         </w:tc>
         <w:tc>
           <w:tcPr>
-            <w:tcW w:w="0" w:type="auto"/>
-            <w:shd w:val="clear" w:color="auto" w:fill="000000" w:themeFill="text1"/>
+            <w:tcW w:w="1005" w:type="dxa"/>
+            <w:tcBorders>
+              <w:top w:val="single" w:sz="6" w:space="0" w:color="000000"/>
+              <w:left w:val="nil"/>
+              <w:bottom w:val="single" w:sz="6" w:space="0" w:color="000000"/>
+              <w:right w:val="single" w:sz="6" w:space="0" w:color="000000"/>
+            </w:tcBorders>
+            <w:shd w:val="clear" w:color="auto" w:fill="auto"/>
+            <w:hideMark/>
           </w:tcPr>
           <w:p>
             <w:pPr>
-              <w:rPr>
-                <w:rFonts w:ascii="Arial" w:hAnsi="Arial" w:cs="Arial"/>
-                <w:b/>
-                <w:bCs/>
+              <w:spacing w:after="0" w:line="240" w:lineRule="auto"/>
+              <w:textAlignment w:val="baseline"/>
+              <w:rPr>
+                <w:rFonts w:ascii="Times New Roman" w:eastAsia="Times New Roman" w:hAnsi="Times New Roman" w:cs="Times New Roman"/>
+                <w:sz w:val="24"/>
+                <w:szCs w:val="24"/>
+                <w:lang w:eastAsia="en-GB"/>
               </w:rPr>
             </w:pPr>
             <w:r>
               <w:rPr>
-                <w:rFonts w:ascii="Arial" w:hAnsi="Arial" w:cs="Arial"/>
-                <w:b/>
-                <w:bCs/>
-              </w:rPr>
-              <w:t xml:space="preserve">Events </w:t>
-            </w:r>
-            <w:r>
-              <w:rPr>
-                <w:rFonts w:ascii="Arial" w:hAnsi="Arial" w:cs="Arial"/>
-                <w:b/>
-                <w:bCs/>
-              </w:rPr>
-              <w:t>w</w:t>
-            </w:r>
-            <w:r>
-              <w:rPr>
-                <w:rFonts w:ascii="Arial" w:hAnsi="Arial" w:cs="Arial"/>
-                <w:b/>
-                <w:bCs/>
-              </w:rPr>
-              <w:t>ith Geo-coordinates</w:t>
+                <w:rFonts w:ascii="Calibri" w:eastAsia="Times New Roman" w:hAnsi="Calibri" w:cs="Calibri"/>
+                <w:lang w:eastAsia="en-GB"/>
+              </w:rPr>
+              <w:t>No of retweets </w:t>
             </w:r>
           </w:p>
         </w:tc>
         <w:tc>
           <w:tcPr>
-            <w:tcW w:w="0" w:type="auto"/>
-            <w:shd w:val="clear" w:color="auto" w:fill="000000" w:themeFill="text1"/>
+            <w:tcW w:w="900" w:type="dxa"/>
+            <w:tcBorders>
+              <w:top w:val="single" w:sz="6" w:space="0" w:color="000000"/>
+              <w:left w:val="nil"/>
+              <w:bottom w:val="single" w:sz="6" w:space="0" w:color="000000"/>
+              <w:right w:val="single" w:sz="6" w:space="0" w:color="000000"/>
+            </w:tcBorders>
+            <w:shd w:val="clear" w:color="auto" w:fill="auto"/>
+            <w:hideMark/>
           </w:tcPr>
           <w:p>
             <w:pPr>
-              <w:rPr>
-                <w:rFonts w:ascii="Arial" w:hAnsi="Arial" w:cs="Arial"/>
-                <w:b/>
-                <w:bCs/>
+              <w:spacing w:after="0" w:line="240" w:lineRule="auto"/>
+              <w:textAlignment w:val="baseline"/>
+              <w:rPr>
+                <w:rFonts w:ascii="Times New Roman" w:eastAsia="Times New Roman" w:hAnsi="Times New Roman" w:cs="Times New Roman"/>
+                <w:sz w:val="24"/>
+                <w:szCs w:val="24"/>
+                <w:lang w:eastAsia="en-GB"/>
               </w:rPr>
             </w:pPr>
             <w:r>
               <w:rPr>
-                <w:rFonts w:ascii="Arial" w:hAnsi="Arial" w:cs="Arial"/>
-                <w:b/>
-                <w:bCs/>
-              </w:rPr>
-              <w:t>Events with Location Info</w:t>
+                <w:rFonts w:ascii="Calibri" w:eastAsia="Times New Roman" w:hAnsi="Calibri" w:cs="Calibri"/>
+                <w:lang w:eastAsia="en-GB"/>
+              </w:rPr>
+              <w:t>No of quotes </w:t>
             </w:r>
           </w:p>
         </w:tc>
         <w:tc>
           <w:tcPr>
-            <w:tcW w:w="0" w:type="auto"/>
-            <w:shd w:val="clear" w:color="auto" w:fill="000000" w:themeFill="text1"/>
+            <w:tcW w:w="915" w:type="dxa"/>
+            <w:tcBorders>
+              <w:top w:val="single" w:sz="6" w:space="0" w:color="000000"/>
+              <w:left w:val="nil"/>
+              <w:bottom w:val="single" w:sz="6" w:space="0" w:color="000000"/>
+              <w:right w:val="single" w:sz="6" w:space="0" w:color="000000"/>
+            </w:tcBorders>
+            <w:shd w:val="clear" w:color="auto" w:fill="auto"/>
+            <w:hideMark/>
           </w:tcPr>
           <w:p>
             <w:pPr>
-              <w:rPr>
-                <w:rFonts w:ascii="Arial" w:hAnsi="Arial" w:cs="Arial"/>
-                <w:b/>
-                <w:bCs/>
+              <w:spacing w:after="0" w:line="240" w:lineRule="auto"/>
+              <w:textAlignment w:val="baseline"/>
+              <w:rPr>
+                <w:rFonts w:ascii="Times New Roman" w:eastAsia="Times New Roman" w:hAnsi="Times New Roman" w:cs="Times New Roman"/>
+                <w:sz w:val="24"/>
+                <w:szCs w:val="24"/>
+                <w:lang w:eastAsia="en-GB"/>
               </w:rPr>
             </w:pPr>
             <w:r>
               <w:rPr>
-                <w:rFonts w:ascii="Arial" w:hAnsi="Arial" w:cs="Arial"/>
-                <w:b/>
-                <w:bCs/>
-              </w:rPr>
-              <w:t>Events Without any Geo-tags</w:t>
+                <w:rFonts w:ascii="Calibri" w:eastAsia="Times New Roman" w:hAnsi="Calibri" w:cs="Calibri"/>
+                <w:lang w:eastAsia="en-GB"/>
+              </w:rPr>
+              <w:t>No of images </w:t>
+            </w:r>
+          </w:p>
+        </w:tc>
+        <w:tc>
+          <w:tcPr>
+            <w:tcW w:w="885" w:type="dxa"/>
+            <w:tcBorders>
+              <w:top w:val="single" w:sz="6" w:space="0" w:color="000000"/>
+              <w:left w:val="nil"/>
+              <w:bottom w:val="single" w:sz="6" w:space="0" w:color="000000"/>
+              <w:right w:val="single" w:sz="6" w:space="0" w:color="000000"/>
+            </w:tcBorders>
+            <w:shd w:val="clear" w:color="auto" w:fill="auto"/>
+            <w:hideMark/>
+          </w:tcPr>
+          <w:p>
+            <w:pPr>
+              <w:spacing w:after="0" w:line="240" w:lineRule="auto"/>
+              <w:textAlignment w:val="baseline"/>
+              <w:rPr>
+                <w:rFonts w:ascii="Times New Roman" w:eastAsia="Times New Roman" w:hAnsi="Times New Roman" w:cs="Times New Roman"/>
+                <w:sz w:val="24"/>
+                <w:szCs w:val="24"/>
+                <w:lang w:eastAsia="en-GB"/>
+              </w:rPr>
+            </w:pPr>
+            <w:r>
+              <w:rPr>
+                <w:rFonts w:ascii="Calibri" w:eastAsia="Times New Roman" w:hAnsi="Calibri" w:cs="Calibri"/>
+                <w:lang w:eastAsia="en-GB"/>
+              </w:rPr>
+              <w:t>No of videos </w:t>
+            </w:r>
+          </w:p>
+        </w:tc>
+        <w:tc>
+          <w:tcPr>
+            <w:tcW w:w="930" w:type="dxa"/>
+            <w:tcBorders>
+              <w:top w:val="single" w:sz="6" w:space="0" w:color="000000"/>
+              <w:left w:val="nil"/>
+              <w:bottom w:val="single" w:sz="6" w:space="0" w:color="000000"/>
+              <w:right w:val="single" w:sz="6" w:space="0" w:color="000000"/>
+            </w:tcBorders>
+            <w:shd w:val="clear" w:color="auto" w:fill="auto"/>
+            <w:hideMark/>
+          </w:tcPr>
+          <w:p>
+            <w:pPr>
+              <w:spacing w:after="0" w:line="240" w:lineRule="auto"/>
+              <w:textAlignment w:val="baseline"/>
+              <w:rPr>
+                <w:rFonts w:ascii="Times New Roman" w:eastAsia="Times New Roman" w:hAnsi="Times New Roman" w:cs="Times New Roman"/>
+                <w:sz w:val="24"/>
+                <w:szCs w:val="24"/>
+                <w:lang w:eastAsia="en-GB"/>
+              </w:rPr>
+            </w:pPr>
+            <w:r>
+              <w:rPr>
+                <w:rFonts w:ascii="Calibri" w:eastAsia="Times New Roman" w:hAnsi="Calibri" w:cs="Calibri"/>
+                <w:lang w:eastAsia="en-GB"/>
+              </w:rPr>
+              <w:t>No of verified  </w:t>
+            </w:r>
+          </w:p>
+        </w:tc>
+        <w:tc>
+          <w:tcPr>
+            <w:tcW w:w="900" w:type="dxa"/>
+            <w:tcBorders>
+              <w:top w:val="single" w:sz="6" w:space="0" w:color="000000"/>
+              <w:left w:val="nil"/>
+              <w:bottom w:val="single" w:sz="6" w:space="0" w:color="000000"/>
+              <w:right w:val="single" w:sz="6" w:space="0" w:color="000000"/>
+            </w:tcBorders>
+            <w:shd w:val="clear" w:color="auto" w:fill="auto"/>
+            <w:hideMark/>
+          </w:tcPr>
+          <w:p>
+            <w:pPr>
+              <w:spacing w:after="0" w:line="240" w:lineRule="auto"/>
+              <w:textAlignment w:val="baseline"/>
+              <w:rPr>
+                <w:rFonts w:ascii="Times New Roman" w:eastAsia="Times New Roman" w:hAnsi="Times New Roman" w:cs="Times New Roman"/>
+                <w:sz w:val="24"/>
+                <w:szCs w:val="24"/>
+                <w:lang w:eastAsia="en-GB"/>
+              </w:rPr>
+            </w:pPr>
+            <w:r>
+              <w:rPr>
+                <w:rFonts w:ascii="Calibri" w:eastAsia="Times New Roman" w:hAnsi="Calibri" w:cs="Calibri"/>
+                <w:lang w:eastAsia="en-GB"/>
+              </w:rPr>
+              <w:t>No of geo-tagged </w:t>
+            </w:r>
+          </w:p>
+        </w:tc>
+        <w:tc>
+          <w:tcPr>
+            <w:tcW w:w="1485" w:type="dxa"/>
+            <w:tcBorders>
+              <w:top w:val="single" w:sz="6" w:space="0" w:color="000000"/>
+              <w:left w:val="nil"/>
+              <w:bottom w:val="single" w:sz="6" w:space="0" w:color="000000"/>
+              <w:right w:val="single" w:sz="6" w:space="0" w:color="000000"/>
+            </w:tcBorders>
+            <w:shd w:val="clear" w:color="auto" w:fill="auto"/>
+            <w:hideMark/>
+          </w:tcPr>
+          <w:p>
+            <w:pPr>
+              <w:spacing w:after="0" w:line="240" w:lineRule="auto"/>
+              <w:textAlignment w:val="baseline"/>
+              <w:rPr>
+                <w:rFonts w:ascii="Times New Roman" w:eastAsia="Times New Roman" w:hAnsi="Times New Roman" w:cs="Times New Roman"/>
+                <w:sz w:val="24"/>
+                <w:szCs w:val="24"/>
+                <w:lang w:eastAsia="en-GB"/>
+              </w:rPr>
+            </w:pPr>
+            <w:r>
+              <w:rPr>
+                <w:rFonts w:ascii="Calibri" w:eastAsia="Times New Roman" w:hAnsi="Calibri" w:cs="Calibri"/>
+                <w:lang w:eastAsia="en-GB"/>
+              </w:rPr>
+              <w:t>No of place/location objects </w:t>
             </w:r>
           </w:p>
         </w:tc>
       </w:tr>
       <w:tr>
+        <w:trPr>
+          <w:trHeight w:val="525"/>
+        </w:trPr>
         <w:tc>
           <w:tcPr>
-            <w:tcW w:w="0" w:type="auto"/>
-            <w:shd w:val="clear" w:color="auto" w:fill="FFFFFF" w:themeFill="background1"/>
+            <w:tcW w:w="810" w:type="dxa"/>
+            <w:tcBorders>
+              <w:top w:val="nil"/>
+              <w:left w:val="single" w:sz="6" w:space="0" w:color="000000"/>
+              <w:bottom w:val="single" w:sz="6" w:space="0" w:color="000000"/>
+              <w:right w:val="single" w:sz="6" w:space="0" w:color="000000"/>
+            </w:tcBorders>
+            <w:shd w:val="clear" w:color="auto" w:fill="auto"/>
+            <w:hideMark/>
           </w:tcPr>
           <w:p>
             <w:pPr>
-              <w:rPr>
-                <w:rFonts w:ascii="Arial" w:hAnsi="Arial" w:cs="Arial"/>
-                <w:b/>
-                <w:bCs/>
+              <w:spacing w:after="0" w:line="240" w:lineRule="auto"/>
+              <w:textAlignment w:val="baseline"/>
+              <w:rPr>
+                <w:rFonts w:ascii="Times New Roman" w:eastAsia="Times New Roman" w:hAnsi="Times New Roman" w:cs="Times New Roman"/>
+                <w:sz w:val="24"/>
+                <w:szCs w:val="24"/>
+                <w:lang w:eastAsia="en-GB"/>
               </w:rPr>
             </w:pPr>
+            <w:r>
+              <w:rPr>
+                <w:rFonts w:ascii="Calibri" w:eastAsia="Times New Roman" w:hAnsi="Calibri" w:cs="Calibri"/>
+                <w:lang w:eastAsia="en-GB"/>
+              </w:rPr>
+              <w:t> </w:t>
+            </w:r>
           </w:p>
         </w:tc>
         <w:tc>
           <w:tcPr>
-            <w:tcW w:w="0" w:type="auto"/>
-            <w:shd w:val="clear" w:color="auto" w:fill="FFFFFF" w:themeFill="background1"/>
+            <w:tcW w:w="1125" w:type="dxa"/>
+            <w:tcBorders>
+              <w:top w:val="nil"/>
+              <w:left w:val="nil"/>
+              <w:bottom w:val="single" w:sz="6" w:space="0" w:color="000000"/>
+              <w:right w:val="single" w:sz="6" w:space="0" w:color="000000"/>
+            </w:tcBorders>
+            <w:shd w:val="clear" w:color="auto" w:fill="auto"/>
+            <w:hideMark/>
           </w:tcPr>
           <w:p>
             <w:pPr>
-              <w:rPr>
-                <w:rFonts w:ascii="Arial" w:hAnsi="Arial" w:cs="Arial"/>
-                <w:b/>
-                <w:bCs/>
+              <w:spacing w:after="0" w:line="240" w:lineRule="auto"/>
+              <w:textAlignment w:val="baseline"/>
+              <w:rPr>
+                <w:rFonts w:ascii="Times New Roman" w:eastAsia="Times New Roman" w:hAnsi="Times New Roman" w:cs="Times New Roman"/>
+                <w:sz w:val="24"/>
+                <w:szCs w:val="24"/>
+                <w:lang w:eastAsia="en-GB"/>
               </w:rPr>
             </w:pPr>
+            <w:r>
+              <w:rPr>
+                <w:rFonts w:ascii="Calibri" w:eastAsia="Times New Roman" w:hAnsi="Calibri" w:cs="Calibri"/>
+                <w:lang w:eastAsia="en-GB"/>
+              </w:rPr>
+              <w:t> </w:t>
+            </w:r>
           </w:p>
         </w:tc>
         <w:tc>
           <w:tcPr>
-            <w:tcW w:w="0" w:type="auto"/>
-            <w:shd w:val="clear" w:color="auto" w:fill="FFFFFF" w:themeFill="background1"/>
+            <w:tcW w:w="1005" w:type="dxa"/>
+            <w:tcBorders>
+              <w:top w:val="nil"/>
+              <w:left w:val="nil"/>
+              <w:bottom w:val="single" w:sz="6" w:space="0" w:color="000000"/>
+              <w:right w:val="single" w:sz="6" w:space="0" w:color="000000"/>
+            </w:tcBorders>
+            <w:shd w:val="clear" w:color="auto" w:fill="auto"/>
+            <w:hideMark/>
           </w:tcPr>
           <w:p>
             <w:pPr>
-              <w:rPr>
-                <w:rFonts w:ascii="Arial" w:hAnsi="Arial" w:cs="Arial"/>
-                <w:b/>
-                <w:bCs/>
+              <w:spacing w:after="0" w:line="240" w:lineRule="auto"/>
+              <w:textAlignment w:val="baseline"/>
+              <w:rPr>
+                <w:rFonts w:ascii="Times New Roman" w:eastAsia="Times New Roman" w:hAnsi="Times New Roman" w:cs="Times New Roman"/>
+                <w:sz w:val="24"/>
+                <w:szCs w:val="24"/>
+                <w:lang w:eastAsia="en-GB"/>
               </w:rPr>
             </w:pPr>
+            <w:r>
+              <w:rPr>
+                <w:rFonts w:ascii="Calibri" w:eastAsia="Times New Roman" w:hAnsi="Calibri" w:cs="Calibri"/>
+                <w:lang w:eastAsia="en-GB"/>
+              </w:rPr>
+              <w:t> </w:t>
+            </w:r>
           </w:p>
         </w:tc>
         <w:tc>
           <w:tcPr>
-            <w:tcW w:w="0" w:type="auto"/>
-            <w:shd w:val="clear" w:color="auto" w:fill="FFFFFF" w:themeFill="background1"/>
+            <w:tcW w:w="900" w:type="dxa"/>
+            <w:tcBorders>
+              <w:top w:val="nil"/>
+              <w:left w:val="nil"/>
+              <w:bottom w:val="single" w:sz="6" w:space="0" w:color="000000"/>
+              <w:right w:val="single" w:sz="6" w:space="0" w:color="000000"/>
+            </w:tcBorders>
+            <w:shd w:val="clear" w:color="auto" w:fill="auto"/>
+            <w:hideMark/>
           </w:tcPr>
           <w:p>
             <w:pPr>
-              <w:rPr>
-                <w:rFonts w:ascii="Arial" w:hAnsi="Arial" w:cs="Arial"/>
-                <w:b/>
-                <w:bCs/>
+              <w:spacing w:after="0" w:line="240" w:lineRule="auto"/>
+              <w:textAlignment w:val="baseline"/>
+              <w:rPr>
+                <w:rFonts w:ascii="Times New Roman" w:eastAsia="Times New Roman" w:hAnsi="Times New Roman" w:cs="Times New Roman"/>
+                <w:sz w:val="24"/>
+                <w:szCs w:val="24"/>
+                <w:lang w:eastAsia="en-GB"/>
               </w:rPr>
             </w:pPr>
+            <w:r>
+              <w:rPr>
+                <w:rFonts w:ascii="Calibri" w:eastAsia="Times New Roman" w:hAnsi="Calibri" w:cs="Calibri"/>
+                <w:lang w:eastAsia="en-GB"/>
+              </w:rPr>
+              <w:t> </w:t>
+            </w:r>
           </w:p>
         </w:tc>
         <w:tc>
           <w:tcPr>
-            <w:tcW w:w="0" w:type="auto"/>
-            <w:shd w:val="clear" w:color="auto" w:fill="FFFFFF" w:themeFill="background1"/>
+            <w:tcW w:w="915" w:type="dxa"/>
+            <w:tcBorders>
+              <w:top w:val="nil"/>
+              <w:left w:val="nil"/>
+              <w:bottom w:val="single" w:sz="6" w:space="0" w:color="000000"/>
+              <w:right w:val="single" w:sz="6" w:space="0" w:color="000000"/>
+            </w:tcBorders>
+            <w:shd w:val="clear" w:color="auto" w:fill="auto"/>
+            <w:hideMark/>
           </w:tcPr>
           <w:p>
             <w:pPr>
-              <w:rPr>
-                <w:rFonts w:ascii="Arial" w:hAnsi="Arial" w:cs="Arial"/>
-                <w:b/>
-                <w:bCs/>
+              <w:spacing w:after="0" w:line="240" w:lineRule="auto"/>
+              <w:textAlignment w:val="baseline"/>
+              <w:rPr>
+                <w:rFonts w:ascii="Times New Roman" w:eastAsia="Times New Roman" w:hAnsi="Times New Roman" w:cs="Times New Roman"/>
+                <w:sz w:val="24"/>
+                <w:szCs w:val="24"/>
+                <w:lang w:eastAsia="en-GB"/>
               </w:rPr>
             </w:pPr>
+            <w:r>
+              <w:rPr>
+                <w:rFonts w:ascii="Calibri" w:eastAsia="Times New Roman" w:hAnsi="Calibri" w:cs="Calibri"/>
+                <w:lang w:eastAsia="en-GB"/>
+              </w:rPr>
+              <w:t> </w:t>
+            </w:r>
+          </w:p>
+        </w:tc>
+        <w:tc>
+          <w:tcPr>
+            <w:tcW w:w="885" w:type="dxa"/>
+            <w:tcBorders>
+              <w:top w:val="nil"/>
+              <w:left w:val="nil"/>
+              <w:bottom w:val="single" w:sz="6" w:space="0" w:color="000000"/>
+              <w:right w:val="single" w:sz="6" w:space="0" w:color="000000"/>
+            </w:tcBorders>
+            <w:shd w:val="clear" w:color="auto" w:fill="auto"/>
+            <w:hideMark/>
+          </w:tcPr>
+          <w:p>
+            <w:pPr>
+              <w:spacing w:after="0" w:line="240" w:lineRule="auto"/>
+              <w:textAlignment w:val="baseline"/>
+              <w:rPr>
+                <w:rFonts w:ascii="Times New Roman" w:eastAsia="Times New Roman" w:hAnsi="Times New Roman" w:cs="Times New Roman"/>
+                <w:sz w:val="24"/>
+                <w:szCs w:val="24"/>
+                <w:lang w:eastAsia="en-GB"/>
+              </w:rPr>
+            </w:pPr>
+            <w:r>
+              <w:rPr>
+                <w:rFonts w:ascii="Calibri" w:eastAsia="Times New Roman" w:hAnsi="Calibri" w:cs="Calibri"/>
+                <w:lang w:eastAsia="en-GB"/>
+              </w:rPr>
+              <w:t> </w:t>
+            </w:r>
+          </w:p>
+        </w:tc>
+        <w:tc>
+          <w:tcPr>
+            <w:tcW w:w="930" w:type="dxa"/>
+            <w:tcBorders>
+              <w:top w:val="nil"/>
+              <w:left w:val="nil"/>
+              <w:bottom w:val="single" w:sz="6" w:space="0" w:color="000000"/>
+              <w:right w:val="single" w:sz="6" w:space="0" w:color="000000"/>
+            </w:tcBorders>
+            <w:shd w:val="clear" w:color="auto" w:fill="auto"/>
+            <w:hideMark/>
+          </w:tcPr>
+          <w:p>
+            <w:pPr>
+              <w:spacing w:after="0" w:line="240" w:lineRule="auto"/>
+              <w:textAlignment w:val="baseline"/>
+              <w:rPr>
+                <w:rFonts w:ascii="Times New Roman" w:eastAsia="Times New Roman" w:hAnsi="Times New Roman" w:cs="Times New Roman"/>
+                <w:sz w:val="24"/>
+                <w:szCs w:val="24"/>
+                <w:lang w:eastAsia="en-GB"/>
+              </w:rPr>
+            </w:pPr>
+            <w:r>
+              <w:rPr>
+                <w:rFonts w:ascii="Calibri" w:eastAsia="Times New Roman" w:hAnsi="Calibri" w:cs="Calibri"/>
+                <w:lang w:eastAsia="en-GB"/>
+              </w:rPr>
+              <w:t> </w:t>
+            </w:r>
+          </w:p>
+        </w:tc>
+        <w:tc>
+          <w:tcPr>
+            <w:tcW w:w="900" w:type="dxa"/>
+            <w:tcBorders>
+              <w:top w:val="nil"/>
+              <w:left w:val="nil"/>
+              <w:bottom w:val="single" w:sz="6" w:space="0" w:color="000000"/>
+              <w:right w:val="single" w:sz="6" w:space="0" w:color="000000"/>
+            </w:tcBorders>
+            <w:shd w:val="clear" w:color="auto" w:fill="auto"/>
+            <w:hideMark/>
+          </w:tcPr>
+          <w:p>
+            <w:pPr>
+              <w:spacing w:after="0" w:line="240" w:lineRule="auto"/>
+              <w:textAlignment w:val="baseline"/>
+              <w:rPr>
+                <w:rFonts w:ascii="Times New Roman" w:eastAsia="Times New Roman" w:hAnsi="Times New Roman" w:cs="Times New Roman"/>
+                <w:sz w:val="24"/>
+                <w:szCs w:val="24"/>
+                <w:lang w:eastAsia="en-GB"/>
+              </w:rPr>
+            </w:pPr>
+            <w:r>
+              <w:rPr>
+                <w:rFonts w:ascii="Calibri" w:eastAsia="Times New Roman" w:hAnsi="Calibri" w:cs="Calibri"/>
+                <w:lang w:eastAsia="en-GB"/>
+              </w:rPr>
+              <w:t> </w:t>
+            </w:r>
+          </w:p>
+        </w:tc>
+        <w:tc>
+          <w:tcPr>
+            <w:tcW w:w="1485" w:type="dxa"/>
+            <w:tcBorders>
+              <w:top w:val="nil"/>
+              <w:left w:val="nil"/>
+              <w:bottom w:val="single" w:sz="6" w:space="0" w:color="000000"/>
+              <w:right w:val="single" w:sz="6" w:space="0" w:color="000000"/>
+            </w:tcBorders>
+            <w:shd w:val="clear" w:color="auto" w:fill="auto"/>
+            <w:hideMark/>
+          </w:tcPr>
+          <w:p>
+            <w:pPr>
+              <w:spacing w:after="0" w:line="240" w:lineRule="auto"/>
+              <w:textAlignment w:val="baseline"/>
+              <w:rPr>
+                <w:rFonts w:ascii="Times New Roman" w:eastAsia="Times New Roman" w:hAnsi="Times New Roman" w:cs="Times New Roman"/>
+                <w:sz w:val="24"/>
+                <w:szCs w:val="24"/>
+                <w:lang w:eastAsia="en-GB"/>
+              </w:rPr>
+            </w:pPr>
+            <w:r>
+              <w:rPr>
+                <w:rFonts w:ascii="Calibri" w:eastAsia="Times New Roman" w:hAnsi="Calibri" w:cs="Calibri"/>
+                <w:lang w:eastAsia="en-GB"/>
+              </w:rPr>
+              <w:t> </w:t>
+            </w:r>
           </w:p>
         </w:tc>
       </w:tr>
     </w:tbl>
     <w:p>
       <w:pPr>
-        <w:rPr>
-          <w:rFonts w:ascii="Arial" w:hAnsi="Arial" w:cs="Arial"/>
+        <w:spacing w:after="0" w:line="240" w:lineRule="auto"/>
+        <w:textAlignment w:val="baseline"/>
+        <w:rPr>
+          <w:rFonts w:ascii="Segoe UI" w:eastAsia="Times New Roman" w:hAnsi="Segoe UI" w:cs="Segoe UI"/>
+          <w:sz w:val="18"/>
+          <w:szCs w:val="18"/>
+          <w:lang w:eastAsia="en-GB"/>
+        </w:rPr>
+      </w:pPr>
+      <w:r>
+        <w:rPr>
+          <w:rFonts w:ascii="Calibri" w:eastAsia="Times New Roman" w:hAnsi="Calibri" w:cs="Calibri"/>
+          <w:lang w:eastAsia="en-GB"/>
+        </w:rPr>
+        <w:t> </w:t>
+      </w:r>
+    </w:p>
+    <w:p>
+      <w:pPr>
+        <w:spacing w:after="0" w:line="240" w:lineRule="auto"/>
+        <w:textAlignment w:val="baseline"/>
+        <w:rPr>
+          <w:rFonts w:ascii="Segoe UI" w:eastAsia="Times New Roman" w:hAnsi="Segoe UI" w:cs="Segoe UI"/>
+          <w:sz w:val="18"/>
+          <w:szCs w:val="18"/>
+          <w:lang w:eastAsia="en-GB"/>
+        </w:rPr>
+      </w:pPr>
+      <w:r>
+        <w:rPr>
+          <w:rFonts w:ascii="Calibri" w:eastAsia="Times New Roman" w:hAnsi="Calibri" w:cs="Calibri"/>
+          <w:lang w:eastAsia="en-GB"/>
+        </w:rPr>
+        <w:t> </w:t>
+      </w:r>
+    </w:p>
+    <w:p>
+      <w:pPr>
+        <w:spacing w:after="0" w:line="240" w:lineRule="auto"/>
+        <w:textAlignment w:val="baseline"/>
+        <w:rPr>
+          <w:rFonts w:ascii="Segoe UI" w:eastAsia="Times New Roman" w:hAnsi="Segoe UI" w:cs="Segoe UI"/>
+          <w:sz w:val="18"/>
+          <w:szCs w:val="18"/>
+          <w:lang w:eastAsia="en-GB"/>
+        </w:rPr>
+      </w:pPr>
+      <w:r>
+        <w:rPr>
+          <w:rFonts w:ascii="Calibri" w:eastAsia="Times New Roman" w:hAnsi="Calibri" w:cs="Calibri"/>
           <w:b/>
           <w:bCs/>
-          <w:sz w:val="26"/>
-          <w:szCs w:val="26"/>
-        </w:rPr>
-      </w:pPr>
-    </w:p>
+          <w:lang w:eastAsia="en-GB"/>
+        </w:rPr>
+        <w:t>b. Specify data grouping methods and associated statistics Similarity measure used - briefly explain the method. </w:t>
+      </w:r>
+      <w:r>
+        <w:rPr>
+          <w:rFonts w:ascii="Calibri" w:eastAsia="Times New Roman" w:hAnsi="Calibri" w:cs="Calibri"/>
+          <w:lang w:eastAsia="en-GB"/>
+        </w:rPr>
+        <w:t> </w:t>
+      </w:r>
+      <w:r>
+        <w:rPr>
+          <w:rFonts w:ascii="Calibri" w:eastAsia="Times New Roman" w:hAnsi="Calibri" w:cs="Calibri"/>
+          <w:lang w:eastAsia="en-GB"/>
+        </w:rPr>
+        <w:br/>
+      </w:r>
+      <w:r>
+        <w:rPr>
+          <w:rFonts w:ascii="Calibri" w:eastAsia="Times New Roman" w:hAnsi="Calibri" w:cs="Calibri"/>
+          <w:b/>
+          <w:bCs/>
+          <w:lang w:eastAsia="en-GB"/>
+        </w:rPr>
+        <w:t xml:space="preserve">Grouping strategy: explain the method. You may use pseudo code if it is </w:t>
+      </w:r>
+      <w:proofErr w:type="gramStart"/>
+      <w:r>
+        <w:rPr>
+          <w:rFonts w:ascii="Calibri" w:eastAsia="Times New Roman" w:hAnsi="Calibri" w:cs="Calibri"/>
+          <w:b/>
+          <w:bCs/>
+          <w:lang w:eastAsia="en-GB"/>
+        </w:rPr>
+        <w:t>convenient</w:t>
+      </w:r>
+      <w:proofErr w:type="gramEnd"/>
+      <w:r>
+        <w:rPr>
+          <w:rFonts w:ascii="Calibri" w:eastAsia="Times New Roman" w:hAnsi="Calibri" w:cs="Calibri"/>
+          <w:lang w:eastAsia="en-GB"/>
+        </w:rPr>
+        <w:t> </w:t>
+      </w:r>
+    </w:p>
+    <w:p>
+      <w:pPr>
+        <w:spacing w:after="0" w:line="240" w:lineRule="auto"/>
+        <w:textAlignment w:val="baseline"/>
+        <w:rPr>
+          <w:rFonts w:ascii="Segoe UI" w:eastAsia="Times New Roman" w:hAnsi="Segoe UI" w:cs="Segoe UI"/>
+          <w:sz w:val="18"/>
+          <w:szCs w:val="18"/>
+          <w:lang w:eastAsia="en-GB"/>
+        </w:rPr>
+      </w:pPr>
+      <w:r>
+        <w:rPr>
+          <w:rFonts w:ascii="Calibri" w:eastAsia="Times New Roman" w:hAnsi="Calibri" w:cs="Calibri"/>
+          <w:lang w:eastAsia="en-GB"/>
+        </w:rPr>
+        <w:lastRenderedPageBreak/>
+        <w:t>For the second part we decided to create combine some of the sample code with our own code </w:t>
+      </w:r>
+      <w:proofErr w:type="gramStart"/>
+      <w:r>
+        <w:rPr>
+          <w:rFonts w:ascii="Calibri" w:eastAsia="Times New Roman" w:hAnsi="Calibri" w:cs="Calibri"/>
+          <w:lang w:eastAsia="en-GB"/>
+        </w:rPr>
+        <w:t>in  order</w:t>
+      </w:r>
+      <w:proofErr w:type="gramEnd"/>
+      <w:r>
+        <w:rPr>
+          <w:rFonts w:ascii="Calibri" w:eastAsia="Times New Roman" w:hAnsi="Calibri" w:cs="Calibri"/>
+          <w:lang w:eastAsia="en-GB"/>
+        </w:rPr>
+        <w:t> to have only geo-enabled tweets, ensuring it was just UK tweets that our stream was gathering. </w:t>
+      </w:r>
+    </w:p>
+    <w:p>
+      <w:pPr>
+        <w:spacing w:after="0" w:line="240" w:lineRule="auto"/>
+        <w:textAlignment w:val="baseline"/>
+        <w:rPr>
+          <w:rFonts w:ascii="Segoe UI" w:eastAsia="Times New Roman" w:hAnsi="Segoe UI" w:cs="Segoe UI"/>
+          <w:sz w:val="18"/>
+          <w:szCs w:val="18"/>
+          <w:lang w:eastAsia="en-GB"/>
+        </w:rPr>
+      </w:pPr>
+      <w:r>
+        <w:rPr>
+          <w:rFonts w:ascii="Calibri" w:eastAsia="Times New Roman" w:hAnsi="Calibri" w:cs="Calibri"/>
+          <w:lang w:eastAsia="en-GB"/>
+        </w:rPr>
+        <w:t>Our method for grouping similar data was through K-means, which is an algorithm that attempts to group similar data together in the form of clusters, the K number represents the number of groups. </w:t>
+      </w:r>
+    </w:p>
+    <w:p>
+      <w:pPr>
+        <w:spacing w:after="0" w:line="240" w:lineRule="auto"/>
+        <w:textAlignment w:val="baseline"/>
+        <w:rPr>
+          <w:rFonts w:ascii="Segoe UI" w:eastAsia="Times New Roman" w:hAnsi="Segoe UI" w:cs="Segoe UI"/>
+          <w:sz w:val="18"/>
+          <w:szCs w:val="18"/>
+          <w:lang w:eastAsia="en-GB"/>
+        </w:rPr>
+      </w:pPr>
+      <w:r>
+        <w:rPr>
+          <w:rFonts w:ascii="Calibri" w:eastAsia="Times New Roman" w:hAnsi="Calibri" w:cs="Calibri"/>
+          <w:lang w:eastAsia="en-GB"/>
+        </w:rPr>
+        <w:t>The first step was to represent each tweet as a numerical vector, we used the Sklearn’s TfidfVectorizer function to easily compute the calculations. Once this was </w:t>
+      </w:r>
+      <w:proofErr w:type="gramStart"/>
+      <w:r>
+        <w:rPr>
+          <w:rFonts w:ascii="Calibri" w:eastAsia="Times New Roman" w:hAnsi="Calibri" w:cs="Calibri"/>
+          <w:lang w:eastAsia="en-GB"/>
+        </w:rPr>
+        <w:t>done</w:t>
+      </w:r>
+      <w:proofErr w:type="gramEnd"/>
+      <w:r>
+        <w:rPr>
+          <w:rFonts w:ascii="Calibri" w:eastAsia="Times New Roman" w:hAnsi="Calibri" w:cs="Calibri"/>
+          <w:lang w:eastAsia="en-GB"/>
+        </w:rPr>
+        <w:t> we were able to plot each vector representation on a graph in order to determine the appropriate number of clusters this was done using the Elbow method. (snip in a photo of the graph) </w:t>
+      </w:r>
+    </w:p>
+    <w:p>
+      <w:pPr>
+        <w:spacing w:after="0" w:line="240" w:lineRule="auto"/>
+        <w:textAlignment w:val="baseline"/>
+        <w:rPr>
+          <w:rFonts w:ascii="Segoe UI" w:eastAsia="Times New Roman" w:hAnsi="Segoe UI" w:cs="Segoe UI"/>
+          <w:sz w:val="18"/>
+          <w:szCs w:val="18"/>
+          <w:lang w:eastAsia="en-GB"/>
+        </w:rPr>
+      </w:pPr>
+      <w:r>
+        <w:rPr>
+          <w:rFonts w:ascii="Calibri" w:eastAsia="Times New Roman" w:hAnsi="Calibri" w:cs="Calibri"/>
+          <w:lang w:eastAsia="en-GB"/>
+        </w:rPr>
+        <w:t>From the graph there was a bit of a decrease/dent around n, so we attempted to group the data into n clusters. (snip in a photo of clustering results) </w:t>
+      </w:r>
+    </w:p>
+    <w:p>
+      <w:pPr>
+        <w:spacing w:after="0" w:line="240" w:lineRule="auto"/>
+        <w:textAlignment w:val="baseline"/>
+        <w:rPr>
+          <w:rFonts w:ascii="Segoe UI" w:eastAsia="Times New Roman" w:hAnsi="Segoe UI" w:cs="Segoe UI"/>
+          <w:sz w:val="18"/>
+          <w:szCs w:val="18"/>
+          <w:lang w:eastAsia="en-GB"/>
+        </w:rPr>
+      </w:pPr>
+      <w:r>
+        <w:rPr>
+          <w:rFonts w:ascii="Calibri" w:eastAsia="Times New Roman" w:hAnsi="Calibri" w:cs="Calibri"/>
+          <w:lang w:eastAsia="en-GB"/>
+        </w:rPr>
+        <w:t>Once the clusters had been created, we were able to put the tweets into a dictionary and insert them into individual collections within the database.  </w:t>
+      </w:r>
+    </w:p>
+    <w:p>
+      <w:pPr>
+        <w:spacing w:after="0" w:line="240" w:lineRule="auto"/>
+        <w:textAlignment w:val="baseline"/>
+        <w:rPr>
+          <w:rFonts w:ascii="Segoe UI" w:eastAsia="Times New Roman" w:hAnsi="Segoe UI" w:cs="Segoe UI"/>
+          <w:sz w:val="18"/>
+          <w:szCs w:val="18"/>
+          <w:lang w:eastAsia="en-GB"/>
+        </w:rPr>
+      </w:pPr>
+      <w:r>
+        <w:rPr>
+          <w:rFonts w:ascii="Arial" w:eastAsia="Times New Roman" w:hAnsi="Arial" w:cs="Arial"/>
+          <w:lang w:eastAsia="en-GB"/>
+        </w:rPr>
+        <w:t> </w:t>
+      </w:r>
+      <w:r>
+        <w:rPr>
+          <w:rFonts w:ascii="Arial" w:eastAsia="Times New Roman" w:hAnsi="Arial" w:cs="Arial"/>
+          <w:lang w:eastAsia="en-GB"/>
+        </w:rPr>
+        <w:br/>
+      </w:r>
+      <w:r>
+        <w:rPr>
+          <w:rFonts w:ascii="Calibri" w:eastAsia="Times New Roman" w:hAnsi="Calibri" w:cs="Calibri"/>
+          <w:lang w:eastAsia="en-GB"/>
+        </w:rPr>
+        <w:t>Data collected: </w:t>
+      </w:r>
+    </w:p>
+    <w:tbl>
+      <w:tblPr>
+        <w:tblW w:w="0" w:type="dxa"/>
+        <w:tblBorders>
+          <w:top w:val="outset" w:sz="6" w:space="0" w:color="auto"/>
+          <w:left w:val="outset" w:sz="6" w:space="0" w:color="auto"/>
+          <w:bottom w:val="outset" w:sz="6" w:space="0" w:color="auto"/>
+          <w:right w:val="outset" w:sz="6" w:space="0" w:color="auto"/>
+        </w:tblBorders>
+        <w:tblCellMar>
+          <w:left w:w="0" w:type="dxa"/>
+          <w:right w:w="0" w:type="dxa"/>
+        </w:tblCellMar>
+        <w:tblLook w:val="04A0" w:firstRow="1" w:lastRow="0" w:firstColumn="1" w:lastColumn="0" w:noHBand="0" w:noVBand="1"/>
+      </w:tblPr>
+      <w:tblGrid>
+        <w:gridCol w:w="1800"/>
+        <w:gridCol w:w="1800"/>
+        <w:gridCol w:w="1800"/>
+        <w:gridCol w:w="1800"/>
+        <w:gridCol w:w="1800"/>
+      </w:tblGrid>
+      <w:tr>
+        <w:tc>
+          <w:tcPr>
+            <w:tcW w:w="1800" w:type="dxa"/>
+            <w:tcBorders>
+              <w:top w:val="single" w:sz="6" w:space="0" w:color="000000"/>
+              <w:left w:val="single" w:sz="6" w:space="0" w:color="000000"/>
+              <w:bottom w:val="single" w:sz="6" w:space="0" w:color="000000"/>
+              <w:right w:val="single" w:sz="6" w:space="0" w:color="000000"/>
+            </w:tcBorders>
+            <w:shd w:val="clear" w:color="auto" w:fill="auto"/>
+            <w:hideMark/>
+          </w:tcPr>
+          <w:p>
+            <w:pPr>
+              <w:spacing w:after="0" w:line="240" w:lineRule="auto"/>
+              <w:textAlignment w:val="baseline"/>
+              <w:rPr>
+                <w:rFonts w:ascii="Times New Roman" w:eastAsia="Times New Roman" w:hAnsi="Times New Roman" w:cs="Times New Roman"/>
+                <w:sz w:val="24"/>
+                <w:szCs w:val="24"/>
+                <w:lang w:eastAsia="en-GB"/>
+              </w:rPr>
+            </w:pPr>
+            <w:r>
+              <w:rPr>
+                <w:rFonts w:ascii="Calibri" w:eastAsia="Times New Roman" w:hAnsi="Calibri" w:cs="Calibri"/>
+                <w:lang w:eastAsia="en-GB"/>
+              </w:rPr>
+              <w:t>Total </w:t>
+            </w:r>
+          </w:p>
+        </w:tc>
+        <w:tc>
+          <w:tcPr>
+            <w:tcW w:w="1800" w:type="dxa"/>
+            <w:tcBorders>
+              <w:top w:val="single" w:sz="6" w:space="0" w:color="000000"/>
+              <w:left w:val="nil"/>
+              <w:bottom w:val="single" w:sz="6" w:space="0" w:color="000000"/>
+              <w:right w:val="single" w:sz="6" w:space="0" w:color="000000"/>
+            </w:tcBorders>
+            <w:shd w:val="clear" w:color="auto" w:fill="auto"/>
+            <w:hideMark/>
+          </w:tcPr>
+          <w:p>
+            <w:pPr>
+              <w:spacing w:after="0" w:line="240" w:lineRule="auto"/>
+              <w:textAlignment w:val="baseline"/>
+              <w:rPr>
+                <w:rFonts w:ascii="Times New Roman" w:eastAsia="Times New Roman" w:hAnsi="Times New Roman" w:cs="Times New Roman"/>
+                <w:sz w:val="24"/>
+                <w:szCs w:val="24"/>
+                <w:lang w:eastAsia="en-GB"/>
+              </w:rPr>
+            </w:pPr>
+            <w:r>
+              <w:rPr>
+                <w:rFonts w:ascii="Calibri" w:eastAsia="Times New Roman" w:hAnsi="Calibri" w:cs="Calibri"/>
+                <w:lang w:eastAsia="en-GB"/>
+              </w:rPr>
+              <w:t>Formed groups </w:t>
+            </w:r>
+          </w:p>
+        </w:tc>
+        <w:tc>
+          <w:tcPr>
+            <w:tcW w:w="1800" w:type="dxa"/>
+            <w:tcBorders>
+              <w:top w:val="single" w:sz="6" w:space="0" w:color="000000"/>
+              <w:left w:val="nil"/>
+              <w:bottom w:val="single" w:sz="6" w:space="0" w:color="000000"/>
+              <w:right w:val="single" w:sz="6" w:space="0" w:color="000000"/>
+            </w:tcBorders>
+            <w:shd w:val="clear" w:color="auto" w:fill="auto"/>
+            <w:hideMark/>
+          </w:tcPr>
+          <w:p>
+            <w:pPr>
+              <w:spacing w:after="0" w:line="240" w:lineRule="auto"/>
+              <w:textAlignment w:val="baseline"/>
+              <w:rPr>
+                <w:rFonts w:ascii="Times New Roman" w:eastAsia="Times New Roman" w:hAnsi="Times New Roman" w:cs="Times New Roman"/>
+                <w:sz w:val="24"/>
+                <w:szCs w:val="24"/>
+                <w:lang w:eastAsia="en-GB"/>
+              </w:rPr>
+            </w:pPr>
+            <w:r>
+              <w:rPr>
+                <w:rFonts w:ascii="Calibri" w:eastAsia="Times New Roman" w:hAnsi="Calibri" w:cs="Calibri"/>
+                <w:lang w:eastAsia="en-GB"/>
+              </w:rPr>
+              <w:t>Min size </w:t>
+            </w:r>
+          </w:p>
+        </w:tc>
+        <w:tc>
+          <w:tcPr>
+            <w:tcW w:w="1800" w:type="dxa"/>
+            <w:tcBorders>
+              <w:top w:val="single" w:sz="6" w:space="0" w:color="000000"/>
+              <w:left w:val="nil"/>
+              <w:bottom w:val="single" w:sz="6" w:space="0" w:color="000000"/>
+              <w:right w:val="single" w:sz="6" w:space="0" w:color="000000"/>
+            </w:tcBorders>
+            <w:shd w:val="clear" w:color="auto" w:fill="auto"/>
+            <w:hideMark/>
+          </w:tcPr>
+          <w:p>
+            <w:pPr>
+              <w:spacing w:after="0" w:line="240" w:lineRule="auto"/>
+              <w:textAlignment w:val="baseline"/>
+              <w:rPr>
+                <w:rFonts w:ascii="Times New Roman" w:eastAsia="Times New Roman" w:hAnsi="Times New Roman" w:cs="Times New Roman"/>
+                <w:sz w:val="24"/>
+                <w:szCs w:val="24"/>
+                <w:lang w:eastAsia="en-GB"/>
+              </w:rPr>
+            </w:pPr>
+            <w:r>
+              <w:rPr>
+                <w:rFonts w:ascii="Calibri" w:eastAsia="Times New Roman" w:hAnsi="Calibri" w:cs="Calibri"/>
+                <w:lang w:eastAsia="en-GB"/>
+              </w:rPr>
+              <w:t>Max size </w:t>
+            </w:r>
+          </w:p>
+        </w:tc>
+        <w:tc>
+          <w:tcPr>
+            <w:tcW w:w="1800" w:type="dxa"/>
+            <w:tcBorders>
+              <w:top w:val="single" w:sz="6" w:space="0" w:color="000000"/>
+              <w:left w:val="nil"/>
+              <w:bottom w:val="single" w:sz="6" w:space="0" w:color="000000"/>
+              <w:right w:val="single" w:sz="6" w:space="0" w:color="000000"/>
+            </w:tcBorders>
+            <w:shd w:val="clear" w:color="auto" w:fill="auto"/>
+            <w:hideMark/>
+          </w:tcPr>
+          <w:p>
+            <w:pPr>
+              <w:spacing w:after="0" w:line="240" w:lineRule="auto"/>
+              <w:textAlignment w:val="baseline"/>
+              <w:rPr>
+                <w:rFonts w:ascii="Times New Roman" w:eastAsia="Times New Roman" w:hAnsi="Times New Roman" w:cs="Times New Roman"/>
+                <w:sz w:val="24"/>
+                <w:szCs w:val="24"/>
+                <w:lang w:eastAsia="en-GB"/>
+              </w:rPr>
+            </w:pPr>
+            <w:proofErr w:type="gramStart"/>
+            <w:r>
+              <w:rPr>
+                <w:rFonts w:ascii="Calibri" w:eastAsia="Times New Roman" w:hAnsi="Calibri" w:cs="Calibri"/>
+                <w:lang w:eastAsia="en-GB"/>
+              </w:rPr>
+              <w:t>Average  size</w:t>
+            </w:r>
+            <w:proofErr w:type="gramEnd"/>
+            <w:r>
+              <w:rPr>
+                <w:rFonts w:ascii="Calibri" w:eastAsia="Times New Roman" w:hAnsi="Calibri" w:cs="Calibri"/>
+                <w:lang w:eastAsia="en-GB"/>
+              </w:rPr>
+              <w:t> </w:t>
+            </w:r>
+          </w:p>
+        </w:tc>
+      </w:tr>
+      <w:tr>
+        <w:trPr>
+          <w:trHeight w:val="435"/>
+        </w:trPr>
+        <w:tc>
+          <w:tcPr>
+            <w:tcW w:w="1800" w:type="dxa"/>
+            <w:tcBorders>
+              <w:top w:val="nil"/>
+              <w:left w:val="single" w:sz="6" w:space="0" w:color="000000"/>
+              <w:bottom w:val="single" w:sz="6" w:space="0" w:color="000000"/>
+              <w:right w:val="single" w:sz="6" w:space="0" w:color="000000"/>
+            </w:tcBorders>
+            <w:shd w:val="clear" w:color="auto" w:fill="auto"/>
+            <w:hideMark/>
+          </w:tcPr>
+          <w:p>
+            <w:pPr>
+              <w:spacing w:after="0" w:line="240" w:lineRule="auto"/>
+              <w:textAlignment w:val="baseline"/>
+              <w:rPr>
+                <w:rFonts w:ascii="Times New Roman" w:eastAsia="Times New Roman" w:hAnsi="Times New Roman" w:cs="Times New Roman"/>
+                <w:sz w:val="24"/>
+                <w:szCs w:val="24"/>
+                <w:lang w:eastAsia="en-GB"/>
+              </w:rPr>
+            </w:pPr>
+            <w:r>
+              <w:rPr>
+                <w:rFonts w:ascii="Calibri" w:eastAsia="Times New Roman" w:hAnsi="Calibri" w:cs="Calibri"/>
+                <w:lang w:eastAsia="en-GB"/>
+              </w:rPr>
+              <w:t> </w:t>
+            </w:r>
+          </w:p>
+        </w:tc>
+        <w:tc>
+          <w:tcPr>
+            <w:tcW w:w="1800" w:type="dxa"/>
+            <w:tcBorders>
+              <w:top w:val="nil"/>
+              <w:left w:val="nil"/>
+              <w:bottom w:val="single" w:sz="6" w:space="0" w:color="000000"/>
+              <w:right w:val="single" w:sz="6" w:space="0" w:color="000000"/>
+            </w:tcBorders>
+            <w:shd w:val="clear" w:color="auto" w:fill="auto"/>
+            <w:hideMark/>
+          </w:tcPr>
+          <w:p>
+            <w:pPr>
+              <w:spacing w:after="0" w:line="240" w:lineRule="auto"/>
+              <w:textAlignment w:val="baseline"/>
+              <w:rPr>
+                <w:rFonts w:ascii="Times New Roman" w:eastAsia="Times New Roman" w:hAnsi="Times New Roman" w:cs="Times New Roman"/>
+                <w:sz w:val="24"/>
+                <w:szCs w:val="24"/>
+                <w:lang w:eastAsia="en-GB"/>
+              </w:rPr>
+            </w:pPr>
+            <w:r>
+              <w:rPr>
+                <w:rFonts w:ascii="Calibri" w:eastAsia="Times New Roman" w:hAnsi="Calibri" w:cs="Calibri"/>
+                <w:lang w:eastAsia="en-GB"/>
+              </w:rPr>
+              <w:t> </w:t>
+            </w:r>
+          </w:p>
+        </w:tc>
+        <w:tc>
+          <w:tcPr>
+            <w:tcW w:w="1800" w:type="dxa"/>
+            <w:tcBorders>
+              <w:top w:val="nil"/>
+              <w:left w:val="nil"/>
+              <w:bottom w:val="single" w:sz="6" w:space="0" w:color="000000"/>
+              <w:right w:val="single" w:sz="6" w:space="0" w:color="000000"/>
+            </w:tcBorders>
+            <w:shd w:val="clear" w:color="auto" w:fill="auto"/>
+            <w:hideMark/>
+          </w:tcPr>
+          <w:p>
+            <w:pPr>
+              <w:spacing w:after="0" w:line="240" w:lineRule="auto"/>
+              <w:textAlignment w:val="baseline"/>
+              <w:rPr>
+                <w:rFonts w:ascii="Times New Roman" w:eastAsia="Times New Roman" w:hAnsi="Times New Roman" w:cs="Times New Roman"/>
+                <w:sz w:val="24"/>
+                <w:szCs w:val="24"/>
+                <w:lang w:eastAsia="en-GB"/>
+              </w:rPr>
+            </w:pPr>
+            <w:r>
+              <w:rPr>
+                <w:rFonts w:ascii="Calibri" w:eastAsia="Times New Roman" w:hAnsi="Calibri" w:cs="Calibri"/>
+                <w:lang w:eastAsia="en-GB"/>
+              </w:rPr>
+              <w:t> </w:t>
+            </w:r>
+          </w:p>
+        </w:tc>
+        <w:tc>
+          <w:tcPr>
+            <w:tcW w:w="1800" w:type="dxa"/>
+            <w:tcBorders>
+              <w:top w:val="nil"/>
+              <w:left w:val="nil"/>
+              <w:bottom w:val="single" w:sz="6" w:space="0" w:color="000000"/>
+              <w:right w:val="single" w:sz="6" w:space="0" w:color="000000"/>
+            </w:tcBorders>
+            <w:shd w:val="clear" w:color="auto" w:fill="auto"/>
+            <w:hideMark/>
+          </w:tcPr>
+          <w:p>
+            <w:pPr>
+              <w:spacing w:after="0" w:line="240" w:lineRule="auto"/>
+              <w:textAlignment w:val="baseline"/>
+              <w:rPr>
+                <w:rFonts w:ascii="Times New Roman" w:eastAsia="Times New Roman" w:hAnsi="Times New Roman" w:cs="Times New Roman"/>
+                <w:sz w:val="24"/>
+                <w:szCs w:val="24"/>
+                <w:lang w:eastAsia="en-GB"/>
+              </w:rPr>
+            </w:pPr>
+            <w:r>
+              <w:rPr>
+                <w:rFonts w:ascii="Calibri" w:eastAsia="Times New Roman" w:hAnsi="Calibri" w:cs="Calibri"/>
+                <w:lang w:eastAsia="en-GB"/>
+              </w:rPr>
+              <w:t> </w:t>
+            </w:r>
+          </w:p>
+        </w:tc>
+        <w:tc>
+          <w:tcPr>
+            <w:tcW w:w="1800" w:type="dxa"/>
+            <w:tcBorders>
+              <w:top w:val="nil"/>
+              <w:left w:val="nil"/>
+              <w:bottom w:val="single" w:sz="6" w:space="0" w:color="000000"/>
+              <w:right w:val="single" w:sz="6" w:space="0" w:color="000000"/>
+            </w:tcBorders>
+            <w:shd w:val="clear" w:color="auto" w:fill="auto"/>
+            <w:hideMark/>
+          </w:tcPr>
+          <w:p>
+            <w:pPr>
+              <w:spacing w:after="0" w:line="240" w:lineRule="auto"/>
+              <w:textAlignment w:val="baseline"/>
+              <w:rPr>
+                <w:rFonts w:ascii="Times New Roman" w:eastAsia="Times New Roman" w:hAnsi="Times New Roman" w:cs="Times New Roman"/>
+                <w:sz w:val="24"/>
+                <w:szCs w:val="24"/>
+                <w:lang w:eastAsia="en-GB"/>
+              </w:rPr>
+            </w:pPr>
+            <w:r>
+              <w:rPr>
+                <w:rFonts w:ascii="Calibri" w:eastAsia="Times New Roman" w:hAnsi="Calibri" w:cs="Calibri"/>
+                <w:lang w:eastAsia="en-GB"/>
+              </w:rPr>
+              <w:t> </w:t>
+            </w:r>
+          </w:p>
+        </w:tc>
+      </w:tr>
+    </w:tbl>
+    <w:p>
+      <w:pPr>
+        <w:spacing w:after="0" w:line="240" w:lineRule="auto"/>
+        <w:textAlignment w:val="baseline"/>
+        <w:rPr>
+          <w:rFonts w:ascii="Segoe UI" w:eastAsia="Times New Roman" w:hAnsi="Segoe UI" w:cs="Segoe UI"/>
+          <w:sz w:val="18"/>
+          <w:szCs w:val="18"/>
+          <w:lang w:eastAsia="en-GB"/>
+        </w:rPr>
+      </w:pPr>
+      <w:r>
+        <w:rPr>
+          <w:rFonts w:ascii="Calibri" w:eastAsia="Times New Roman" w:hAnsi="Calibri" w:cs="Calibri"/>
+          <w:lang w:eastAsia="en-GB"/>
+        </w:rPr>
+        <w:t> </w:t>
+      </w:r>
+    </w:p>
+    <w:p>
+      <w:pPr>
+        <w:spacing w:after="0" w:line="240" w:lineRule="auto"/>
+        <w:textAlignment w:val="baseline"/>
+        <w:rPr>
+          <w:rFonts w:ascii="Segoe UI" w:eastAsia="Times New Roman" w:hAnsi="Segoe UI" w:cs="Segoe UI"/>
+          <w:sz w:val="18"/>
+          <w:szCs w:val="18"/>
+          <w:lang w:eastAsia="en-GB"/>
+        </w:rPr>
+      </w:pPr>
+      <w:r>
+        <w:rPr>
+          <w:rFonts w:ascii="Calibri" w:eastAsia="Times New Roman" w:hAnsi="Calibri" w:cs="Calibri"/>
+          <w:b/>
+          <w:bCs/>
+          <w:lang w:eastAsia="en-GB"/>
+        </w:rPr>
+        <w:t>Discuss the effectiveness of similarity, grouping strategy, nature of Twitter data etc.</w:t>
+      </w:r>
+      <w:r>
+        <w:rPr>
+          <w:rFonts w:ascii="Calibri" w:eastAsia="Times New Roman" w:hAnsi="Calibri" w:cs="Calibri"/>
+          <w:lang w:eastAsia="en-GB"/>
+        </w:rPr>
+        <w:t> </w:t>
+      </w:r>
+    </w:p>
+    <w:p>
+      <w:pPr>
+        <w:spacing w:after="0" w:line="240" w:lineRule="auto"/>
+        <w:textAlignment w:val="baseline"/>
+        <w:rPr>
+          <w:rFonts w:ascii="Segoe UI" w:eastAsia="Times New Roman" w:hAnsi="Segoe UI" w:cs="Segoe UI"/>
+          <w:sz w:val="18"/>
+          <w:szCs w:val="18"/>
+          <w:lang w:eastAsia="en-GB"/>
+        </w:rPr>
+      </w:pPr>
+      <w:r>
+        <w:rPr>
+          <w:rFonts w:ascii="Calibri" w:eastAsia="Times New Roman" w:hAnsi="Calibri" w:cs="Calibri"/>
+          <w:lang w:eastAsia="en-GB"/>
+        </w:rPr>
+        <w:t xml:space="preserve">Due to the nature of tweets, they contain a lot of redundant words that are not needed when trying to analysis data. </w:t>
+      </w:r>
+      <w:proofErr w:type="gramStart"/>
+      <w:r>
+        <w:rPr>
+          <w:rFonts w:ascii="Calibri" w:eastAsia="Times New Roman" w:hAnsi="Calibri" w:cs="Calibri"/>
+          <w:lang w:eastAsia="en-GB"/>
+        </w:rPr>
+        <w:t>In order to</w:t>
+      </w:r>
+      <w:proofErr w:type="gramEnd"/>
+      <w:r>
+        <w:rPr>
+          <w:rFonts w:ascii="Calibri" w:eastAsia="Times New Roman" w:hAnsi="Calibri" w:cs="Calibri"/>
+          <w:lang w:eastAsia="en-GB"/>
+        </w:rPr>
+        <w:t xml:space="preserve"> reduce the effects of these words when clustering. We implemented the NLTK which has a list of common English stop words, by doing this the clusters became more accurate and more concise.  </w:t>
+      </w:r>
+    </w:p>
+    <w:p>
+      <w:pPr>
+        <w:spacing w:after="0" w:line="240" w:lineRule="auto"/>
+        <w:textAlignment w:val="baseline"/>
+        <w:rPr>
+          <w:rFonts w:ascii="Segoe UI" w:eastAsia="Times New Roman" w:hAnsi="Segoe UI" w:cs="Segoe UI"/>
+          <w:sz w:val="18"/>
+          <w:szCs w:val="18"/>
+          <w:lang w:eastAsia="en-GB"/>
+        </w:rPr>
+      </w:pPr>
+      <w:r>
+        <w:rPr>
+          <w:rFonts w:ascii="Calibri" w:eastAsia="Times New Roman" w:hAnsi="Calibri" w:cs="Calibri"/>
+          <w:lang w:eastAsia="en-GB"/>
+        </w:rPr>
+        <w:t>Due to only gathering Geo enabled tweets, this dramatically reduced the number of live tweets we gathered because of this we increased the number of keywords and hashtags being searched for. The coursework requested that it be only UK tweets gathered so this was the most accurate way of determining each tweet was from somewhere in the UK. </w:t>
+      </w:r>
+    </w:p>
+    <w:p>
+      <w:pPr>
+        <w:spacing w:after="0" w:line="240" w:lineRule="auto"/>
+        <w:textAlignment w:val="baseline"/>
+        <w:rPr>
+          <w:rFonts w:ascii="Segoe UI" w:eastAsia="Times New Roman" w:hAnsi="Segoe UI" w:cs="Segoe UI"/>
+          <w:sz w:val="18"/>
+          <w:szCs w:val="18"/>
+          <w:lang w:eastAsia="en-GB"/>
+        </w:rPr>
+      </w:pPr>
+      <w:r>
+        <w:rPr>
+          <w:rFonts w:ascii="Calibri" w:eastAsia="Times New Roman" w:hAnsi="Calibri" w:cs="Calibri"/>
+          <w:lang w:eastAsia="en-GB"/>
+        </w:rPr>
+        <w:t>K-means as a measure of similarity has its advantages, its very simple to implement, its scalable and fast for large datasets which came in handy for our data and </w:t>
+      </w:r>
+      <w:proofErr w:type="gramStart"/>
+      <w:r>
+        <w:rPr>
+          <w:rFonts w:ascii="Calibri" w:eastAsia="Times New Roman" w:hAnsi="Calibri" w:cs="Calibri"/>
+          <w:lang w:eastAsia="en-GB"/>
+        </w:rPr>
+        <w:t>it’s</w:t>
+      </w:r>
+      <w:proofErr w:type="gramEnd"/>
+      <w:r>
+        <w:rPr>
+          <w:rFonts w:ascii="Calibri" w:eastAsia="Times New Roman" w:hAnsi="Calibri" w:cs="Calibri"/>
+          <w:lang w:eastAsia="en-GB"/>
+        </w:rPr>
+        <w:t> visual representation of the K-mean through the Elbow method made it easier to visualise the dataset at hand and how best to move forward. However, there are some down sides to using K-means, it can be sensitive to outliers and manually choosing the K-means can be difficult and lead to human error.  </w:t>
+      </w:r>
+    </w:p>
+    <w:p>
+      <w:pPr>
+        <w:spacing w:after="0" w:line="240" w:lineRule="auto"/>
+        <w:textAlignment w:val="baseline"/>
+        <w:rPr>
+          <w:rFonts w:ascii="Segoe UI" w:eastAsia="Times New Roman" w:hAnsi="Segoe UI" w:cs="Segoe UI"/>
+          <w:sz w:val="18"/>
+          <w:szCs w:val="18"/>
+          <w:lang w:eastAsia="en-GB"/>
+        </w:rPr>
+      </w:pPr>
+      <w:r>
+        <w:rPr>
+          <w:rFonts w:ascii="Calibri" w:eastAsia="Times New Roman" w:hAnsi="Calibri" w:cs="Calibri"/>
+          <w:lang w:eastAsia="en-GB"/>
+        </w:rPr>
+        <w:t xml:space="preserve">Grouping the tweets into different collections, was the most logical approach from the given K-means clusters. It was easy to pull the required data fields and place them into individual collections. This allowed us to see each of the cluster’s data easily and identify the different grouped topics in each one. In each collection the data was stored as a dictionary, this was so the data would be well </w:t>
+      </w:r>
+      <w:proofErr w:type="gramStart"/>
+      <w:r>
+        <w:rPr>
+          <w:rFonts w:ascii="Calibri" w:eastAsia="Times New Roman" w:hAnsi="Calibri" w:cs="Calibri"/>
+          <w:lang w:eastAsia="en-GB"/>
+        </w:rPr>
+        <w:t>structured</w:t>
+      </w:r>
+      <w:proofErr w:type="gramEnd"/>
+      <w:r>
+        <w:rPr>
+          <w:rFonts w:ascii="Calibri" w:eastAsia="Times New Roman" w:hAnsi="Calibri" w:cs="Calibri"/>
+          <w:lang w:eastAsia="en-GB"/>
+        </w:rPr>
+        <w:t> and the information would be clear/easy to get to. Due to the dictionary key being the name of the different fields of a tweet, it made analysing the collections even quicker and this also helps for easy look up of data. </w:t>
+      </w:r>
+    </w:p>
+    <w:p>
+      <w:pPr>
+        <w:spacing w:after="0" w:line="240" w:lineRule="auto"/>
+        <w:textAlignment w:val="baseline"/>
+        <w:rPr>
+          <w:rFonts w:ascii="Segoe UI" w:eastAsia="Times New Roman" w:hAnsi="Segoe UI" w:cs="Segoe UI"/>
+          <w:sz w:val="18"/>
+          <w:szCs w:val="18"/>
+          <w:lang w:eastAsia="en-GB"/>
+        </w:rPr>
+      </w:pPr>
+      <w:r>
+        <w:rPr>
+          <w:rFonts w:ascii="Calibri" w:eastAsia="Times New Roman" w:hAnsi="Calibri" w:cs="Calibri"/>
+          <w:lang w:eastAsia="en-GB"/>
+        </w:rPr>
+        <w:t> </w:t>
+      </w:r>
+    </w:p>
+    <w:p>
+      <w:pPr>
+        <w:spacing w:after="0" w:line="240" w:lineRule="auto"/>
+        <w:textAlignment w:val="baseline"/>
+        <w:rPr>
+          <w:rFonts w:ascii="Segoe UI" w:eastAsia="Times New Roman" w:hAnsi="Segoe UI" w:cs="Segoe UI"/>
+          <w:sz w:val="18"/>
+          <w:szCs w:val="18"/>
+          <w:lang w:eastAsia="en-GB"/>
+        </w:rPr>
+      </w:pPr>
+      <w:r>
+        <w:rPr>
+          <w:rFonts w:ascii="Calibri" w:eastAsia="Times New Roman" w:hAnsi="Calibri" w:cs="Calibri"/>
+          <w:lang w:eastAsia="en-GB"/>
+        </w:rPr>
+        <w:t> </w:t>
+      </w:r>
+    </w:p>
+    <w:p>
+      <w:pPr>
+        <w:spacing w:after="0" w:line="240" w:lineRule="auto"/>
+        <w:textAlignment w:val="baseline"/>
+        <w:rPr>
+          <w:rFonts w:ascii="Segoe UI" w:eastAsia="Times New Roman" w:hAnsi="Segoe UI" w:cs="Segoe UI"/>
+          <w:sz w:val="18"/>
+          <w:szCs w:val="18"/>
+          <w:lang w:eastAsia="en-GB"/>
+        </w:rPr>
+      </w:pPr>
+      <w:r>
+        <w:rPr>
+          <w:rFonts w:ascii="Calibri" w:eastAsia="Times New Roman" w:hAnsi="Calibri" w:cs="Calibri"/>
+          <w:lang w:eastAsia="en-GB"/>
+        </w:rPr>
+        <w:t>Enhanced streaming ideas: </w:t>
+      </w:r>
+    </w:p>
+    <w:p>
+      <w:pPr>
+        <w:spacing w:after="0" w:line="240" w:lineRule="auto"/>
+        <w:textAlignment w:val="baseline"/>
+        <w:rPr>
+          <w:rFonts w:ascii="Segoe UI" w:eastAsia="Times New Roman" w:hAnsi="Segoe UI" w:cs="Segoe UI"/>
+          <w:sz w:val="18"/>
+          <w:szCs w:val="18"/>
+          <w:lang w:eastAsia="en-GB"/>
+        </w:rPr>
+      </w:pPr>
+      <w:r>
+        <w:rPr>
+          <w:rFonts w:ascii="Calibri" w:eastAsia="Times New Roman" w:hAnsi="Calibri" w:cs="Calibri"/>
+          <w:lang w:eastAsia="en-GB"/>
+        </w:rPr>
+        <w:t>Reduce tweet noise by adding more removing more stops words like punctuation (e.g.</w:t>
+      </w:r>
+      <w:proofErr w:type="gramStart"/>
+      <w:r>
+        <w:rPr>
+          <w:rFonts w:ascii="Calibri" w:eastAsia="Times New Roman" w:hAnsi="Calibri" w:cs="Calibri"/>
+          <w:lang w:eastAsia="en-GB"/>
+        </w:rPr>
+        <w:t>, !</w:t>
+      </w:r>
+      <w:proofErr w:type="gramEnd"/>
+      <w:r>
+        <w:rPr>
+          <w:rFonts w:ascii="Calibri" w:eastAsia="Times New Roman" w:hAnsi="Calibri" w:cs="Calibri"/>
+          <w:lang w:eastAsia="en-GB"/>
+        </w:rPr>
+        <w:t>, ?, etc) </w:t>
+      </w:r>
+    </w:p>
+    <w:p>
+      <w:pPr>
+        <w:spacing w:after="0" w:line="240" w:lineRule="auto"/>
+        <w:textAlignment w:val="baseline"/>
+        <w:rPr>
+          <w:rFonts w:ascii="Segoe UI" w:eastAsia="Times New Roman" w:hAnsi="Segoe UI" w:cs="Segoe UI"/>
+          <w:sz w:val="18"/>
+          <w:szCs w:val="18"/>
+          <w:lang w:eastAsia="en-GB"/>
+        </w:rPr>
+      </w:pPr>
+      <w:r>
+        <w:rPr>
+          <w:rFonts w:ascii="Calibri" w:eastAsia="Times New Roman" w:hAnsi="Calibri" w:cs="Calibri"/>
+          <w:lang w:eastAsia="en-GB"/>
+        </w:rPr>
+        <w:t xml:space="preserve">Reduce the number of </w:t>
+      </w:r>
+      <w:proofErr w:type="gramStart"/>
+      <w:r>
+        <w:rPr>
+          <w:rFonts w:ascii="Calibri" w:eastAsia="Times New Roman" w:hAnsi="Calibri" w:cs="Calibri"/>
+          <w:lang w:eastAsia="en-GB"/>
+        </w:rPr>
+        <w:t>clusters</w:t>
+      </w:r>
+      <w:proofErr w:type="gramEnd"/>
+      <w:r>
+        <w:rPr>
+          <w:rFonts w:ascii="Calibri" w:eastAsia="Times New Roman" w:hAnsi="Calibri" w:cs="Calibri"/>
+          <w:lang w:eastAsia="en-GB"/>
+        </w:rPr>
+        <w:t>  </w:t>
+      </w:r>
+    </w:p>
+    <w:p>
+      <w:pPr>
+        <w:spacing w:after="0" w:line="240" w:lineRule="auto"/>
+        <w:textAlignment w:val="baseline"/>
+        <w:rPr>
+          <w:rFonts w:ascii="Segoe UI" w:eastAsia="Times New Roman" w:hAnsi="Segoe UI" w:cs="Segoe UI"/>
+          <w:sz w:val="18"/>
+          <w:szCs w:val="18"/>
+          <w:lang w:eastAsia="en-GB"/>
+        </w:rPr>
+      </w:pPr>
+      <w:r>
+        <w:rPr>
+          <w:rFonts w:ascii="Calibri" w:eastAsia="Times New Roman" w:hAnsi="Calibri" w:cs="Calibri"/>
+          <w:lang w:eastAsia="en-GB"/>
+        </w:rPr>
+        <w:t xml:space="preserve">Reduce number of keywords asking for, so focus either on COVID or politics, this would reduce number of tweets coming in, but we can just mention that in the report I </w:t>
+      </w:r>
+      <w:proofErr w:type="gramStart"/>
+      <w:r>
+        <w:rPr>
+          <w:rFonts w:ascii="Calibri" w:eastAsia="Times New Roman" w:hAnsi="Calibri" w:cs="Calibri"/>
+          <w:lang w:eastAsia="en-GB"/>
+        </w:rPr>
+        <w:t>figured</w:t>
+      </w:r>
+      <w:proofErr w:type="gramEnd"/>
+      <w:r>
+        <w:rPr>
+          <w:rFonts w:ascii="Calibri" w:eastAsia="Times New Roman" w:hAnsi="Calibri" w:cs="Calibri"/>
+          <w:lang w:eastAsia="en-GB"/>
+        </w:rPr>
+        <w:t> </w:t>
+      </w:r>
+    </w:p>
+    <w:p>
+      <w:pPr>
+        <w:spacing w:after="0" w:line="240" w:lineRule="auto"/>
+        <w:textAlignment w:val="baseline"/>
+        <w:rPr>
+          <w:rFonts w:ascii="Segoe UI" w:eastAsia="Times New Roman" w:hAnsi="Segoe UI" w:cs="Segoe UI"/>
+          <w:sz w:val="18"/>
+          <w:szCs w:val="18"/>
+          <w:lang w:eastAsia="en-GB"/>
+        </w:rPr>
+      </w:pPr>
+      <w:r>
+        <w:rPr>
+          <w:rFonts w:ascii="Calibri" w:eastAsia="Times New Roman" w:hAnsi="Calibri" w:cs="Calibri"/>
+          <w:lang w:eastAsia="en-GB"/>
+        </w:rPr>
+        <w:t>Look at specific people on twitter (e.g., Boris, Trump, Biden) </w:t>
+      </w:r>
+    </w:p>
+    <w:p>
+      <w:pPr>
+        <w:spacing w:after="0" w:line="240" w:lineRule="auto"/>
+        <w:textAlignment w:val="baseline"/>
+        <w:rPr>
+          <w:rFonts w:ascii="Segoe UI" w:eastAsia="Times New Roman" w:hAnsi="Segoe UI" w:cs="Segoe UI"/>
+          <w:sz w:val="18"/>
+          <w:szCs w:val="18"/>
+          <w:lang w:eastAsia="en-GB"/>
+        </w:rPr>
+      </w:pPr>
+      <w:r>
+        <w:rPr>
+          <w:rFonts w:ascii="Calibri" w:eastAsia="Times New Roman" w:hAnsi="Calibri" w:cs="Calibri"/>
+          <w:lang w:eastAsia="en-GB"/>
+        </w:rPr>
+        <w:t> </w:t>
+      </w:r>
+    </w:p>
+    <w:p>
+      <w:pPr>
+        <w:spacing w:after="0" w:line="240" w:lineRule="auto"/>
+        <w:textAlignment w:val="baseline"/>
+        <w:rPr>
+          <w:rFonts w:ascii="Segoe UI" w:eastAsia="Times New Roman" w:hAnsi="Segoe UI" w:cs="Segoe UI"/>
+          <w:sz w:val="18"/>
+          <w:szCs w:val="18"/>
+          <w:lang w:eastAsia="en-GB"/>
+        </w:rPr>
+      </w:pPr>
+      <w:r>
+        <w:rPr>
+          <w:rFonts w:ascii="Calibri" w:eastAsia="Times New Roman" w:hAnsi="Calibri" w:cs="Calibri"/>
+          <w:lang w:eastAsia="en-GB"/>
+        </w:rPr>
+        <w:t>Graphing geographical information </w:t>
+      </w:r>
+    </w:p>
+    <w:p>
+      <w:pPr>
+        <w:spacing w:after="0" w:line="240" w:lineRule="auto"/>
+        <w:textAlignment w:val="baseline"/>
+        <w:rPr>
+          <w:rFonts w:ascii="Segoe UI" w:eastAsia="Times New Roman" w:hAnsi="Segoe UI" w:cs="Segoe UI"/>
+          <w:sz w:val="18"/>
+          <w:szCs w:val="18"/>
+          <w:lang w:eastAsia="en-GB"/>
+        </w:rPr>
+      </w:pPr>
+      <w:r>
+        <w:rPr>
+          <w:rFonts w:ascii="Calibri" w:eastAsia="Times New Roman" w:hAnsi="Calibri" w:cs="Calibri"/>
+          <w:lang w:eastAsia="en-GB"/>
+        </w:rPr>
+        <w:t>Master doc of all cities in the UK: </w:t>
+      </w:r>
+      <w:hyperlink r:id="rId5" w:tgtFrame="_blank" w:history="1">
+        <w:r>
+          <w:rPr>
+            <w:rFonts w:ascii="Calibri" w:eastAsia="Times New Roman" w:hAnsi="Calibri" w:cs="Calibri"/>
+            <w:color w:val="0563C1"/>
+            <w:u w:val="single"/>
+            <w:lang w:eastAsia="en-GB"/>
+          </w:rPr>
+          <w:t>https://simplemaps.com/data/world-cities</w:t>
+        </w:r>
+      </w:hyperlink>
+      <w:r>
+        <w:rPr>
+          <w:rFonts w:ascii="Calibri" w:eastAsia="Times New Roman" w:hAnsi="Calibri" w:cs="Calibri"/>
+          <w:lang w:eastAsia="en-GB"/>
+        </w:rPr>
+        <w:t>. (</w:t>
+      </w:r>
+      <w:proofErr w:type="gramStart"/>
+      <w:r>
+        <w:rPr>
+          <w:rFonts w:ascii="Calibri" w:eastAsia="Times New Roman" w:hAnsi="Calibri" w:cs="Calibri"/>
+          <w:lang w:eastAsia="en-GB"/>
+        </w:rPr>
+        <w:t>have to</w:t>
+      </w:r>
+      <w:proofErr w:type="gramEnd"/>
+      <w:r>
+        <w:rPr>
+          <w:rFonts w:ascii="Calibri" w:eastAsia="Times New Roman" w:hAnsi="Calibri" w:cs="Calibri"/>
+          <w:lang w:eastAsia="en-GB"/>
+        </w:rPr>
+        <w:t xml:space="preserve"> give credit) </w:t>
+      </w:r>
+    </w:p>
+    <w:p/>
     <w:sectPr>
       <w:pgSz w:w="11906" w:h="16838"/>
       <w:pgMar w:top="1440" w:right="1440" w:bottom="1440" w:left="1440" w:header="708" w:footer="708" w:gutter="0"/>
@@ -1127,6 +2826,35 @@
       </w:tblBorders>
     </w:tblPr>
   </w:style>
+  <w:style w:type="paragraph" w:customStyle="1" w:styleId="paragraph">
+    <w:name w:val="paragraph"/>
+    <w:basedOn w:val="Normal"/>
+    <w:rsid w:val="00042547"/>
+    <w:pPr>
+      <w:spacing w:before="100" w:beforeAutospacing="1" w:after="100" w:afterAutospacing="1" w:line="240" w:lineRule="auto"/>
+    </w:pPr>
+    <w:rPr>
+      <w:rFonts w:ascii="Times New Roman" w:eastAsia="Times New Roman" w:hAnsi="Times New Roman" w:cs="Times New Roman"/>
+      <w:sz w:val="24"/>
+      <w:szCs w:val="24"/>
+      <w:lang w:eastAsia="en-GB"/>
+    </w:rPr>
+  </w:style>
+  <w:style w:type="character" w:customStyle="1" w:styleId="normaltextrun">
+    <w:name w:val="normaltextrun"/>
+    <w:basedOn w:val="DefaultParagraphFont"/>
+    <w:rsid w:val="00042547"/>
+  </w:style>
+  <w:style w:type="character" w:customStyle="1" w:styleId="eop">
+    <w:name w:val="eop"/>
+    <w:basedOn w:val="DefaultParagraphFont"/>
+    <w:rsid w:val="00042547"/>
+  </w:style>
+  <w:style w:type="character" w:customStyle="1" w:styleId="scxw5305804">
+    <w:name w:val="scxw5305804"/>
+    <w:basedOn w:val="DefaultParagraphFont"/>
+    <w:rsid w:val="00042547"/>
+  </w:style>
 </w:styles>
 </file>
 

</xml_diff>

<commit_message>
added credit to places where i got the lists from
</commit_message>
<xml_diff>
--- a/Report.docx
+++ b/Report.docx
@@ -159,23 +159,55 @@
           <w:lang w:eastAsia="en-GB"/>
         </w:rPr>
         <w:br/>
-        <w:t xml:space="preserve">Code used – Josemon's starting guide code to partly process tweets, Natural Learning Toolkit for removing stopwords, Sklearn for help clustering </w:t>
-      </w:r>
-      <w:proofErr w:type="gramStart"/>
-      <w:r>
-        <w:rPr>
-          <w:rFonts w:ascii="Calibri" w:eastAsia="Times New Roman" w:hAnsi="Calibri" w:cs="Calibri"/>
-          <w:lang w:eastAsia="en-GB"/>
-        </w:rPr>
-        <w:t>tweets</w:t>
-      </w:r>
-      <w:proofErr w:type="gramEnd"/>
-      <w:r>
-        <w:rPr>
-          <w:rFonts w:ascii="Calibri" w:eastAsia="Times New Roman" w:hAnsi="Calibri" w:cs="Calibri"/>
-          <w:lang w:eastAsia="en-GB"/>
-        </w:rPr>
-        <w:t>  </w:t>
+        <w:t xml:space="preserve">Code used – </w:t>
+      </w:r>
+      <w:proofErr w:type="spellStart"/>
+      <w:r>
+        <w:rPr>
+          <w:rFonts w:ascii="Calibri" w:eastAsia="Times New Roman" w:hAnsi="Calibri" w:cs="Calibri"/>
+          <w:lang w:eastAsia="en-GB"/>
+        </w:rPr>
+        <w:t>Josemon's</w:t>
+      </w:r>
+      <w:proofErr w:type="spellEnd"/>
+      <w:r>
+        <w:rPr>
+          <w:rFonts w:ascii="Calibri" w:eastAsia="Times New Roman" w:hAnsi="Calibri" w:cs="Calibri"/>
+          <w:lang w:eastAsia="en-GB"/>
+        </w:rPr>
+        <w:t xml:space="preserve"> starting guide code to partly process tweets, Natural Learning Toolkit for removing </w:t>
+      </w:r>
+      <w:proofErr w:type="spellStart"/>
+      <w:r>
+        <w:rPr>
+          <w:rFonts w:ascii="Calibri" w:eastAsia="Times New Roman" w:hAnsi="Calibri" w:cs="Calibri"/>
+          <w:lang w:eastAsia="en-GB"/>
+        </w:rPr>
+        <w:t>stopwords</w:t>
+      </w:r>
+      <w:proofErr w:type="spellEnd"/>
+      <w:r>
+        <w:rPr>
+          <w:rFonts w:ascii="Calibri" w:eastAsia="Times New Roman" w:hAnsi="Calibri" w:cs="Calibri"/>
+          <w:lang w:eastAsia="en-GB"/>
+        </w:rPr>
+        <w:t>, </w:t>
+      </w:r>
+      <w:proofErr w:type="spellStart"/>
+      <w:r>
+        <w:rPr>
+          <w:rFonts w:ascii="Calibri" w:eastAsia="Times New Roman" w:hAnsi="Calibri" w:cs="Calibri"/>
+          <w:lang w:eastAsia="en-GB"/>
+        </w:rPr>
+        <w:t>Sklearn</w:t>
+      </w:r>
+      <w:proofErr w:type="spellEnd"/>
+      <w:r>
+        <w:rPr>
+          <w:rFonts w:ascii="Calibri" w:eastAsia="Times New Roman" w:hAnsi="Calibri" w:cs="Calibri"/>
+          <w:lang w:eastAsia="en-GB"/>
+        </w:rPr>
+        <w:t> for help clustering tweets  </w:t>
       </w:r>
     </w:p>
     <w:p>
@@ -196,27 +228,7 @@
           <w:bCs/>
           <w:lang w:eastAsia="en-GB"/>
         </w:rPr>
-        <w:t>b. Specify the time and duration of data </w:t>
-      </w:r>
-      <w:proofErr w:type="gramStart"/>
-      <w:r>
-        <w:rPr>
-          <w:rFonts w:ascii="Calibri" w:eastAsia="Times New Roman" w:hAnsi="Calibri" w:cs="Calibri"/>
-          <w:b/>
-          <w:bCs/>
-          <w:lang w:eastAsia="en-GB"/>
-        </w:rPr>
-        <w:t>collected</w:t>
-      </w:r>
-      <w:proofErr w:type="gramEnd"/>
-      <w:r>
-        <w:rPr>
-          <w:rFonts w:ascii="Calibri" w:eastAsia="Times New Roman" w:hAnsi="Calibri" w:cs="Calibri"/>
-          <w:b/>
-          <w:bCs/>
-          <w:lang w:eastAsia="en-GB"/>
-        </w:rPr>
-        <w:t> </w:t>
+        <w:t>b. Specify the time and duration of data collected </w:t>
       </w:r>
       <w:r>
         <w:rPr>
@@ -327,6 +339,7 @@
         </w:rPr>
         <w:br/>
       </w:r>
+      <w:proofErr w:type="spellStart"/>
       <w:r>
         <w:rPr>
           <w:rFonts w:ascii="Calibri" w:eastAsia="Times New Roman" w:hAnsi="Calibri" w:cs="Calibri"/>
@@ -334,27 +347,9 @@
           <w:bCs/>
           <w:lang w:eastAsia="en-GB"/>
         </w:rPr>
-        <w:t>i. Specify the APIs used </w:t>
-      </w:r>
-      <w:r>
-        <w:rPr>
-          <w:rFonts w:ascii="Calibri" w:eastAsia="Times New Roman" w:hAnsi="Calibri" w:cs="Calibri"/>
-          <w:lang w:eastAsia="en-GB"/>
-        </w:rPr>
-        <w:t> </w:t>
-      </w:r>
-    </w:p>
-    <w:p>
-      <w:pPr>
-        <w:spacing w:after="0" w:line="240" w:lineRule="auto"/>
-        <w:textAlignment w:val="baseline"/>
-        <w:rPr>
-          <w:rFonts w:ascii="Segoe UI" w:eastAsia="Times New Roman" w:hAnsi="Segoe UI" w:cs="Segoe UI"/>
-          <w:sz w:val="18"/>
-          <w:szCs w:val="18"/>
-          <w:lang w:eastAsia="en-GB"/>
-        </w:rPr>
-      </w:pPr>
+        <w:t>i</w:t>
+      </w:r>
+      <w:proofErr w:type="spellEnd"/>
       <w:r>
         <w:rPr>
           <w:rFonts w:ascii="Calibri" w:eastAsia="Times New Roman" w:hAnsi="Calibri" w:cs="Calibri"/>
@@ -362,9 +357,27 @@
           <w:bCs/>
           <w:lang w:eastAsia="en-GB"/>
         </w:rPr>
-        <w:t xml:space="preserve">1. Please do not include entire code here; just main description of the </w:t>
-      </w:r>
-      <w:proofErr w:type="gramStart"/>
+        <w:t>. Specify the APIs used </w:t>
+      </w:r>
+      <w:r>
+        <w:rPr>
+          <w:rFonts w:ascii="Calibri" w:eastAsia="Times New Roman" w:hAnsi="Calibri" w:cs="Calibri"/>
+          <w:lang w:eastAsia="en-GB"/>
+        </w:rPr>
+        <w:t> </w:t>
+      </w:r>
+    </w:p>
+    <w:p>
+      <w:pPr>
+        <w:spacing w:after="0" w:line="240" w:lineRule="auto"/>
+        <w:textAlignment w:val="baseline"/>
+        <w:rPr>
+          <w:rFonts w:ascii="Segoe UI" w:eastAsia="Times New Roman" w:hAnsi="Segoe UI" w:cs="Segoe UI"/>
+          <w:sz w:val="18"/>
+          <w:szCs w:val="18"/>
+          <w:lang w:eastAsia="en-GB"/>
+        </w:rPr>
+      </w:pPr>
       <w:r>
         <w:rPr>
           <w:rFonts w:ascii="Calibri" w:eastAsia="Times New Roman" w:hAnsi="Calibri" w:cs="Calibri"/>
@@ -372,9 +385,8 @@
           <w:bCs/>
           <w:lang w:eastAsia="en-GB"/>
         </w:rPr>
-        <w:t>function</w:t>
-      </w:r>
-      <w:proofErr w:type="gramEnd"/>
+        <w:t>1. Please do not include entire code here; just main description of the function</w:t>
+      </w:r>
       <w:r>
         <w:rPr>
           <w:rFonts w:ascii="Calibri" w:eastAsia="Times New Roman" w:hAnsi="Calibri" w:cs="Calibri"/>
@@ -399,55 +411,55 @@
           <w:rFonts w:ascii="Calibri" w:eastAsia="Times New Roman" w:hAnsi="Calibri" w:cs="Calibri"/>
           <w:lang w:eastAsia="en-GB"/>
         </w:rPr>
-        <w:t>We used the Tweepy streaming API that was given to us from the starting code guide provided, the code accessed twitter through the authentication keys and began to collect tweets. The tweets were gathered based on a list of keywords that we had given </w:t>
-      </w:r>
-      <w:proofErr w:type="gramStart"/>
-      <w:r>
-        <w:rPr>
-          <w:rFonts w:ascii="Calibri" w:eastAsia="Times New Roman" w:hAnsi="Calibri" w:cs="Calibri"/>
-          <w:lang w:eastAsia="en-GB"/>
-        </w:rPr>
-        <w:t>it,</w:t>
-      </w:r>
-      <w:proofErr w:type="gramEnd"/>
-      <w:r>
-        <w:rPr>
-          <w:rFonts w:ascii="Calibri" w:eastAsia="Times New Roman" w:hAnsi="Calibri" w:cs="Calibri"/>
-          <w:lang w:eastAsia="en-GB"/>
-        </w:rPr>
-        <w:t> the list was made up of different words based on UK politics and the COVID impact on the UK. As the tweets were gathered by the API, each one was processed through a function called process_tweets which helped to clean the tweet (</w:t>
-      </w:r>
-      <w:proofErr w:type="gramStart"/>
-      <w:r>
-        <w:rPr>
-          <w:rFonts w:ascii="Calibri" w:eastAsia="Times New Roman" w:hAnsi="Calibri" w:cs="Calibri"/>
-          <w:lang w:eastAsia="en-GB"/>
-        </w:rPr>
-        <w:t>e.g.</w:t>
-      </w:r>
-      <w:proofErr w:type="gramEnd"/>
-      <w:r>
-        <w:rPr>
-          <w:rFonts w:ascii="Calibri" w:eastAsia="Times New Roman" w:hAnsi="Calibri" w:cs="Calibri"/>
-          <w:lang w:eastAsia="en-GB"/>
-        </w:rPr>
-        <w:t xml:space="preserve"> get rid of emojis, etc) and pick out the relevant information fields. Afterwards the tweet was inserted into a collection called ‘colTest’ in MongoDB </w:t>
-      </w:r>
-      <w:proofErr w:type="gramStart"/>
-      <w:r>
-        <w:rPr>
-          <w:rFonts w:ascii="Calibri" w:eastAsia="Times New Roman" w:hAnsi="Calibri" w:cs="Calibri"/>
-          <w:lang w:eastAsia="en-GB"/>
-        </w:rPr>
-        <w:t>in order to</w:t>
-      </w:r>
-      <w:proofErr w:type="gramEnd"/>
-      <w:r>
-        <w:rPr>
-          <w:rFonts w:ascii="Calibri" w:eastAsia="Times New Roman" w:hAnsi="Calibri" w:cs="Calibri"/>
-          <w:lang w:eastAsia="en-GB"/>
-        </w:rPr>
-        <w:t xml:space="preserve"> help us extract data from the collection of tweets.  </w:t>
+        <w:t>We used the </w:t>
+      </w:r>
+      <w:proofErr w:type="spellStart"/>
+      <w:r>
+        <w:rPr>
+          <w:rFonts w:ascii="Calibri" w:eastAsia="Times New Roman" w:hAnsi="Calibri" w:cs="Calibri"/>
+          <w:lang w:eastAsia="en-GB"/>
+        </w:rPr>
+        <w:t>Tweepy</w:t>
+      </w:r>
+      <w:proofErr w:type="spellEnd"/>
+      <w:r>
+        <w:rPr>
+          <w:rFonts w:ascii="Calibri" w:eastAsia="Times New Roman" w:hAnsi="Calibri" w:cs="Calibri"/>
+          <w:lang w:eastAsia="en-GB"/>
+        </w:rPr>
+        <w:t> streaming API that was given to us from the starting code guide provided, the code accessed twitter through the authentication keys and began to collect tweets. The tweets were gathered based on a list of keywords that we had given it, the list was made up of different words based on UK politics and the COVID impact on the UK. As the tweets were gathered by the API, each one was processed through a function called </w:t>
+      </w:r>
+      <w:proofErr w:type="spellStart"/>
+      <w:r>
+        <w:rPr>
+          <w:rFonts w:ascii="Calibri" w:eastAsia="Times New Roman" w:hAnsi="Calibri" w:cs="Calibri"/>
+          <w:lang w:eastAsia="en-GB"/>
+        </w:rPr>
+        <w:t>process_tweets</w:t>
+      </w:r>
+      <w:proofErr w:type="spellEnd"/>
+      <w:r>
+        <w:rPr>
+          <w:rFonts w:ascii="Calibri" w:eastAsia="Times New Roman" w:hAnsi="Calibri" w:cs="Calibri"/>
+          <w:lang w:eastAsia="en-GB"/>
+        </w:rPr>
+        <w:t> which helped to clean the tweet (e.g. get rid of emojis, etc) and pick out the relevant information fields. Afterwards the tweet was inserted into a collection called ‘</w:t>
+      </w:r>
+      <w:proofErr w:type="spellStart"/>
+      <w:r>
+        <w:rPr>
+          <w:rFonts w:ascii="Calibri" w:eastAsia="Times New Roman" w:hAnsi="Calibri" w:cs="Calibri"/>
+          <w:lang w:eastAsia="en-GB"/>
+        </w:rPr>
+        <w:t>colTest</w:t>
+      </w:r>
+      <w:proofErr w:type="spellEnd"/>
+      <w:r>
+        <w:rPr>
+          <w:rFonts w:ascii="Calibri" w:eastAsia="Times New Roman" w:hAnsi="Calibri" w:cs="Calibri"/>
+          <w:lang w:eastAsia="en-GB"/>
+        </w:rPr>
+        <w:t>’ in MongoDB in order to help us extract data from the collection of tweets.  </w:t>
       </w:r>
       <w:r>
         <w:rPr>
@@ -455,7 +467,23 @@
           <w:lang w:eastAsia="en-GB"/>
         </w:rPr>
         <w:br/>
-        <w:t>We created a new python file called partOne which helped count the number of tweets, retweets and quote tweets collected. By pulling the collection and iterating through the text fields to identify when a tweet started with either “RT” or extra quotation marks.  </w:t>
+        <w:t>We created a new python file called </w:t>
+      </w:r>
+      <w:proofErr w:type="spellStart"/>
+      <w:r>
+        <w:rPr>
+          <w:rFonts w:ascii="Calibri" w:eastAsia="Times New Roman" w:hAnsi="Calibri" w:cs="Calibri"/>
+          <w:lang w:eastAsia="en-GB"/>
+        </w:rPr>
+        <w:t>partOne</w:t>
+      </w:r>
+      <w:proofErr w:type="spellEnd"/>
+      <w:r>
+        <w:rPr>
+          <w:rFonts w:ascii="Calibri" w:eastAsia="Times New Roman" w:hAnsi="Calibri" w:cs="Calibri"/>
+          <w:lang w:eastAsia="en-GB"/>
+        </w:rPr>
+        <w:t> which helped count the number of tweets, retweets and quote tweets collected. By pulling the collection and iterating through the text fields to identify when a tweet started with either “RT” or extra quotation marks.  </w:t>
       </w:r>
     </w:p>
     <w:p>
@@ -1255,19 +1283,8 @@
           <w:bCs/>
           <w:lang w:eastAsia="en-GB"/>
         </w:rPr>
-        <w:t xml:space="preserve">Grouping strategy: explain the method. You may use pseudo code if it is </w:t>
-      </w:r>
-      <w:proofErr w:type="gramStart"/>
-      <w:r>
-        <w:rPr>
-          <w:rFonts w:ascii="Calibri" w:eastAsia="Times New Roman" w:hAnsi="Calibri" w:cs="Calibri"/>
-          <w:b/>
-          <w:bCs/>
-          <w:lang w:eastAsia="en-GB"/>
-        </w:rPr>
-        <w:t>convenient</w:t>
-      </w:r>
-      <w:proofErr w:type="gramEnd"/>
+        <w:t>Grouping strategy: explain the method. You may use pseudo code if it is convenient</w:t>
+      </w:r>
       <w:r>
         <w:rPr>
           <w:rFonts w:ascii="Calibri" w:eastAsia="Times New Roman" w:hAnsi="Calibri" w:cs="Calibri"/>
@@ -1293,23 +1310,7 @@
           <w:lang w:eastAsia="en-GB"/>
         </w:rPr>
         <w:lastRenderedPageBreak/>
-        <w:t>For the second part we decided to create combine some of the sample code with our own code </w:t>
-      </w:r>
-      <w:proofErr w:type="gramStart"/>
-      <w:r>
-        <w:rPr>
-          <w:rFonts w:ascii="Calibri" w:eastAsia="Times New Roman" w:hAnsi="Calibri" w:cs="Calibri"/>
-          <w:lang w:eastAsia="en-GB"/>
-        </w:rPr>
-        <w:t>in  order</w:t>
-      </w:r>
-      <w:proofErr w:type="gramEnd"/>
-      <w:r>
-        <w:rPr>
-          <w:rFonts w:ascii="Calibri" w:eastAsia="Times New Roman" w:hAnsi="Calibri" w:cs="Calibri"/>
-          <w:lang w:eastAsia="en-GB"/>
-        </w:rPr>
-        <w:t> to have only geo-enabled tweets, ensuring it was just UK tweets that our stream was gathering. </w:t>
+        <w:t>For the second part we decided to create combine some of the sample code with our own code in  order to have only geo-enabled tweets, ensuring it was just UK tweets that our stream was gathering. </w:t>
       </w:r>
     </w:p>
     <w:p>
@@ -1347,23 +1348,39 @@
           <w:rFonts w:ascii="Calibri" w:eastAsia="Times New Roman" w:hAnsi="Calibri" w:cs="Calibri"/>
           <w:lang w:eastAsia="en-GB"/>
         </w:rPr>
-        <w:t>The first step was to represent each tweet as a numerical vector, we used the Sklearn’s TfidfVectorizer function to easily compute the calculations. Once this was </w:t>
-      </w:r>
-      <w:proofErr w:type="gramStart"/>
-      <w:r>
-        <w:rPr>
-          <w:rFonts w:ascii="Calibri" w:eastAsia="Times New Roman" w:hAnsi="Calibri" w:cs="Calibri"/>
-          <w:lang w:eastAsia="en-GB"/>
-        </w:rPr>
-        <w:t>done</w:t>
-      </w:r>
-      <w:proofErr w:type="gramEnd"/>
-      <w:r>
-        <w:rPr>
-          <w:rFonts w:ascii="Calibri" w:eastAsia="Times New Roman" w:hAnsi="Calibri" w:cs="Calibri"/>
-          <w:lang w:eastAsia="en-GB"/>
-        </w:rPr>
-        <w:t> we were able to plot each vector representation on a graph in order to determine the appropriate number of clusters this was done using the Elbow method. (snip in a photo of the graph) </w:t>
+        <w:t>The first step was to represent each tweet as a numerical vector, we used the </w:t>
+      </w:r>
+      <w:proofErr w:type="spellStart"/>
+      <w:r>
+        <w:rPr>
+          <w:rFonts w:ascii="Calibri" w:eastAsia="Times New Roman" w:hAnsi="Calibri" w:cs="Calibri"/>
+          <w:lang w:eastAsia="en-GB"/>
+        </w:rPr>
+        <w:t>Sklearn’s</w:t>
+      </w:r>
+      <w:proofErr w:type="spellEnd"/>
+      <w:r>
+        <w:rPr>
+          <w:rFonts w:ascii="Calibri" w:eastAsia="Times New Roman" w:hAnsi="Calibri" w:cs="Calibri"/>
+          <w:lang w:eastAsia="en-GB"/>
+        </w:rPr>
+        <w:t> </w:t>
+      </w:r>
+      <w:proofErr w:type="spellStart"/>
+      <w:r>
+        <w:rPr>
+          <w:rFonts w:ascii="Calibri" w:eastAsia="Times New Roman" w:hAnsi="Calibri" w:cs="Calibri"/>
+          <w:lang w:eastAsia="en-GB"/>
+        </w:rPr>
+        <w:t>TfidfVectorizer</w:t>
+      </w:r>
+      <w:proofErr w:type="spellEnd"/>
+      <w:r>
+        <w:rPr>
+          <w:rFonts w:ascii="Calibri" w:eastAsia="Times New Roman" w:hAnsi="Calibri" w:cs="Calibri"/>
+          <w:lang w:eastAsia="en-GB"/>
+        </w:rPr>
+        <w:t> function to easily compute the calculations. Once this was done we were able to plot each vector representation on a graph in order to determine the appropriate number of clusters this was done using the Elbow method. (snip in a photo of the graph) </w:t>
       </w:r>
     </w:p>
     <w:p>
@@ -1611,21 +1628,12 @@
                 <w:lang w:eastAsia="en-GB"/>
               </w:rPr>
             </w:pPr>
-            <w:proofErr w:type="gramStart"/>
             <w:r>
               <w:rPr>
                 <w:rFonts w:ascii="Calibri" w:eastAsia="Times New Roman" w:hAnsi="Calibri" w:cs="Calibri"/>
                 <w:lang w:eastAsia="en-GB"/>
               </w:rPr>
-              <w:t>Average  size</w:t>
-            </w:r>
-            <w:proofErr w:type="gramEnd"/>
-            <w:r>
-              <w:rPr>
-                <w:rFonts w:ascii="Calibri" w:eastAsia="Times New Roman" w:hAnsi="Calibri" w:cs="Calibri"/>
-                <w:lang w:eastAsia="en-GB"/>
-              </w:rPr>
-              <w:t> </w:t>
+              <w:t>Average  size </w:t>
             </w:r>
           </w:p>
         </w:tc>
@@ -1859,23 +1867,7 @@
           <w:rFonts w:ascii="Calibri" w:eastAsia="Times New Roman" w:hAnsi="Calibri" w:cs="Calibri"/>
           <w:lang w:eastAsia="en-GB"/>
         </w:rPr>
-        <w:t xml:space="preserve">Due to the nature of tweets, they contain a lot of redundant words that are not needed when trying to analysis data. </w:t>
-      </w:r>
-      <w:proofErr w:type="gramStart"/>
-      <w:r>
-        <w:rPr>
-          <w:rFonts w:ascii="Calibri" w:eastAsia="Times New Roman" w:hAnsi="Calibri" w:cs="Calibri"/>
-          <w:lang w:eastAsia="en-GB"/>
-        </w:rPr>
-        <w:t>In order to</w:t>
-      </w:r>
-      <w:proofErr w:type="gramEnd"/>
-      <w:r>
-        <w:rPr>
-          <w:rFonts w:ascii="Calibri" w:eastAsia="Times New Roman" w:hAnsi="Calibri" w:cs="Calibri"/>
-          <w:lang w:eastAsia="en-GB"/>
-        </w:rPr>
-        <w:t xml:space="preserve"> reduce the effects of these words when clustering. We implemented the NLTK which has a list of common English stop words, by doing this the clusters became more accurate and more concise.  </w:t>
+        <w:t>Due to the nature of tweets, they contain a lot of redundant words that are not needed when trying to analysis data. In order to reduce the effects of these words when clustering. We implemented the NLTK which has a list of common English stop words, by doing this the clusters became more accurate and more concise.  </w:t>
       </w:r>
     </w:p>
     <w:p>
@@ -1913,58 +1905,42 @@
           <w:rFonts w:ascii="Calibri" w:eastAsia="Times New Roman" w:hAnsi="Calibri" w:cs="Calibri"/>
           <w:lang w:eastAsia="en-GB"/>
         </w:rPr>
-        <w:t>K-means as a measure of similarity has its advantages, its very simple to implement, its scalable and fast for large datasets which came in handy for our data and </w:t>
-      </w:r>
-      <w:proofErr w:type="gramStart"/>
-      <w:r>
-        <w:rPr>
-          <w:rFonts w:ascii="Calibri" w:eastAsia="Times New Roman" w:hAnsi="Calibri" w:cs="Calibri"/>
-          <w:lang w:eastAsia="en-GB"/>
-        </w:rPr>
-        <w:t>it’s</w:t>
-      </w:r>
-      <w:proofErr w:type="gramEnd"/>
-      <w:r>
-        <w:rPr>
-          <w:rFonts w:ascii="Calibri" w:eastAsia="Times New Roman" w:hAnsi="Calibri" w:cs="Calibri"/>
-          <w:lang w:eastAsia="en-GB"/>
-        </w:rPr>
-        <w:t> visual representation of the K-mean through the Elbow method made it easier to visualise the dataset at hand and how best to move forward. However, there are some down sides to using K-means, it can be sensitive to outliers and manually choosing the K-means can be difficult and lead to human error.  </w:t>
-      </w:r>
-    </w:p>
-    <w:p>
-      <w:pPr>
-        <w:spacing w:after="0" w:line="240" w:lineRule="auto"/>
-        <w:textAlignment w:val="baseline"/>
-        <w:rPr>
-          <w:rFonts w:ascii="Segoe UI" w:eastAsia="Times New Roman" w:hAnsi="Segoe UI" w:cs="Segoe UI"/>
-          <w:sz w:val="18"/>
-          <w:szCs w:val="18"/>
-          <w:lang w:eastAsia="en-GB"/>
-        </w:rPr>
-      </w:pPr>
-      <w:r>
-        <w:rPr>
-          <w:rFonts w:ascii="Calibri" w:eastAsia="Times New Roman" w:hAnsi="Calibri" w:cs="Calibri"/>
-          <w:lang w:eastAsia="en-GB"/>
-        </w:rPr>
-        <w:t xml:space="preserve">Grouping the tweets into different collections, was the most logical approach from the given K-means clusters. It was easy to pull the required data fields and place them into individual collections. This allowed us to see each of the cluster’s data easily and identify the different grouped topics in each one. In each collection the data was stored as a dictionary, this was so the data would be well </w:t>
-      </w:r>
-      <w:proofErr w:type="gramStart"/>
-      <w:r>
-        <w:rPr>
-          <w:rFonts w:ascii="Calibri" w:eastAsia="Times New Roman" w:hAnsi="Calibri" w:cs="Calibri"/>
-          <w:lang w:eastAsia="en-GB"/>
-        </w:rPr>
-        <w:t>structured</w:t>
-      </w:r>
-      <w:proofErr w:type="gramEnd"/>
-      <w:r>
-        <w:rPr>
-          <w:rFonts w:ascii="Calibri" w:eastAsia="Times New Roman" w:hAnsi="Calibri" w:cs="Calibri"/>
-          <w:lang w:eastAsia="en-GB"/>
-        </w:rPr>
-        <w:t> and the information would be clear/easy to get to. Due to the dictionary key being the name of the different fields of a tweet, it made analysing the collections even quicker and this also helps for easy look up of data. </w:t>
+        <w:t>K-means as a measure of similarity has its advantages, </w:t>
+      </w:r>
+      <w:proofErr w:type="spellStart"/>
+      <w:r>
+        <w:rPr>
+          <w:rFonts w:ascii="Calibri" w:eastAsia="Times New Roman" w:hAnsi="Calibri" w:cs="Calibri"/>
+          <w:lang w:eastAsia="en-GB"/>
+        </w:rPr>
+        <w:t>its</w:t>
+      </w:r>
+      <w:proofErr w:type="spellEnd"/>
+      <w:r>
+        <w:rPr>
+          <w:rFonts w:ascii="Calibri" w:eastAsia="Times New Roman" w:hAnsi="Calibri" w:cs="Calibri"/>
+          <w:lang w:eastAsia="en-GB"/>
+        </w:rPr>
+        <w:t> very simple to implement, its scalable and fast for large datasets which came in handy for our data and it’s visual representation of the K-mean through the Elbow method made it easier to visualise the dataset at hand and how best to move forward. However, there are some down sides to using K-means, it can be sensitive to outliers and manually choosing the K-means can be difficult and lead to human error.  </w:t>
+      </w:r>
+    </w:p>
+    <w:p>
+      <w:pPr>
+        <w:spacing w:after="0" w:line="240" w:lineRule="auto"/>
+        <w:textAlignment w:val="baseline"/>
+        <w:rPr>
+          <w:rFonts w:ascii="Segoe UI" w:eastAsia="Times New Roman" w:hAnsi="Segoe UI" w:cs="Segoe UI"/>
+          <w:sz w:val="18"/>
+          <w:szCs w:val="18"/>
+          <w:lang w:eastAsia="en-GB"/>
+        </w:rPr>
+      </w:pPr>
+      <w:r>
+        <w:rPr>
+          <w:rFonts w:ascii="Calibri" w:eastAsia="Times New Roman" w:hAnsi="Calibri" w:cs="Calibri"/>
+          <w:lang w:eastAsia="en-GB"/>
+        </w:rPr>
+        <w:t>Grouping the tweets into different collections, was the most logical approach from the given K-means clusters. It was easy to pull the required data fields and place them into individual collections. This allowed us to see each of the cluster’s data easily and identify the different grouped topics in each one. In each collection the data was stored as a dictionary, this was so the data would be well structured and the information would be clear/easy to get to. Due to the dictionary key being the name of the different fields of a tweet, it made analysing the collections even quicker and this also helps for easy look up of data. </w:t>
       </w:r>
     </w:p>
     <w:p>
@@ -2040,87 +2016,77 @@
           <w:rFonts w:ascii="Calibri" w:eastAsia="Times New Roman" w:hAnsi="Calibri" w:cs="Calibri"/>
           <w:lang w:eastAsia="en-GB"/>
         </w:rPr>
-        <w:t>Reduce tweet noise by adding more removing more stops words like punctuation (e.g.</w:t>
-      </w:r>
-      <w:proofErr w:type="gramStart"/>
-      <w:r>
-        <w:rPr>
-          <w:rFonts w:ascii="Calibri" w:eastAsia="Times New Roman" w:hAnsi="Calibri" w:cs="Calibri"/>
-          <w:lang w:eastAsia="en-GB"/>
-        </w:rPr>
-        <w:t>, !</w:t>
-      </w:r>
-      <w:proofErr w:type="gramEnd"/>
-      <w:r>
-        <w:rPr>
-          <w:rFonts w:ascii="Calibri" w:eastAsia="Times New Roman" w:hAnsi="Calibri" w:cs="Calibri"/>
-          <w:lang w:eastAsia="en-GB"/>
-        </w:rPr>
-        <w:t>, ?, etc) </w:t>
-      </w:r>
-    </w:p>
-    <w:p>
-      <w:pPr>
-        <w:spacing w:after="0" w:line="240" w:lineRule="auto"/>
-        <w:textAlignment w:val="baseline"/>
-        <w:rPr>
-          <w:rFonts w:ascii="Segoe UI" w:eastAsia="Times New Roman" w:hAnsi="Segoe UI" w:cs="Segoe UI"/>
-          <w:sz w:val="18"/>
-          <w:szCs w:val="18"/>
-          <w:lang w:eastAsia="en-GB"/>
-        </w:rPr>
-      </w:pPr>
-      <w:r>
-        <w:rPr>
-          <w:rFonts w:ascii="Calibri" w:eastAsia="Times New Roman" w:hAnsi="Calibri" w:cs="Calibri"/>
-          <w:lang w:eastAsia="en-GB"/>
-        </w:rPr>
-        <w:t xml:space="preserve">Reduce the number of </w:t>
-      </w:r>
-      <w:proofErr w:type="gramStart"/>
-      <w:r>
-        <w:rPr>
-          <w:rFonts w:ascii="Calibri" w:eastAsia="Times New Roman" w:hAnsi="Calibri" w:cs="Calibri"/>
-          <w:lang w:eastAsia="en-GB"/>
-        </w:rPr>
-        <w:t>clusters</w:t>
-      </w:r>
-      <w:proofErr w:type="gramEnd"/>
-      <w:r>
-        <w:rPr>
-          <w:rFonts w:ascii="Calibri" w:eastAsia="Times New Roman" w:hAnsi="Calibri" w:cs="Calibri"/>
-          <w:lang w:eastAsia="en-GB"/>
-        </w:rPr>
-        <w:t>  </w:t>
-      </w:r>
-    </w:p>
-    <w:p>
-      <w:pPr>
-        <w:spacing w:after="0" w:line="240" w:lineRule="auto"/>
-        <w:textAlignment w:val="baseline"/>
-        <w:rPr>
-          <w:rFonts w:ascii="Segoe UI" w:eastAsia="Times New Roman" w:hAnsi="Segoe UI" w:cs="Segoe UI"/>
-          <w:sz w:val="18"/>
-          <w:szCs w:val="18"/>
-          <w:lang w:eastAsia="en-GB"/>
-        </w:rPr>
-      </w:pPr>
-      <w:r>
-        <w:rPr>
-          <w:rFonts w:ascii="Calibri" w:eastAsia="Times New Roman" w:hAnsi="Calibri" w:cs="Calibri"/>
-          <w:lang w:eastAsia="en-GB"/>
-        </w:rPr>
-        <w:t xml:space="preserve">Reduce number of keywords asking for, so focus either on COVID or politics, this would reduce number of tweets coming in, but we can just mention that in the report I </w:t>
-      </w:r>
-      <w:proofErr w:type="gramStart"/>
-      <w:r>
-        <w:rPr>
-          <w:rFonts w:ascii="Calibri" w:eastAsia="Times New Roman" w:hAnsi="Calibri" w:cs="Calibri"/>
-          <w:lang w:eastAsia="en-GB"/>
-        </w:rPr>
-        <w:t>figured</w:t>
-      </w:r>
-      <w:proofErr w:type="gramEnd"/>
+        <w:t>Reduce tweet noise by adding more removing more stops words like punctuation (e.g., !, ?, etc) </w:t>
+      </w:r>
+    </w:p>
+    <w:p>
+      <w:pPr>
+        <w:spacing w:after="0" w:line="240" w:lineRule="auto"/>
+        <w:textAlignment w:val="baseline"/>
+        <w:rPr>
+          <w:rFonts w:ascii="Segoe UI" w:eastAsia="Times New Roman" w:hAnsi="Segoe UI" w:cs="Segoe UI"/>
+          <w:sz w:val="18"/>
+          <w:szCs w:val="18"/>
+          <w:lang w:eastAsia="en-GB"/>
+        </w:rPr>
+      </w:pPr>
+      <w:r>
+        <w:rPr>
+          <w:rFonts w:ascii="Calibri" w:eastAsia="Times New Roman" w:hAnsi="Calibri" w:cs="Calibri"/>
+          <w:lang w:eastAsia="en-GB"/>
+        </w:rPr>
+        <w:t>Reduce the number of clusters  </w:t>
+      </w:r>
+    </w:p>
+    <w:p>
+      <w:pPr>
+        <w:spacing w:after="0" w:line="240" w:lineRule="auto"/>
+        <w:textAlignment w:val="baseline"/>
+        <w:rPr>
+          <w:rFonts w:ascii="Segoe UI" w:eastAsia="Times New Roman" w:hAnsi="Segoe UI" w:cs="Segoe UI"/>
+          <w:sz w:val="18"/>
+          <w:szCs w:val="18"/>
+          <w:lang w:eastAsia="en-GB"/>
+        </w:rPr>
+      </w:pPr>
+      <w:r>
+        <w:rPr>
+          <w:rFonts w:ascii="Calibri" w:eastAsia="Times New Roman" w:hAnsi="Calibri" w:cs="Calibri"/>
+          <w:lang w:eastAsia="en-GB"/>
+        </w:rPr>
+        <w:t>Reduce number of keywords asking for, so focus either on COVID or politics, this would reduce number of tweets coming in, but we can just mention that in the report I figured </w:t>
+      </w:r>
+    </w:p>
+    <w:p>
+      <w:pPr>
+        <w:spacing w:after="0" w:line="240" w:lineRule="auto"/>
+        <w:textAlignment w:val="baseline"/>
+        <w:rPr>
+          <w:rFonts w:ascii="Segoe UI" w:eastAsia="Times New Roman" w:hAnsi="Segoe UI" w:cs="Segoe UI"/>
+          <w:sz w:val="18"/>
+          <w:szCs w:val="18"/>
+          <w:lang w:eastAsia="en-GB"/>
+        </w:rPr>
+      </w:pPr>
+      <w:r>
+        <w:rPr>
+          <w:rFonts w:ascii="Calibri" w:eastAsia="Times New Roman" w:hAnsi="Calibri" w:cs="Calibri"/>
+          <w:lang w:eastAsia="en-GB"/>
+        </w:rPr>
+        <w:t>Look at specific people on twitter (e.g., Boris, Trump, Biden) </w:t>
+      </w:r>
+    </w:p>
+    <w:p>
+      <w:pPr>
+        <w:spacing w:after="0" w:line="240" w:lineRule="auto"/>
+        <w:textAlignment w:val="baseline"/>
+        <w:rPr>
+          <w:rFonts w:ascii="Segoe UI" w:eastAsia="Times New Roman" w:hAnsi="Segoe UI" w:cs="Segoe UI"/>
+          <w:sz w:val="18"/>
+          <w:szCs w:val="18"/>
+          <w:lang w:eastAsia="en-GB"/>
+        </w:rPr>
+      </w:pPr>
       <w:r>
         <w:rPr>
           <w:rFonts w:ascii="Calibri" w:eastAsia="Times New Roman" w:hAnsi="Calibri" w:cs="Calibri"/>
@@ -2145,44 +2111,6 @@
           <w:rFonts w:ascii="Calibri" w:eastAsia="Times New Roman" w:hAnsi="Calibri" w:cs="Calibri"/>
           <w:lang w:eastAsia="en-GB"/>
         </w:rPr>
-        <w:t>Look at specific people on twitter (e.g., Boris, Trump, Biden) </w:t>
-      </w:r>
-    </w:p>
-    <w:p>
-      <w:pPr>
-        <w:spacing w:after="0" w:line="240" w:lineRule="auto"/>
-        <w:textAlignment w:val="baseline"/>
-        <w:rPr>
-          <w:rFonts w:ascii="Segoe UI" w:eastAsia="Times New Roman" w:hAnsi="Segoe UI" w:cs="Segoe UI"/>
-          <w:sz w:val="18"/>
-          <w:szCs w:val="18"/>
-          <w:lang w:eastAsia="en-GB"/>
-        </w:rPr>
-      </w:pPr>
-      <w:r>
-        <w:rPr>
-          <w:rFonts w:ascii="Calibri" w:eastAsia="Times New Roman" w:hAnsi="Calibri" w:cs="Calibri"/>
-          <w:lang w:eastAsia="en-GB"/>
-        </w:rPr>
-        <w:t> </w:t>
-      </w:r>
-    </w:p>
-    <w:p>
-      <w:pPr>
-        <w:spacing w:after="0" w:line="240" w:lineRule="auto"/>
-        <w:textAlignment w:val="baseline"/>
-        <w:rPr>
-          <w:rFonts w:ascii="Segoe UI" w:eastAsia="Times New Roman" w:hAnsi="Segoe UI" w:cs="Segoe UI"/>
-          <w:sz w:val="18"/>
-          <w:szCs w:val="18"/>
-          <w:lang w:eastAsia="en-GB"/>
-        </w:rPr>
-      </w:pPr>
-      <w:r>
-        <w:rPr>
-          <w:rFonts w:ascii="Calibri" w:eastAsia="Times New Roman" w:hAnsi="Calibri" w:cs="Calibri"/>
-          <w:lang w:eastAsia="en-GB"/>
-        </w:rPr>
         <w:t>Graphing geographical information </w:t>
       </w:r>
     </w:p>
@@ -2191,9 +2119,7 @@
         <w:spacing w:after="0" w:line="240" w:lineRule="auto"/>
         <w:textAlignment w:val="baseline"/>
         <w:rPr>
-          <w:rFonts w:ascii="Segoe UI" w:eastAsia="Times New Roman" w:hAnsi="Segoe UI" w:cs="Segoe UI"/>
-          <w:sz w:val="18"/>
-          <w:szCs w:val="18"/>
+          <w:rFonts w:ascii="Calibri" w:eastAsia="Times New Roman" w:hAnsi="Calibri" w:cs="Calibri"/>
           <w:lang w:eastAsia="en-GB"/>
         </w:rPr>
       </w:pPr>
@@ -2220,23 +2146,54 @@
           <w:rFonts w:ascii="Calibri" w:eastAsia="Times New Roman" w:hAnsi="Calibri" w:cs="Calibri"/>
           <w:lang w:eastAsia="en-GB"/>
         </w:rPr>
-        <w:t>. (</w:t>
-      </w:r>
-      <w:proofErr w:type="gramStart"/>
-      <w:r>
-        <w:rPr>
-          <w:rFonts w:ascii="Calibri" w:eastAsia="Times New Roman" w:hAnsi="Calibri" w:cs="Calibri"/>
-          <w:lang w:eastAsia="en-GB"/>
-        </w:rPr>
-        <w:t>have to</w:t>
-      </w:r>
-      <w:proofErr w:type="gramEnd"/>
-      <w:r>
-        <w:rPr>
-          <w:rFonts w:ascii="Calibri" w:eastAsia="Times New Roman" w:hAnsi="Calibri" w:cs="Calibri"/>
-          <w:lang w:eastAsia="en-GB"/>
-        </w:rPr>
-        <w:t xml:space="preserve"> give credit) </w:t>
+        <w:t>. (have to give credit)</w:t>
+      </w:r>
+    </w:p>
+    <w:p>
+      <w:pPr>
+        <w:spacing w:after="0" w:line="240" w:lineRule="auto"/>
+        <w:textAlignment w:val="baseline"/>
+        <w:rPr>
+          <w:rFonts w:ascii="Calibri" w:eastAsia="Times New Roman" w:hAnsi="Calibri" w:cs="Calibri"/>
+          <w:lang w:eastAsia="en-GB"/>
+        </w:rPr>
+      </w:pPr>
+      <w:r>
+        <w:rPr>
+          <w:rFonts w:ascii="Calibri" w:eastAsia="Times New Roman" w:hAnsi="Calibri" w:cs="Calibri"/>
+          <w:lang w:eastAsia="en-GB"/>
+        </w:rPr>
+        <w:t xml:space="preserve">Other list </w:t>
+      </w:r>
+      <w:hyperlink r:id="rId6" w:history="1">
+        <w:r>
+          <w:rPr>
+            <w:rStyle w:val="Hyperlink"/>
+            <w:rFonts w:ascii="Calibri" w:eastAsia="Times New Roman" w:hAnsi="Calibri" w:cs="Calibri"/>
+            <w:lang w:eastAsia="en-GB"/>
+          </w:rPr>
+          <w:t>https://www.townslist.co.uk/</w:t>
+        </w:r>
+      </w:hyperlink>
+    </w:p>
+    <w:p>
+      <w:pPr>
+        <w:spacing w:after="0" w:line="240" w:lineRule="auto"/>
+        <w:textAlignment w:val="baseline"/>
+        <w:rPr>
+          <w:rFonts w:ascii="Segoe UI" w:eastAsia="Times New Roman" w:hAnsi="Segoe UI" w:cs="Segoe UI"/>
+          <w:sz w:val="18"/>
+          <w:szCs w:val="18"/>
+          <w:lang w:eastAsia="en-GB"/>
+        </w:rPr>
+      </w:pPr>
+      <w:r>
+        <w:rPr>
+          <w:rFonts w:ascii="Calibri" w:eastAsia="Times New Roman" w:hAnsi="Calibri" w:cs="Calibri"/>
+          <w:lang w:eastAsia="en-GB"/>
+        </w:rPr>
+        <w:lastRenderedPageBreak/>
+        <w:t> </w:t>
       </w:r>
     </w:p>
     <w:p/>
@@ -2855,6 +2812,29 @@
     <w:basedOn w:val="DefaultParagraphFont"/>
     <w:rsid w:val="00042547"/>
   </w:style>
+  <w:style w:type="character" w:styleId="Hyperlink">
+    <w:name w:val="Hyperlink"/>
+    <w:basedOn w:val="DefaultParagraphFont"/>
+    <w:uiPriority w:val="99"/>
+    <w:unhideWhenUsed/>
+    <w:rsid w:val="00CE3220"/>
+    <w:rPr>
+      <w:color w:val="0563C1" w:themeColor="hyperlink"/>
+      <w:u w:val="single"/>
+    </w:rPr>
+  </w:style>
+  <w:style w:type="character" w:styleId="UnresolvedMention">
+    <w:name w:val="Unresolved Mention"/>
+    <w:basedOn w:val="DefaultParagraphFont"/>
+    <w:uiPriority w:val="99"/>
+    <w:semiHidden/>
+    <w:unhideWhenUsed/>
+    <w:rsid w:val="00CE3220"/>
+    <w:rPr>
+      <w:color w:val="605E5C"/>
+      <w:shd w:val="clear" w:color="auto" w:fill="E1DFDD"/>
+    </w:rPr>
+  </w:style>
 </w:styles>
 </file>
 

</xml_diff>

<commit_message>
been clustering and fixed code.py
</commit_message>
<xml_diff>
--- a/Report.docx
+++ b/Report.docx
@@ -207,7 +207,23 @@
           <w:rFonts w:ascii="Calibri" w:eastAsia="Times New Roman" w:hAnsi="Calibri" w:cs="Calibri"/>
           <w:lang w:eastAsia="en-GB"/>
         </w:rPr>
-        <w:t> for help clustering tweets  </w:t>
+        <w:t xml:space="preserve"> for help clustering </w:t>
+      </w:r>
+      <w:proofErr w:type="gramStart"/>
+      <w:r>
+        <w:rPr>
+          <w:rFonts w:ascii="Calibri" w:eastAsia="Times New Roman" w:hAnsi="Calibri" w:cs="Calibri"/>
+          <w:lang w:eastAsia="en-GB"/>
+        </w:rPr>
+        <w:t>tweets</w:t>
+      </w:r>
+      <w:proofErr w:type="gramEnd"/>
+      <w:r>
+        <w:rPr>
+          <w:rFonts w:ascii="Calibri" w:eastAsia="Times New Roman" w:hAnsi="Calibri" w:cs="Calibri"/>
+          <w:lang w:eastAsia="en-GB"/>
+        </w:rPr>
+        <w:t>  </w:t>
       </w:r>
     </w:p>
     <w:p>
@@ -228,7 +244,27 @@
           <w:bCs/>
           <w:lang w:eastAsia="en-GB"/>
         </w:rPr>
-        <w:t>b. Specify the time and duration of data collected </w:t>
+        <w:t>b. Specify the time and duration of data </w:t>
+      </w:r>
+      <w:proofErr w:type="gramStart"/>
+      <w:r>
+        <w:rPr>
+          <w:rFonts w:ascii="Calibri" w:eastAsia="Times New Roman" w:hAnsi="Calibri" w:cs="Calibri"/>
+          <w:b/>
+          <w:bCs/>
+          <w:lang w:eastAsia="en-GB"/>
+        </w:rPr>
+        <w:t>collected</w:t>
+      </w:r>
+      <w:proofErr w:type="gramEnd"/>
+      <w:r>
+        <w:rPr>
+          <w:rFonts w:ascii="Calibri" w:eastAsia="Times New Roman" w:hAnsi="Calibri" w:cs="Calibri"/>
+          <w:b/>
+          <w:bCs/>
+          <w:lang w:eastAsia="en-GB"/>
+        </w:rPr>
+        <w:t> </w:t>
       </w:r>
       <w:r>
         <w:rPr>
@@ -385,8 +421,19 @@
           <w:bCs/>
           <w:lang w:eastAsia="en-GB"/>
         </w:rPr>
-        <w:t>1. Please do not include entire code here; just main description of the function</w:t>
-      </w:r>
+        <w:t xml:space="preserve">1. Please do not include entire code here; just main description of the </w:t>
+      </w:r>
+      <w:proofErr w:type="gramStart"/>
+      <w:r>
+        <w:rPr>
+          <w:rFonts w:ascii="Calibri" w:eastAsia="Times New Roman" w:hAnsi="Calibri" w:cs="Calibri"/>
+          <w:b/>
+          <w:bCs/>
+          <w:lang w:eastAsia="en-GB"/>
+        </w:rPr>
+        <w:t>function</w:t>
+      </w:r>
+      <w:proofErr w:type="gramEnd"/>
       <w:r>
         <w:rPr>
           <w:rFonts w:ascii="Calibri" w:eastAsia="Times New Roman" w:hAnsi="Calibri" w:cs="Calibri"/>
@@ -427,7 +474,23 @@
           <w:rFonts w:ascii="Calibri" w:eastAsia="Times New Roman" w:hAnsi="Calibri" w:cs="Calibri"/>
           <w:lang w:eastAsia="en-GB"/>
         </w:rPr>
-        <w:t> streaming API that was given to us from the starting code guide provided, the code accessed twitter through the authentication keys and began to collect tweets. The tweets were gathered based on a list of keywords that we had given it, the list was made up of different words based on UK politics and the COVID impact on the UK. As the tweets were gathered by the API, each one was processed through a function called </w:t>
+        <w:t> streaming API that was given to us from the starting code guide provided, the code accessed twitter through the authentication keys and began to collect tweets. The tweets were gathered based on a list of keywords that we had given </w:t>
+      </w:r>
+      <w:proofErr w:type="gramStart"/>
+      <w:r>
+        <w:rPr>
+          <w:rFonts w:ascii="Calibri" w:eastAsia="Times New Roman" w:hAnsi="Calibri" w:cs="Calibri"/>
+          <w:lang w:eastAsia="en-GB"/>
+        </w:rPr>
+        <w:t>it,</w:t>
+      </w:r>
+      <w:proofErr w:type="gramEnd"/>
+      <w:r>
+        <w:rPr>
+          <w:rFonts w:ascii="Calibri" w:eastAsia="Times New Roman" w:hAnsi="Calibri" w:cs="Calibri"/>
+          <w:lang w:eastAsia="en-GB"/>
+        </w:rPr>
+        <w:t> the list was made up of different words based on UK politics and the COVID impact on the UK. As the tweets were gathered by the API, each one was processed through a function called </w:t>
       </w:r>
       <w:proofErr w:type="spellStart"/>
       <w:r>
@@ -443,7 +506,23 @@
           <w:rFonts w:ascii="Calibri" w:eastAsia="Times New Roman" w:hAnsi="Calibri" w:cs="Calibri"/>
           <w:lang w:eastAsia="en-GB"/>
         </w:rPr>
-        <w:t> which helped to clean the tweet (e.g. get rid of emojis, etc) and pick out the relevant information fields. Afterwards the tweet was inserted into a collection called ‘</w:t>
+        <w:t> which helped to clean the tweet (</w:t>
+      </w:r>
+      <w:proofErr w:type="gramStart"/>
+      <w:r>
+        <w:rPr>
+          <w:rFonts w:ascii="Calibri" w:eastAsia="Times New Roman" w:hAnsi="Calibri" w:cs="Calibri"/>
+          <w:lang w:eastAsia="en-GB"/>
+        </w:rPr>
+        <w:t>e.g.</w:t>
+      </w:r>
+      <w:proofErr w:type="gramEnd"/>
+      <w:r>
+        <w:rPr>
+          <w:rFonts w:ascii="Calibri" w:eastAsia="Times New Roman" w:hAnsi="Calibri" w:cs="Calibri"/>
+          <w:lang w:eastAsia="en-GB"/>
+        </w:rPr>
+        <w:t> get rid of emojis, etc) and pick out the relevant information fields. Afterwards the tweet was inserted into a collection called ‘</w:t>
       </w:r>
       <w:proofErr w:type="spellStart"/>
       <w:r>
@@ -459,7 +538,23 @@
           <w:rFonts w:ascii="Calibri" w:eastAsia="Times New Roman" w:hAnsi="Calibri" w:cs="Calibri"/>
           <w:lang w:eastAsia="en-GB"/>
         </w:rPr>
-        <w:t>’ in MongoDB in order to help us extract data from the collection of tweets.  </w:t>
+        <w:t xml:space="preserve">’ in MongoDB </w:t>
+      </w:r>
+      <w:proofErr w:type="gramStart"/>
+      <w:r>
+        <w:rPr>
+          <w:rFonts w:ascii="Calibri" w:eastAsia="Times New Roman" w:hAnsi="Calibri" w:cs="Calibri"/>
+          <w:lang w:eastAsia="en-GB"/>
+        </w:rPr>
+        <w:t>in order to</w:t>
+      </w:r>
+      <w:proofErr w:type="gramEnd"/>
+      <w:r>
+        <w:rPr>
+          <w:rFonts w:ascii="Calibri" w:eastAsia="Times New Roman" w:hAnsi="Calibri" w:cs="Calibri"/>
+          <w:lang w:eastAsia="en-GB"/>
+        </w:rPr>
+        <w:t xml:space="preserve"> help us extract data from the collection of tweets.  </w:t>
       </w:r>
       <w:r>
         <w:rPr>
@@ -944,6 +1039,13 @@
               </w:rPr>
               <w:t> </w:t>
             </w:r>
+            <w:r>
+              <w:rPr>
+                <w:rFonts w:ascii="Calibri" w:eastAsia="Times New Roman" w:hAnsi="Calibri" w:cs="Calibri"/>
+                <w:lang w:eastAsia="en-GB"/>
+              </w:rPr>
+              <w:t>191</w:t>
+            </w:r>
           </w:p>
         </w:tc>
         <w:tc>
@@ -1168,6 +1270,13 @@
               </w:rPr>
               <w:t> </w:t>
             </w:r>
+            <w:r>
+              <w:rPr>
+                <w:rFonts w:ascii="Calibri" w:eastAsia="Times New Roman" w:hAnsi="Calibri" w:cs="Calibri"/>
+                <w:lang w:eastAsia="en-GB"/>
+              </w:rPr>
+              <w:t>191</w:t>
+            </w:r>
           </w:p>
         </w:tc>
         <w:tc>
@@ -1283,8 +1392,19 @@
           <w:bCs/>
           <w:lang w:eastAsia="en-GB"/>
         </w:rPr>
-        <w:t>Grouping strategy: explain the method. You may use pseudo code if it is convenient</w:t>
-      </w:r>
+        <w:t xml:space="preserve">Grouping strategy: explain the method. You may use pseudo code if it is </w:t>
+      </w:r>
+      <w:proofErr w:type="gramStart"/>
+      <w:r>
+        <w:rPr>
+          <w:rFonts w:ascii="Calibri" w:eastAsia="Times New Roman" w:hAnsi="Calibri" w:cs="Calibri"/>
+          <w:b/>
+          <w:bCs/>
+          <w:lang w:eastAsia="en-GB"/>
+        </w:rPr>
+        <w:t>convenient</w:t>
+      </w:r>
+      <w:proofErr w:type="gramEnd"/>
       <w:r>
         <w:rPr>
           <w:rFonts w:ascii="Calibri" w:eastAsia="Times New Roman" w:hAnsi="Calibri" w:cs="Calibri"/>
@@ -1310,7 +1430,23 @@
           <w:lang w:eastAsia="en-GB"/>
         </w:rPr>
         <w:lastRenderedPageBreak/>
-        <w:t>For the second part we decided to create combine some of the sample code with our own code in  order to have only geo-enabled tweets, ensuring it was just UK tweets that our stream was gathering. </w:t>
+        <w:t>For the second part we decided to create combine some of the sample code with our own code </w:t>
+      </w:r>
+      <w:proofErr w:type="gramStart"/>
+      <w:r>
+        <w:rPr>
+          <w:rFonts w:ascii="Calibri" w:eastAsia="Times New Roman" w:hAnsi="Calibri" w:cs="Calibri"/>
+          <w:lang w:eastAsia="en-GB"/>
+        </w:rPr>
+        <w:t>in  order</w:t>
+      </w:r>
+      <w:proofErr w:type="gramEnd"/>
+      <w:r>
+        <w:rPr>
+          <w:rFonts w:ascii="Calibri" w:eastAsia="Times New Roman" w:hAnsi="Calibri" w:cs="Calibri"/>
+          <w:lang w:eastAsia="en-GB"/>
+        </w:rPr>
+        <w:t> to have only geo-enabled tweets, ensuring it was just UK tweets that our stream was gathering. </w:t>
       </w:r>
     </w:p>
     <w:p>
@@ -1380,7 +1516,23 @@
           <w:rFonts w:ascii="Calibri" w:eastAsia="Times New Roman" w:hAnsi="Calibri" w:cs="Calibri"/>
           <w:lang w:eastAsia="en-GB"/>
         </w:rPr>
-        <w:t> function to easily compute the calculations. Once this was done we were able to plot each vector representation on a graph in order to determine the appropriate number of clusters this was done using the Elbow method. (snip in a photo of the graph) </w:t>
+        <w:t> function to easily compute the calculations. Once this was </w:t>
+      </w:r>
+      <w:proofErr w:type="gramStart"/>
+      <w:r>
+        <w:rPr>
+          <w:rFonts w:ascii="Calibri" w:eastAsia="Times New Roman" w:hAnsi="Calibri" w:cs="Calibri"/>
+          <w:lang w:eastAsia="en-GB"/>
+        </w:rPr>
+        <w:t>done</w:t>
+      </w:r>
+      <w:proofErr w:type="gramEnd"/>
+      <w:r>
+        <w:rPr>
+          <w:rFonts w:ascii="Calibri" w:eastAsia="Times New Roman" w:hAnsi="Calibri" w:cs="Calibri"/>
+          <w:lang w:eastAsia="en-GB"/>
+        </w:rPr>
+        <w:t> we were able to plot each vector representation on a graph in order to determine the appropriate number of clusters this was done using the Elbow method. (snip in a photo of the graph) </w:t>
       </w:r>
     </w:p>
     <w:p>
@@ -1628,12 +1780,21 @@
                 <w:lang w:eastAsia="en-GB"/>
               </w:rPr>
             </w:pPr>
+            <w:proofErr w:type="gramStart"/>
             <w:r>
               <w:rPr>
                 <w:rFonts w:ascii="Calibri" w:eastAsia="Times New Roman" w:hAnsi="Calibri" w:cs="Calibri"/>
                 <w:lang w:eastAsia="en-GB"/>
               </w:rPr>
-              <w:t>Average  size </w:t>
+              <w:t>Average  size</w:t>
+            </w:r>
+            <w:proofErr w:type="gramEnd"/>
+            <w:r>
+              <w:rPr>
+                <w:rFonts w:ascii="Calibri" w:eastAsia="Times New Roman" w:hAnsi="Calibri" w:cs="Calibri"/>
+                <w:lang w:eastAsia="en-GB"/>
+              </w:rPr>
+              <w:t> </w:t>
             </w:r>
           </w:p>
         </w:tc>
@@ -1867,7 +2028,23 @@
           <w:rFonts w:ascii="Calibri" w:eastAsia="Times New Roman" w:hAnsi="Calibri" w:cs="Calibri"/>
           <w:lang w:eastAsia="en-GB"/>
         </w:rPr>
-        <w:t>Due to the nature of tweets, they contain a lot of redundant words that are not needed when trying to analysis data. In order to reduce the effects of these words when clustering. We implemented the NLTK which has a list of common English stop words, by doing this the clusters became more accurate and more concise.  </w:t>
+        <w:t xml:space="preserve">Due to the nature of tweets, they contain a lot of redundant words that are not needed when trying to analysis data. </w:t>
+      </w:r>
+      <w:proofErr w:type="gramStart"/>
+      <w:r>
+        <w:rPr>
+          <w:rFonts w:ascii="Calibri" w:eastAsia="Times New Roman" w:hAnsi="Calibri" w:cs="Calibri"/>
+          <w:lang w:eastAsia="en-GB"/>
+        </w:rPr>
+        <w:t>In order to</w:t>
+      </w:r>
+      <w:proofErr w:type="gramEnd"/>
+      <w:r>
+        <w:rPr>
+          <w:rFonts w:ascii="Calibri" w:eastAsia="Times New Roman" w:hAnsi="Calibri" w:cs="Calibri"/>
+          <w:lang w:eastAsia="en-GB"/>
+        </w:rPr>
+        <w:t xml:space="preserve"> reduce the effects of these words when clustering. We implemented the NLTK which has a list of common English stop words, by doing this the clusters became more accurate and more concise.  </w:t>
       </w:r>
     </w:p>
     <w:p>
@@ -1921,26 +2098,58 @@
           <w:rFonts w:ascii="Calibri" w:eastAsia="Times New Roman" w:hAnsi="Calibri" w:cs="Calibri"/>
           <w:lang w:eastAsia="en-GB"/>
         </w:rPr>
-        <w:t> very simple to implement, its scalable and fast for large datasets which came in handy for our data and it’s visual representation of the K-mean through the Elbow method made it easier to visualise the dataset at hand and how best to move forward. However, there are some down sides to using K-means, it can be sensitive to outliers and manually choosing the K-means can be difficult and lead to human error.  </w:t>
-      </w:r>
-    </w:p>
-    <w:p>
-      <w:pPr>
-        <w:spacing w:after="0" w:line="240" w:lineRule="auto"/>
-        <w:textAlignment w:val="baseline"/>
-        <w:rPr>
-          <w:rFonts w:ascii="Segoe UI" w:eastAsia="Times New Roman" w:hAnsi="Segoe UI" w:cs="Segoe UI"/>
-          <w:sz w:val="18"/>
-          <w:szCs w:val="18"/>
-          <w:lang w:eastAsia="en-GB"/>
-        </w:rPr>
-      </w:pPr>
-      <w:r>
-        <w:rPr>
-          <w:rFonts w:ascii="Calibri" w:eastAsia="Times New Roman" w:hAnsi="Calibri" w:cs="Calibri"/>
-          <w:lang w:eastAsia="en-GB"/>
-        </w:rPr>
-        <w:t>Grouping the tweets into different collections, was the most logical approach from the given K-means clusters. It was easy to pull the required data fields and place them into individual collections. This allowed us to see each of the cluster’s data easily and identify the different grouped topics in each one. In each collection the data was stored as a dictionary, this was so the data would be well structured and the information would be clear/easy to get to. Due to the dictionary key being the name of the different fields of a tweet, it made analysing the collections even quicker and this also helps for easy look up of data. </w:t>
+        <w:t> very simple to implement, its scalable and fast for large datasets which came in handy for our data and </w:t>
+      </w:r>
+      <w:proofErr w:type="gramStart"/>
+      <w:r>
+        <w:rPr>
+          <w:rFonts w:ascii="Calibri" w:eastAsia="Times New Roman" w:hAnsi="Calibri" w:cs="Calibri"/>
+          <w:lang w:eastAsia="en-GB"/>
+        </w:rPr>
+        <w:t>it’s</w:t>
+      </w:r>
+      <w:proofErr w:type="gramEnd"/>
+      <w:r>
+        <w:rPr>
+          <w:rFonts w:ascii="Calibri" w:eastAsia="Times New Roman" w:hAnsi="Calibri" w:cs="Calibri"/>
+          <w:lang w:eastAsia="en-GB"/>
+        </w:rPr>
+        <w:t> visual representation of the K-mean through the Elbow method made it easier to visualise the dataset at hand and how best to move forward. However, there are some down sides to using K-means, it can be sensitive to outliers and manually choosing the K-means can be difficult and lead to human error.  </w:t>
+      </w:r>
+    </w:p>
+    <w:p>
+      <w:pPr>
+        <w:spacing w:after="0" w:line="240" w:lineRule="auto"/>
+        <w:textAlignment w:val="baseline"/>
+        <w:rPr>
+          <w:rFonts w:ascii="Segoe UI" w:eastAsia="Times New Roman" w:hAnsi="Segoe UI" w:cs="Segoe UI"/>
+          <w:sz w:val="18"/>
+          <w:szCs w:val="18"/>
+          <w:lang w:eastAsia="en-GB"/>
+        </w:rPr>
+      </w:pPr>
+      <w:r>
+        <w:rPr>
+          <w:rFonts w:ascii="Calibri" w:eastAsia="Times New Roman" w:hAnsi="Calibri" w:cs="Calibri"/>
+          <w:lang w:eastAsia="en-GB"/>
+        </w:rPr>
+        <w:t xml:space="preserve">Grouping the tweets into different collections, was the most logical approach from the given K-means clusters. It was easy to pull the required data fields and place them into individual collections. This allowed us to see each of the cluster’s data easily and identify the different grouped topics in each one. In each collection the data was stored as a dictionary, this was so the data would be well </w:t>
+      </w:r>
+      <w:proofErr w:type="gramStart"/>
+      <w:r>
+        <w:rPr>
+          <w:rFonts w:ascii="Calibri" w:eastAsia="Times New Roman" w:hAnsi="Calibri" w:cs="Calibri"/>
+          <w:lang w:eastAsia="en-GB"/>
+        </w:rPr>
+        <w:t>structured</w:t>
+      </w:r>
+      <w:proofErr w:type="gramEnd"/>
+      <w:r>
+        <w:rPr>
+          <w:rFonts w:ascii="Calibri" w:eastAsia="Times New Roman" w:hAnsi="Calibri" w:cs="Calibri"/>
+          <w:lang w:eastAsia="en-GB"/>
+        </w:rPr>
+        <w:t> and the information would be clear/easy to get to. Due to the dictionary key being the name of the different fields of a tweet, it made analysing the collections even quicker and this also helps for easy look up of data. </w:t>
       </w:r>
     </w:p>
     <w:p>
@@ -2016,45 +2225,93 @@
           <w:rFonts w:ascii="Calibri" w:eastAsia="Times New Roman" w:hAnsi="Calibri" w:cs="Calibri"/>
           <w:lang w:eastAsia="en-GB"/>
         </w:rPr>
-        <w:t>Reduce tweet noise by adding more removing more stops words like punctuation (e.g., !, ?, etc) </w:t>
-      </w:r>
-    </w:p>
-    <w:p>
-      <w:pPr>
-        <w:spacing w:after="0" w:line="240" w:lineRule="auto"/>
-        <w:textAlignment w:val="baseline"/>
-        <w:rPr>
-          <w:rFonts w:ascii="Segoe UI" w:eastAsia="Times New Roman" w:hAnsi="Segoe UI" w:cs="Segoe UI"/>
-          <w:sz w:val="18"/>
-          <w:szCs w:val="18"/>
-          <w:lang w:eastAsia="en-GB"/>
-        </w:rPr>
-      </w:pPr>
-      <w:r>
-        <w:rPr>
-          <w:rFonts w:ascii="Calibri" w:eastAsia="Times New Roman" w:hAnsi="Calibri" w:cs="Calibri"/>
-          <w:lang w:eastAsia="en-GB"/>
-        </w:rPr>
-        <w:t>Reduce the number of clusters  </w:t>
-      </w:r>
-    </w:p>
-    <w:p>
-      <w:pPr>
-        <w:spacing w:after="0" w:line="240" w:lineRule="auto"/>
-        <w:textAlignment w:val="baseline"/>
-        <w:rPr>
-          <w:rFonts w:ascii="Segoe UI" w:eastAsia="Times New Roman" w:hAnsi="Segoe UI" w:cs="Segoe UI"/>
-          <w:sz w:val="18"/>
-          <w:szCs w:val="18"/>
-          <w:lang w:eastAsia="en-GB"/>
-        </w:rPr>
-      </w:pPr>
-      <w:r>
-        <w:rPr>
-          <w:rFonts w:ascii="Calibri" w:eastAsia="Times New Roman" w:hAnsi="Calibri" w:cs="Calibri"/>
-          <w:lang w:eastAsia="en-GB"/>
-        </w:rPr>
-        <w:t>Reduce number of keywords asking for, so focus either on COVID or politics, this would reduce number of tweets coming in, but we can just mention that in the report I figured </w:t>
+        <w:t>Reduce tweet noise by adding more removing more stops words like punctuation (e.g.</w:t>
+      </w:r>
+      <w:proofErr w:type="gramStart"/>
+      <w:r>
+        <w:rPr>
+          <w:rFonts w:ascii="Calibri" w:eastAsia="Times New Roman" w:hAnsi="Calibri" w:cs="Calibri"/>
+          <w:lang w:eastAsia="en-GB"/>
+        </w:rPr>
+        <w:t>, !</w:t>
+      </w:r>
+      <w:proofErr w:type="gramEnd"/>
+      <w:r>
+        <w:rPr>
+          <w:rFonts w:ascii="Calibri" w:eastAsia="Times New Roman" w:hAnsi="Calibri" w:cs="Calibri"/>
+          <w:lang w:eastAsia="en-GB"/>
+        </w:rPr>
+        <w:t>, ?, etc) </w:t>
+      </w:r>
+    </w:p>
+    <w:p>
+      <w:pPr>
+        <w:spacing w:after="0" w:line="240" w:lineRule="auto"/>
+        <w:textAlignment w:val="baseline"/>
+        <w:rPr>
+          <w:rFonts w:ascii="Segoe UI" w:eastAsia="Times New Roman" w:hAnsi="Segoe UI" w:cs="Segoe UI"/>
+          <w:sz w:val="18"/>
+          <w:szCs w:val="18"/>
+          <w:lang w:eastAsia="en-GB"/>
+        </w:rPr>
+      </w:pPr>
+      <w:r>
+        <w:rPr>
+          <w:rFonts w:ascii="Calibri" w:eastAsia="Times New Roman" w:hAnsi="Calibri" w:cs="Calibri"/>
+          <w:lang w:eastAsia="en-GB"/>
+        </w:rPr>
+        <w:t xml:space="preserve">Reduce the number of </w:t>
+      </w:r>
+      <w:proofErr w:type="gramStart"/>
+      <w:r>
+        <w:rPr>
+          <w:rFonts w:ascii="Calibri" w:eastAsia="Times New Roman" w:hAnsi="Calibri" w:cs="Calibri"/>
+          <w:lang w:eastAsia="en-GB"/>
+        </w:rPr>
+        <w:t>clusters</w:t>
+      </w:r>
+      <w:proofErr w:type="gramEnd"/>
+      <w:r>
+        <w:rPr>
+          <w:rFonts w:ascii="Calibri" w:eastAsia="Times New Roman" w:hAnsi="Calibri" w:cs="Calibri"/>
+          <w:lang w:eastAsia="en-GB"/>
+        </w:rPr>
+        <w:t>  </w:t>
+      </w:r>
+    </w:p>
+    <w:p>
+      <w:pPr>
+        <w:spacing w:after="0" w:line="240" w:lineRule="auto"/>
+        <w:textAlignment w:val="baseline"/>
+        <w:rPr>
+          <w:rFonts w:ascii="Segoe UI" w:eastAsia="Times New Roman" w:hAnsi="Segoe UI" w:cs="Segoe UI"/>
+          <w:sz w:val="18"/>
+          <w:szCs w:val="18"/>
+          <w:lang w:eastAsia="en-GB"/>
+        </w:rPr>
+      </w:pPr>
+      <w:r>
+        <w:rPr>
+          <w:rFonts w:ascii="Calibri" w:eastAsia="Times New Roman" w:hAnsi="Calibri" w:cs="Calibri"/>
+          <w:lang w:eastAsia="en-GB"/>
+        </w:rPr>
+        <w:t xml:space="preserve">Reduce number of keywords asking for, so focus either on COVID or politics, this would reduce number of tweets coming in, but we can just mention that in the report I </w:t>
+      </w:r>
+      <w:proofErr w:type="gramStart"/>
+      <w:r>
+        <w:rPr>
+          <w:rFonts w:ascii="Calibri" w:eastAsia="Times New Roman" w:hAnsi="Calibri" w:cs="Calibri"/>
+          <w:lang w:eastAsia="en-GB"/>
+        </w:rPr>
+        <w:t>figured</w:t>
+      </w:r>
+      <w:proofErr w:type="gramEnd"/>
+      <w:r>
+        <w:rPr>
+          <w:rFonts w:ascii="Calibri" w:eastAsia="Times New Roman" w:hAnsi="Calibri" w:cs="Calibri"/>
+          <w:lang w:eastAsia="en-GB"/>
+        </w:rPr>
+        <w:t> </w:t>
       </w:r>
     </w:p>
     <w:p>
@@ -2146,24 +2403,49 @@
           <w:rFonts w:ascii="Calibri" w:eastAsia="Times New Roman" w:hAnsi="Calibri" w:cs="Calibri"/>
           <w:lang w:eastAsia="en-GB"/>
         </w:rPr>
-        <w:t>. (have to give credit)</w:t>
-      </w:r>
-    </w:p>
-    <w:p>
-      <w:pPr>
-        <w:spacing w:after="0" w:line="240" w:lineRule="auto"/>
-        <w:textAlignment w:val="baseline"/>
-        <w:rPr>
-          <w:rFonts w:ascii="Calibri" w:eastAsia="Times New Roman" w:hAnsi="Calibri" w:cs="Calibri"/>
-          <w:lang w:eastAsia="en-GB"/>
-        </w:rPr>
-      </w:pPr>
-      <w:r>
-        <w:rPr>
-          <w:rFonts w:ascii="Calibri" w:eastAsia="Times New Roman" w:hAnsi="Calibri" w:cs="Calibri"/>
-          <w:lang w:eastAsia="en-GB"/>
-        </w:rPr>
-        <w:t xml:space="preserve">Other list </w:t>
+        <w:t>. (</w:t>
+      </w:r>
+      <w:proofErr w:type="gramStart"/>
+      <w:r>
+        <w:rPr>
+          <w:rFonts w:ascii="Calibri" w:eastAsia="Times New Roman" w:hAnsi="Calibri" w:cs="Calibri"/>
+          <w:lang w:eastAsia="en-GB"/>
+        </w:rPr>
+        <w:t>have to</w:t>
+      </w:r>
+      <w:proofErr w:type="gramEnd"/>
+      <w:r>
+        <w:rPr>
+          <w:rFonts w:ascii="Calibri" w:eastAsia="Times New Roman" w:hAnsi="Calibri" w:cs="Calibri"/>
+          <w:lang w:eastAsia="en-GB"/>
+        </w:rPr>
+        <w:t xml:space="preserve"> give credit)</w:t>
+      </w:r>
+    </w:p>
+    <w:p>
+      <w:pPr>
+        <w:spacing w:after="0" w:line="240" w:lineRule="auto"/>
+        <w:textAlignment w:val="baseline"/>
+        <w:rPr>
+          <w:rFonts w:ascii="Calibri" w:eastAsia="Times New Roman" w:hAnsi="Calibri" w:cs="Calibri"/>
+          <w:lang w:eastAsia="en-GB"/>
+        </w:rPr>
+      </w:pPr>
+      <w:proofErr w:type="gramStart"/>
+      <w:r>
+        <w:rPr>
+          <w:rFonts w:ascii="Calibri" w:eastAsia="Times New Roman" w:hAnsi="Calibri" w:cs="Calibri"/>
+          <w:lang w:eastAsia="en-GB"/>
+        </w:rPr>
+        <w:t>Other</w:t>
+      </w:r>
+      <w:proofErr w:type="gramEnd"/>
+      <w:r>
+        <w:rPr>
+          <w:rFonts w:ascii="Calibri" w:eastAsia="Times New Roman" w:hAnsi="Calibri" w:cs="Calibri"/>
+          <w:lang w:eastAsia="en-GB"/>
+        </w:rPr>
+        <w:t xml:space="preserve"> list </w:t>
       </w:r>
       <w:hyperlink r:id="rId6" w:history="1">
         <w:r>

</xml_diff>

<commit_message>
ran code.py, clustered and ran partOne
</commit_message>
<xml_diff>
--- a/Report.docx
+++ b/Report.docx
@@ -159,71 +159,7 @@
           <w:lang w:eastAsia="en-GB"/>
         </w:rPr>
         <w:br/>
-        <w:t xml:space="preserve">Code used – </w:t>
-      </w:r>
-      <w:proofErr w:type="spellStart"/>
-      <w:r>
-        <w:rPr>
-          <w:rFonts w:ascii="Calibri" w:eastAsia="Times New Roman" w:hAnsi="Calibri" w:cs="Calibri"/>
-          <w:lang w:eastAsia="en-GB"/>
-        </w:rPr>
-        <w:t>Josemon's</w:t>
-      </w:r>
-      <w:proofErr w:type="spellEnd"/>
-      <w:r>
-        <w:rPr>
-          <w:rFonts w:ascii="Calibri" w:eastAsia="Times New Roman" w:hAnsi="Calibri" w:cs="Calibri"/>
-          <w:lang w:eastAsia="en-GB"/>
-        </w:rPr>
-        <w:t xml:space="preserve"> starting guide code to partly process tweets, Natural Learning Toolkit for removing </w:t>
-      </w:r>
-      <w:proofErr w:type="spellStart"/>
-      <w:r>
-        <w:rPr>
-          <w:rFonts w:ascii="Calibri" w:eastAsia="Times New Roman" w:hAnsi="Calibri" w:cs="Calibri"/>
-          <w:lang w:eastAsia="en-GB"/>
-        </w:rPr>
-        <w:t>stopwords</w:t>
-      </w:r>
-      <w:proofErr w:type="spellEnd"/>
-      <w:r>
-        <w:rPr>
-          <w:rFonts w:ascii="Calibri" w:eastAsia="Times New Roman" w:hAnsi="Calibri" w:cs="Calibri"/>
-          <w:lang w:eastAsia="en-GB"/>
-        </w:rPr>
-        <w:t>, </w:t>
-      </w:r>
-      <w:proofErr w:type="spellStart"/>
-      <w:r>
-        <w:rPr>
-          <w:rFonts w:ascii="Calibri" w:eastAsia="Times New Roman" w:hAnsi="Calibri" w:cs="Calibri"/>
-          <w:lang w:eastAsia="en-GB"/>
-        </w:rPr>
-        <w:t>Sklearn</w:t>
-      </w:r>
-      <w:proofErr w:type="spellEnd"/>
-      <w:r>
-        <w:rPr>
-          <w:rFonts w:ascii="Calibri" w:eastAsia="Times New Roman" w:hAnsi="Calibri" w:cs="Calibri"/>
-          <w:lang w:eastAsia="en-GB"/>
-        </w:rPr>
-        <w:t xml:space="preserve"> for help clustering </w:t>
-      </w:r>
-      <w:proofErr w:type="gramStart"/>
-      <w:r>
-        <w:rPr>
-          <w:rFonts w:ascii="Calibri" w:eastAsia="Times New Roman" w:hAnsi="Calibri" w:cs="Calibri"/>
-          <w:lang w:eastAsia="en-GB"/>
-        </w:rPr>
-        <w:t>tweets</w:t>
-      </w:r>
-      <w:proofErr w:type="gramEnd"/>
-      <w:r>
-        <w:rPr>
-          <w:rFonts w:ascii="Calibri" w:eastAsia="Times New Roman" w:hAnsi="Calibri" w:cs="Calibri"/>
-          <w:lang w:eastAsia="en-GB"/>
-        </w:rPr>
-        <w:t>  </w:t>
+        <w:t>Code used – Josemon's starting guide code to partly process tweets, Natural Learning Toolkit for removing stopwords, Sklearn for help clustering tweets  </w:t>
       </w:r>
     </w:p>
     <w:p>
@@ -244,27 +180,7 @@
           <w:bCs/>
           <w:lang w:eastAsia="en-GB"/>
         </w:rPr>
-        <w:t>b. Specify the time and duration of data </w:t>
-      </w:r>
-      <w:proofErr w:type="gramStart"/>
-      <w:r>
-        <w:rPr>
-          <w:rFonts w:ascii="Calibri" w:eastAsia="Times New Roman" w:hAnsi="Calibri" w:cs="Calibri"/>
-          <w:b/>
-          <w:bCs/>
-          <w:lang w:eastAsia="en-GB"/>
-        </w:rPr>
-        <w:t>collected</w:t>
-      </w:r>
-      <w:proofErr w:type="gramEnd"/>
-      <w:r>
-        <w:rPr>
-          <w:rFonts w:ascii="Calibri" w:eastAsia="Times New Roman" w:hAnsi="Calibri" w:cs="Calibri"/>
-          <w:b/>
-          <w:bCs/>
-          <w:lang w:eastAsia="en-GB"/>
-        </w:rPr>
-        <w:t> </w:t>
+        <w:t>b. Specify the time and duration of data collected </w:t>
       </w:r>
       <w:r>
         <w:rPr>
@@ -375,7 +291,6 @@
         </w:rPr>
         <w:br/>
       </w:r>
-      <w:proofErr w:type="spellStart"/>
       <w:r>
         <w:rPr>
           <w:rFonts w:ascii="Calibri" w:eastAsia="Times New Roman" w:hAnsi="Calibri" w:cs="Calibri"/>
@@ -383,9 +298,27 @@
           <w:bCs/>
           <w:lang w:eastAsia="en-GB"/>
         </w:rPr>
-        <w:t>i</w:t>
-      </w:r>
-      <w:proofErr w:type="spellEnd"/>
+        <w:t>i. Specify the APIs used </w:t>
+      </w:r>
+      <w:r>
+        <w:rPr>
+          <w:rFonts w:ascii="Calibri" w:eastAsia="Times New Roman" w:hAnsi="Calibri" w:cs="Calibri"/>
+          <w:lang w:eastAsia="en-GB"/>
+        </w:rPr>
+        <w:t> </w:t>
+      </w:r>
+    </w:p>
+    <w:p>
+      <w:pPr>
+        <w:spacing w:after="0" w:line="240" w:lineRule="auto"/>
+        <w:textAlignment w:val="baseline"/>
+        <w:rPr>
+          <w:rFonts w:ascii="Segoe UI" w:eastAsia="Times New Roman" w:hAnsi="Segoe UI" w:cs="Segoe UI"/>
+          <w:sz w:val="18"/>
+          <w:szCs w:val="18"/>
+          <w:lang w:eastAsia="en-GB"/>
+        </w:rPr>
+      </w:pPr>
       <w:r>
         <w:rPr>
           <w:rFonts w:ascii="Calibri" w:eastAsia="Times New Roman" w:hAnsi="Calibri" w:cs="Calibri"/>
@@ -393,7 +326,7 @@
           <w:bCs/>
           <w:lang w:eastAsia="en-GB"/>
         </w:rPr>
-        <w:t>. Specify the APIs used </w:t>
+        <w:t>1. Please do not include entire code here; just main description of the function</w:t>
       </w:r>
       <w:r>
         <w:rPr>
@@ -417,144 +350,9 @@
       <w:r>
         <w:rPr>
           <w:rFonts w:ascii="Calibri" w:eastAsia="Times New Roman" w:hAnsi="Calibri" w:cs="Calibri"/>
-          <w:b/>
-          <w:bCs/>
-          <w:lang w:eastAsia="en-GB"/>
-        </w:rPr>
-        <w:t xml:space="preserve">1. Please do not include entire code here; just main description of the </w:t>
-      </w:r>
-      <w:proofErr w:type="gramStart"/>
-      <w:r>
-        <w:rPr>
-          <w:rFonts w:ascii="Calibri" w:eastAsia="Times New Roman" w:hAnsi="Calibri" w:cs="Calibri"/>
-          <w:b/>
-          <w:bCs/>
-          <w:lang w:eastAsia="en-GB"/>
-        </w:rPr>
-        <w:t>function</w:t>
-      </w:r>
-      <w:proofErr w:type="gramEnd"/>
-      <w:r>
-        <w:rPr>
-          <w:rFonts w:ascii="Calibri" w:eastAsia="Times New Roman" w:hAnsi="Calibri" w:cs="Calibri"/>
-          <w:lang w:eastAsia="en-GB"/>
-        </w:rPr>
-        <w:t> </w:t>
-      </w:r>
-    </w:p>
-    <w:p>
-      <w:pPr>
-        <w:spacing w:after="0" w:line="240" w:lineRule="auto"/>
-        <w:textAlignment w:val="baseline"/>
-        <w:rPr>
-          <w:rFonts w:ascii="Segoe UI" w:eastAsia="Times New Roman" w:hAnsi="Segoe UI" w:cs="Segoe UI"/>
-          <w:sz w:val="18"/>
-          <w:szCs w:val="18"/>
-          <w:lang w:eastAsia="en-GB"/>
-        </w:rPr>
-      </w:pPr>
-      <w:r>
-        <w:rPr>
-          <w:rFonts w:ascii="Calibri" w:eastAsia="Times New Roman" w:hAnsi="Calibri" w:cs="Calibri"/>
-          <w:lang w:eastAsia="en-GB"/>
-        </w:rPr>
-        <w:t>We used the </w:t>
-      </w:r>
-      <w:proofErr w:type="spellStart"/>
-      <w:r>
-        <w:rPr>
-          <w:rFonts w:ascii="Calibri" w:eastAsia="Times New Roman" w:hAnsi="Calibri" w:cs="Calibri"/>
-          <w:lang w:eastAsia="en-GB"/>
-        </w:rPr>
-        <w:t>Tweepy</w:t>
-      </w:r>
-      <w:proofErr w:type="spellEnd"/>
-      <w:r>
-        <w:rPr>
-          <w:rFonts w:ascii="Calibri" w:eastAsia="Times New Roman" w:hAnsi="Calibri" w:cs="Calibri"/>
-          <w:lang w:eastAsia="en-GB"/>
-        </w:rPr>
-        <w:t> streaming API that was given to us from the starting code guide provided, the code accessed twitter through the authentication keys and began to collect tweets. The tweets were gathered based on a list of keywords that we had given </w:t>
-      </w:r>
-      <w:proofErr w:type="gramStart"/>
-      <w:r>
-        <w:rPr>
-          <w:rFonts w:ascii="Calibri" w:eastAsia="Times New Roman" w:hAnsi="Calibri" w:cs="Calibri"/>
-          <w:lang w:eastAsia="en-GB"/>
-        </w:rPr>
-        <w:t>it,</w:t>
-      </w:r>
-      <w:proofErr w:type="gramEnd"/>
-      <w:r>
-        <w:rPr>
-          <w:rFonts w:ascii="Calibri" w:eastAsia="Times New Roman" w:hAnsi="Calibri" w:cs="Calibri"/>
-          <w:lang w:eastAsia="en-GB"/>
-        </w:rPr>
-        <w:t> the list was made up of different words based on UK politics and the COVID impact on the UK. As the tweets were gathered by the API, each one was processed through a function called </w:t>
-      </w:r>
-      <w:proofErr w:type="spellStart"/>
-      <w:r>
-        <w:rPr>
-          <w:rFonts w:ascii="Calibri" w:eastAsia="Times New Roman" w:hAnsi="Calibri" w:cs="Calibri"/>
-          <w:lang w:eastAsia="en-GB"/>
-        </w:rPr>
-        <w:t>process_tweets</w:t>
-      </w:r>
-      <w:proofErr w:type="spellEnd"/>
-      <w:r>
-        <w:rPr>
-          <w:rFonts w:ascii="Calibri" w:eastAsia="Times New Roman" w:hAnsi="Calibri" w:cs="Calibri"/>
-          <w:lang w:eastAsia="en-GB"/>
-        </w:rPr>
-        <w:t> which helped to clean the tweet (</w:t>
-      </w:r>
-      <w:proofErr w:type="gramStart"/>
-      <w:r>
-        <w:rPr>
-          <w:rFonts w:ascii="Calibri" w:eastAsia="Times New Roman" w:hAnsi="Calibri" w:cs="Calibri"/>
-          <w:lang w:eastAsia="en-GB"/>
-        </w:rPr>
-        <w:t>e.g.</w:t>
-      </w:r>
-      <w:proofErr w:type="gramEnd"/>
-      <w:r>
-        <w:rPr>
-          <w:rFonts w:ascii="Calibri" w:eastAsia="Times New Roman" w:hAnsi="Calibri" w:cs="Calibri"/>
-          <w:lang w:eastAsia="en-GB"/>
-        </w:rPr>
-        <w:t> get rid of emojis, etc) and pick out the relevant information fields. Afterwards the tweet was inserted into a collection called ‘</w:t>
-      </w:r>
-      <w:proofErr w:type="spellStart"/>
-      <w:r>
-        <w:rPr>
-          <w:rFonts w:ascii="Calibri" w:eastAsia="Times New Roman" w:hAnsi="Calibri" w:cs="Calibri"/>
-          <w:lang w:eastAsia="en-GB"/>
-        </w:rPr>
-        <w:t>colTest</w:t>
-      </w:r>
-      <w:proofErr w:type="spellEnd"/>
-      <w:r>
-        <w:rPr>
-          <w:rFonts w:ascii="Calibri" w:eastAsia="Times New Roman" w:hAnsi="Calibri" w:cs="Calibri"/>
-          <w:lang w:eastAsia="en-GB"/>
-        </w:rPr>
-        <w:t xml:space="preserve">’ in MongoDB </w:t>
-      </w:r>
-      <w:proofErr w:type="gramStart"/>
-      <w:r>
-        <w:rPr>
-          <w:rFonts w:ascii="Calibri" w:eastAsia="Times New Roman" w:hAnsi="Calibri" w:cs="Calibri"/>
-          <w:lang w:eastAsia="en-GB"/>
-        </w:rPr>
-        <w:t>in order to</w:t>
-      </w:r>
-      <w:proofErr w:type="gramEnd"/>
-      <w:r>
-        <w:rPr>
-          <w:rFonts w:ascii="Calibri" w:eastAsia="Times New Roman" w:hAnsi="Calibri" w:cs="Calibri"/>
-          <w:lang w:eastAsia="en-GB"/>
-        </w:rPr>
-        <w:t xml:space="preserve"> help us extract data from the collection of tweets.  </w:t>
+          <w:lang w:eastAsia="en-GB"/>
+        </w:rPr>
+        <w:t>We used the Tweepy streaming API that was given to us from the starting code guide provided, the code accessed twitter through the authentication keys and began to collect tweets. The tweets were gathered based on a list of keywords that we had given it, the list was made up of different words based on UK politics and the COVID impact on the UK. As the tweets were gathered by the API, each one was processed through a function called process_tweets which helped to clean the tweet (e.g. get rid of emojis, etc) and pick out the relevant information fields. Afterwards the tweet was inserted into a collection called ‘colTest’ in MongoDB in order to help us extract data from the collection of tweets.  </w:t>
       </w:r>
       <w:r>
         <w:rPr>
@@ -562,23 +360,7 @@
           <w:lang w:eastAsia="en-GB"/>
         </w:rPr>
         <w:br/>
-        <w:t>We created a new python file called </w:t>
-      </w:r>
-      <w:proofErr w:type="spellStart"/>
-      <w:r>
-        <w:rPr>
-          <w:rFonts w:ascii="Calibri" w:eastAsia="Times New Roman" w:hAnsi="Calibri" w:cs="Calibri"/>
-          <w:lang w:eastAsia="en-GB"/>
-        </w:rPr>
-        <w:t>partOne</w:t>
-      </w:r>
-      <w:proofErr w:type="spellEnd"/>
-      <w:r>
-        <w:rPr>
-          <w:rFonts w:ascii="Calibri" w:eastAsia="Times New Roman" w:hAnsi="Calibri" w:cs="Calibri"/>
-          <w:lang w:eastAsia="en-GB"/>
-        </w:rPr>
-        <w:t> which helped count the number of tweets, retweets and quote tweets collected. By pulling the collection and iterating through the text fields to identify when a tweet started with either “RT” or extra quotation marks.  </w:t>
+        <w:t>We created a new python file called partOne which helped count the number of tweets, retweets and quote tweets collected. By pulling the collection and iterating through the text fields to identify when a tweet started with either “RT” or extra quotation marks.  </w:t>
       </w:r>
     </w:p>
     <w:p>
@@ -1392,19 +1174,8 @@
           <w:bCs/>
           <w:lang w:eastAsia="en-GB"/>
         </w:rPr>
-        <w:t xml:space="preserve">Grouping strategy: explain the method. You may use pseudo code if it is </w:t>
-      </w:r>
-      <w:proofErr w:type="gramStart"/>
-      <w:r>
-        <w:rPr>
-          <w:rFonts w:ascii="Calibri" w:eastAsia="Times New Roman" w:hAnsi="Calibri" w:cs="Calibri"/>
-          <w:b/>
-          <w:bCs/>
-          <w:lang w:eastAsia="en-GB"/>
-        </w:rPr>
-        <w:t>convenient</w:t>
-      </w:r>
-      <w:proofErr w:type="gramEnd"/>
+        <w:t>Grouping strategy: explain the method. You may use pseudo code if it is convenient</w:t>
+      </w:r>
       <w:r>
         <w:rPr>
           <w:rFonts w:ascii="Calibri" w:eastAsia="Times New Roman" w:hAnsi="Calibri" w:cs="Calibri"/>
@@ -1430,23 +1201,7 @@
           <w:lang w:eastAsia="en-GB"/>
         </w:rPr>
         <w:lastRenderedPageBreak/>
-        <w:t>For the second part we decided to create combine some of the sample code with our own code </w:t>
-      </w:r>
-      <w:proofErr w:type="gramStart"/>
-      <w:r>
-        <w:rPr>
-          <w:rFonts w:ascii="Calibri" w:eastAsia="Times New Roman" w:hAnsi="Calibri" w:cs="Calibri"/>
-          <w:lang w:eastAsia="en-GB"/>
-        </w:rPr>
-        <w:t>in  order</w:t>
-      </w:r>
-      <w:proofErr w:type="gramEnd"/>
-      <w:r>
-        <w:rPr>
-          <w:rFonts w:ascii="Calibri" w:eastAsia="Times New Roman" w:hAnsi="Calibri" w:cs="Calibri"/>
-          <w:lang w:eastAsia="en-GB"/>
-        </w:rPr>
-        <w:t> to have only geo-enabled tweets, ensuring it was just UK tweets that our stream was gathering. </w:t>
+        <w:t>For the second part we decided to create combine some of the sample code with our own code in  order to have only geo-enabled tweets, ensuring it was just UK tweets that our stream was gathering. </w:t>
       </w:r>
     </w:p>
     <w:p>
@@ -1484,55 +1239,7 @@
           <w:rFonts w:ascii="Calibri" w:eastAsia="Times New Roman" w:hAnsi="Calibri" w:cs="Calibri"/>
           <w:lang w:eastAsia="en-GB"/>
         </w:rPr>
-        <w:t>The first step was to represent each tweet as a numerical vector, we used the </w:t>
-      </w:r>
-      <w:proofErr w:type="spellStart"/>
-      <w:r>
-        <w:rPr>
-          <w:rFonts w:ascii="Calibri" w:eastAsia="Times New Roman" w:hAnsi="Calibri" w:cs="Calibri"/>
-          <w:lang w:eastAsia="en-GB"/>
-        </w:rPr>
-        <w:t>Sklearn’s</w:t>
-      </w:r>
-      <w:proofErr w:type="spellEnd"/>
-      <w:r>
-        <w:rPr>
-          <w:rFonts w:ascii="Calibri" w:eastAsia="Times New Roman" w:hAnsi="Calibri" w:cs="Calibri"/>
-          <w:lang w:eastAsia="en-GB"/>
-        </w:rPr>
-        <w:t> </w:t>
-      </w:r>
-      <w:proofErr w:type="spellStart"/>
-      <w:r>
-        <w:rPr>
-          <w:rFonts w:ascii="Calibri" w:eastAsia="Times New Roman" w:hAnsi="Calibri" w:cs="Calibri"/>
-          <w:lang w:eastAsia="en-GB"/>
-        </w:rPr>
-        <w:t>TfidfVectorizer</w:t>
-      </w:r>
-      <w:proofErr w:type="spellEnd"/>
-      <w:r>
-        <w:rPr>
-          <w:rFonts w:ascii="Calibri" w:eastAsia="Times New Roman" w:hAnsi="Calibri" w:cs="Calibri"/>
-          <w:lang w:eastAsia="en-GB"/>
-        </w:rPr>
-        <w:t> function to easily compute the calculations. Once this was </w:t>
-      </w:r>
-      <w:proofErr w:type="gramStart"/>
-      <w:r>
-        <w:rPr>
-          <w:rFonts w:ascii="Calibri" w:eastAsia="Times New Roman" w:hAnsi="Calibri" w:cs="Calibri"/>
-          <w:lang w:eastAsia="en-GB"/>
-        </w:rPr>
-        <w:t>done</w:t>
-      </w:r>
-      <w:proofErr w:type="gramEnd"/>
-      <w:r>
-        <w:rPr>
-          <w:rFonts w:ascii="Calibri" w:eastAsia="Times New Roman" w:hAnsi="Calibri" w:cs="Calibri"/>
-          <w:lang w:eastAsia="en-GB"/>
-        </w:rPr>
-        <w:t> we were able to plot each vector representation on a graph in order to determine the appropriate number of clusters this was done using the Elbow method. (snip in a photo of the graph) </w:t>
+        <w:t>The first step was to represent each tweet as a numerical vector, we used the Sklearn’s TfidfVectorizer function to easily compute the calculations. Once this was done we were able to plot each vector representation on a graph in order to determine the appropriate number of clusters this was done using the Elbow method. (snip in a photo of the graph) </w:t>
       </w:r>
     </w:p>
     <w:p>
@@ -1780,21 +1487,12 @@
                 <w:lang w:eastAsia="en-GB"/>
               </w:rPr>
             </w:pPr>
-            <w:proofErr w:type="gramStart"/>
             <w:r>
               <w:rPr>
                 <w:rFonts w:ascii="Calibri" w:eastAsia="Times New Roman" w:hAnsi="Calibri" w:cs="Calibri"/>
                 <w:lang w:eastAsia="en-GB"/>
               </w:rPr>
-              <w:t>Average  size</w:t>
-            </w:r>
-            <w:proofErr w:type="gramEnd"/>
-            <w:r>
-              <w:rPr>
-                <w:rFonts w:ascii="Calibri" w:eastAsia="Times New Roman" w:hAnsi="Calibri" w:cs="Calibri"/>
-                <w:lang w:eastAsia="en-GB"/>
-              </w:rPr>
-              <w:t> </w:t>
+              <w:t>Average  size </w:t>
             </w:r>
           </w:p>
         </w:tc>
@@ -2028,23 +1726,7 @@
           <w:rFonts w:ascii="Calibri" w:eastAsia="Times New Roman" w:hAnsi="Calibri" w:cs="Calibri"/>
           <w:lang w:eastAsia="en-GB"/>
         </w:rPr>
-        <w:t xml:space="preserve">Due to the nature of tweets, they contain a lot of redundant words that are not needed when trying to analysis data. </w:t>
-      </w:r>
-      <w:proofErr w:type="gramStart"/>
-      <w:r>
-        <w:rPr>
-          <w:rFonts w:ascii="Calibri" w:eastAsia="Times New Roman" w:hAnsi="Calibri" w:cs="Calibri"/>
-          <w:lang w:eastAsia="en-GB"/>
-        </w:rPr>
-        <w:t>In order to</w:t>
-      </w:r>
-      <w:proofErr w:type="gramEnd"/>
-      <w:r>
-        <w:rPr>
-          <w:rFonts w:ascii="Calibri" w:eastAsia="Times New Roman" w:hAnsi="Calibri" w:cs="Calibri"/>
-          <w:lang w:eastAsia="en-GB"/>
-        </w:rPr>
-        <w:t xml:space="preserve"> reduce the effects of these words when clustering. We implemented the NLTK which has a list of common English stop words, by doing this the clusters became more accurate and more concise.  </w:t>
+        <w:t>Due to the nature of tweets, they contain a lot of redundant words that are not needed when trying to analysis data. In order to reduce the effects of these words when clustering. We implemented the NLTK which has a list of common English stop words, by doing this the clusters became more accurate and more concise.  </w:t>
       </w:r>
     </w:p>
     <w:p>
@@ -2082,74 +1764,26 @@
           <w:rFonts w:ascii="Calibri" w:eastAsia="Times New Roman" w:hAnsi="Calibri" w:cs="Calibri"/>
           <w:lang w:eastAsia="en-GB"/>
         </w:rPr>
-        <w:t>K-means as a measure of similarity has its advantages, </w:t>
-      </w:r>
-      <w:proofErr w:type="spellStart"/>
-      <w:r>
-        <w:rPr>
-          <w:rFonts w:ascii="Calibri" w:eastAsia="Times New Roman" w:hAnsi="Calibri" w:cs="Calibri"/>
-          <w:lang w:eastAsia="en-GB"/>
-        </w:rPr>
-        <w:t>its</w:t>
-      </w:r>
-      <w:proofErr w:type="spellEnd"/>
-      <w:r>
-        <w:rPr>
-          <w:rFonts w:ascii="Calibri" w:eastAsia="Times New Roman" w:hAnsi="Calibri" w:cs="Calibri"/>
-          <w:lang w:eastAsia="en-GB"/>
-        </w:rPr>
-        <w:t> very simple to implement, its scalable and fast for large datasets which came in handy for our data and </w:t>
-      </w:r>
-      <w:proofErr w:type="gramStart"/>
-      <w:r>
-        <w:rPr>
-          <w:rFonts w:ascii="Calibri" w:eastAsia="Times New Roman" w:hAnsi="Calibri" w:cs="Calibri"/>
-          <w:lang w:eastAsia="en-GB"/>
-        </w:rPr>
-        <w:t>it’s</w:t>
-      </w:r>
-      <w:proofErr w:type="gramEnd"/>
-      <w:r>
-        <w:rPr>
-          <w:rFonts w:ascii="Calibri" w:eastAsia="Times New Roman" w:hAnsi="Calibri" w:cs="Calibri"/>
-          <w:lang w:eastAsia="en-GB"/>
-        </w:rPr>
-        <w:t> visual representation of the K-mean through the Elbow method made it easier to visualise the dataset at hand and how best to move forward. However, there are some down sides to using K-means, it can be sensitive to outliers and manually choosing the K-means can be difficult and lead to human error.  </w:t>
-      </w:r>
-    </w:p>
-    <w:p>
-      <w:pPr>
-        <w:spacing w:after="0" w:line="240" w:lineRule="auto"/>
-        <w:textAlignment w:val="baseline"/>
-        <w:rPr>
-          <w:rFonts w:ascii="Segoe UI" w:eastAsia="Times New Roman" w:hAnsi="Segoe UI" w:cs="Segoe UI"/>
-          <w:sz w:val="18"/>
-          <w:szCs w:val="18"/>
-          <w:lang w:eastAsia="en-GB"/>
-        </w:rPr>
-      </w:pPr>
-      <w:r>
-        <w:rPr>
-          <w:rFonts w:ascii="Calibri" w:eastAsia="Times New Roman" w:hAnsi="Calibri" w:cs="Calibri"/>
-          <w:lang w:eastAsia="en-GB"/>
-        </w:rPr>
-        <w:t xml:space="preserve">Grouping the tweets into different collections, was the most logical approach from the given K-means clusters. It was easy to pull the required data fields and place them into individual collections. This allowed us to see each of the cluster’s data easily and identify the different grouped topics in each one. In each collection the data was stored as a dictionary, this was so the data would be well </w:t>
-      </w:r>
-      <w:proofErr w:type="gramStart"/>
-      <w:r>
-        <w:rPr>
-          <w:rFonts w:ascii="Calibri" w:eastAsia="Times New Roman" w:hAnsi="Calibri" w:cs="Calibri"/>
-          <w:lang w:eastAsia="en-GB"/>
-        </w:rPr>
-        <w:t>structured</w:t>
-      </w:r>
-      <w:proofErr w:type="gramEnd"/>
-      <w:r>
-        <w:rPr>
-          <w:rFonts w:ascii="Calibri" w:eastAsia="Times New Roman" w:hAnsi="Calibri" w:cs="Calibri"/>
-          <w:lang w:eastAsia="en-GB"/>
-        </w:rPr>
-        <w:t> and the information would be clear/easy to get to. Due to the dictionary key being the name of the different fields of a tweet, it made analysing the collections even quicker and this also helps for easy look up of data. </w:t>
+        <w:t>K-means as a measure of similarity has its advantages, its very simple to implement, its scalable and fast for large datasets which came in handy for our data and it’s visual representation of the K-mean through the Elbow method made it easier to visualise the dataset at hand and how best to move forward. However, there are some down sides to using K-means, it can be sensitive to outliers and manually choosing the K-means can be difficult and lead to human error.  </w:t>
+      </w:r>
+    </w:p>
+    <w:p>
+      <w:pPr>
+        <w:spacing w:after="0" w:line="240" w:lineRule="auto"/>
+        <w:textAlignment w:val="baseline"/>
+        <w:rPr>
+          <w:rFonts w:ascii="Segoe UI" w:eastAsia="Times New Roman" w:hAnsi="Segoe UI" w:cs="Segoe UI"/>
+          <w:sz w:val="18"/>
+          <w:szCs w:val="18"/>
+          <w:lang w:eastAsia="en-GB"/>
+        </w:rPr>
+      </w:pPr>
+      <w:r>
+        <w:rPr>
+          <w:rFonts w:ascii="Calibri" w:eastAsia="Times New Roman" w:hAnsi="Calibri" w:cs="Calibri"/>
+          <w:lang w:eastAsia="en-GB"/>
+        </w:rPr>
+        <w:t>Grouping the tweets into different collections, was the most logical approach from the given K-means clusters. It was easy to pull the required data fields and place them into individual collections. This allowed us to see each of the cluster’s data easily and identify the different grouped topics in each one. In each collection the data was stored as a dictionary, this was so the data would be well structured and the information would be clear/easy to get to. Due to the dictionary key being the name of the different fields of a tweet, it made analysing the collections even quicker and this also helps for easy look up of data. </w:t>
       </w:r>
     </w:p>
     <w:p>
@@ -2225,93 +1859,45 @@
           <w:rFonts w:ascii="Calibri" w:eastAsia="Times New Roman" w:hAnsi="Calibri" w:cs="Calibri"/>
           <w:lang w:eastAsia="en-GB"/>
         </w:rPr>
-        <w:t>Reduce tweet noise by adding more removing more stops words like punctuation (e.g.</w:t>
-      </w:r>
-      <w:proofErr w:type="gramStart"/>
-      <w:r>
-        <w:rPr>
-          <w:rFonts w:ascii="Calibri" w:eastAsia="Times New Roman" w:hAnsi="Calibri" w:cs="Calibri"/>
-          <w:lang w:eastAsia="en-GB"/>
-        </w:rPr>
-        <w:t>, !</w:t>
-      </w:r>
-      <w:proofErr w:type="gramEnd"/>
-      <w:r>
-        <w:rPr>
-          <w:rFonts w:ascii="Calibri" w:eastAsia="Times New Roman" w:hAnsi="Calibri" w:cs="Calibri"/>
-          <w:lang w:eastAsia="en-GB"/>
-        </w:rPr>
-        <w:t>, ?, etc) </w:t>
-      </w:r>
-    </w:p>
-    <w:p>
-      <w:pPr>
-        <w:spacing w:after="0" w:line="240" w:lineRule="auto"/>
-        <w:textAlignment w:val="baseline"/>
-        <w:rPr>
-          <w:rFonts w:ascii="Segoe UI" w:eastAsia="Times New Roman" w:hAnsi="Segoe UI" w:cs="Segoe UI"/>
-          <w:sz w:val="18"/>
-          <w:szCs w:val="18"/>
-          <w:lang w:eastAsia="en-GB"/>
-        </w:rPr>
-      </w:pPr>
-      <w:r>
-        <w:rPr>
-          <w:rFonts w:ascii="Calibri" w:eastAsia="Times New Roman" w:hAnsi="Calibri" w:cs="Calibri"/>
-          <w:lang w:eastAsia="en-GB"/>
-        </w:rPr>
-        <w:t xml:space="preserve">Reduce the number of </w:t>
-      </w:r>
-      <w:proofErr w:type="gramStart"/>
-      <w:r>
-        <w:rPr>
-          <w:rFonts w:ascii="Calibri" w:eastAsia="Times New Roman" w:hAnsi="Calibri" w:cs="Calibri"/>
-          <w:lang w:eastAsia="en-GB"/>
-        </w:rPr>
-        <w:t>clusters</w:t>
-      </w:r>
-      <w:proofErr w:type="gramEnd"/>
-      <w:r>
-        <w:rPr>
-          <w:rFonts w:ascii="Calibri" w:eastAsia="Times New Roman" w:hAnsi="Calibri" w:cs="Calibri"/>
-          <w:lang w:eastAsia="en-GB"/>
-        </w:rPr>
-        <w:t>  </w:t>
-      </w:r>
-    </w:p>
-    <w:p>
-      <w:pPr>
-        <w:spacing w:after="0" w:line="240" w:lineRule="auto"/>
-        <w:textAlignment w:val="baseline"/>
-        <w:rPr>
-          <w:rFonts w:ascii="Segoe UI" w:eastAsia="Times New Roman" w:hAnsi="Segoe UI" w:cs="Segoe UI"/>
-          <w:sz w:val="18"/>
-          <w:szCs w:val="18"/>
-          <w:lang w:eastAsia="en-GB"/>
-        </w:rPr>
-      </w:pPr>
-      <w:r>
-        <w:rPr>
-          <w:rFonts w:ascii="Calibri" w:eastAsia="Times New Roman" w:hAnsi="Calibri" w:cs="Calibri"/>
-          <w:lang w:eastAsia="en-GB"/>
-        </w:rPr>
-        <w:t xml:space="preserve">Reduce number of keywords asking for, so focus either on COVID or politics, this would reduce number of tweets coming in, but we can just mention that in the report I </w:t>
-      </w:r>
-      <w:proofErr w:type="gramStart"/>
-      <w:r>
-        <w:rPr>
-          <w:rFonts w:ascii="Calibri" w:eastAsia="Times New Roman" w:hAnsi="Calibri" w:cs="Calibri"/>
-          <w:lang w:eastAsia="en-GB"/>
-        </w:rPr>
-        <w:t>figured</w:t>
-      </w:r>
-      <w:proofErr w:type="gramEnd"/>
-      <w:r>
-        <w:rPr>
-          <w:rFonts w:ascii="Calibri" w:eastAsia="Times New Roman" w:hAnsi="Calibri" w:cs="Calibri"/>
-          <w:lang w:eastAsia="en-GB"/>
-        </w:rPr>
-        <w:t> </w:t>
+        <w:t>Reduce tweet noise by adding more removing more stops words like punctuation (e.g., !, ?, etc) </w:t>
+      </w:r>
+    </w:p>
+    <w:p>
+      <w:pPr>
+        <w:spacing w:after="0" w:line="240" w:lineRule="auto"/>
+        <w:textAlignment w:val="baseline"/>
+        <w:rPr>
+          <w:rFonts w:ascii="Segoe UI" w:eastAsia="Times New Roman" w:hAnsi="Segoe UI" w:cs="Segoe UI"/>
+          <w:sz w:val="18"/>
+          <w:szCs w:val="18"/>
+          <w:lang w:eastAsia="en-GB"/>
+        </w:rPr>
+      </w:pPr>
+      <w:r>
+        <w:rPr>
+          <w:rFonts w:ascii="Calibri" w:eastAsia="Times New Roman" w:hAnsi="Calibri" w:cs="Calibri"/>
+          <w:lang w:eastAsia="en-GB"/>
+        </w:rPr>
+        <w:t>Reduce the number of clusters  </w:t>
+      </w:r>
+    </w:p>
+    <w:p>
+      <w:pPr>
+        <w:spacing w:after="0" w:line="240" w:lineRule="auto"/>
+        <w:textAlignment w:val="baseline"/>
+        <w:rPr>
+          <w:rFonts w:ascii="Segoe UI" w:eastAsia="Times New Roman" w:hAnsi="Segoe UI" w:cs="Segoe UI"/>
+          <w:sz w:val="18"/>
+          <w:szCs w:val="18"/>
+          <w:lang w:eastAsia="en-GB"/>
+        </w:rPr>
+      </w:pPr>
+      <w:r>
+        <w:rPr>
+          <w:rFonts w:ascii="Calibri" w:eastAsia="Times New Roman" w:hAnsi="Calibri" w:cs="Calibri"/>
+          <w:lang w:eastAsia="en-GB"/>
+        </w:rPr>
+        <w:t>Reduce number of keywords asking for, so focus either on COVID or politics, this would reduce number of tweets coming in, but we can just mention that in the report I figured </w:t>
       </w:r>
     </w:p>
     <w:p>
@@ -2403,49 +1989,24 @@
           <w:rFonts w:ascii="Calibri" w:eastAsia="Times New Roman" w:hAnsi="Calibri" w:cs="Calibri"/>
           <w:lang w:eastAsia="en-GB"/>
         </w:rPr>
-        <w:t>. (</w:t>
-      </w:r>
-      <w:proofErr w:type="gramStart"/>
-      <w:r>
-        <w:rPr>
-          <w:rFonts w:ascii="Calibri" w:eastAsia="Times New Roman" w:hAnsi="Calibri" w:cs="Calibri"/>
-          <w:lang w:eastAsia="en-GB"/>
-        </w:rPr>
-        <w:t>have to</w:t>
-      </w:r>
-      <w:proofErr w:type="gramEnd"/>
-      <w:r>
-        <w:rPr>
-          <w:rFonts w:ascii="Calibri" w:eastAsia="Times New Roman" w:hAnsi="Calibri" w:cs="Calibri"/>
-          <w:lang w:eastAsia="en-GB"/>
-        </w:rPr>
-        <w:t xml:space="preserve"> give credit)</w:t>
-      </w:r>
-    </w:p>
-    <w:p>
-      <w:pPr>
-        <w:spacing w:after="0" w:line="240" w:lineRule="auto"/>
-        <w:textAlignment w:val="baseline"/>
-        <w:rPr>
-          <w:rFonts w:ascii="Calibri" w:eastAsia="Times New Roman" w:hAnsi="Calibri" w:cs="Calibri"/>
-          <w:lang w:eastAsia="en-GB"/>
-        </w:rPr>
-      </w:pPr>
-      <w:proofErr w:type="gramStart"/>
-      <w:r>
-        <w:rPr>
-          <w:rFonts w:ascii="Calibri" w:eastAsia="Times New Roman" w:hAnsi="Calibri" w:cs="Calibri"/>
-          <w:lang w:eastAsia="en-GB"/>
-        </w:rPr>
-        <w:t>Other</w:t>
-      </w:r>
-      <w:proofErr w:type="gramEnd"/>
-      <w:r>
-        <w:rPr>
-          <w:rFonts w:ascii="Calibri" w:eastAsia="Times New Roman" w:hAnsi="Calibri" w:cs="Calibri"/>
-          <w:lang w:eastAsia="en-GB"/>
-        </w:rPr>
-        <w:t xml:space="preserve"> list </w:t>
+        <w:t>. (have to give credit)</w:t>
+      </w:r>
+    </w:p>
+    <w:p>
+      <w:pPr>
+        <w:spacing w:after="0" w:line="240" w:lineRule="auto"/>
+        <w:textAlignment w:val="baseline"/>
+        <w:rPr>
+          <w:rFonts w:ascii="Calibri" w:eastAsia="Times New Roman" w:hAnsi="Calibri" w:cs="Calibri"/>
+          <w:lang w:eastAsia="en-GB"/>
+        </w:rPr>
+      </w:pPr>
+      <w:r>
+        <w:rPr>
+          <w:rFonts w:ascii="Calibri" w:eastAsia="Times New Roman" w:hAnsi="Calibri" w:cs="Calibri"/>
+          <w:lang w:eastAsia="en-GB"/>
+        </w:rPr>
+        <w:t xml:space="preserve">Other list </w:t>
       </w:r>
       <w:hyperlink r:id="rId6" w:history="1">
         <w:r>
@@ -2463,9 +2024,7 @@
         <w:spacing w:after="0" w:line="240" w:lineRule="auto"/>
         <w:textAlignment w:val="baseline"/>
         <w:rPr>
-          <w:rFonts w:ascii="Segoe UI" w:eastAsia="Times New Roman" w:hAnsi="Segoe UI" w:cs="Segoe UI"/>
-          <w:sz w:val="18"/>
-          <w:szCs w:val="18"/>
+          <w:rFonts w:ascii="Calibri" w:eastAsia="Times New Roman" w:hAnsi="Calibri" w:cs="Calibri"/>
           <w:lang w:eastAsia="en-GB"/>
         </w:rPr>
       </w:pPr>
@@ -2475,10 +2034,374 @@
           <w:lang w:eastAsia="en-GB"/>
         </w:rPr>
         <w:lastRenderedPageBreak/>
-        <w:t> </w:t>
+        <w:t>March21New (from code.py)</w:t>
+      </w:r>
+    </w:p>
+    <w:p>
+      <w:pPr>
+        <w:spacing w:after="0" w:line="240" w:lineRule="auto"/>
+        <w:textAlignment w:val="baseline"/>
+        <w:rPr>
+          <w:rFonts w:ascii="Calibri" w:eastAsia="Times New Roman" w:hAnsi="Calibri" w:cs="Calibri"/>
+          <w:lang w:eastAsia="en-GB"/>
+        </w:rPr>
+      </w:pPr>
+      <w:r>
+        <w:rPr>
+          <w:rFonts w:ascii="Calibri" w:eastAsia="Times New Roman" w:hAnsi="Calibri" w:cs="Calibri"/>
+          <w:lang w:eastAsia="en-GB"/>
+        </w:rPr>
+        <w:t>179991</w:t>
+      </w:r>
+    </w:p>
+    <w:p>
+      <w:pPr>
+        <w:spacing w:after="0" w:line="240" w:lineRule="auto"/>
+        <w:textAlignment w:val="baseline"/>
+        <w:rPr>
+          <w:rFonts w:ascii="Calibri" w:eastAsia="Times New Roman" w:hAnsi="Calibri" w:cs="Calibri"/>
+          <w:lang w:eastAsia="en-GB"/>
+        </w:rPr>
+      </w:pPr>
+      <w:r>
+        <w:rPr>
+          <w:rFonts w:ascii="Calibri" w:eastAsia="Times New Roman" w:hAnsi="Calibri" w:cs="Calibri"/>
+          <w:lang w:eastAsia="en-GB"/>
+        </w:rPr>
+        <w:t>quote tweets = 207</w:t>
+      </w:r>
+    </w:p>
+    <w:p>
+      <w:pPr>
+        <w:spacing w:after="0" w:line="240" w:lineRule="auto"/>
+        <w:textAlignment w:val="baseline"/>
+        <w:rPr>
+          <w:rFonts w:ascii="Calibri" w:eastAsia="Times New Roman" w:hAnsi="Calibri" w:cs="Calibri"/>
+          <w:lang w:eastAsia="en-GB"/>
+        </w:rPr>
+      </w:pPr>
+      <w:r>
+        <w:rPr>
+          <w:rFonts w:ascii="Calibri" w:eastAsia="Times New Roman" w:hAnsi="Calibri" w:cs="Calibri"/>
+          <w:lang w:eastAsia="en-GB"/>
+        </w:rPr>
+        <w:t>retweets = 42773</w:t>
+      </w:r>
+    </w:p>
+    <w:p>
+      <w:pPr>
+        <w:spacing w:after="0" w:line="240" w:lineRule="auto"/>
+        <w:textAlignment w:val="baseline"/>
+        <w:rPr>
+          <w:rFonts w:ascii="Calibri" w:eastAsia="Times New Roman" w:hAnsi="Calibri" w:cs="Calibri"/>
+          <w:lang w:eastAsia="en-GB"/>
+        </w:rPr>
+      </w:pPr>
+      <w:r>
+        <w:rPr>
+          <w:rFonts w:ascii="Calibri" w:eastAsia="Times New Roman" w:hAnsi="Calibri" w:cs="Calibri"/>
+          <w:lang w:eastAsia="en-GB"/>
+        </w:rPr>
+        <w:t>geotagged = 57694</w:t>
+      </w:r>
+    </w:p>
+    <w:p>
+      <w:pPr>
+        <w:spacing w:after="0" w:line="240" w:lineRule="auto"/>
+        <w:textAlignment w:val="baseline"/>
+        <w:rPr>
+          <w:rFonts w:ascii="Calibri" w:eastAsia="Times New Roman" w:hAnsi="Calibri" w:cs="Calibri"/>
+          <w:lang w:eastAsia="en-GB"/>
+        </w:rPr>
+      </w:pPr>
+      <w:r>
+        <w:rPr>
+          <w:rFonts w:ascii="Calibri" w:eastAsia="Times New Roman" w:hAnsi="Calibri" w:cs="Calibri"/>
+          <w:lang w:eastAsia="en-GB"/>
+        </w:rPr>
+        <w:t>location objects = 111990</w:t>
+      </w:r>
+    </w:p>
+    <w:p>
+      <w:pPr>
+        <w:spacing w:after="0" w:line="240" w:lineRule="auto"/>
+        <w:textAlignment w:val="baseline"/>
+        <w:rPr>
+          <w:rFonts w:ascii="Calibri" w:eastAsia="Times New Roman" w:hAnsi="Calibri" w:cs="Calibri"/>
+          <w:lang w:eastAsia="en-GB"/>
+        </w:rPr>
+      </w:pPr>
+      <w:r>
+        <w:rPr>
+          <w:rFonts w:ascii="Calibri" w:eastAsia="Times New Roman" w:hAnsi="Calibri" w:cs="Calibri"/>
+          <w:lang w:eastAsia="en-GB"/>
+        </w:rPr>
+        <w:t>verified = 2039</w:t>
+      </w:r>
+    </w:p>
+    <w:p>
+      <w:pPr>
+        <w:spacing w:after="0" w:line="240" w:lineRule="auto"/>
+        <w:textAlignment w:val="baseline"/>
+        <w:rPr>
+          <w:rFonts w:ascii="Calibri" w:eastAsia="Times New Roman" w:hAnsi="Calibri" w:cs="Calibri"/>
+          <w:lang w:eastAsia="en-GB"/>
+        </w:rPr>
+      </w:pPr>
+      <w:r>
+        <w:rPr>
+          <w:rFonts w:ascii="Calibri" w:eastAsia="Times New Roman" w:hAnsi="Calibri" w:cs="Calibri"/>
+          <w:lang w:eastAsia="en-GB"/>
+        </w:rPr>
+        <w:t>videos = 115</w:t>
+      </w:r>
+    </w:p>
+    <w:p>
+      <w:pPr>
+        <w:spacing w:after="0" w:line="240" w:lineRule="auto"/>
+        <w:textAlignment w:val="baseline"/>
+        <w:rPr>
+          <w:rFonts w:ascii="Calibri" w:eastAsia="Times New Roman" w:hAnsi="Calibri" w:cs="Calibri"/>
+          <w:lang w:eastAsia="en-GB"/>
+        </w:rPr>
+      </w:pPr>
+      <w:r>
+        <w:rPr>
+          <w:rFonts w:ascii="Calibri" w:eastAsia="Times New Roman" w:hAnsi="Calibri" w:cs="Calibri"/>
+          <w:lang w:eastAsia="en-GB"/>
+        </w:rPr>
+        <w:t>images = 41208</w:t>
+      </w:r>
+    </w:p>
+    <w:p>
+      <w:pPr>
+        <w:spacing w:after="0" w:line="240" w:lineRule="auto"/>
+        <w:textAlignment w:val="baseline"/>
+        <w:rPr>
+          <w:rFonts w:ascii="Calibri" w:eastAsia="Times New Roman" w:hAnsi="Calibri" w:cs="Calibri"/>
+          <w:lang w:eastAsia="en-GB"/>
+        </w:rPr>
+      </w:pPr>
+    </w:p>
+    <w:p>
+      <w:pPr>
+        <w:spacing w:after="0" w:line="240" w:lineRule="auto"/>
+        <w:textAlignment w:val="baseline"/>
+        <w:rPr>
+          <w:rFonts w:ascii="Segoe UI" w:eastAsia="Times New Roman" w:hAnsi="Segoe UI" w:cs="Segoe UI"/>
+          <w:sz w:val="18"/>
+          <w:szCs w:val="18"/>
+          <w:lang w:eastAsia="en-GB"/>
+        </w:rPr>
+      </w:pPr>
+      <w:r>
+        <w:rPr>
+          <w:rFonts w:ascii="Calibri" w:eastAsia="Times New Roman" w:hAnsi="Calibri" w:cs="Calibri"/>
+          <w:lang w:eastAsia="en-GB"/>
+        </w:rPr>
+        <w:t>Cluster0</w:t>
+      </w:r>
+    </w:p>
+    <w:p>
+      <w:r>
+        <w:t>quote tweets = 2508</w:t>
+      </w:r>
+    </w:p>
+    <w:p>
+      <w:r>
+        <w:t>retweets = 0</w:t>
+      </w:r>
+    </w:p>
+    <w:p>
+      <w:r>
+        <w:t>geotagged = 40231</w:t>
+      </w:r>
+    </w:p>
+    <w:p>
+      <w:r>
+        <w:t>location objects = 78956</w:t>
+      </w:r>
+    </w:p>
+    <w:p>
+      <w:r>
+        <w:t>verified = 1820</w:t>
+      </w:r>
+    </w:p>
+    <w:p>
+      <w:r>
+        <w:t>videos = 88</w:t>
+      </w:r>
+    </w:p>
+    <w:p>
+      <w:r>
+        <w:t>images = 33203</w:t>
       </w:r>
     </w:p>
     <w:p/>
+    <w:p>
+      <w:r>
+        <w:t>Cluster1</w:t>
+      </w:r>
+    </w:p>
+    <w:p>
+      <w:r>
+        <w:t>quote tweets = 93</w:t>
+      </w:r>
+    </w:p>
+    <w:p>
+      <w:r>
+        <w:t>retweets = 0</w:t>
+      </w:r>
+    </w:p>
+    <w:p>
+      <w:r>
+        <w:t>geotagged = 2555</w:t>
+      </w:r>
+    </w:p>
+    <w:p>
+      <w:r>
+        <w:t>location objects = 5587</w:t>
+      </w:r>
+    </w:p>
+    <w:p>
+      <w:r>
+        <w:t>verified = 46</w:t>
+      </w:r>
+    </w:p>
+    <w:p>
+      <w:r>
+        <w:t>videos = 0</w:t>
+      </w:r>
+    </w:p>
+    <w:p>
+      <w:r>
+        <w:t>images = 863</w:t>
+      </w:r>
+    </w:p>
+    <w:p/>
+    <w:p>
+      <w:r>
+        <w:t>Cluster2</w:t>
+      </w:r>
+    </w:p>
+    <w:p>
+      <w:r>
+        <w:t>quote tweets = 34</w:t>
+      </w:r>
+    </w:p>
+    <w:p>
+      <w:r>
+        <w:t>retweets = 0</w:t>
+      </w:r>
+    </w:p>
+    <w:p>
+      <w:r>
+        <w:t>geotagged = 13025</w:t>
+      </w:r>
+    </w:p>
+    <w:p>
+      <w:r>
+        <w:t>location objects = 24521</w:t>
+      </w:r>
+    </w:p>
+    <w:p>
+      <w:r>
+        <w:t>verified = 159</w:t>
+      </w:r>
+    </w:p>
+    <w:p>
+      <w:r>
+        <w:t>videos = 27</w:t>
+      </w:r>
+    </w:p>
+    <w:p>
+      <w:r>
+        <w:lastRenderedPageBreak/>
+        <w:t>images = 7141</w:t>
+      </w:r>
+    </w:p>
+    <w:p/>
+    <w:p>
+      <w:r>
+        <w:t>Cluster3</w:t>
+      </w:r>
+    </w:p>
+    <w:p>
+      <w:r>
+        <w:t>quote tweets = 0</w:t>
+      </w:r>
+    </w:p>
+    <w:p>
+      <w:r>
+        <w:t>retweets = 0</w:t>
+      </w:r>
+    </w:p>
+    <w:p>
+      <w:r>
+        <w:t>geotagged = 796</w:t>
+      </w:r>
+    </w:p>
+    <w:p>
+      <w:r>
+        <w:t>location objects = 1103</w:t>
+      </w:r>
+    </w:p>
+    <w:p>
+      <w:r>
+        <w:t>verified = 2</w:t>
+      </w:r>
+    </w:p>
+    <w:p>
+      <w:r>
+        <w:t>videos = 0</w:t>
+      </w:r>
+    </w:p>
+    <w:p>
+      <w:r>
+        <w:t>images = 0</w:t>
+      </w:r>
+    </w:p>
+    <w:p/>
+    <w:p>
+      <w:r>
+        <w:t>Cluster4</w:t>
+      </w:r>
+    </w:p>
+    <w:p>
+      <w:r>
+        <w:t>quote tweets = 0</w:t>
+      </w:r>
+    </w:p>
+    <w:p>
+      <w:r>
+        <w:t>retweets = 0</w:t>
+      </w:r>
+    </w:p>
+    <w:p>
+      <w:r>
+        <w:t>geotagged = 1087</w:t>
+      </w:r>
+    </w:p>
+    <w:p>
+      <w:r>
+        <w:t>location objects = 1823</w:t>
+      </w:r>
+    </w:p>
+    <w:p>
+      <w:r>
+        <w:t>verified = 12</w:t>
+      </w:r>
+    </w:p>
+    <w:p>
+      <w:r>
+        <w:t>videos = 0</w:t>
+      </w:r>
+    </w:p>
+    <w:p>
+      <w:r>
+        <w:t>images = 1</w:t>
+      </w:r>
+    </w:p>
     <w:sectPr>
       <w:pgSz w:w="11906" w:h="16838"/>
       <w:pgMar w:top="1440" w:right="1440" w:bottom="1440" w:left="1440" w:header="708" w:footer="708" w:gutter="0"/>

</xml_diff>

<commit_message>
up to date version
</commit_message>
<xml_diff>
--- a/Report.docx
+++ b/Report.docx
@@ -159,7 +159,71 @@
           <w:lang w:eastAsia="en-GB"/>
         </w:rPr>
         <w:br/>
-        <w:t>Code used – Josemon's starting guide code to partly process tweets, Natural Learning Toolkit for removing stopwords, Sklearn for help clustering tweets  </w:t>
+        <w:t xml:space="preserve">Code used – </w:t>
+      </w:r>
+      <w:proofErr w:type="spellStart"/>
+      <w:r>
+        <w:rPr>
+          <w:rFonts w:ascii="Calibri" w:eastAsia="Times New Roman" w:hAnsi="Calibri" w:cs="Calibri"/>
+          <w:lang w:eastAsia="en-GB"/>
+        </w:rPr>
+        <w:t>Josemon's</w:t>
+      </w:r>
+      <w:proofErr w:type="spellEnd"/>
+      <w:r>
+        <w:rPr>
+          <w:rFonts w:ascii="Calibri" w:eastAsia="Times New Roman" w:hAnsi="Calibri" w:cs="Calibri"/>
+          <w:lang w:eastAsia="en-GB"/>
+        </w:rPr>
+        <w:t xml:space="preserve"> starting guide code to partly process tweets, Natural Learning Toolkit for removing </w:t>
+      </w:r>
+      <w:proofErr w:type="spellStart"/>
+      <w:r>
+        <w:rPr>
+          <w:rFonts w:ascii="Calibri" w:eastAsia="Times New Roman" w:hAnsi="Calibri" w:cs="Calibri"/>
+          <w:lang w:eastAsia="en-GB"/>
+        </w:rPr>
+        <w:t>stopwords</w:t>
+      </w:r>
+      <w:proofErr w:type="spellEnd"/>
+      <w:r>
+        <w:rPr>
+          <w:rFonts w:ascii="Calibri" w:eastAsia="Times New Roman" w:hAnsi="Calibri" w:cs="Calibri"/>
+          <w:lang w:eastAsia="en-GB"/>
+        </w:rPr>
+        <w:t>, </w:t>
+      </w:r>
+      <w:proofErr w:type="spellStart"/>
+      <w:r>
+        <w:rPr>
+          <w:rFonts w:ascii="Calibri" w:eastAsia="Times New Roman" w:hAnsi="Calibri" w:cs="Calibri"/>
+          <w:lang w:eastAsia="en-GB"/>
+        </w:rPr>
+        <w:t>Sklearn</w:t>
+      </w:r>
+      <w:proofErr w:type="spellEnd"/>
+      <w:r>
+        <w:rPr>
+          <w:rFonts w:ascii="Calibri" w:eastAsia="Times New Roman" w:hAnsi="Calibri" w:cs="Calibri"/>
+          <w:lang w:eastAsia="en-GB"/>
+        </w:rPr>
+        <w:t xml:space="preserve"> for help clustering </w:t>
+      </w:r>
+      <w:proofErr w:type="gramStart"/>
+      <w:r>
+        <w:rPr>
+          <w:rFonts w:ascii="Calibri" w:eastAsia="Times New Roman" w:hAnsi="Calibri" w:cs="Calibri"/>
+          <w:lang w:eastAsia="en-GB"/>
+        </w:rPr>
+        <w:t>tweets</w:t>
+      </w:r>
+      <w:proofErr w:type="gramEnd"/>
+      <w:r>
+        <w:rPr>
+          <w:rFonts w:ascii="Calibri" w:eastAsia="Times New Roman" w:hAnsi="Calibri" w:cs="Calibri"/>
+          <w:lang w:eastAsia="en-GB"/>
+        </w:rPr>
+        <w:t>  </w:t>
       </w:r>
     </w:p>
     <w:p>
@@ -180,7 +244,27 @@
           <w:bCs/>
           <w:lang w:eastAsia="en-GB"/>
         </w:rPr>
-        <w:t>b. Specify the time and duration of data collected </w:t>
+        <w:t>b. Specify the time and duration of data </w:t>
+      </w:r>
+      <w:proofErr w:type="gramStart"/>
+      <w:r>
+        <w:rPr>
+          <w:rFonts w:ascii="Calibri" w:eastAsia="Times New Roman" w:hAnsi="Calibri" w:cs="Calibri"/>
+          <w:b/>
+          <w:bCs/>
+          <w:lang w:eastAsia="en-GB"/>
+        </w:rPr>
+        <w:t>collected</w:t>
+      </w:r>
+      <w:proofErr w:type="gramEnd"/>
+      <w:r>
+        <w:rPr>
+          <w:rFonts w:ascii="Calibri" w:eastAsia="Times New Roman" w:hAnsi="Calibri" w:cs="Calibri"/>
+          <w:b/>
+          <w:bCs/>
+          <w:lang w:eastAsia="en-GB"/>
+        </w:rPr>
+        <w:t> </w:t>
       </w:r>
       <w:r>
         <w:rPr>
@@ -291,6 +375,7 @@
         </w:rPr>
         <w:br/>
       </w:r>
+      <w:proofErr w:type="spellStart"/>
       <w:r>
         <w:rPr>
           <w:rFonts w:ascii="Calibri" w:eastAsia="Times New Roman" w:hAnsi="Calibri" w:cs="Calibri"/>
@@ -298,27 +383,9 @@
           <w:bCs/>
           <w:lang w:eastAsia="en-GB"/>
         </w:rPr>
-        <w:t>i. Specify the APIs used </w:t>
-      </w:r>
-      <w:r>
-        <w:rPr>
-          <w:rFonts w:ascii="Calibri" w:eastAsia="Times New Roman" w:hAnsi="Calibri" w:cs="Calibri"/>
-          <w:lang w:eastAsia="en-GB"/>
-        </w:rPr>
-        <w:t> </w:t>
-      </w:r>
-    </w:p>
-    <w:p>
-      <w:pPr>
-        <w:spacing w:after="0" w:line="240" w:lineRule="auto"/>
-        <w:textAlignment w:val="baseline"/>
-        <w:rPr>
-          <w:rFonts w:ascii="Segoe UI" w:eastAsia="Times New Roman" w:hAnsi="Segoe UI" w:cs="Segoe UI"/>
-          <w:sz w:val="18"/>
-          <w:szCs w:val="18"/>
-          <w:lang w:eastAsia="en-GB"/>
-        </w:rPr>
-      </w:pPr>
+        <w:t>i</w:t>
+      </w:r>
+      <w:proofErr w:type="spellEnd"/>
       <w:r>
         <w:rPr>
           <w:rFonts w:ascii="Calibri" w:eastAsia="Times New Roman" w:hAnsi="Calibri" w:cs="Calibri"/>
@@ -326,7 +393,7 @@
           <w:bCs/>
           <w:lang w:eastAsia="en-GB"/>
         </w:rPr>
-        <w:t>1. Please do not include entire code here; just main description of the function</w:t>
+        <w:t>. Specify the APIs used </w:t>
       </w:r>
       <w:r>
         <w:rPr>
@@ -350,9 +417,144 @@
       <w:r>
         <w:rPr>
           <w:rFonts w:ascii="Calibri" w:eastAsia="Times New Roman" w:hAnsi="Calibri" w:cs="Calibri"/>
-          <w:lang w:eastAsia="en-GB"/>
-        </w:rPr>
-        <w:t>We used the Tweepy streaming API that was given to us from the starting code guide provided, the code accessed twitter through the authentication keys and began to collect tweets. The tweets were gathered based on a list of keywords that we had given it, the list was made up of different words based on UK politics and the COVID impact on the UK. As the tweets were gathered by the API, each one was processed through a function called process_tweets which helped to clean the tweet (e.g. get rid of emojis, etc) and pick out the relevant information fields. Afterwards the tweet was inserted into a collection called ‘colTest’ in MongoDB in order to help us extract data from the collection of tweets.  </w:t>
+          <w:b/>
+          <w:bCs/>
+          <w:lang w:eastAsia="en-GB"/>
+        </w:rPr>
+        <w:t xml:space="preserve">1. Please do not include entire code here; just main description of the </w:t>
+      </w:r>
+      <w:proofErr w:type="gramStart"/>
+      <w:r>
+        <w:rPr>
+          <w:rFonts w:ascii="Calibri" w:eastAsia="Times New Roman" w:hAnsi="Calibri" w:cs="Calibri"/>
+          <w:b/>
+          <w:bCs/>
+          <w:lang w:eastAsia="en-GB"/>
+        </w:rPr>
+        <w:t>function</w:t>
+      </w:r>
+      <w:proofErr w:type="gramEnd"/>
+      <w:r>
+        <w:rPr>
+          <w:rFonts w:ascii="Calibri" w:eastAsia="Times New Roman" w:hAnsi="Calibri" w:cs="Calibri"/>
+          <w:lang w:eastAsia="en-GB"/>
+        </w:rPr>
+        <w:t> </w:t>
+      </w:r>
+    </w:p>
+    <w:p>
+      <w:pPr>
+        <w:spacing w:after="0" w:line="240" w:lineRule="auto"/>
+        <w:textAlignment w:val="baseline"/>
+        <w:rPr>
+          <w:rFonts w:ascii="Segoe UI" w:eastAsia="Times New Roman" w:hAnsi="Segoe UI" w:cs="Segoe UI"/>
+          <w:sz w:val="18"/>
+          <w:szCs w:val="18"/>
+          <w:lang w:eastAsia="en-GB"/>
+        </w:rPr>
+      </w:pPr>
+      <w:r>
+        <w:rPr>
+          <w:rFonts w:ascii="Calibri" w:eastAsia="Times New Roman" w:hAnsi="Calibri" w:cs="Calibri"/>
+          <w:lang w:eastAsia="en-GB"/>
+        </w:rPr>
+        <w:t>We used the </w:t>
+      </w:r>
+      <w:proofErr w:type="spellStart"/>
+      <w:r>
+        <w:rPr>
+          <w:rFonts w:ascii="Calibri" w:eastAsia="Times New Roman" w:hAnsi="Calibri" w:cs="Calibri"/>
+          <w:lang w:eastAsia="en-GB"/>
+        </w:rPr>
+        <w:t>Tweepy</w:t>
+      </w:r>
+      <w:proofErr w:type="spellEnd"/>
+      <w:r>
+        <w:rPr>
+          <w:rFonts w:ascii="Calibri" w:eastAsia="Times New Roman" w:hAnsi="Calibri" w:cs="Calibri"/>
+          <w:lang w:eastAsia="en-GB"/>
+        </w:rPr>
+        <w:t> streaming API that was given to us from the starting code guide provided, the code accessed twitter through the authentication keys and began to collect tweets. The tweets were gathered based on a list of keywords that we had given </w:t>
+      </w:r>
+      <w:proofErr w:type="gramStart"/>
+      <w:r>
+        <w:rPr>
+          <w:rFonts w:ascii="Calibri" w:eastAsia="Times New Roman" w:hAnsi="Calibri" w:cs="Calibri"/>
+          <w:lang w:eastAsia="en-GB"/>
+        </w:rPr>
+        <w:t>it,</w:t>
+      </w:r>
+      <w:proofErr w:type="gramEnd"/>
+      <w:r>
+        <w:rPr>
+          <w:rFonts w:ascii="Calibri" w:eastAsia="Times New Roman" w:hAnsi="Calibri" w:cs="Calibri"/>
+          <w:lang w:eastAsia="en-GB"/>
+        </w:rPr>
+        <w:t> the list was made up of different words based on UK politics and the COVID impact on the UK. As the tweets were gathered by the API, each one was processed through a function called </w:t>
+      </w:r>
+      <w:proofErr w:type="spellStart"/>
+      <w:r>
+        <w:rPr>
+          <w:rFonts w:ascii="Calibri" w:eastAsia="Times New Roman" w:hAnsi="Calibri" w:cs="Calibri"/>
+          <w:lang w:eastAsia="en-GB"/>
+        </w:rPr>
+        <w:t>process_tweets</w:t>
+      </w:r>
+      <w:proofErr w:type="spellEnd"/>
+      <w:r>
+        <w:rPr>
+          <w:rFonts w:ascii="Calibri" w:eastAsia="Times New Roman" w:hAnsi="Calibri" w:cs="Calibri"/>
+          <w:lang w:eastAsia="en-GB"/>
+        </w:rPr>
+        <w:t> which helped to clean the tweet (</w:t>
+      </w:r>
+      <w:proofErr w:type="gramStart"/>
+      <w:r>
+        <w:rPr>
+          <w:rFonts w:ascii="Calibri" w:eastAsia="Times New Roman" w:hAnsi="Calibri" w:cs="Calibri"/>
+          <w:lang w:eastAsia="en-GB"/>
+        </w:rPr>
+        <w:t>e.g.</w:t>
+      </w:r>
+      <w:proofErr w:type="gramEnd"/>
+      <w:r>
+        <w:rPr>
+          <w:rFonts w:ascii="Calibri" w:eastAsia="Times New Roman" w:hAnsi="Calibri" w:cs="Calibri"/>
+          <w:lang w:eastAsia="en-GB"/>
+        </w:rPr>
+        <w:t> get rid of emojis, etc) and pick out the relevant information fields. Afterwards the tweet was inserted into a collection called ‘</w:t>
+      </w:r>
+      <w:proofErr w:type="spellStart"/>
+      <w:r>
+        <w:rPr>
+          <w:rFonts w:ascii="Calibri" w:eastAsia="Times New Roman" w:hAnsi="Calibri" w:cs="Calibri"/>
+          <w:lang w:eastAsia="en-GB"/>
+        </w:rPr>
+        <w:t>colTest</w:t>
+      </w:r>
+      <w:proofErr w:type="spellEnd"/>
+      <w:r>
+        <w:rPr>
+          <w:rFonts w:ascii="Calibri" w:eastAsia="Times New Roman" w:hAnsi="Calibri" w:cs="Calibri"/>
+          <w:lang w:eastAsia="en-GB"/>
+        </w:rPr>
+        <w:t xml:space="preserve">’ in MongoDB </w:t>
+      </w:r>
+      <w:proofErr w:type="gramStart"/>
+      <w:r>
+        <w:rPr>
+          <w:rFonts w:ascii="Calibri" w:eastAsia="Times New Roman" w:hAnsi="Calibri" w:cs="Calibri"/>
+          <w:lang w:eastAsia="en-GB"/>
+        </w:rPr>
+        <w:t>in order to</w:t>
+      </w:r>
+      <w:proofErr w:type="gramEnd"/>
+      <w:r>
+        <w:rPr>
+          <w:rFonts w:ascii="Calibri" w:eastAsia="Times New Roman" w:hAnsi="Calibri" w:cs="Calibri"/>
+          <w:lang w:eastAsia="en-GB"/>
+        </w:rPr>
+        <w:t xml:space="preserve"> help us extract data from the collection of tweets.  </w:t>
       </w:r>
       <w:r>
         <w:rPr>
@@ -360,7 +562,23 @@
           <w:lang w:eastAsia="en-GB"/>
         </w:rPr>
         <w:br/>
-        <w:t>We created a new python file called partOne which helped count the number of tweets, retweets and quote tweets collected. By pulling the collection and iterating through the text fields to identify when a tweet started with either “RT” or extra quotation marks.  </w:t>
+        <w:t>We created a new python file called </w:t>
+      </w:r>
+      <w:proofErr w:type="spellStart"/>
+      <w:r>
+        <w:rPr>
+          <w:rFonts w:ascii="Calibri" w:eastAsia="Times New Roman" w:hAnsi="Calibri" w:cs="Calibri"/>
+          <w:lang w:eastAsia="en-GB"/>
+        </w:rPr>
+        <w:t>partOne</w:t>
+      </w:r>
+      <w:proofErr w:type="spellEnd"/>
+      <w:r>
+        <w:rPr>
+          <w:rFonts w:ascii="Calibri" w:eastAsia="Times New Roman" w:hAnsi="Calibri" w:cs="Calibri"/>
+          <w:lang w:eastAsia="en-GB"/>
+        </w:rPr>
+        <w:t> which helped count the number of tweets, retweets and quote tweets collected. By pulling the collection and iterating through the text fields to identify when a tweet started with either “RT” or extra quotation marks.  </w:t>
       </w:r>
     </w:p>
     <w:p>
@@ -1174,8 +1392,19 @@
           <w:bCs/>
           <w:lang w:eastAsia="en-GB"/>
         </w:rPr>
-        <w:t>Grouping strategy: explain the method. You may use pseudo code if it is convenient</w:t>
-      </w:r>
+        <w:t xml:space="preserve">Grouping strategy: explain the method. You may use pseudo code if it is </w:t>
+      </w:r>
+      <w:proofErr w:type="gramStart"/>
+      <w:r>
+        <w:rPr>
+          <w:rFonts w:ascii="Calibri" w:eastAsia="Times New Roman" w:hAnsi="Calibri" w:cs="Calibri"/>
+          <w:b/>
+          <w:bCs/>
+          <w:lang w:eastAsia="en-GB"/>
+        </w:rPr>
+        <w:t>convenient</w:t>
+      </w:r>
+      <w:proofErr w:type="gramEnd"/>
       <w:r>
         <w:rPr>
           <w:rFonts w:ascii="Calibri" w:eastAsia="Times New Roman" w:hAnsi="Calibri" w:cs="Calibri"/>
@@ -1201,7 +1430,23 @@
           <w:lang w:eastAsia="en-GB"/>
         </w:rPr>
         <w:lastRenderedPageBreak/>
-        <w:t>For the second part we decided to create combine some of the sample code with our own code in  order to have only geo-enabled tweets, ensuring it was just UK tweets that our stream was gathering. </w:t>
+        <w:t>For the second part we decided to create combine some of the sample code with our own code </w:t>
+      </w:r>
+      <w:proofErr w:type="gramStart"/>
+      <w:r>
+        <w:rPr>
+          <w:rFonts w:ascii="Calibri" w:eastAsia="Times New Roman" w:hAnsi="Calibri" w:cs="Calibri"/>
+          <w:lang w:eastAsia="en-GB"/>
+        </w:rPr>
+        <w:t>in  order</w:t>
+      </w:r>
+      <w:proofErr w:type="gramEnd"/>
+      <w:r>
+        <w:rPr>
+          <w:rFonts w:ascii="Calibri" w:eastAsia="Times New Roman" w:hAnsi="Calibri" w:cs="Calibri"/>
+          <w:lang w:eastAsia="en-GB"/>
+        </w:rPr>
+        <w:t> to have only geo-enabled tweets, ensuring it was just UK tweets that our stream was gathering. </w:t>
       </w:r>
     </w:p>
     <w:p>
@@ -1239,7 +1484,55 @@
           <w:rFonts w:ascii="Calibri" w:eastAsia="Times New Roman" w:hAnsi="Calibri" w:cs="Calibri"/>
           <w:lang w:eastAsia="en-GB"/>
         </w:rPr>
-        <w:t>The first step was to represent each tweet as a numerical vector, we used the Sklearn’s TfidfVectorizer function to easily compute the calculations. Once this was done we were able to plot each vector representation on a graph in order to determine the appropriate number of clusters this was done using the Elbow method. (snip in a photo of the graph) </w:t>
+        <w:t>The first step was to represent each tweet as a numerical vector, we used the </w:t>
+      </w:r>
+      <w:proofErr w:type="spellStart"/>
+      <w:r>
+        <w:rPr>
+          <w:rFonts w:ascii="Calibri" w:eastAsia="Times New Roman" w:hAnsi="Calibri" w:cs="Calibri"/>
+          <w:lang w:eastAsia="en-GB"/>
+        </w:rPr>
+        <w:t>Sklearn’s</w:t>
+      </w:r>
+      <w:proofErr w:type="spellEnd"/>
+      <w:r>
+        <w:rPr>
+          <w:rFonts w:ascii="Calibri" w:eastAsia="Times New Roman" w:hAnsi="Calibri" w:cs="Calibri"/>
+          <w:lang w:eastAsia="en-GB"/>
+        </w:rPr>
+        <w:t> </w:t>
+      </w:r>
+      <w:proofErr w:type="spellStart"/>
+      <w:r>
+        <w:rPr>
+          <w:rFonts w:ascii="Calibri" w:eastAsia="Times New Roman" w:hAnsi="Calibri" w:cs="Calibri"/>
+          <w:lang w:eastAsia="en-GB"/>
+        </w:rPr>
+        <w:t>TfidfVectorizer</w:t>
+      </w:r>
+      <w:proofErr w:type="spellEnd"/>
+      <w:r>
+        <w:rPr>
+          <w:rFonts w:ascii="Calibri" w:eastAsia="Times New Roman" w:hAnsi="Calibri" w:cs="Calibri"/>
+          <w:lang w:eastAsia="en-GB"/>
+        </w:rPr>
+        <w:t> function to easily compute the calculations. Once this was </w:t>
+      </w:r>
+      <w:proofErr w:type="gramStart"/>
+      <w:r>
+        <w:rPr>
+          <w:rFonts w:ascii="Calibri" w:eastAsia="Times New Roman" w:hAnsi="Calibri" w:cs="Calibri"/>
+          <w:lang w:eastAsia="en-GB"/>
+        </w:rPr>
+        <w:t>done</w:t>
+      </w:r>
+      <w:proofErr w:type="gramEnd"/>
+      <w:r>
+        <w:rPr>
+          <w:rFonts w:ascii="Calibri" w:eastAsia="Times New Roman" w:hAnsi="Calibri" w:cs="Calibri"/>
+          <w:lang w:eastAsia="en-GB"/>
+        </w:rPr>
+        <w:t> we were able to plot each vector representation on a graph in order to determine the appropriate number of clusters this was done using the Elbow method. (snip in a photo of the graph) </w:t>
       </w:r>
     </w:p>
     <w:p>
@@ -1487,12 +1780,21 @@
                 <w:lang w:eastAsia="en-GB"/>
               </w:rPr>
             </w:pPr>
+            <w:proofErr w:type="gramStart"/>
             <w:r>
               <w:rPr>
                 <w:rFonts w:ascii="Calibri" w:eastAsia="Times New Roman" w:hAnsi="Calibri" w:cs="Calibri"/>
                 <w:lang w:eastAsia="en-GB"/>
               </w:rPr>
-              <w:t>Average  size </w:t>
+              <w:t>Average  size</w:t>
+            </w:r>
+            <w:proofErr w:type="gramEnd"/>
+            <w:r>
+              <w:rPr>
+                <w:rFonts w:ascii="Calibri" w:eastAsia="Times New Roman" w:hAnsi="Calibri" w:cs="Calibri"/>
+                <w:lang w:eastAsia="en-GB"/>
+              </w:rPr>
+              <w:t> </w:t>
             </w:r>
           </w:p>
         </w:tc>
@@ -1726,7 +2028,23 @@
           <w:rFonts w:ascii="Calibri" w:eastAsia="Times New Roman" w:hAnsi="Calibri" w:cs="Calibri"/>
           <w:lang w:eastAsia="en-GB"/>
         </w:rPr>
-        <w:t>Due to the nature of tweets, they contain a lot of redundant words that are not needed when trying to analysis data. In order to reduce the effects of these words when clustering. We implemented the NLTK which has a list of common English stop words, by doing this the clusters became more accurate and more concise.  </w:t>
+        <w:t xml:space="preserve">Due to the nature of tweets, they contain a lot of redundant words that are not needed when trying to analysis data. </w:t>
+      </w:r>
+      <w:proofErr w:type="gramStart"/>
+      <w:r>
+        <w:rPr>
+          <w:rFonts w:ascii="Calibri" w:eastAsia="Times New Roman" w:hAnsi="Calibri" w:cs="Calibri"/>
+          <w:lang w:eastAsia="en-GB"/>
+        </w:rPr>
+        <w:t>In order to</w:t>
+      </w:r>
+      <w:proofErr w:type="gramEnd"/>
+      <w:r>
+        <w:rPr>
+          <w:rFonts w:ascii="Calibri" w:eastAsia="Times New Roman" w:hAnsi="Calibri" w:cs="Calibri"/>
+          <w:lang w:eastAsia="en-GB"/>
+        </w:rPr>
+        <w:t xml:space="preserve"> reduce the effects of these words when clustering. We implemented the NLTK which has a list of common English stop words, by doing this the clusters became more accurate and more concise.  </w:t>
       </w:r>
     </w:p>
     <w:p>
@@ -1764,26 +2082,74 @@
           <w:rFonts w:ascii="Calibri" w:eastAsia="Times New Roman" w:hAnsi="Calibri" w:cs="Calibri"/>
           <w:lang w:eastAsia="en-GB"/>
         </w:rPr>
-        <w:t>K-means as a measure of similarity has its advantages, its very simple to implement, its scalable and fast for large datasets which came in handy for our data and it’s visual representation of the K-mean through the Elbow method made it easier to visualise the dataset at hand and how best to move forward. However, there are some down sides to using K-means, it can be sensitive to outliers and manually choosing the K-means can be difficult and lead to human error.  </w:t>
-      </w:r>
-    </w:p>
-    <w:p>
-      <w:pPr>
-        <w:spacing w:after="0" w:line="240" w:lineRule="auto"/>
-        <w:textAlignment w:val="baseline"/>
-        <w:rPr>
-          <w:rFonts w:ascii="Segoe UI" w:eastAsia="Times New Roman" w:hAnsi="Segoe UI" w:cs="Segoe UI"/>
-          <w:sz w:val="18"/>
-          <w:szCs w:val="18"/>
-          <w:lang w:eastAsia="en-GB"/>
-        </w:rPr>
-      </w:pPr>
-      <w:r>
-        <w:rPr>
-          <w:rFonts w:ascii="Calibri" w:eastAsia="Times New Roman" w:hAnsi="Calibri" w:cs="Calibri"/>
-          <w:lang w:eastAsia="en-GB"/>
-        </w:rPr>
-        <w:t>Grouping the tweets into different collections, was the most logical approach from the given K-means clusters. It was easy to pull the required data fields and place them into individual collections. This allowed us to see each of the cluster’s data easily and identify the different grouped topics in each one. In each collection the data was stored as a dictionary, this was so the data would be well structured and the information would be clear/easy to get to. Due to the dictionary key being the name of the different fields of a tweet, it made analysing the collections even quicker and this also helps for easy look up of data. </w:t>
+        <w:t>K-means as a measure of similarity has its advantages, </w:t>
+      </w:r>
+      <w:proofErr w:type="spellStart"/>
+      <w:r>
+        <w:rPr>
+          <w:rFonts w:ascii="Calibri" w:eastAsia="Times New Roman" w:hAnsi="Calibri" w:cs="Calibri"/>
+          <w:lang w:eastAsia="en-GB"/>
+        </w:rPr>
+        <w:t>its</w:t>
+      </w:r>
+      <w:proofErr w:type="spellEnd"/>
+      <w:r>
+        <w:rPr>
+          <w:rFonts w:ascii="Calibri" w:eastAsia="Times New Roman" w:hAnsi="Calibri" w:cs="Calibri"/>
+          <w:lang w:eastAsia="en-GB"/>
+        </w:rPr>
+        <w:t> very simple to implement, its scalable and fast for large datasets which came in handy for our data and </w:t>
+      </w:r>
+      <w:proofErr w:type="gramStart"/>
+      <w:r>
+        <w:rPr>
+          <w:rFonts w:ascii="Calibri" w:eastAsia="Times New Roman" w:hAnsi="Calibri" w:cs="Calibri"/>
+          <w:lang w:eastAsia="en-GB"/>
+        </w:rPr>
+        <w:t>it’s</w:t>
+      </w:r>
+      <w:proofErr w:type="gramEnd"/>
+      <w:r>
+        <w:rPr>
+          <w:rFonts w:ascii="Calibri" w:eastAsia="Times New Roman" w:hAnsi="Calibri" w:cs="Calibri"/>
+          <w:lang w:eastAsia="en-GB"/>
+        </w:rPr>
+        <w:t> visual representation of the K-mean through the Elbow method made it easier to visualise the dataset at hand and how best to move forward. However, there are some down sides to using K-means, it can be sensitive to outliers and manually choosing the K-means can be difficult and lead to human error.  </w:t>
+      </w:r>
+    </w:p>
+    <w:p>
+      <w:pPr>
+        <w:spacing w:after="0" w:line="240" w:lineRule="auto"/>
+        <w:textAlignment w:val="baseline"/>
+        <w:rPr>
+          <w:rFonts w:ascii="Segoe UI" w:eastAsia="Times New Roman" w:hAnsi="Segoe UI" w:cs="Segoe UI"/>
+          <w:sz w:val="18"/>
+          <w:szCs w:val="18"/>
+          <w:lang w:eastAsia="en-GB"/>
+        </w:rPr>
+      </w:pPr>
+      <w:r>
+        <w:rPr>
+          <w:rFonts w:ascii="Calibri" w:eastAsia="Times New Roman" w:hAnsi="Calibri" w:cs="Calibri"/>
+          <w:lang w:eastAsia="en-GB"/>
+        </w:rPr>
+        <w:t xml:space="preserve">Grouping the tweets into different collections, was the most logical approach from the given K-means clusters. It was easy to pull the required data fields and place them into individual collections. This allowed us to see each of the cluster’s data easily and identify the different grouped topics in each one. In each collection the data was stored as a dictionary, this was so the data would be well </w:t>
+      </w:r>
+      <w:proofErr w:type="gramStart"/>
+      <w:r>
+        <w:rPr>
+          <w:rFonts w:ascii="Calibri" w:eastAsia="Times New Roman" w:hAnsi="Calibri" w:cs="Calibri"/>
+          <w:lang w:eastAsia="en-GB"/>
+        </w:rPr>
+        <w:t>structured</w:t>
+      </w:r>
+      <w:proofErr w:type="gramEnd"/>
+      <w:r>
+        <w:rPr>
+          <w:rFonts w:ascii="Calibri" w:eastAsia="Times New Roman" w:hAnsi="Calibri" w:cs="Calibri"/>
+          <w:lang w:eastAsia="en-GB"/>
+        </w:rPr>
+        <w:t> and the information would be clear/easy to get to. Due to the dictionary key being the name of the different fields of a tweet, it made analysing the collections even quicker and this also helps for easy look up of data. </w:t>
       </w:r>
     </w:p>
     <w:p>
@@ -1859,45 +2225,93 @@
           <w:rFonts w:ascii="Calibri" w:eastAsia="Times New Roman" w:hAnsi="Calibri" w:cs="Calibri"/>
           <w:lang w:eastAsia="en-GB"/>
         </w:rPr>
-        <w:t>Reduce tweet noise by adding more removing more stops words like punctuation (e.g., !, ?, etc) </w:t>
-      </w:r>
-    </w:p>
-    <w:p>
-      <w:pPr>
-        <w:spacing w:after="0" w:line="240" w:lineRule="auto"/>
-        <w:textAlignment w:val="baseline"/>
-        <w:rPr>
-          <w:rFonts w:ascii="Segoe UI" w:eastAsia="Times New Roman" w:hAnsi="Segoe UI" w:cs="Segoe UI"/>
-          <w:sz w:val="18"/>
-          <w:szCs w:val="18"/>
-          <w:lang w:eastAsia="en-GB"/>
-        </w:rPr>
-      </w:pPr>
-      <w:r>
-        <w:rPr>
-          <w:rFonts w:ascii="Calibri" w:eastAsia="Times New Roman" w:hAnsi="Calibri" w:cs="Calibri"/>
-          <w:lang w:eastAsia="en-GB"/>
-        </w:rPr>
-        <w:t>Reduce the number of clusters  </w:t>
-      </w:r>
-    </w:p>
-    <w:p>
-      <w:pPr>
-        <w:spacing w:after="0" w:line="240" w:lineRule="auto"/>
-        <w:textAlignment w:val="baseline"/>
-        <w:rPr>
-          <w:rFonts w:ascii="Segoe UI" w:eastAsia="Times New Roman" w:hAnsi="Segoe UI" w:cs="Segoe UI"/>
-          <w:sz w:val="18"/>
-          <w:szCs w:val="18"/>
-          <w:lang w:eastAsia="en-GB"/>
-        </w:rPr>
-      </w:pPr>
-      <w:r>
-        <w:rPr>
-          <w:rFonts w:ascii="Calibri" w:eastAsia="Times New Roman" w:hAnsi="Calibri" w:cs="Calibri"/>
-          <w:lang w:eastAsia="en-GB"/>
-        </w:rPr>
-        <w:t>Reduce number of keywords asking for, so focus either on COVID or politics, this would reduce number of tweets coming in, but we can just mention that in the report I figured </w:t>
+        <w:t>Reduce tweet noise by adding more removing more stops words like punctuation (e.g.</w:t>
+      </w:r>
+      <w:proofErr w:type="gramStart"/>
+      <w:r>
+        <w:rPr>
+          <w:rFonts w:ascii="Calibri" w:eastAsia="Times New Roman" w:hAnsi="Calibri" w:cs="Calibri"/>
+          <w:lang w:eastAsia="en-GB"/>
+        </w:rPr>
+        <w:t>, !</w:t>
+      </w:r>
+      <w:proofErr w:type="gramEnd"/>
+      <w:r>
+        <w:rPr>
+          <w:rFonts w:ascii="Calibri" w:eastAsia="Times New Roman" w:hAnsi="Calibri" w:cs="Calibri"/>
+          <w:lang w:eastAsia="en-GB"/>
+        </w:rPr>
+        <w:t>, ?, etc) </w:t>
+      </w:r>
+    </w:p>
+    <w:p>
+      <w:pPr>
+        <w:spacing w:after="0" w:line="240" w:lineRule="auto"/>
+        <w:textAlignment w:val="baseline"/>
+        <w:rPr>
+          <w:rFonts w:ascii="Segoe UI" w:eastAsia="Times New Roman" w:hAnsi="Segoe UI" w:cs="Segoe UI"/>
+          <w:sz w:val="18"/>
+          <w:szCs w:val="18"/>
+          <w:lang w:eastAsia="en-GB"/>
+        </w:rPr>
+      </w:pPr>
+      <w:r>
+        <w:rPr>
+          <w:rFonts w:ascii="Calibri" w:eastAsia="Times New Roman" w:hAnsi="Calibri" w:cs="Calibri"/>
+          <w:lang w:eastAsia="en-GB"/>
+        </w:rPr>
+        <w:t xml:space="preserve">Reduce the number of </w:t>
+      </w:r>
+      <w:proofErr w:type="gramStart"/>
+      <w:r>
+        <w:rPr>
+          <w:rFonts w:ascii="Calibri" w:eastAsia="Times New Roman" w:hAnsi="Calibri" w:cs="Calibri"/>
+          <w:lang w:eastAsia="en-GB"/>
+        </w:rPr>
+        <w:t>clusters</w:t>
+      </w:r>
+      <w:proofErr w:type="gramEnd"/>
+      <w:r>
+        <w:rPr>
+          <w:rFonts w:ascii="Calibri" w:eastAsia="Times New Roman" w:hAnsi="Calibri" w:cs="Calibri"/>
+          <w:lang w:eastAsia="en-GB"/>
+        </w:rPr>
+        <w:t>  </w:t>
+      </w:r>
+    </w:p>
+    <w:p>
+      <w:pPr>
+        <w:spacing w:after="0" w:line="240" w:lineRule="auto"/>
+        <w:textAlignment w:val="baseline"/>
+        <w:rPr>
+          <w:rFonts w:ascii="Segoe UI" w:eastAsia="Times New Roman" w:hAnsi="Segoe UI" w:cs="Segoe UI"/>
+          <w:sz w:val="18"/>
+          <w:szCs w:val="18"/>
+          <w:lang w:eastAsia="en-GB"/>
+        </w:rPr>
+      </w:pPr>
+      <w:r>
+        <w:rPr>
+          <w:rFonts w:ascii="Calibri" w:eastAsia="Times New Roman" w:hAnsi="Calibri" w:cs="Calibri"/>
+          <w:lang w:eastAsia="en-GB"/>
+        </w:rPr>
+        <w:t xml:space="preserve">Reduce number of keywords asking for, so focus either on COVID or politics, this would reduce number of tweets coming in, but we can just mention that in the report I </w:t>
+      </w:r>
+      <w:proofErr w:type="gramStart"/>
+      <w:r>
+        <w:rPr>
+          <w:rFonts w:ascii="Calibri" w:eastAsia="Times New Roman" w:hAnsi="Calibri" w:cs="Calibri"/>
+          <w:lang w:eastAsia="en-GB"/>
+        </w:rPr>
+        <w:t>figured</w:t>
+      </w:r>
+      <w:proofErr w:type="gramEnd"/>
+      <w:r>
+        <w:rPr>
+          <w:rFonts w:ascii="Calibri" w:eastAsia="Times New Roman" w:hAnsi="Calibri" w:cs="Calibri"/>
+          <w:lang w:eastAsia="en-GB"/>
+        </w:rPr>
+        <w:t> </w:t>
       </w:r>
     </w:p>
     <w:p>
@@ -1989,24 +2403,49 @@
           <w:rFonts w:ascii="Calibri" w:eastAsia="Times New Roman" w:hAnsi="Calibri" w:cs="Calibri"/>
           <w:lang w:eastAsia="en-GB"/>
         </w:rPr>
-        <w:t>. (have to give credit)</w:t>
-      </w:r>
-    </w:p>
-    <w:p>
-      <w:pPr>
-        <w:spacing w:after="0" w:line="240" w:lineRule="auto"/>
-        <w:textAlignment w:val="baseline"/>
-        <w:rPr>
-          <w:rFonts w:ascii="Calibri" w:eastAsia="Times New Roman" w:hAnsi="Calibri" w:cs="Calibri"/>
-          <w:lang w:eastAsia="en-GB"/>
-        </w:rPr>
-      </w:pPr>
-      <w:r>
-        <w:rPr>
-          <w:rFonts w:ascii="Calibri" w:eastAsia="Times New Roman" w:hAnsi="Calibri" w:cs="Calibri"/>
-          <w:lang w:eastAsia="en-GB"/>
-        </w:rPr>
-        <w:t xml:space="preserve">Other list </w:t>
+        <w:t>. (</w:t>
+      </w:r>
+      <w:proofErr w:type="gramStart"/>
+      <w:r>
+        <w:rPr>
+          <w:rFonts w:ascii="Calibri" w:eastAsia="Times New Roman" w:hAnsi="Calibri" w:cs="Calibri"/>
+          <w:lang w:eastAsia="en-GB"/>
+        </w:rPr>
+        <w:t>have to</w:t>
+      </w:r>
+      <w:proofErr w:type="gramEnd"/>
+      <w:r>
+        <w:rPr>
+          <w:rFonts w:ascii="Calibri" w:eastAsia="Times New Roman" w:hAnsi="Calibri" w:cs="Calibri"/>
+          <w:lang w:eastAsia="en-GB"/>
+        </w:rPr>
+        <w:t xml:space="preserve"> give credit)</w:t>
+      </w:r>
+    </w:p>
+    <w:p>
+      <w:pPr>
+        <w:spacing w:after="0" w:line="240" w:lineRule="auto"/>
+        <w:textAlignment w:val="baseline"/>
+        <w:rPr>
+          <w:rFonts w:ascii="Calibri" w:eastAsia="Times New Roman" w:hAnsi="Calibri" w:cs="Calibri"/>
+          <w:lang w:eastAsia="en-GB"/>
+        </w:rPr>
+      </w:pPr>
+      <w:proofErr w:type="gramStart"/>
+      <w:r>
+        <w:rPr>
+          <w:rFonts w:ascii="Calibri" w:eastAsia="Times New Roman" w:hAnsi="Calibri" w:cs="Calibri"/>
+          <w:lang w:eastAsia="en-GB"/>
+        </w:rPr>
+        <w:t>Other</w:t>
+      </w:r>
+      <w:proofErr w:type="gramEnd"/>
+      <w:r>
+        <w:rPr>
+          <w:rFonts w:ascii="Calibri" w:eastAsia="Times New Roman" w:hAnsi="Calibri" w:cs="Calibri"/>
+          <w:lang w:eastAsia="en-GB"/>
+        </w:rPr>
+        <w:t xml:space="preserve"> list </w:t>
       </w:r>
       <w:hyperlink r:id="rId6" w:history="1">
         <w:r>
@@ -2358,6 +2797,65 @@
     </w:p>
     <w:p>
       <w:r>
+        <w:drawing>
+          <wp:anchor distT="0" distB="0" distL="114300" distR="114300" simplePos="0" relativeHeight="251659264" behindDoc="0" locked="0" layoutInCell="1" allowOverlap="1" wp14:anchorId="10527CE3" wp14:editId="7CDE7EB3">
+            <wp:simplePos x="0" y="0"/>
+            <wp:positionH relativeFrom="column">
+              <wp:posOffset>2958860</wp:posOffset>
+            </wp:positionH>
+            <wp:positionV relativeFrom="paragraph">
+              <wp:posOffset>-511247</wp:posOffset>
+            </wp:positionV>
+            <wp:extent cx="2048161" cy="6801799"/>
+            <wp:effectExtent l="0" t="0" r="9525" b="0"/>
+            <wp:wrapThrough wrapText="bothSides">
+              <wp:wrapPolygon edited="0">
+                <wp:start x="0" y="0"/>
+                <wp:lineTo x="0" y="21537"/>
+                <wp:lineTo x="21500" y="21537"/>
+                <wp:lineTo x="21500" y="0"/>
+                <wp:lineTo x="0" y="0"/>
+              </wp:wrapPolygon>
+            </wp:wrapThrough>
+            <wp:docPr id="2" name="Picture 2"/>
+            <wp:cNvGraphicFramePr>
+              <a:graphicFrameLocks xmlns:a="http://schemas.openxmlformats.org/drawingml/2006/main" noChangeAspect="1"/>
+            </wp:cNvGraphicFramePr>
+            <a:graphic xmlns:a="http://schemas.openxmlformats.org/drawingml/2006/main">
+              <a:graphicData uri="http://schemas.openxmlformats.org/drawingml/2006/picture">
+                <pic:pic xmlns:pic="http://schemas.openxmlformats.org/drawingml/2006/picture">
+                  <pic:nvPicPr>
+                    <pic:cNvPr id="1" name=""/>
+                    <pic:cNvPicPr/>
+                  </pic:nvPicPr>
+                  <pic:blipFill>
+                    <a:blip r:embed="rId7">
+                      <a:extLst>
+                        <a:ext uri="{28A0092B-C50C-407E-A947-70E740481C1C}">
+                          <a14:useLocalDpi xmlns:a14="http://schemas.microsoft.com/office/drawing/2010/main" val="0"/>
+                        </a:ext>
+                      </a:extLst>
+                    </a:blip>
+                    <a:stretch>
+                      <a:fillRect/>
+                    </a:stretch>
+                  </pic:blipFill>
+                  <pic:spPr>
+                    <a:xfrm>
+                      <a:off x="0" y="0"/>
+                      <a:ext cx="2048161" cy="6801799"/>
+                    </a:xfrm>
+                    <a:prstGeom prst="rect">
+                      <a:avLst/>
+                    </a:prstGeom>
+                  </pic:spPr>
+                </pic:pic>
+              </a:graphicData>
+            </a:graphic>
+          </wp:anchor>
+        </w:drawing>
+      </w:r>
+      <w:r>
         <w:t>images = 0</w:t>
       </w:r>
     </w:p>
@@ -2400,6 +2898,60 @@
     <w:p>
       <w:r>
         <w:t>images = 1</w:t>
+      </w:r>
+    </w:p>
+    <w:p/>
+    <w:p>
+      <w:r>
+        <w:drawing>
+          <wp:anchor distT="0" distB="0" distL="114300" distR="114300" simplePos="0" relativeHeight="251658240" behindDoc="0" locked="0" layoutInCell="1" allowOverlap="1" wp14:anchorId="5DC860A0" wp14:editId="514E25F8">
+            <wp:simplePos x="0" y="0"/>
+            <wp:positionH relativeFrom="column">
+              <wp:posOffset>0</wp:posOffset>
+            </wp:positionH>
+            <wp:positionV relativeFrom="paragraph">
+              <wp:posOffset>-3423</wp:posOffset>
+            </wp:positionV>
+            <wp:extent cx="2619741" cy="2276793"/>
+            <wp:effectExtent l="0" t="0" r="9525" b="9525"/>
+            <wp:wrapSquare wrapText="bothSides"/>
+            <wp:docPr id="1" name="Picture 1"/>
+            <wp:cNvGraphicFramePr>
+              <a:graphicFrameLocks xmlns:a="http://schemas.openxmlformats.org/drawingml/2006/main" noChangeAspect="1"/>
+            </wp:cNvGraphicFramePr>
+            <a:graphic xmlns:a="http://schemas.openxmlformats.org/drawingml/2006/main">
+              <a:graphicData uri="http://schemas.openxmlformats.org/drawingml/2006/picture">
+                <pic:pic xmlns:pic="http://schemas.openxmlformats.org/drawingml/2006/picture">
+                  <pic:nvPicPr>
+                    <pic:cNvPr id="1" name=""/>
+                    <pic:cNvPicPr/>
+                  </pic:nvPicPr>
+                  <pic:blipFill>
+                    <a:blip r:embed="rId8">
+                      <a:extLst>
+                        <a:ext uri="{28A0092B-C50C-407E-A947-70E740481C1C}">
+                          <a14:useLocalDpi xmlns:a14="http://schemas.microsoft.com/office/drawing/2010/main" val="0"/>
+                        </a:ext>
+                      </a:extLst>
+                    </a:blip>
+                    <a:stretch>
+                      <a:fillRect/>
+                    </a:stretch>
+                  </pic:blipFill>
+                  <pic:spPr>
+                    <a:xfrm>
+                      <a:off x="0" y="0"/>
+                      <a:ext cx="2619741" cy="2276793"/>
+                    </a:xfrm>
+                    <a:prstGeom prst="rect">
+                      <a:avLst/>
+                    </a:prstGeom>
+                  </pic:spPr>
+                </pic:pic>
+              </a:graphicData>
+            </a:graphic>
+          </wp:anchor>
+        </w:drawing>
       </w:r>
     </w:p>
     <w:sectPr>

</xml_diff>

<commit_message>
added cover page to report
</commit_message>
<xml_diff>
--- a/Report.docx
+++ b/Report.docx
@@ -2,12 +2,606 @@
 <file path=word/document.xml><?xml version="1.0" encoding="utf-8"?>
 <w:document xmlns:wpc="http://schemas.microsoft.com/office/word/2010/wordprocessingCanvas" xmlns:cx="http://schemas.microsoft.com/office/drawing/2014/chartex" xmlns:cx1="http://schemas.microsoft.com/office/drawing/2015/9/8/chartex" xmlns:cx2="http://schemas.microsoft.com/office/drawing/2015/10/21/chartex" xmlns:cx3="http://schemas.microsoft.com/office/drawing/2016/5/9/chartex" xmlns:cx4="http://schemas.microsoft.com/office/drawing/2016/5/10/chartex" xmlns:cx5="http://schemas.microsoft.com/office/drawing/2016/5/11/chartex" xmlns:cx6="http://schemas.microsoft.com/office/drawing/2016/5/12/chartex" xmlns:cx7="http://schemas.microsoft.com/office/drawing/2016/5/13/chartex" xmlns:cx8="http://schemas.microsoft.com/office/drawing/2016/5/14/chartex" xmlns:mc="http://schemas.openxmlformats.org/markup-compatibility/2006" xmlns:aink="http://schemas.microsoft.com/office/drawing/2016/ink" xmlns:am3d="http://schemas.microsoft.com/office/drawing/2017/model3d" xmlns:o="urn:schemas-microsoft-com:office:office" xmlns:r="http://schemas.openxmlformats.org/officeDocument/2006/relationships" xmlns:m="http://schemas.openxmlformats.org/officeDocument/2006/math" xmlns:v="urn:schemas-microsoft-com:vml" xmlns:wp14="http://schemas.microsoft.com/office/word/2010/wordprocessingDrawing" xmlns:wp="http://schemas.openxmlformats.org/drawingml/2006/wordprocessingDrawing" xmlns:w10="urn:schemas-microsoft-com:office:word" xmlns:w="http://schemas.openxmlformats.org/wordprocessingml/2006/main" xmlns:w14="http://schemas.microsoft.com/office/word/2010/wordml" xmlns:w15="http://schemas.microsoft.com/office/word/2012/wordml" xmlns:w16cex="http://schemas.microsoft.com/office/word/2018/wordml/cex" xmlns:w16cid="http://schemas.microsoft.com/office/word/2016/wordml/cid" xmlns:w16="http://schemas.microsoft.com/office/word/2018/wordml" xmlns:w16se="http://schemas.microsoft.com/office/word/2015/wordml/symex" xmlns:wpg="http://schemas.microsoft.com/office/word/2010/wordprocessingGroup" xmlns:wpi="http://schemas.microsoft.com/office/word/2010/wordprocessingInk" xmlns:wne="http://schemas.microsoft.com/office/word/2006/wordml" xmlns:wps="http://schemas.microsoft.com/office/word/2010/wordprocessingShape" mc:Ignorable="w14 w15 w16se w16cid w16 w16cex wp14">
   <w:body>
-    <w:p>
-      <w:pPr>
-        <w:spacing w:after="0" w:line="240" w:lineRule="auto"/>
-        <w:textAlignment w:val="baseline"/>
-        <w:rPr>
-          <w:rFonts w:ascii="Segoe UI" w:eastAsia="Times New Roman" w:hAnsi="Segoe UI" w:cs="Segoe UI"/>
+    <w:sdt>
+      <w:sdtPr>
+        <w:rPr>
+          <w:rFonts w:ascii="Trebuchet MS" w:hAnsi="Trebuchet MS"/>
+        </w:rPr>
+        <w:id w:val="-727607593"/>
+        <w:docPartObj>
+          <w:docPartGallery w:val="Cover Pages"/>
+          <w:docPartUnique/>
+        </w:docPartObj>
+      </w:sdtPr>
+      <w:sdtEndPr>
+        <w:rPr>
+          <w:rFonts w:eastAsia="Times New Roman" w:cs="Calibri"/>
+          <w:lang w:eastAsia="en-GB"/>
+        </w:rPr>
+      </w:sdtEndPr>
+      <w:sdtContent>
+        <w:p>
+          <w:pPr>
+            <w:rPr>
+              <w:rFonts w:ascii="Trebuchet MS" w:hAnsi="Trebuchet MS"/>
+            </w:rPr>
+          </w:pPr>
+        </w:p>
+        <w:p>
+          <w:pPr>
+            <w:rPr>
+              <w:rFonts w:ascii="Trebuchet MS" w:eastAsia="Times New Roman" w:hAnsi="Trebuchet MS" w:cs="Calibri"/>
+              <w:lang w:eastAsia="en-GB"/>
+            </w:rPr>
+          </w:pPr>
+          <w:r>
+            <w:rPr>
+              <w:rFonts w:ascii="Trebuchet MS" w:hAnsi="Trebuchet MS"/>
+              <w:noProof/>
+            </w:rPr>
+            <mc:AlternateContent>
+              <mc:Choice Requires="wps">
+                <w:drawing>
+                  <wp:anchor distT="0" distB="0" distL="182880" distR="182880" simplePos="0" relativeHeight="251662336" behindDoc="0" locked="0" layoutInCell="1" allowOverlap="1" wp14:anchorId="345C7361" wp14:editId="6FD57A82">
+                    <wp:simplePos x="0" y="0"/>
+                    <mc:AlternateContent>
+                      <mc:Choice Requires="wp14">
+                        <wp:positionH relativeFrom="margin">
+                          <wp14:pctPosHOffset>7700</wp14:pctPosHOffset>
+                        </wp:positionH>
+                      </mc:Choice>
+                      <mc:Fallback>
+                        <wp:positionH relativeFrom="page">
+                          <wp:posOffset>1355725</wp:posOffset>
+                        </wp:positionH>
+                      </mc:Fallback>
+                    </mc:AlternateContent>
+                    <mc:AlternateContent>
+                      <mc:Choice Requires="wp14">
+                        <wp:positionV relativeFrom="page">
+                          <wp14:pctPosVOffset>54000</wp14:pctPosVOffset>
+                        </wp:positionV>
+                      </mc:Choice>
+                      <mc:Fallback>
+                        <wp:positionV relativeFrom="page">
+                          <wp:posOffset>5773420</wp:posOffset>
+                        </wp:positionV>
+                      </mc:Fallback>
+                    </mc:AlternateContent>
+                    <wp:extent cx="4686300" cy="6720840"/>
+                    <wp:effectExtent l="0" t="0" r="10160" b="3810"/>
+                    <wp:wrapSquare wrapText="bothSides"/>
+                    <wp:docPr id="131" name="Text Box 131"/>
+                    <wp:cNvGraphicFramePr/>
+                    <a:graphic xmlns:a="http://schemas.openxmlformats.org/drawingml/2006/main">
+                      <a:graphicData uri="http://schemas.microsoft.com/office/word/2010/wordprocessingShape">
+                        <wps:wsp>
+                          <wps:cNvSpPr txBox="1"/>
+                          <wps:spPr>
+                            <a:xfrm>
+                              <a:off x="0" y="0"/>
+                              <a:ext cx="4686300" cy="6720840"/>
+                            </a:xfrm>
+                            <a:prstGeom prst="rect">
+                              <a:avLst/>
+                            </a:prstGeom>
+                            <a:noFill/>
+                            <a:ln w="6350">
+                              <a:noFill/>
+                            </a:ln>
+                            <a:effectLst/>
+                          </wps:spPr>
+                          <wps:style>
+                            <a:lnRef idx="0">
+                              <a:schemeClr val="accent1"/>
+                            </a:lnRef>
+                            <a:fillRef idx="0">
+                              <a:schemeClr val="accent1"/>
+                            </a:fillRef>
+                            <a:effectRef idx="0">
+                              <a:schemeClr val="accent1"/>
+                            </a:effectRef>
+                            <a:fontRef idx="minor">
+                              <a:schemeClr val="dk1"/>
+                            </a:fontRef>
+                          </wps:style>
+                          <wps:txbx>
+                            <w:txbxContent>
+                              <w:p>
+                                <w:pPr>
+                                  <w:pStyle w:val="NoSpacing"/>
+                                  <w:spacing w:before="40" w:after="560" w:line="216" w:lineRule="auto"/>
+                                  <w:rPr>
+                                    <w:b/>
+                                    <w:bCs/>
+                                    <w:i/>
+                                    <w:iCs/>
+                                    <w:sz w:val="72"/>
+                                    <w:szCs w:val="72"/>
+                                  </w:rPr>
+                                </w:pPr>
+                                <w:sdt>
+                                  <w:sdtPr>
+                                    <w:rPr>
+                                      <w:b/>
+                                      <w:bCs/>
+                                      <w:i/>
+                                      <w:iCs/>
+                                      <w:sz w:val="72"/>
+                                      <w:szCs w:val="72"/>
+                                    </w:rPr>
+                                    <w:alias w:val="Title"/>
+                                    <w:tag w:val=""/>
+                                    <w:id w:val="151731938"/>
+                                    <w:dataBinding w:prefixMappings="xmlns:ns0='http://purl.org/dc/elements/1.1/' xmlns:ns1='http://schemas.openxmlformats.org/package/2006/metadata/core-properties' " w:xpath="/ns1:coreProperties[1]/ns0:title[1]" w:storeItemID="{6C3C8BC8-F283-45AE-878A-BAB7291924A1}"/>
+                                    <w:text/>
+                                  </w:sdtPr>
+                                  <w:sdtContent>
+                                    <w:r>
+                                      <w:rPr>
+                                        <w:b/>
+                                        <w:bCs/>
+                                        <w:i/>
+                                        <w:iCs/>
+                                        <w:sz w:val="72"/>
+                                        <w:szCs w:val="72"/>
+                                      </w:rPr>
+                                      <w:t>Web Science Coursework Report</w:t>
+                                    </w:r>
+                                  </w:sdtContent>
+                                </w:sdt>
+                              </w:p>
+                              <w:p>
+                                <w:pPr>
+                                  <w:pStyle w:val="NoSpacing"/>
+                                  <w:spacing w:before="40" w:after="40"/>
+                                  <w:rPr>
+                                    <w:i/>
+                                    <w:iCs/>
+                                    <w:caps/>
+                                    <w:sz w:val="28"/>
+                                    <w:szCs w:val="28"/>
+                                  </w:rPr>
+                                </w:pPr>
+                                <w:sdt>
+                                  <w:sdtPr>
+                                    <w:rPr>
+                                      <w:i/>
+                                      <w:iCs/>
+                                      <w:caps/>
+                                      <w:sz w:val="28"/>
+                                      <w:szCs w:val="28"/>
+                                    </w:rPr>
+                                    <w:alias w:val="Subtitle"/>
+                                    <w:tag w:val=""/>
+                                    <w:id w:val="-2090151685"/>
+                                    <w:dataBinding w:prefixMappings="xmlns:ns0='http://purl.org/dc/elements/1.1/' xmlns:ns1='http://schemas.openxmlformats.org/package/2006/metadata/core-properties' " w:xpath="/ns1:coreProperties[1]/ns0:subject[1]" w:storeItemID="{6C3C8BC8-F283-45AE-878A-BAB7291924A1}"/>
+                                    <w:text/>
+                                  </w:sdtPr>
+                                  <w:sdtContent>
+                                    <w:r>
+                                      <w:rPr>
+                                        <w:i/>
+                                        <w:iCs/>
+                                        <w:caps/>
+                                        <w:sz w:val="28"/>
+                                        <w:szCs w:val="28"/>
+                                      </w:rPr>
+                                      <w:t xml:space="preserve">Alana Grant </w:t>
+                                    </w:r>
+                                  </w:sdtContent>
+                                </w:sdt>
+                                <w:r>
+                                  <w:rPr>
+                                    <w:i/>
+                                    <w:iCs/>
+                                    <w:caps/>
+                                    <w:sz w:val="28"/>
+                                    <w:szCs w:val="28"/>
+                                    <w:lang w:val="en-GB"/>
+                                  </w:rPr>
+                                  <w:t>2390384</w:t>
+                                </w:r>
+                                <w:r>
+                                  <w:rPr>
+                                    <w:i/>
+                                    <w:iCs/>
+                                    <w:caps/>
+                                    <w:sz w:val="28"/>
+                                    <w:szCs w:val="28"/>
+                                    <w:lang w:val="en-GB"/>
+                                  </w:rPr>
+                                  <w:t>, heather cook 2375346</w:t>
+                                </w:r>
+                                <w:r>
+                                  <w:rPr>
+                                    <w:i/>
+                                    <w:iCs/>
+                                    <w:caps/>
+                                    <w:sz w:val="28"/>
+                                    <w:szCs w:val="28"/>
+                                    <w:lang w:val="en-GB"/>
+                                  </w:rPr>
+                                  <w:t> </w:t>
+                                </w:r>
+                              </w:p>
+                              <w:p>
+                                <w:pPr>
+                                  <w:pStyle w:val="NoSpacing"/>
+                                  <w:spacing w:before="80" w:after="40"/>
+                                  <w:rPr>
+                                    <w:caps/>
+                                    <w:color w:val="5B9BD5" w:themeColor="accent5"/>
+                                    <w:sz w:val="24"/>
+                                    <w:szCs w:val="24"/>
+                                  </w:rPr>
+                                </w:pPr>
+                              </w:p>
+                            </w:txbxContent>
+                          </wps:txbx>
+                          <wps:bodyPr rot="0" spcFirstLastPara="0" vertOverflow="overflow" horzOverflow="overflow" vert="horz" wrap="square" lIns="0" tIns="0" rIns="0" bIns="0" numCol="1" spcCol="0" rtlCol="0" fromWordArt="0" anchor="t" anchorCtr="0" forceAA="0" compatLnSpc="1">
+                            <a:prstTxWarp prst="textNoShape">
+                              <a:avLst/>
+                            </a:prstTxWarp>
+                            <a:spAutoFit/>
+                          </wps:bodyPr>
+                        </wps:wsp>
+                      </a:graphicData>
+                    </a:graphic>
+                    <wp14:sizeRelH relativeFrom="margin">
+                      <wp14:pctWidth>79000</wp14:pctWidth>
+                    </wp14:sizeRelH>
+                    <wp14:sizeRelV relativeFrom="page">
+                      <wp14:pctHeight>35000</wp14:pctHeight>
+                    </wp14:sizeRelV>
+                  </wp:anchor>
+                </w:drawing>
+              </mc:Choice>
+              <mc:Fallback>
+                <w:pict>
+                  <v:shapetype w14:anchorId="345C7361" id="_x0000_t202" coordsize="21600,21600" o:spt="202" path="m,l,21600r21600,l21600,xe">
+                    <v:stroke joinstyle="miter"/>
+                    <v:path gradientshapeok="t" o:connecttype="rect"/>
+                  </v:shapetype>
+                  <v:shape id="Text Box 131" o:spid="_x0000_s1026" type="#_x0000_t202" style="position:absolute;margin-left:0;margin-top:0;width:369pt;height:529.2pt;z-index:251662336;visibility:visible;mso-wrap-style:square;mso-width-percent:790;mso-height-percent:350;mso-left-percent:77;mso-top-percent:540;mso-wrap-distance-left:14.4pt;mso-wrap-distance-top:0;mso-wrap-distance-right:14.4pt;mso-wrap-distance-bottom:0;mso-position-horizontal-relative:margin;mso-position-vertical-relative:page;mso-width-percent:790;mso-height-percent:350;mso-left-percent:77;mso-top-percent:540;mso-width-relative:margin;mso-height-relative:page;v-text-anchor:top" o:gfxdata="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" filled="f" stroked="f" strokeweight=".5pt">
+                    <v:textbox style="mso-fit-shape-to-text:t" inset="0,0,0,0">
+                      <w:txbxContent>
+                        <w:p>
+                          <w:pPr>
+                            <w:pStyle w:val="NoSpacing"/>
+                            <w:spacing w:before="40" w:after="560" w:line="216" w:lineRule="auto"/>
+                            <w:rPr>
+                              <w:b/>
+                              <w:bCs/>
+                              <w:i/>
+                              <w:iCs/>
+                              <w:sz w:val="72"/>
+                              <w:szCs w:val="72"/>
+                            </w:rPr>
+                          </w:pPr>
+                          <w:sdt>
+                            <w:sdtPr>
+                              <w:rPr>
+                                <w:b/>
+                                <w:bCs/>
+                                <w:i/>
+                                <w:iCs/>
+                                <w:sz w:val="72"/>
+                                <w:szCs w:val="72"/>
+                              </w:rPr>
+                              <w:alias w:val="Title"/>
+                              <w:tag w:val=""/>
+                              <w:id w:val="151731938"/>
+                              <w:dataBinding w:prefixMappings="xmlns:ns0='http://purl.org/dc/elements/1.1/' xmlns:ns1='http://schemas.openxmlformats.org/package/2006/metadata/core-properties' " w:xpath="/ns1:coreProperties[1]/ns0:title[1]" w:storeItemID="{6C3C8BC8-F283-45AE-878A-BAB7291924A1}"/>
+                              <w:text/>
+                            </w:sdtPr>
+                            <w:sdtContent>
+                              <w:r>
+                                <w:rPr>
+                                  <w:b/>
+                                  <w:bCs/>
+                                  <w:i/>
+                                  <w:iCs/>
+                                  <w:sz w:val="72"/>
+                                  <w:szCs w:val="72"/>
+                                </w:rPr>
+                                <w:t>Web Science Coursework Report</w:t>
+                              </w:r>
+                            </w:sdtContent>
+                          </w:sdt>
+                        </w:p>
+                        <w:p>
+                          <w:pPr>
+                            <w:pStyle w:val="NoSpacing"/>
+                            <w:spacing w:before="40" w:after="40"/>
+                            <w:rPr>
+                              <w:i/>
+                              <w:iCs/>
+                              <w:caps/>
+                              <w:sz w:val="28"/>
+                              <w:szCs w:val="28"/>
+                            </w:rPr>
+                          </w:pPr>
+                          <w:sdt>
+                            <w:sdtPr>
+                              <w:rPr>
+                                <w:i/>
+                                <w:iCs/>
+                                <w:caps/>
+                                <w:sz w:val="28"/>
+                                <w:szCs w:val="28"/>
+                              </w:rPr>
+                              <w:alias w:val="Subtitle"/>
+                              <w:tag w:val=""/>
+                              <w:id w:val="-2090151685"/>
+                              <w:dataBinding w:prefixMappings="xmlns:ns0='http://purl.org/dc/elements/1.1/' xmlns:ns1='http://schemas.openxmlformats.org/package/2006/metadata/core-properties' " w:xpath="/ns1:coreProperties[1]/ns0:subject[1]" w:storeItemID="{6C3C8BC8-F283-45AE-878A-BAB7291924A1}"/>
+                              <w:text/>
+                            </w:sdtPr>
+                            <w:sdtContent>
+                              <w:r>
+                                <w:rPr>
+                                  <w:i/>
+                                  <w:iCs/>
+                                  <w:caps/>
+                                  <w:sz w:val="28"/>
+                                  <w:szCs w:val="28"/>
+                                </w:rPr>
+                                <w:t xml:space="preserve">Alana Grant </w:t>
+                              </w:r>
+                            </w:sdtContent>
+                          </w:sdt>
+                          <w:r>
+                            <w:rPr>
+                              <w:i/>
+                              <w:iCs/>
+                              <w:caps/>
+                              <w:sz w:val="28"/>
+                              <w:szCs w:val="28"/>
+                              <w:lang w:val="en-GB"/>
+                            </w:rPr>
+                            <w:t>2390384</w:t>
+                          </w:r>
+                          <w:r>
+                            <w:rPr>
+                              <w:i/>
+                              <w:iCs/>
+                              <w:caps/>
+                              <w:sz w:val="28"/>
+                              <w:szCs w:val="28"/>
+                              <w:lang w:val="en-GB"/>
+                            </w:rPr>
+                            <w:t>, heather cook 2375346</w:t>
+                          </w:r>
+                          <w:r>
+                            <w:rPr>
+                              <w:i/>
+                              <w:iCs/>
+                              <w:caps/>
+                              <w:sz w:val="28"/>
+                              <w:szCs w:val="28"/>
+                              <w:lang w:val="en-GB"/>
+                            </w:rPr>
+                            <w:t> </w:t>
+                          </w:r>
+                        </w:p>
+                        <w:p>
+                          <w:pPr>
+                            <w:pStyle w:val="NoSpacing"/>
+                            <w:spacing w:before="80" w:after="40"/>
+                            <w:rPr>
+                              <w:caps/>
+                              <w:color w:val="5B9BD5" w:themeColor="accent5"/>
+                              <w:sz w:val="24"/>
+                              <w:szCs w:val="24"/>
+                            </w:rPr>
+                          </w:pPr>
+                        </w:p>
+                      </w:txbxContent>
+                    </v:textbox>
+                    <w10:wrap type="square" anchorx="margin" anchory="page"/>
+                  </v:shape>
+                </w:pict>
+              </mc:Fallback>
+            </mc:AlternateContent>
+          </w:r>
+          <w:r>
+            <w:rPr>
+              <w:rFonts w:ascii="Trebuchet MS" w:hAnsi="Trebuchet MS"/>
+              <w:noProof/>
+            </w:rPr>
+            <mc:AlternateContent>
+              <mc:Choice Requires="wps">
+                <w:drawing>
+                  <wp:anchor distT="0" distB="0" distL="114300" distR="114300" simplePos="0" relativeHeight="251661312" behindDoc="0" locked="0" layoutInCell="1" allowOverlap="1" wp14:anchorId="2B3E4076" wp14:editId="0E3BC111">
+                    <wp:simplePos x="0" y="0"/>
+                    <wp:positionH relativeFrom="margin">
+                      <wp:align>right</wp:align>
+                    </wp:positionH>
+                    <mc:AlternateContent>
+                      <mc:Choice Requires="wp14">
+                        <wp:positionV relativeFrom="page">
+                          <wp14:pctPosVOffset>2300</wp14:pctPosVOffset>
+                        </wp:positionV>
+                      </mc:Choice>
+                      <mc:Fallback>
+                        <wp:positionV relativeFrom="page">
+                          <wp:posOffset>245745</wp:posOffset>
+                        </wp:positionV>
+                      </mc:Fallback>
+                    </mc:AlternateContent>
+                    <wp:extent cx="594360" cy="987552"/>
+                    <wp:effectExtent l="0" t="0" r="0" b="5080"/>
+                    <wp:wrapNone/>
+                    <wp:docPr id="132" name="Rectangle 132"/>
+                    <wp:cNvGraphicFramePr>
+                      <a:graphicFrameLocks xmlns:a="http://schemas.openxmlformats.org/drawingml/2006/main" noChangeAspect="1"/>
+                    </wp:cNvGraphicFramePr>
+                    <a:graphic xmlns:a="http://schemas.openxmlformats.org/drawingml/2006/main">
+                      <a:graphicData uri="http://schemas.microsoft.com/office/word/2010/wordprocessingShape">
+                        <wps:wsp>
+                          <wps:cNvSpPr>
+                            <a:spLocks noChangeAspect="1"/>
+                          </wps:cNvSpPr>
+                          <wps:spPr>
+                            <a:xfrm>
+                              <a:off x="0" y="0"/>
+                              <a:ext cx="594360" cy="987552"/>
+                            </a:xfrm>
+                            <a:prstGeom prst="rect">
+                              <a:avLst/>
+                            </a:prstGeom>
+                            <a:ln>
+                              <a:noFill/>
+                            </a:ln>
+                          </wps:spPr>
+                          <wps:style>
+                            <a:lnRef idx="2">
+                              <a:schemeClr val="accent1">
+                                <a:shade val="50000"/>
+                              </a:schemeClr>
+                            </a:lnRef>
+                            <a:fillRef idx="1">
+                              <a:schemeClr val="accent1"/>
+                            </a:fillRef>
+                            <a:effectRef idx="0">
+                              <a:schemeClr val="accent1"/>
+                            </a:effectRef>
+                            <a:fontRef idx="minor">
+                              <a:schemeClr val="lt1"/>
+                            </a:fontRef>
+                          </wps:style>
+                          <wps:txbx>
+                            <w:txbxContent>
+                              <w:sdt>
+                                <w:sdtPr>
+                                  <w:rPr>
+                                    <w:color w:val="FFFFFF" w:themeColor="background1"/>
+                                    <w:sz w:val="24"/>
+                                    <w:szCs w:val="24"/>
+                                  </w:rPr>
+                                  <w:alias w:val="Year"/>
+                                  <w:tag w:val=""/>
+                                  <w:id w:val="-785116381"/>
+                                  <w:dataBinding w:prefixMappings="xmlns:ns0='http://schemas.microsoft.com/office/2006/coverPageProps' " w:xpath="/ns0:CoverPageProperties[1]/ns0:PublishDate[1]" w:storeItemID="{55AF091B-3C7A-41E3-B477-F2FDAA23CFDA}"/>
+                                  <w:date w:fullDate="2021-01-01T00:00:00Z">
+                                    <w:dateFormat w:val="yyyy"/>
+                                    <w:lid w:val="en-US"/>
+                                    <w:storeMappedDataAs w:val="dateTime"/>
+                                    <w:calendar w:val="gregorian"/>
+                                  </w:date>
+                                </w:sdtPr>
+                                <w:sdtContent>
+                                  <w:p>
+                                    <w:pPr>
+                                      <w:pStyle w:val="NoSpacing"/>
+                                      <w:jc w:val="right"/>
+                                      <w:rPr>
+                                        <w:color w:val="FFFFFF" w:themeColor="background1"/>
+                                        <w:sz w:val="24"/>
+                                        <w:szCs w:val="24"/>
+                                      </w:rPr>
+                                    </w:pPr>
+                                    <w:r>
+                                      <w:rPr>
+                                        <w:color w:val="FFFFFF" w:themeColor="background1"/>
+                                        <w:sz w:val="24"/>
+                                        <w:szCs w:val="24"/>
+                                      </w:rPr>
+                                      <w:t>2021</w:t>
+                                    </w:r>
+                                  </w:p>
+                                </w:sdtContent>
+                              </w:sdt>
+                            </w:txbxContent>
+                          </wps:txbx>
+                          <wps:bodyPr rot="0" spcFirstLastPara="0" vertOverflow="overflow" horzOverflow="overflow" vert="horz" wrap="square" lIns="45720" tIns="45720" rIns="45720" bIns="45720" numCol="1" spcCol="0" rtlCol="0" fromWordArt="0" anchor="b" anchorCtr="0" forceAA="0" compatLnSpc="1">
+                            <a:prstTxWarp prst="textNoShape">
+                              <a:avLst/>
+                            </a:prstTxWarp>
+                            <a:noAutofit/>
+                          </wps:bodyPr>
+                        </wps:wsp>
+                      </a:graphicData>
+                    </a:graphic>
+                    <wp14:sizeRelH relativeFrom="page">
+                      <wp14:pctWidth>7600</wp14:pctWidth>
+                    </wp14:sizeRelH>
+                    <wp14:sizeRelV relativeFrom="page">
+                      <wp14:pctHeight>9800</wp14:pctHeight>
+                    </wp14:sizeRelV>
+                  </wp:anchor>
+                </w:drawing>
+              </mc:Choice>
+              <mc:Fallback>
+                <w:pict>
+                  <v:rect w14:anchorId="2B3E4076" id="Rectangle 132" o:spid="_x0000_s1027" style="position:absolute;margin-left:-4.4pt;margin-top:0;width:46.8pt;height:77.75pt;z-index:251661312;visibility:visible;mso-wrap-style:square;mso-width-percent:76;mso-height-percent:98;mso-top-percent:23;mso-wrap-distance-left:9pt;mso-wrap-distance-top:0;mso-wrap-distance-right:9pt;mso-wrap-distance-bottom:0;mso-position-horizontal:right;mso-position-horizontal-relative:margin;mso-position-vertical-relative:page;mso-width-percent:76;mso-height-percent:98;mso-top-percent:23;mso-width-relative:page;mso-height-relative:page;v-text-anchor:bottom" o:gfxdata="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" fillcolor="#4472c4 [3204]" stroked="f" strokeweight="1pt">
+                    <o:lock v:ext="edit" aspectratio="t"/>
+                    <v:textbox inset="3.6pt,,3.6pt">
+                      <w:txbxContent>
+                        <w:sdt>
+                          <w:sdtPr>
+                            <w:rPr>
+                              <w:color w:val="FFFFFF" w:themeColor="background1"/>
+                              <w:sz w:val="24"/>
+                              <w:szCs w:val="24"/>
+                            </w:rPr>
+                            <w:alias w:val="Year"/>
+                            <w:tag w:val=""/>
+                            <w:id w:val="-785116381"/>
+                            <w:dataBinding w:prefixMappings="xmlns:ns0='http://schemas.microsoft.com/office/2006/coverPageProps' " w:xpath="/ns0:CoverPageProperties[1]/ns0:PublishDate[1]" w:storeItemID="{55AF091B-3C7A-41E3-B477-F2FDAA23CFDA}"/>
+                            <w:date w:fullDate="2021-01-01T00:00:00Z">
+                              <w:dateFormat w:val="yyyy"/>
+                              <w:lid w:val="en-US"/>
+                              <w:storeMappedDataAs w:val="dateTime"/>
+                              <w:calendar w:val="gregorian"/>
+                            </w:date>
+                          </w:sdtPr>
+                          <w:sdtContent>
+                            <w:p>
+                              <w:pPr>
+                                <w:pStyle w:val="NoSpacing"/>
+                                <w:jc w:val="right"/>
+                                <w:rPr>
+                                  <w:color w:val="FFFFFF" w:themeColor="background1"/>
+                                  <w:sz w:val="24"/>
+                                  <w:szCs w:val="24"/>
+                                </w:rPr>
+                              </w:pPr>
+                              <w:r>
+                                <w:rPr>
+                                  <w:color w:val="FFFFFF" w:themeColor="background1"/>
+                                  <w:sz w:val="24"/>
+                                  <w:szCs w:val="24"/>
+                                </w:rPr>
+                                <w:t>2021</w:t>
+                              </w:r>
+                            </w:p>
+                          </w:sdtContent>
+                        </w:sdt>
+                      </w:txbxContent>
+                    </v:textbox>
+                    <w10:wrap anchorx="margin" anchory="page"/>
+                  </v:rect>
+                </w:pict>
+              </mc:Fallback>
+            </mc:AlternateContent>
+          </w:r>
+          <w:r>
+            <w:rPr>
+              <w:rFonts w:ascii="Trebuchet MS" w:eastAsia="Times New Roman" w:hAnsi="Trebuchet MS" w:cs="Calibri"/>
+              <w:lang w:eastAsia="en-GB"/>
+            </w:rPr>
+            <w:br w:type="page"/>
+          </w:r>
+        </w:p>
+      </w:sdtContent>
+    </w:sdt>
+    <w:p>
+      <w:pPr>
+        <w:spacing w:after="0" w:line="240" w:lineRule="auto"/>
+        <w:textAlignment w:val="baseline"/>
+        <w:rPr>
+          <w:rFonts w:ascii="Trebuchet MS" w:eastAsia="Times New Roman" w:hAnsi="Trebuchet MS" w:cs="Segoe UI"/>
           <w:sz w:val="18"/>
           <w:szCs w:val="18"/>
           <w:lang w:eastAsia="en-GB"/>
@@ -15,327 +609,28 @@
       </w:pPr>
       <w:r>
         <w:rPr>
-          <w:rFonts w:ascii="Calibri" w:eastAsia="Times New Roman" w:hAnsi="Calibri" w:cs="Calibri"/>
-          <w:lang w:eastAsia="en-GB"/>
-        </w:rPr>
-        <w:t>Web Science Coursework – March 2021  </w:t>
-      </w:r>
-    </w:p>
-    <w:p>
-      <w:pPr>
-        <w:spacing w:after="0" w:line="240" w:lineRule="auto"/>
-        <w:textAlignment w:val="baseline"/>
-        <w:rPr>
-          <w:rFonts w:ascii="Segoe UI" w:eastAsia="Times New Roman" w:hAnsi="Segoe UI" w:cs="Segoe UI"/>
-          <w:sz w:val="18"/>
-          <w:szCs w:val="18"/>
-          <w:lang w:eastAsia="en-GB"/>
-        </w:rPr>
-      </w:pPr>
-      <w:r>
-        <w:rPr>
-          <w:rFonts w:ascii="Calibri" w:eastAsia="Times New Roman" w:hAnsi="Calibri" w:cs="Calibri"/>
-          <w:lang w:eastAsia="en-GB"/>
-        </w:rPr>
-        <w:t>Alana Grant - 2390384  </w:t>
-      </w:r>
-    </w:p>
-    <w:p>
-      <w:pPr>
-        <w:spacing w:after="0" w:line="240" w:lineRule="auto"/>
-        <w:textAlignment w:val="baseline"/>
-        <w:rPr>
-          <w:rFonts w:ascii="Segoe UI" w:eastAsia="Times New Roman" w:hAnsi="Segoe UI" w:cs="Segoe UI"/>
-          <w:sz w:val="18"/>
-          <w:szCs w:val="18"/>
-          <w:lang w:eastAsia="en-GB"/>
-        </w:rPr>
-      </w:pPr>
-      <w:r>
-        <w:rPr>
-          <w:rFonts w:ascii="Calibri" w:eastAsia="Times New Roman" w:hAnsi="Calibri" w:cs="Calibri"/>
-          <w:lang w:eastAsia="en-GB"/>
-        </w:rPr>
-        <w:t>Heather Cook - 2375346 </w:t>
-      </w:r>
-    </w:p>
-    <w:p>
-      <w:pPr>
-        <w:spacing w:after="0" w:line="240" w:lineRule="auto"/>
-        <w:textAlignment w:val="baseline"/>
-        <w:rPr>
-          <w:rFonts w:ascii="Segoe UI" w:eastAsia="Times New Roman" w:hAnsi="Segoe UI" w:cs="Segoe UI"/>
-          <w:sz w:val="18"/>
-          <w:szCs w:val="18"/>
-          <w:lang w:eastAsia="en-GB"/>
-        </w:rPr>
-      </w:pPr>
-      <w:r>
-        <w:rPr>
-          <w:rFonts w:ascii="Calibri" w:eastAsia="Times New Roman" w:hAnsi="Calibri" w:cs="Calibri"/>
-          <w:lang w:eastAsia="en-GB"/>
-        </w:rPr>
-        <w:t>  </w:t>
-      </w:r>
-    </w:p>
-    <w:p>
-      <w:pPr>
-        <w:spacing w:after="0" w:line="240" w:lineRule="auto"/>
-        <w:textAlignment w:val="baseline"/>
-        <w:rPr>
-          <w:rFonts w:ascii="Segoe UI" w:eastAsia="Times New Roman" w:hAnsi="Segoe UI" w:cs="Segoe UI"/>
-          <w:sz w:val="18"/>
-          <w:szCs w:val="18"/>
-          <w:lang w:eastAsia="en-GB"/>
-        </w:rPr>
-      </w:pPr>
-      <w:r>
-        <w:rPr>
-          <w:rFonts w:ascii="Calibri" w:eastAsia="Times New Roman" w:hAnsi="Calibri" w:cs="Calibri"/>
+          <w:rFonts w:ascii="Trebuchet MS" w:eastAsia="Times New Roman" w:hAnsi="Trebuchet MS" w:cs="Calibri"/>
           <w:b/>
           <w:bCs/>
           <w:u w:val="single"/>
           <w:lang w:eastAsia="en-GB"/>
         </w:rPr>
-        <w:t>Section 1: Introduction </w:t>
-      </w:r>
-      <w:r>
-        <w:rPr>
-          <w:rFonts w:ascii="Calibri" w:eastAsia="Times New Roman" w:hAnsi="Calibri" w:cs="Calibri"/>
-          <w:lang w:eastAsia="en-GB"/>
-        </w:rPr>
-        <w:t> </w:t>
-      </w:r>
-    </w:p>
-    <w:p>
-      <w:pPr>
-        <w:spacing w:after="0" w:line="240" w:lineRule="auto"/>
-        <w:textAlignment w:val="baseline"/>
-        <w:rPr>
-          <w:rFonts w:ascii="Segoe UI" w:eastAsia="Times New Roman" w:hAnsi="Segoe UI" w:cs="Segoe UI"/>
-          <w:sz w:val="18"/>
-          <w:szCs w:val="18"/>
-          <w:lang w:eastAsia="en-GB"/>
-        </w:rPr>
-      </w:pPr>
-      <w:r>
-        <w:rPr>
-          <w:rFonts w:ascii="Calibri" w:eastAsia="Times New Roman" w:hAnsi="Calibri" w:cs="Calibri"/>
-          <w:b/>
-          <w:bCs/>
-          <w:lang w:eastAsia="en-GB"/>
-        </w:rPr>
-        <w:t>a. Describe the software developed with appropriate details; if you have used code from elsewhere please specify it  </w:t>
-      </w:r>
-      <w:r>
-        <w:rPr>
-          <w:rFonts w:ascii="Calibri" w:eastAsia="Times New Roman" w:hAnsi="Calibri" w:cs="Calibri"/>
-          <w:lang w:eastAsia="en-GB"/>
-        </w:rPr>
-        <w:t> </w:t>
-      </w:r>
-    </w:p>
-    <w:p>
-      <w:pPr>
-        <w:spacing w:after="0" w:line="240" w:lineRule="auto"/>
-        <w:textAlignment w:val="baseline"/>
-        <w:rPr>
-          <w:rFonts w:ascii="Segoe UI" w:eastAsia="Times New Roman" w:hAnsi="Segoe UI" w:cs="Segoe UI"/>
-          <w:sz w:val="18"/>
-          <w:szCs w:val="18"/>
-          <w:lang w:eastAsia="en-GB"/>
-        </w:rPr>
-      </w:pPr>
-      <w:r>
-        <w:rPr>
-          <w:rFonts w:ascii="Calibri" w:eastAsia="Times New Roman" w:hAnsi="Calibri" w:cs="Calibri"/>
-          <w:lang w:eastAsia="en-GB"/>
-        </w:rPr>
-        <w:t>Software used – PyCharm, MongoDB  </w:t>
-      </w:r>
-      <w:r>
-        <w:rPr>
-          <w:rFonts w:ascii="Calibri" w:eastAsia="Times New Roman" w:hAnsi="Calibri" w:cs="Calibri"/>
-          <w:lang w:eastAsia="en-GB"/>
-        </w:rPr>
-        <w:br/>
-        <w:t xml:space="preserve">Code used – </w:t>
-      </w:r>
-      <w:proofErr w:type="spellStart"/>
-      <w:r>
-        <w:rPr>
-          <w:rFonts w:ascii="Calibri" w:eastAsia="Times New Roman" w:hAnsi="Calibri" w:cs="Calibri"/>
-          <w:lang w:eastAsia="en-GB"/>
-        </w:rPr>
-        <w:t>Josemon's</w:t>
-      </w:r>
-      <w:proofErr w:type="spellEnd"/>
-      <w:r>
-        <w:rPr>
-          <w:rFonts w:ascii="Calibri" w:eastAsia="Times New Roman" w:hAnsi="Calibri" w:cs="Calibri"/>
-          <w:lang w:eastAsia="en-GB"/>
-        </w:rPr>
-        <w:t xml:space="preserve"> starting guide code to partly process tweets, Natural Learning Toolkit for removing </w:t>
-      </w:r>
-      <w:proofErr w:type="spellStart"/>
-      <w:r>
-        <w:rPr>
-          <w:rFonts w:ascii="Calibri" w:eastAsia="Times New Roman" w:hAnsi="Calibri" w:cs="Calibri"/>
-          <w:lang w:eastAsia="en-GB"/>
-        </w:rPr>
-        <w:t>stopwords</w:t>
-      </w:r>
-      <w:proofErr w:type="spellEnd"/>
-      <w:r>
-        <w:rPr>
-          <w:rFonts w:ascii="Calibri" w:eastAsia="Times New Roman" w:hAnsi="Calibri" w:cs="Calibri"/>
-          <w:lang w:eastAsia="en-GB"/>
-        </w:rPr>
-        <w:t>, </w:t>
-      </w:r>
-      <w:proofErr w:type="spellStart"/>
-      <w:r>
-        <w:rPr>
-          <w:rFonts w:ascii="Calibri" w:eastAsia="Times New Roman" w:hAnsi="Calibri" w:cs="Calibri"/>
-          <w:lang w:eastAsia="en-GB"/>
-        </w:rPr>
-        <w:t>Sklearn</w:t>
-      </w:r>
-      <w:proofErr w:type="spellEnd"/>
-      <w:r>
-        <w:rPr>
-          <w:rFonts w:ascii="Calibri" w:eastAsia="Times New Roman" w:hAnsi="Calibri" w:cs="Calibri"/>
-          <w:lang w:eastAsia="en-GB"/>
-        </w:rPr>
-        <w:t xml:space="preserve"> for help clustering </w:t>
-      </w:r>
-      <w:proofErr w:type="gramStart"/>
-      <w:r>
-        <w:rPr>
-          <w:rFonts w:ascii="Calibri" w:eastAsia="Times New Roman" w:hAnsi="Calibri" w:cs="Calibri"/>
-          <w:lang w:eastAsia="en-GB"/>
-        </w:rPr>
-        <w:t>tweets</w:t>
-      </w:r>
-      <w:proofErr w:type="gramEnd"/>
-      <w:r>
-        <w:rPr>
-          <w:rFonts w:ascii="Calibri" w:eastAsia="Times New Roman" w:hAnsi="Calibri" w:cs="Calibri"/>
-          <w:lang w:eastAsia="en-GB"/>
-        </w:rPr>
-        <w:t>  </w:t>
-      </w:r>
-    </w:p>
-    <w:p>
-      <w:pPr>
-        <w:spacing w:after="0" w:line="240" w:lineRule="auto"/>
-        <w:textAlignment w:val="baseline"/>
-        <w:rPr>
-          <w:rFonts w:ascii="Segoe UI" w:eastAsia="Times New Roman" w:hAnsi="Segoe UI" w:cs="Segoe UI"/>
-          <w:sz w:val="18"/>
-          <w:szCs w:val="18"/>
-          <w:lang w:eastAsia="en-GB"/>
-        </w:rPr>
-      </w:pPr>
-      <w:r>
-        <w:rPr>
-          <w:rFonts w:ascii="Calibri" w:eastAsia="Times New Roman" w:hAnsi="Calibri" w:cs="Calibri"/>
-          <w:b/>
-          <w:bCs/>
-          <w:lang w:eastAsia="en-GB"/>
-        </w:rPr>
-        <w:t>b. Specify the time and duration of data </w:t>
-      </w:r>
-      <w:proofErr w:type="gramStart"/>
-      <w:r>
-        <w:rPr>
-          <w:rFonts w:ascii="Calibri" w:eastAsia="Times New Roman" w:hAnsi="Calibri" w:cs="Calibri"/>
-          <w:b/>
-          <w:bCs/>
-          <w:lang w:eastAsia="en-GB"/>
-        </w:rPr>
-        <w:t>collected</w:t>
-      </w:r>
-      <w:proofErr w:type="gramEnd"/>
-      <w:r>
-        <w:rPr>
-          <w:rFonts w:ascii="Calibri" w:eastAsia="Times New Roman" w:hAnsi="Calibri" w:cs="Calibri"/>
-          <w:b/>
-          <w:bCs/>
-          <w:lang w:eastAsia="en-GB"/>
-        </w:rPr>
-        <w:t> </w:t>
-      </w:r>
-      <w:r>
-        <w:rPr>
-          <w:rFonts w:ascii="Calibri" w:eastAsia="Times New Roman" w:hAnsi="Calibri" w:cs="Calibri"/>
-          <w:lang w:eastAsia="en-GB"/>
-        </w:rPr>
-        <w:t> </w:t>
-      </w:r>
-    </w:p>
-    <w:p>
-      <w:pPr>
-        <w:spacing w:after="0" w:line="240" w:lineRule="auto"/>
-        <w:textAlignment w:val="baseline"/>
-        <w:rPr>
-          <w:rFonts w:ascii="Segoe UI" w:eastAsia="Times New Roman" w:hAnsi="Segoe UI" w:cs="Segoe UI"/>
-          <w:sz w:val="18"/>
-          <w:szCs w:val="18"/>
-          <w:lang w:eastAsia="en-GB"/>
-        </w:rPr>
-      </w:pPr>
-      <w:r>
-        <w:rPr>
-          <w:rFonts w:ascii="Calibri" w:eastAsia="Times New Roman" w:hAnsi="Calibri" w:cs="Calibri"/>
-          <w:lang w:eastAsia="en-GB"/>
-        </w:rPr>
-        <w:t>Says run for an hour at a particular time of day (need to check when this is) </w:t>
-      </w:r>
-    </w:p>
-    <w:p>
-      <w:pPr>
-        <w:spacing w:after="0" w:line="240" w:lineRule="auto"/>
-        <w:textAlignment w:val="baseline"/>
-        <w:rPr>
-          <w:rFonts w:ascii="Segoe UI" w:eastAsia="Times New Roman" w:hAnsi="Segoe UI" w:cs="Segoe UI"/>
-          <w:sz w:val="18"/>
-          <w:szCs w:val="18"/>
-          <w:lang w:eastAsia="en-GB"/>
-        </w:rPr>
-      </w:pPr>
-      <w:r>
-        <w:rPr>
-          <w:rFonts w:ascii="Calibri" w:eastAsia="Times New Roman" w:hAnsi="Calibri" w:cs="Calibri"/>
-          <w:lang w:eastAsia="en-GB"/>
-        </w:rPr>
-        <w:t> </w:t>
-      </w:r>
-    </w:p>
-    <w:p>
-      <w:pPr>
-        <w:spacing w:after="0" w:line="240" w:lineRule="auto"/>
-        <w:textAlignment w:val="baseline"/>
-        <w:rPr>
-          <w:rFonts w:ascii="Segoe UI" w:eastAsia="Times New Roman" w:hAnsi="Segoe UI" w:cs="Segoe UI"/>
-          <w:sz w:val="18"/>
-          <w:szCs w:val="18"/>
-          <w:lang w:eastAsia="en-GB"/>
-        </w:rPr>
-      </w:pPr>
-      <w:r>
-        <w:rPr>
-          <w:rFonts w:ascii="Calibri" w:eastAsia="Times New Roman" w:hAnsi="Calibri" w:cs="Calibri"/>
+        <w:lastRenderedPageBreak/>
+        <w:t>Section 1: Introduction</w:t>
+      </w:r>
+      <w:r>
+        <w:rPr>
+          <w:rFonts w:ascii="Arial" w:eastAsia="Times New Roman" w:hAnsi="Arial" w:cs="Arial"/>
           <w:b/>
           <w:bCs/>
           <w:u w:val="single"/>
           <w:lang w:eastAsia="en-GB"/>
         </w:rPr>
-        <w:t>Section 2: Data crawl </w:t>
-      </w:r>
-      <w:r>
-        <w:rPr>
-          <w:rFonts w:ascii="Calibri" w:eastAsia="Times New Roman" w:hAnsi="Calibri" w:cs="Calibri"/>
+        <w:t> </w:t>
+      </w:r>
+      <w:r>
+        <w:rPr>
+          <w:rFonts w:ascii="Trebuchet MS" w:eastAsia="Times New Roman" w:hAnsi="Trebuchet MS" w:cs="Calibri"/>
           <w:lang w:eastAsia="en-GB"/>
         </w:rPr>
         <w:t> </w:t>
@@ -346,7 +641,7 @@
         <w:spacing w:after="0" w:line="240" w:lineRule="auto"/>
         <w:textAlignment w:val="baseline"/>
         <w:rPr>
-          <w:rFonts w:ascii="Segoe UI" w:eastAsia="Times New Roman" w:hAnsi="Segoe UI" w:cs="Segoe UI"/>
+          <w:rFonts w:ascii="Trebuchet MS" w:eastAsia="Times New Roman" w:hAnsi="Trebuchet MS" w:cs="Segoe UI"/>
           <w:sz w:val="18"/>
           <w:szCs w:val="18"/>
           <w:lang w:eastAsia="en-GB"/>
@@ -354,50 +649,216 @@
       </w:pPr>
       <w:r>
         <w:rPr>
-          <w:rFonts w:ascii="Calibri" w:eastAsia="Times New Roman" w:hAnsi="Calibri" w:cs="Calibri"/>
+          <w:rFonts w:ascii="Trebuchet MS" w:eastAsia="Times New Roman" w:hAnsi="Trebuchet MS" w:cs="Calibri"/>
           <w:b/>
           <w:bCs/>
           <w:lang w:eastAsia="en-GB"/>
         </w:rPr>
-        <w:t>a. Use Twitter Streaming API for collecting 1% data </w:t>
-      </w:r>
-      <w:r>
-        <w:rPr>
-          <w:rFonts w:ascii="Calibri" w:eastAsia="Times New Roman" w:hAnsi="Calibri" w:cs="Calibri"/>
-          <w:lang w:eastAsia="en-GB"/>
-        </w:rPr>
-        <w:t> </w:t>
-      </w:r>
-      <w:r>
-        <w:rPr>
-          <w:rFonts w:ascii="Calibri" w:eastAsia="Times New Roman" w:hAnsi="Calibri" w:cs="Calibri"/>
-          <w:lang w:eastAsia="en-GB"/>
-        </w:rPr>
-        <w:br/>
-      </w:r>
-      <w:proofErr w:type="spellStart"/>
-      <w:r>
-        <w:rPr>
-          <w:rFonts w:ascii="Calibri" w:eastAsia="Times New Roman" w:hAnsi="Calibri" w:cs="Calibri"/>
+        <w:t>a. Describe the software developed with appropriate details; if you have used code from elsewhere please specify it </w:t>
+      </w:r>
+      <w:r>
+        <w:rPr>
+          <w:rFonts w:ascii="Arial" w:eastAsia="Times New Roman" w:hAnsi="Arial" w:cs="Arial"/>
           <w:b/>
           <w:bCs/>
           <w:lang w:eastAsia="en-GB"/>
         </w:rPr>
-        <w:t>i</w:t>
+        <w:t> </w:t>
+      </w:r>
+      <w:r>
+        <w:rPr>
+          <w:rFonts w:ascii="Trebuchet MS" w:eastAsia="Times New Roman" w:hAnsi="Trebuchet MS" w:cs="Calibri"/>
+          <w:lang w:eastAsia="en-GB"/>
+        </w:rPr>
+        <w:t> </w:t>
+      </w:r>
+    </w:p>
+    <w:p>
+      <w:pPr>
+        <w:spacing w:after="0" w:line="240" w:lineRule="auto"/>
+        <w:textAlignment w:val="baseline"/>
+        <w:rPr>
+          <w:rFonts w:ascii="Trebuchet MS" w:eastAsia="Times New Roman" w:hAnsi="Trebuchet MS" w:cs="Segoe UI"/>
+          <w:sz w:val="18"/>
+          <w:szCs w:val="18"/>
+          <w:lang w:eastAsia="en-GB"/>
+        </w:rPr>
+      </w:pPr>
+      <w:r>
+        <w:rPr>
+          <w:rFonts w:ascii="Trebuchet MS" w:eastAsia="Times New Roman" w:hAnsi="Trebuchet MS" w:cs="Calibri"/>
+          <w:lang w:eastAsia="en-GB"/>
+        </w:rPr>
+        <w:t>Software used – PyCharm, MongoDB</w:t>
+      </w:r>
+      <w:r>
+        <w:rPr>
+          <w:rFonts w:ascii="Arial" w:eastAsia="Times New Roman" w:hAnsi="Arial" w:cs="Arial"/>
+          <w:lang w:eastAsia="en-GB"/>
+        </w:rPr>
+        <w:t> </w:t>
+      </w:r>
+      <w:r>
+        <w:rPr>
+          <w:rFonts w:ascii="Trebuchet MS" w:eastAsia="Times New Roman" w:hAnsi="Trebuchet MS" w:cs="Trebuchet MS"/>
+          <w:lang w:eastAsia="en-GB"/>
+        </w:rPr>
+        <w:t> </w:t>
+      </w:r>
+      <w:r>
+        <w:rPr>
+          <w:rFonts w:ascii="Trebuchet MS" w:eastAsia="Times New Roman" w:hAnsi="Trebuchet MS" w:cs="Calibri"/>
+          <w:lang w:eastAsia="en-GB"/>
+        </w:rPr>
+        <w:br/>
+        <w:t xml:space="preserve">Code used </w:t>
+      </w:r>
+      <w:r>
+        <w:rPr>
+          <w:rFonts w:ascii="Trebuchet MS" w:eastAsia="Times New Roman" w:hAnsi="Trebuchet MS" w:cs="Trebuchet MS"/>
+          <w:lang w:eastAsia="en-GB"/>
+        </w:rPr>
+        <w:t>–</w:t>
+      </w:r>
+      <w:r>
+        <w:rPr>
+          <w:rFonts w:ascii="Trebuchet MS" w:eastAsia="Times New Roman" w:hAnsi="Trebuchet MS" w:cs="Calibri"/>
+          <w:lang w:eastAsia="en-GB"/>
+        </w:rPr>
+        <w:t xml:space="preserve"> </w:t>
+      </w:r>
+      <w:proofErr w:type="spellStart"/>
+      <w:r>
+        <w:rPr>
+          <w:rFonts w:ascii="Trebuchet MS" w:eastAsia="Times New Roman" w:hAnsi="Trebuchet MS" w:cs="Calibri"/>
+          <w:lang w:eastAsia="en-GB"/>
+        </w:rPr>
+        <w:t>Josemon's</w:t>
       </w:r>
       <w:proofErr w:type="spellEnd"/>
       <w:r>
         <w:rPr>
-          <w:rFonts w:ascii="Calibri" w:eastAsia="Times New Roman" w:hAnsi="Calibri" w:cs="Calibri"/>
+          <w:rFonts w:ascii="Trebuchet MS" w:eastAsia="Times New Roman" w:hAnsi="Trebuchet MS" w:cs="Calibri"/>
+          <w:lang w:eastAsia="en-GB"/>
+        </w:rPr>
+        <w:t xml:space="preserve"> starting guide code to partly process tweets, Natural Learning Toolkit for removing</w:t>
+      </w:r>
+      <w:r>
+        <w:rPr>
+          <w:rFonts w:ascii="Trebuchet MS" w:eastAsia="Times New Roman" w:hAnsi="Trebuchet MS" w:cs="Trebuchet MS"/>
+          <w:lang w:eastAsia="en-GB"/>
+        </w:rPr>
+        <w:t> </w:t>
+      </w:r>
+      <w:proofErr w:type="spellStart"/>
+      <w:r>
+        <w:rPr>
+          <w:rFonts w:ascii="Trebuchet MS" w:eastAsia="Times New Roman" w:hAnsi="Trebuchet MS" w:cs="Calibri"/>
+          <w:lang w:eastAsia="en-GB"/>
+        </w:rPr>
+        <w:t>stopwords</w:t>
+      </w:r>
+      <w:proofErr w:type="spellEnd"/>
+      <w:r>
+        <w:rPr>
+          <w:rFonts w:ascii="Trebuchet MS" w:eastAsia="Times New Roman" w:hAnsi="Trebuchet MS" w:cs="Calibri"/>
+          <w:lang w:eastAsia="en-GB"/>
+        </w:rPr>
+        <w:t>,</w:t>
+      </w:r>
+      <w:r>
+        <w:rPr>
+          <w:rFonts w:ascii="Trebuchet MS" w:eastAsia="Times New Roman" w:hAnsi="Trebuchet MS" w:cs="Trebuchet MS"/>
+          <w:lang w:eastAsia="en-GB"/>
+        </w:rPr>
+        <w:t> </w:t>
+      </w:r>
+      <w:proofErr w:type="spellStart"/>
+      <w:r>
+        <w:rPr>
+          <w:rFonts w:ascii="Trebuchet MS" w:eastAsia="Times New Roman" w:hAnsi="Trebuchet MS" w:cs="Calibri"/>
+          <w:lang w:eastAsia="en-GB"/>
+        </w:rPr>
+        <w:t>Sklearn</w:t>
+      </w:r>
+      <w:proofErr w:type="spellEnd"/>
+      <w:r>
+        <w:rPr>
+          <w:rFonts w:ascii="Trebuchet MS" w:eastAsia="Times New Roman" w:hAnsi="Trebuchet MS" w:cs="Trebuchet MS"/>
+          <w:lang w:eastAsia="en-GB"/>
+        </w:rPr>
+        <w:t> </w:t>
+      </w:r>
+      <w:r>
+        <w:rPr>
+          <w:rFonts w:ascii="Trebuchet MS" w:eastAsia="Times New Roman" w:hAnsi="Trebuchet MS" w:cs="Calibri"/>
+          <w:lang w:eastAsia="en-GB"/>
+        </w:rPr>
+        <w:t xml:space="preserve">for help clustering </w:t>
+      </w:r>
+      <w:r>
+        <w:rPr>
+          <w:rFonts w:ascii="Trebuchet MS" w:eastAsia="Times New Roman" w:hAnsi="Trebuchet MS" w:cs="Calibri"/>
+          <w:lang w:eastAsia="en-GB"/>
+        </w:rPr>
+        <w:t>tweets.</w:t>
+      </w:r>
+      <w:r>
+        <w:rPr>
+          <w:rFonts w:ascii="Arial" w:eastAsia="Times New Roman" w:hAnsi="Arial" w:cs="Arial"/>
+          <w:lang w:eastAsia="en-GB"/>
+        </w:rPr>
+        <w:t> </w:t>
+      </w:r>
+      <w:r>
+        <w:rPr>
+          <w:rFonts w:ascii="Trebuchet MS" w:eastAsia="Times New Roman" w:hAnsi="Trebuchet MS" w:cs="Trebuchet MS"/>
+          <w:lang w:eastAsia="en-GB"/>
+        </w:rPr>
+        <w:t> </w:t>
+      </w:r>
+    </w:p>
+    <w:p>
+      <w:pPr>
+        <w:spacing w:after="0" w:line="240" w:lineRule="auto"/>
+        <w:textAlignment w:val="baseline"/>
+        <w:rPr>
+          <w:rFonts w:ascii="Trebuchet MS" w:eastAsia="Times New Roman" w:hAnsi="Trebuchet MS" w:cs="Segoe UI"/>
+          <w:sz w:val="18"/>
+          <w:szCs w:val="18"/>
+          <w:lang w:eastAsia="en-GB"/>
+        </w:rPr>
+      </w:pPr>
+      <w:r>
+        <w:rPr>
+          <w:rFonts w:ascii="Trebuchet MS" w:eastAsia="Times New Roman" w:hAnsi="Trebuchet MS" w:cs="Calibri"/>
           <w:b/>
           <w:bCs/>
           <w:lang w:eastAsia="en-GB"/>
         </w:rPr>
-        <w:t>. Specify the APIs used </w:t>
-      </w:r>
-      <w:r>
-        <w:rPr>
-          <w:rFonts w:ascii="Calibri" w:eastAsia="Times New Roman" w:hAnsi="Calibri" w:cs="Calibri"/>
+        <w:t>b. Specify the time and duration of data </w:t>
+      </w:r>
+      <w:r>
+        <w:rPr>
+          <w:rFonts w:ascii="Trebuchet MS" w:eastAsia="Times New Roman" w:hAnsi="Trebuchet MS" w:cs="Calibri"/>
+          <w:b/>
+          <w:bCs/>
+          <w:lang w:eastAsia="en-GB"/>
+        </w:rPr>
+        <w:t>collected.</w:t>
+      </w:r>
+      <w:r>
+        <w:rPr>
+          <w:rFonts w:ascii="Arial" w:eastAsia="Times New Roman" w:hAnsi="Arial" w:cs="Arial"/>
+          <w:b/>
+          <w:bCs/>
+          <w:lang w:eastAsia="en-GB"/>
+        </w:rPr>
+        <w:t> </w:t>
+      </w:r>
+      <w:r>
+        <w:rPr>
+          <w:rFonts w:ascii="Trebuchet MS" w:eastAsia="Times New Roman" w:hAnsi="Trebuchet MS" w:cs="Calibri"/>
           <w:lang w:eastAsia="en-GB"/>
         </w:rPr>
         <w:t> </w:t>
@@ -408,7 +869,24 @@
         <w:spacing w:after="0" w:line="240" w:lineRule="auto"/>
         <w:textAlignment w:val="baseline"/>
         <w:rPr>
-          <w:rFonts w:ascii="Segoe UI" w:eastAsia="Times New Roman" w:hAnsi="Segoe UI" w:cs="Segoe UI"/>
+          <w:rFonts w:ascii="Trebuchet MS" w:eastAsia="Times New Roman" w:hAnsi="Trebuchet MS" w:cs="Calibri"/>
+          <w:lang w:eastAsia="en-GB"/>
+        </w:rPr>
+      </w:pPr>
+      <w:r>
+        <w:rPr>
+          <w:rFonts w:ascii="Trebuchet MS" w:eastAsia="Times New Roman" w:hAnsi="Trebuchet MS" w:cs="Calibri"/>
+          <w:lang w:eastAsia="en-GB"/>
+        </w:rPr>
+        <w:t>We ran code.py for 1 hour.</w:t>
+      </w:r>
+    </w:p>
+    <w:p>
+      <w:pPr>
+        <w:spacing w:after="0" w:line="240" w:lineRule="auto"/>
+        <w:textAlignment w:val="baseline"/>
+        <w:rPr>
+          <w:rFonts w:ascii="Trebuchet MS" w:eastAsia="Times New Roman" w:hAnsi="Trebuchet MS" w:cs="Segoe UI"/>
           <w:sz w:val="18"/>
           <w:szCs w:val="18"/>
           <w:lang w:eastAsia="en-GB"/>
@@ -416,38 +894,109 @@
       </w:pPr>
       <w:r>
         <w:rPr>
-          <w:rFonts w:ascii="Calibri" w:eastAsia="Times New Roman" w:hAnsi="Calibri" w:cs="Calibri"/>
+          <w:rFonts w:ascii="Trebuchet MS" w:eastAsia="Times New Roman" w:hAnsi="Trebuchet MS" w:cs="Calibri"/>
+          <w:lang w:eastAsia="en-GB"/>
+        </w:rPr>
+        <w:t> </w:t>
+      </w:r>
+    </w:p>
+    <w:p>
+      <w:pPr>
+        <w:spacing w:after="0" w:line="240" w:lineRule="auto"/>
+        <w:textAlignment w:val="baseline"/>
+        <w:rPr>
+          <w:rFonts w:ascii="Trebuchet MS" w:eastAsia="Times New Roman" w:hAnsi="Trebuchet MS" w:cs="Segoe UI"/>
+          <w:sz w:val="18"/>
+          <w:szCs w:val="18"/>
+          <w:lang w:eastAsia="en-GB"/>
+        </w:rPr>
+      </w:pPr>
+      <w:r>
+        <w:rPr>
+          <w:rFonts w:ascii="Trebuchet MS" w:eastAsia="Times New Roman" w:hAnsi="Trebuchet MS" w:cs="Calibri"/>
           <w:b/>
           <w:bCs/>
-          <w:lang w:eastAsia="en-GB"/>
-        </w:rPr>
-        <w:t xml:space="preserve">1. Please do not include entire code here; just main description of the </w:t>
-      </w:r>
-      <w:proofErr w:type="gramStart"/>
-      <w:r>
-        <w:rPr>
-          <w:rFonts w:ascii="Calibri" w:eastAsia="Times New Roman" w:hAnsi="Calibri" w:cs="Calibri"/>
+          <w:u w:val="single"/>
+          <w:lang w:eastAsia="en-GB"/>
+        </w:rPr>
+        <w:t>Section 2: Data crawl </w:t>
+      </w:r>
+      <w:r>
+        <w:rPr>
+          <w:rFonts w:ascii="Trebuchet MS" w:eastAsia="Times New Roman" w:hAnsi="Trebuchet MS" w:cs="Calibri"/>
+          <w:lang w:eastAsia="en-GB"/>
+        </w:rPr>
+        <w:t> </w:t>
+      </w:r>
+    </w:p>
+    <w:p>
+      <w:pPr>
+        <w:spacing w:after="0" w:line="240" w:lineRule="auto"/>
+        <w:textAlignment w:val="baseline"/>
+        <w:rPr>
+          <w:rFonts w:ascii="Trebuchet MS" w:eastAsia="Times New Roman" w:hAnsi="Trebuchet MS" w:cs="Segoe UI"/>
+          <w:sz w:val="18"/>
+          <w:szCs w:val="18"/>
+          <w:lang w:eastAsia="en-GB"/>
+        </w:rPr>
+      </w:pPr>
+      <w:r>
+        <w:rPr>
+          <w:rFonts w:ascii="Trebuchet MS" w:eastAsia="Times New Roman" w:hAnsi="Trebuchet MS" w:cs="Calibri"/>
           <w:b/>
           <w:bCs/>
           <w:lang w:eastAsia="en-GB"/>
         </w:rPr>
-        <w:t>function</w:t>
-      </w:r>
-      <w:proofErr w:type="gramEnd"/>
-      <w:r>
-        <w:rPr>
-          <w:rFonts w:ascii="Calibri" w:eastAsia="Times New Roman" w:hAnsi="Calibri" w:cs="Calibri"/>
+        <w:t>a. Use Twitter Streaming API for collecting 1% data </w:t>
+      </w:r>
+      <w:r>
+        <w:rPr>
+          <w:rFonts w:ascii="Trebuchet MS" w:eastAsia="Times New Roman" w:hAnsi="Trebuchet MS" w:cs="Calibri"/>
           <w:lang w:eastAsia="en-GB"/>
         </w:rPr>
         <w:t> </w:t>
       </w:r>
-    </w:p>
-    <w:p>
-      <w:pPr>
-        <w:spacing w:after="0" w:line="240" w:lineRule="auto"/>
-        <w:textAlignment w:val="baseline"/>
-        <w:rPr>
-          <w:rFonts w:ascii="Segoe UI" w:eastAsia="Times New Roman" w:hAnsi="Segoe UI" w:cs="Segoe UI"/>
+      <w:r>
+        <w:rPr>
+          <w:rFonts w:ascii="Trebuchet MS" w:eastAsia="Times New Roman" w:hAnsi="Trebuchet MS" w:cs="Calibri"/>
+          <w:lang w:eastAsia="en-GB"/>
+        </w:rPr>
+        <w:br/>
+      </w:r>
+      <w:proofErr w:type="spellStart"/>
+      <w:r>
+        <w:rPr>
+          <w:rFonts w:ascii="Trebuchet MS" w:eastAsia="Times New Roman" w:hAnsi="Trebuchet MS" w:cs="Calibri"/>
+          <w:b/>
+          <w:bCs/>
+          <w:lang w:eastAsia="en-GB"/>
+        </w:rPr>
+        <w:t>i</w:t>
+      </w:r>
+      <w:proofErr w:type="spellEnd"/>
+      <w:r>
+        <w:rPr>
+          <w:rFonts w:ascii="Trebuchet MS" w:eastAsia="Times New Roman" w:hAnsi="Trebuchet MS" w:cs="Calibri"/>
+          <w:b/>
+          <w:bCs/>
+          <w:lang w:eastAsia="en-GB"/>
+        </w:rPr>
+        <w:t>. Specify the APIs used </w:t>
+      </w:r>
+      <w:r>
+        <w:rPr>
+          <w:rFonts w:ascii="Trebuchet MS" w:eastAsia="Times New Roman" w:hAnsi="Trebuchet MS" w:cs="Calibri"/>
+          <w:lang w:eastAsia="en-GB"/>
+        </w:rPr>
+        <w:t> </w:t>
+      </w:r>
+    </w:p>
+    <w:p>
+      <w:pPr>
+        <w:spacing w:after="0" w:line="240" w:lineRule="auto"/>
+        <w:textAlignment w:val="baseline"/>
+        <w:rPr>
+          <w:rFonts w:ascii="Trebuchet MS" w:eastAsia="Times New Roman" w:hAnsi="Trebuchet MS" w:cs="Segoe UI"/>
           <w:sz w:val="18"/>
           <w:szCs w:val="18"/>
           <w:lang w:eastAsia="en-GB"/>
@@ -455,7 +1004,44 @@
       </w:pPr>
       <w:r>
         <w:rPr>
-          <w:rFonts w:ascii="Calibri" w:eastAsia="Times New Roman" w:hAnsi="Calibri" w:cs="Calibri"/>
+          <w:rFonts w:ascii="Trebuchet MS" w:eastAsia="Times New Roman" w:hAnsi="Trebuchet MS" w:cs="Calibri"/>
+          <w:b/>
+          <w:bCs/>
+          <w:lang w:eastAsia="en-GB"/>
+        </w:rPr>
+        <w:t xml:space="preserve">1. Please do not include entire code here; just main description of the </w:t>
+      </w:r>
+      <w:r>
+        <w:rPr>
+          <w:rFonts w:ascii="Trebuchet MS" w:eastAsia="Times New Roman" w:hAnsi="Trebuchet MS" w:cs="Calibri"/>
+          <w:b/>
+          <w:bCs/>
+          <w:lang w:eastAsia="en-GB"/>
+        </w:rPr>
+        <w:t>function.</w:t>
+      </w:r>
+      <w:r>
+        <w:rPr>
+          <w:rFonts w:ascii="Trebuchet MS" w:eastAsia="Times New Roman" w:hAnsi="Trebuchet MS" w:cs="Calibri"/>
+          <w:lang w:eastAsia="en-GB"/>
+        </w:rPr>
+        <w:t> </w:t>
+      </w:r>
+    </w:p>
+    <w:p>
+      <w:pPr>
+        <w:spacing w:after="0" w:line="240" w:lineRule="auto"/>
+        <w:textAlignment w:val="baseline"/>
+        <w:rPr>
+          <w:rFonts w:ascii="Trebuchet MS" w:eastAsia="Times New Roman" w:hAnsi="Trebuchet MS" w:cs="Segoe UI"/>
+          <w:sz w:val="18"/>
+          <w:szCs w:val="18"/>
+          <w:lang w:eastAsia="en-GB"/>
+        </w:rPr>
+      </w:pPr>
+      <w:r>
+        <w:rPr>
+          <w:rFonts w:ascii="Trebuchet MS" w:eastAsia="Times New Roman" w:hAnsi="Trebuchet MS" w:cs="Calibri"/>
           <w:lang w:eastAsia="en-GB"/>
         </w:rPr>
         <w:t>We used the </w:t>
@@ -463,7 +1049,7 @@
       <w:proofErr w:type="spellStart"/>
       <w:r>
         <w:rPr>
-          <w:rFonts w:ascii="Calibri" w:eastAsia="Times New Roman" w:hAnsi="Calibri" w:cs="Calibri"/>
+          <w:rFonts w:ascii="Trebuchet MS" w:eastAsia="Times New Roman" w:hAnsi="Trebuchet MS" w:cs="Calibri"/>
           <w:lang w:eastAsia="en-GB"/>
         </w:rPr>
         <w:t>Tweepy</w:t>
@@ -471,7 +1057,7 @@
       <w:proofErr w:type="spellEnd"/>
       <w:r>
         <w:rPr>
-          <w:rFonts w:ascii="Calibri" w:eastAsia="Times New Roman" w:hAnsi="Calibri" w:cs="Calibri"/>
+          <w:rFonts w:ascii="Trebuchet MS" w:eastAsia="Times New Roman" w:hAnsi="Trebuchet MS" w:cs="Calibri"/>
           <w:lang w:eastAsia="en-GB"/>
         </w:rPr>
         <w:t> streaming API that was given to us from the starting code guide provided, the code accessed twitter through the authentication keys and began to collect tweets. The tweets were gathered based on a list of keywords that we had given </w:t>
@@ -479,7 +1065,7 @@
       <w:proofErr w:type="gramStart"/>
       <w:r>
         <w:rPr>
-          <w:rFonts w:ascii="Calibri" w:eastAsia="Times New Roman" w:hAnsi="Calibri" w:cs="Calibri"/>
+          <w:rFonts w:ascii="Trebuchet MS" w:eastAsia="Times New Roman" w:hAnsi="Trebuchet MS" w:cs="Calibri"/>
           <w:lang w:eastAsia="en-GB"/>
         </w:rPr>
         <w:t>it,</w:t>
@@ -487,7 +1073,7 @@
       <w:proofErr w:type="gramEnd"/>
       <w:r>
         <w:rPr>
-          <w:rFonts w:ascii="Calibri" w:eastAsia="Times New Roman" w:hAnsi="Calibri" w:cs="Calibri"/>
+          <w:rFonts w:ascii="Trebuchet MS" w:eastAsia="Times New Roman" w:hAnsi="Trebuchet MS" w:cs="Calibri"/>
           <w:lang w:eastAsia="en-GB"/>
         </w:rPr>
         <w:t> the list was made up of different words based on UK politics and the COVID impact on the UK. As the tweets were gathered by the API, each one was processed through a function called </w:t>
@@ -495,7 +1081,7 @@
       <w:proofErr w:type="spellStart"/>
       <w:r>
         <w:rPr>
-          <w:rFonts w:ascii="Calibri" w:eastAsia="Times New Roman" w:hAnsi="Calibri" w:cs="Calibri"/>
+          <w:rFonts w:ascii="Trebuchet MS" w:eastAsia="Times New Roman" w:hAnsi="Trebuchet MS" w:cs="Calibri"/>
           <w:lang w:eastAsia="en-GB"/>
         </w:rPr>
         <w:t>process_tweets</w:t>
@@ -503,7 +1089,7 @@
       <w:proofErr w:type="spellEnd"/>
       <w:r>
         <w:rPr>
-          <w:rFonts w:ascii="Calibri" w:eastAsia="Times New Roman" w:hAnsi="Calibri" w:cs="Calibri"/>
+          <w:rFonts w:ascii="Trebuchet MS" w:eastAsia="Times New Roman" w:hAnsi="Trebuchet MS" w:cs="Calibri"/>
           <w:lang w:eastAsia="en-GB"/>
         </w:rPr>
         <w:t> which helped to clean the tweet (</w:t>
@@ -511,7 +1097,7 @@
       <w:proofErr w:type="gramStart"/>
       <w:r>
         <w:rPr>
-          <w:rFonts w:ascii="Calibri" w:eastAsia="Times New Roman" w:hAnsi="Calibri" w:cs="Calibri"/>
+          <w:rFonts w:ascii="Trebuchet MS" w:eastAsia="Times New Roman" w:hAnsi="Trebuchet MS" w:cs="Calibri"/>
           <w:lang w:eastAsia="en-GB"/>
         </w:rPr>
         <w:t>e.g.</w:t>
@@ -519,7 +1105,7 @@
       <w:proofErr w:type="gramEnd"/>
       <w:r>
         <w:rPr>
-          <w:rFonts w:ascii="Calibri" w:eastAsia="Times New Roman" w:hAnsi="Calibri" w:cs="Calibri"/>
+          <w:rFonts w:ascii="Trebuchet MS" w:eastAsia="Times New Roman" w:hAnsi="Trebuchet MS" w:cs="Calibri"/>
           <w:lang w:eastAsia="en-GB"/>
         </w:rPr>
         <w:t> get rid of emojis, etc) and pick out the relevant information fields. Afterwards the tweet was inserted into a collection called ‘</w:t>
@@ -527,7 +1113,7 @@
       <w:proofErr w:type="spellStart"/>
       <w:r>
         <w:rPr>
-          <w:rFonts w:ascii="Calibri" w:eastAsia="Times New Roman" w:hAnsi="Calibri" w:cs="Calibri"/>
+          <w:rFonts w:ascii="Trebuchet MS" w:eastAsia="Times New Roman" w:hAnsi="Trebuchet MS" w:cs="Calibri"/>
           <w:lang w:eastAsia="en-GB"/>
         </w:rPr>
         <w:t>colTest</w:t>
@@ -535,7 +1121,7 @@
       <w:proofErr w:type="spellEnd"/>
       <w:r>
         <w:rPr>
-          <w:rFonts w:ascii="Calibri" w:eastAsia="Times New Roman" w:hAnsi="Calibri" w:cs="Calibri"/>
+          <w:rFonts w:ascii="Trebuchet MS" w:eastAsia="Times New Roman" w:hAnsi="Trebuchet MS" w:cs="Calibri"/>
           <w:lang w:eastAsia="en-GB"/>
         </w:rPr>
         <w:t xml:space="preserve">’ in MongoDB </w:t>
@@ -543,7 +1129,7 @@
       <w:proofErr w:type="gramStart"/>
       <w:r>
         <w:rPr>
-          <w:rFonts w:ascii="Calibri" w:eastAsia="Times New Roman" w:hAnsi="Calibri" w:cs="Calibri"/>
+          <w:rFonts w:ascii="Trebuchet MS" w:eastAsia="Times New Roman" w:hAnsi="Trebuchet MS" w:cs="Calibri"/>
           <w:lang w:eastAsia="en-GB"/>
         </w:rPr>
         <w:t>in order to</w:t>
@@ -551,14 +1137,14 @@
       <w:proofErr w:type="gramEnd"/>
       <w:r>
         <w:rPr>
-          <w:rFonts w:ascii="Calibri" w:eastAsia="Times New Roman" w:hAnsi="Calibri" w:cs="Calibri"/>
+          <w:rFonts w:ascii="Trebuchet MS" w:eastAsia="Times New Roman" w:hAnsi="Trebuchet MS" w:cs="Calibri"/>
           <w:lang w:eastAsia="en-GB"/>
         </w:rPr>
         <w:t xml:space="preserve"> help us extract data from the collection of tweets.  </w:t>
       </w:r>
       <w:r>
         <w:rPr>
-          <w:rFonts w:ascii="Calibri" w:eastAsia="Times New Roman" w:hAnsi="Calibri" w:cs="Calibri"/>
+          <w:rFonts w:ascii="Trebuchet MS" w:eastAsia="Times New Roman" w:hAnsi="Trebuchet MS" w:cs="Calibri"/>
           <w:lang w:eastAsia="en-GB"/>
         </w:rPr>
         <w:br/>
@@ -567,7 +1153,7 @@
       <w:proofErr w:type="spellStart"/>
       <w:r>
         <w:rPr>
-          <w:rFonts w:ascii="Calibri" w:eastAsia="Times New Roman" w:hAnsi="Calibri" w:cs="Calibri"/>
+          <w:rFonts w:ascii="Trebuchet MS" w:eastAsia="Times New Roman" w:hAnsi="Trebuchet MS" w:cs="Calibri"/>
           <w:lang w:eastAsia="en-GB"/>
         </w:rPr>
         <w:t>partOne</w:t>
@@ -575,7 +1161,7 @@
       <w:proofErr w:type="spellEnd"/>
       <w:r>
         <w:rPr>
-          <w:rFonts w:ascii="Calibri" w:eastAsia="Times New Roman" w:hAnsi="Calibri" w:cs="Calibri"/>
+          <w:rFonts w:ascii="Trebuchet MS" w:eastAsia="Times New Roman" w:hAnsi="Trebuchet MS" w:cs="Calibri"/>
           <w:lang w:eastAsia="en-GB"/>
         </w:rPr>
         <w:t> which helped count the number of tweets, retweets and quote tweets collected. By pulling the collection and iterating through the text fields to identify when a tweet started with either “RT” or extra quotation marks.  </w:t>
@@ -586,7 +1172,7 @@
         <w:spacing w:after="0" w:line="240" w:lineRule="auto"/>
         <w:textAlignment w:val="baseline"/>
         <w:rPr>
-          <w:rFonts w:ascii="Segoe UI" w:eastAsia="Times New Roman" w:hAnsi="Segoe UI" w:cs="Segoe UI"/>
+          <w:rFonts w:ascii="Trebuchet MS" w:eastAsia="Times New Roman" w:hAnsi="Trebuchet MS" w:cs="Segoe UI"/>
           <w:sz w:val="18"/>
           <w:szCs w:val="18"/>
           <w:lang w:eastAsia="en-GB"/>
@@ -594,21 +1180,21 @@
       </w:pPr>
       <w:r>
         <w:rPr>
-          <w:rFonts w:ascii="Arial" w:eastAsia="Times New Roman" w:hAnsi="Arial" w:cs="Arial"/>
+          <w:rFonts w:ascii="Trebuchet MS" w:eastAsia="Times New Roman" w:hAnsi="Trebuchet MS" w:cs="Arial"/>
           <w:lang w:eastAsia="en-GB"/>
         </w:rPr>
         <w:t> </w:t>
       </w:r>
       <w:r>
         <w:rPr>
-          <w:rFonts w:ascii="Arial" w:eastAsia="Times New Roman" w:hAnsi="Arial" w:cs="Arial"/>
+          <w:rFonts w:ascii="Trebuchet MS" w:eastAsia="Times New Roman" w:hAnsi="Trebuchet MS" w:cs="Arial"/>
           <w:lang w:eastAsia="en-GB"/>
         </w:rPr>
         <w:br/>
       </w:r>
       <w:r>
         <w:rPr>
-          <w:rFonts w:ascii="Calibri" w:eastAsia="Times New Roman" w:hAnsi="Calibri" w:cs="Calibri"/>
+          <w:rFonts w:ascii="Trebuchet MS" w:eastAsia="Times New Roman" w:hAnsi="Trebuchet MS" w:cs="Calibri"/>
           <w:b/>
           <w:bCs/>
           <w:lang w:eastAsia="en-GB"/>
@@ -617,7 +1203,7 @@
       </w:r>
       <w:r>
         <w:rPr>
-          <w:rFonts w:ascii="Calibri" w:eastAsia="Times New Roman" w:hAnsi="Calibri" w:cs="Calibri"/>
+          <w:rFonts w:ascii="Trebuchet MS" w:eastAsia="Times New Roman" w:hAnsi="Trebuchet MS" w:cs="Calibri"/>
           <w:lang w:eastAsia="en-GB"/>
         </w:rPr>
         <w:t> </w:t>
@@ -628,7 +1214,7 @@
         <w:spacing w:after="0" w:line="240" w:lineRule="auto"/>
         <w:textAlignment w:val="baseline"/>
         <w:rPr>
-          <w:rFonts w:ascii="Segoe UI" w:eastAsia="Times New Roman" w:hAnsi="Segoe UI" w:cs="Segoe UI"/>
+          <w:rFonts w:ascii="Trebuchet MS" w:eastAsia="Times New Roman" w:hAnsi="Trebuchet MS" w:cs="Segoe UI"/>
           <w:sz w:val="18"/>
           <w:szCs w:val="18"/>
           <w:lang w:eastAsia="en-GB"/>
@@ -636,7 +1222,7 @@
       </w:pPr>
       <w:r>
         <w:rPr>
-          <w:rFonts w:ascii="Calibri" w:eastAsia="Times New Roman" w:hAnsi="Calibri" w:cs="Calibri"/>
+          <w:rFonts w:ascii="Trebuchet MS" w:eastAsia="Times New Roman" w:hAnsi="Trebuchet MS" w:cs="Calibri"/>
           <w:lang w:eastAsia="en-GB"/>
         </w:rPr>
         <w:t>We can justify using this method seeing as the sample code was already provided so it would make most sense to make use of it and just tweak it to our requirements. The tweets we have gathered collect the appropriate data seeing as it looks for UK tweets as requested, the keywords searched for are topical and current for this climate therefore can generate a lot of data. The hashtags searched for are also topical for example we have #COVID, #vaccine and #BorisHasFailedTheNation which are hashtags that have been very popular recently so will also aid with the Twitter scraping. </w:t>
@@ -647,7 +1233,7 @@
         <w:spacing w:after="0" w:line="240" w:lineRule="auto"/>
         <w:textAlignment w:val="baseline"/>
         <w:rPr>
-          <w:rFonts w:ascii="Segoe UI" w:eastAsia="Times New Roman" w:hAnsi="Segoe UI" w:cs="Segoe UI"/>
+          <w:rFonts w:ascii="Trebuchet MS" w:eastAsia="Times New Roman" w:hAnsi="Trebuchet MS" w:cs="Segoe UI"/>
           <w:sz w:val="18"/>
           <w:szCs w:val="18"/>
           <w:lang w:eastAsia="en-GB"/>
@@ -655,7 +1241,7 @@
       </w:pPr>
       <w:r>
         <w:rPr>
-          <w:rFonts w:ascii="Calibri" w:eastAsia="Times New Roman" w:hAnsi="Calibri" w:cs="Calibri"/>
+          <w:rFonts w:ascii="Trebuchet MS" w:eastAsia="Times New Roman" w:hAnsi="Trebuchet MS" w:cs="Calibri"/>
           <w:b/>
           <w:bCs/>
           <w:lang w:eastAsia="en-GB"/>
@@ -664,7 +1250,7 @@
       </w:r>
       <w:r>
         <w:rPr>
-          <w:rFonts w:ascii="Calibri" w:eastAsia="Times New Roman" w:hAnsi="Calibri" w:cs="Calibri"/>
+          <w:rFonts w:ascii="Trebuchet MS" w:eastAsia="Times New Roman" w:hAnsi="Trebuchet MS" w:cs="Calibri"/>
           <w:lang w:eastAsia="en-GB"/>
         </w:rPr>
         <w:t> </w:t>
@@ -675,7 +1261,7 @@
         <w:spacing w:after="0" w:line="240" w:lineRule="auto"/>
         <w:textAlignment w:val="baseline"/>
         <w:rPr>
-          <w:rFonts w:ascii="Segoe UI" w:eastAsia="Times New Roman" w:hAnsi="Segoe UI" w:cs="Segoe UI"/>
+          <w:rFonts w:ascii="Trebuchet MS" w:eastAsia="Times New Roman" w:hAnsi="Trebuchet MS" w:cs="Segoe UI"/>
           <w:sz w:val="18"/>
           <w:szCs w:val="18"/>
           <w:lang w:eastAsia="en-GB"/>
@@ -683,7 +1269,7 @@
       </w:pPr>
       <w:r>
         <w:rPr>
-          <w:rFonts w:ascii="Calibri" w:eastAsia="Times New Roman" w:hAnsi="Calibri" w:cs="Calibri"/>
+          <w:rFonts w:ascii="Trebuchet MS" w:eastAsia="Times New Roman" w:hAnsi="Trebuchet MS" w:cs="Calibri"/>
           <w:lang w:eastAsia="en-GB"/>
         </w:rPr>
         <w:t>Data collected: </w:t>
@@ -733,7 +1319,7 @@
               <w:spacing w:after="0" w:line="240" w:lineRule="auto"/>
               <w:textAlignment w:val="baseline"/>
               <w:rPr>
-                <w:rFonts w:ascii="Times New Roman" w:eastAsia="Times New Roman" w:hAnsi="Times New Roman" w:cs="Times New Roman"/>
+                <w:rFonts w:ascii="Trebuchet MS" w:eastAsia="Times New Roman" w:hAnsi="Trebuchet MS" w:cs="Times New Roman"/>
                 <w:sz w:val="24"/>
                 <w:szCs w:val="24"/>
                 <w:lang w:eastAsia="en-GB"/>
@@ -741,7 +1327,7 @@
             </w:pPr>
             <w:r>
               <w:rPr>
-                <w:rFonts w:ascii="Calibri" w:eastAsia="Times New Roman" w:hAnsi="Calibri" w:cs="Calibri"/>
+                <w:rFonts w:ascii="Trebuchet MS" w:eastAsia="Times New Roman" w:hAnsi="Trebuchet MS" w:cs="Calibri"/>
                 <w:lang w:eastAsia="en-GB"/>
               </w:rPr>
               <w:t>Total </w:t>
@@ -765,7 +1351,7 @@
               <w:spacing w:after="0" w:line="240" w:lineRule="auto"/>
               <w:textAlignment w:val="baseline"/>
               <w:rPr>
-                <w:rFonts w:ascii="Times New Roman" w:eastAsia="Times New Roman" w:hAnsi="Times New Roman" w:cs="Times New Roman"/>
+                <w:rFonts w:ascii="Trebuchet MS" w:eastAsia="Times New Roman" w:hAnsi="Trebuchet MS" w:cs="Times New Roman"/>
                 <w:sz w:val="24"/>
                 <w:szCs w:val="24"/>
                 <w:lang w:eastAsia="en-GB"/>
@@ -773,7 +1359,7 @@
             </w:pPr>
             <w:r>
               <w:rPr>
-                <w:rFonts w:ascii="Calibri" w:eastAsia="Times New Roman" w:hAnsi="Calibri" w:cs="Calibri"/>
+                <w:rFonts w:ascii="Trebuchet MS" w:eastAsia="Times New Roman" w:hAnsi="Trebuchet MS" w:cs="Calibri"/>
                 <w:lang w:eastAsia="en-GB"/>
               </w:rPr>
               <w:t>Streaming API </w:t>
@@ -797,7 +1383,7 @@
               <w:spacing w:after="0" w:line="240" w:lineRule="auto"/>
               <w:textAlignment w:val="baseline"/>
               <w:rPr>
-                <w:rFonts w:ascii="Times New Roman" w:eastAsia="Times New Roman" w:hAnsi="Times New Roman" w:cs="Times New Roman"/>
+                <w:rFonts w:ascii="Trebuchet MS" w:eastAsia="Times New Roman" w:hAnsi="Trebuchet MS" w:cs="Times New Roman"/>
                 <w:sz w:val="24"/>
                 <w:szCs w:val="24"/>
                 <w:lang w:eastAsia="en-GB"/>
@@ -805,7 +1391,7 @@
             </w:pPr>
             <w:r>
               <w:rPr>
-                <w:rFonts w:ascii="Calibri" w:eastAsia="Times New Roman" w:hAnsi="Calibri" w:cs="Calibri"/>
+                <w:rFonts w:ascii="Trebuchet MS" w:eastAsia="Times New Roman" w:hAnsi="Trebuchet MS" w:cs="Calibri"/>
                 <w:lang w:eastAsia="en-GB"/>
               </w:rPr>
               <w:t>No of retweets </w:t>
@@ -829,7 +1415,7 @@
               <w:spacing w:after="0" w:line="240" w:lineRule="auto"/>
               <w:textAlignment w:val="baseline"/>
               <w:rPr>
-                <w:rFonts w:ascii="Times New Roman" w:eastAsia="Times New Roman" w:hAnsi="Times New Roman" w:cs="Times New Roman"/>
+                <w:rFonts w:ascii="Trebuchet MS" w:eastAsia="Times New Roman" w:hAnsi="Trebuchet MS" w:cs="Times New Roman"/>
                 <w:sz w:val="24"/>
                 <w:szCs w:val="24"/>
                 <w:lang w:eastAsia="en-GB"/>
@@ -837,7 +1423,7 @@
             </w:pPr>
             <w:r>
               <w:rPr>
-                <w:rFonts w:ascii="Calibri" w:eastAsia="Times New Roman" w:hAnsi="Calibri" w:cs="Calibri"/>
+                <w:rFonts w:ascii="Trebuchet MS" w:eastAsia="Times New Roman" w:hAnsi="Trebuchet MS" w:cs="Calibri"/>
                 <w:lang w:eastAsia="en-GB"/>
               </w:rPr>
               <w:t>No of quotes </w:t>
@@ -861,7 +1447,7 @@
               <w:spacing w:after="0" w:line="240" w:lineRule="auto"/>
               <w:textAlignment w:val="baseline"/>
               <w:rPr>
-                <w:rFonts w:ascii="Times New Roman" w:eastAsia="Times New Roman" w:hAnsi="Times New Roman" w:cs="Times New Roman"/>
+                <w:rFonts w:ascii="Trebuchet MS" w:eastAsia="Times New Roman" w:hAnsi="Trebuchet MS" w:cs="Times New Roman"/>
                 <w:sz w:val="24"/>
                 <w:szCs w:val="24"/>
                 <w:lang w:eastAsia="en-GB"/>
@@ -869,7 +1455,7 @@
             </w:pPr>
             <w:r>
               <w:rPr>
-                <w:rFonts w:ascii="Calibri" w:eastAsia="Times New Roman" w:hAnsi="Calibri" w:cs="Calibri"/>
+                <w:rFonts w:ascii="Trebuchet MS" w:eastAsia="Times New Roman" w:hAnsi="Trebuchet MS" w:cs="Calibri"/>
                 <w:lang w:eastAsia="en-GB"/>
               </w:rPr>
               <w:t>No of images </w:t>
@@ -893,7 +1479,7 @@
               <w:spacing w:after="0" w:line="240" w:lineRule="auto"/>
               <w:textAlignment w:val="baseline"/>
               <w:rPr>
-                <w:rFonts w:ascii="Times New Roman" w:eastAsia="Times New Roman" w:hAnsi="Times New Roman" w:cs="Times New Roman"/>
+                <w:rFonts w:ascii="Trebuchet MS" w:eastAsia="Times New Roman" w:hAnsi="Trebuchet MS" w:cs="Times New Roman"/>
                 <w:sz w:val="24"/>
                 <w:szCs w:val="24"/>
                 <w:lang w:eastAsia="en-GB"/>
@@ -901,7 +1487,7 @@
             </w:pPr>
             <w:r>
               <w:rPr>
-                <w:rFonts w:ascii="Calibri" w:eastAsia="Times New Roman" w:hAnsi="Calibri" w:cs="Calibri"/>
+                <w:rFonts w:ascii="Trebuchet MS" w:eastAsia="Times New Roman" w:hAnsi="Trebuchet MS" w:cs="Calibri"/>
                 <w:lang w:eastAsia="en-GB"/>
               </w:rPr>
               <w:t>No of videos </w:t>
@@ -925,7 +1511,7 @@
               <w:spacing w:after="0" w:line="240" w:lineRule="auto"/>
               <w:textAlignment w:val="baseline"/>
               <w:rPr>
-                <w:rFonts w:ascii="Times New Roman" w:eastAsia="Times New Roman" w:hAnsi="Times New Roman" w:cs="Times New Roman"/>
+                <w:rFonts w:ascii="Trebuchet MS" w:eastAsia="Times New Roman" w:hAnsi="Trebuchet MS" w:cs="Times New Roman"/>
                 <w:sz w:val="24"/>
                 <w:szCs w:val="24"/>
                 <w:lang w:eastAsia="en-GB"/>
@@ -933,7 +1519,7 @@
             </w:pPr>
             <w:r>
               <w:rPr>
-                <w:rFonts w:ascii="Calibri" w:eastAsia="Times New Roman" w:hAnsi="Calibri" w:cs="Calibri"/>
+                <w:rFonts w:ascii="Trebuchet MS" w:eastAsia="Times New Roman" w:hAnsi="Trebuchet MS" w:cs="Calibri"/>
                 <w:lang w:eastAsia="en-GB"/>
               </w:rPr>
               <w:t>No of verified  </w:t>
@@ -957,7 +1543,7 @@
               <w:spacing w:after="0" w:line="240" w:lineRule="auto"/>
               <w:textAlignment w:val="baseline"/>
               <w:rPr>
-                <w:rFonts w:ascii="Times New Roman" w:eastAsia="Times New Roman" w:hAnsi="Times New Roman" w:cs="Times New Roman"/>
+                <w:rFonts w:ascii="Trebuchet MS" w:eastAsia="Times New Roman" w:hAnsi="Trebuchet MS" w:cs="Times New Roman"/>
                 <w:sz w:val="24"/>
                 <w:szCs w:val="24"/>
                 <w:lang w:eastAsia="en-GB"/>
@@ -965,7 +1551,7 @@
             </w:pPr>
             <w:r>
               <w:rPr>
-                <w:rFonts w:ascii="Calibri" w:eastAsia="Times New Roman" w:hAnsi="Calibri" w:cs="Calibri"/>
+                <w:rFonts w:ascii="Trebuchet MS" w:eastAsia="Times New Roman" w:hAnsi="Trebuchet MS" w:cs="Calibri"/>
                 <w:lang w:eastAsia="en-GB"/>
               </w:rPr>
               <w:t>No of geo-tagged </w:t>
@@ -989,7 +1575,7 @@
               <w:spacing w:after="0" w:line="240" w:lineRule="auto"/>
               <w:textAlignment w:val="baseline"/>
               <w:rPr>
-                <w:rFonts w:ascii="Times New Roman" w:eastAsia="Times New Roman" w:hAnsi="Times New Roman" w:cs="Times New Roman"/>
+                <w:rFonts w:ascii="Trebuchet MS" w:eastAsia="Times New Roman" w:hAnsi="Trebuchet MS" w:cs="Times New Roman"/>
                 <w:sz w:val="24"/>
                 <w:szCs w:val="24"/>
                 <w:lang w:eastAsia="en-GB"/>
@@ -997,7 +1583,7 @@
             </w:pPr>
             <w:r>
               <w:rPr>
-                <w:rFonts w:ascii="Calibri" w:eastAsia="Times New Roman" w:hAnsi="Calibri" w:cs="Calibri"/>
+                <w:rFonts w:ascii="Trebuchet MS" w:eastAsia="Times New Roman" w:hAnsi="Trebuchet MS" w:cs="Calibri"/>
                 <w:lang w:eastAsia="en-GB"/>
               </w:rPr>
               <w:t>No of place/location objects </w:t>
@@ -1026,7 +1612,7 @@
               <w:spacing w:after="0" w:line="240" w:lineRule="auto"/>
               <w:textAlignment w:val="baseline"/>
               <w:rPr>
-                <w:rFonts w:ascii="Times New Roman" w:eastAsia="Times New Roman" w:hAnsi="Times New Roman" w:cs="Times New Roman"/>
+                <w:rFonts w:ascii="Trebuchet MS" w:eastAsia="Times New Roman" w:hAnsi="Trebuchet MS" w:cs="Times New Roman"/>
                 <w:sz w:val="24"/>
                 <w:szCs w:val="24"/>
                 <w:lang w:eastAsia="en-GB"/>
@@ -1034,17 +1620,10 @@
             </w:pPr>
             <w:r>
               <w:rPr>
-                <w:rFonts w:ascii="Calibri" w:eastAsia="Times New Roman" w:hAnsi="Calibri" w:cs="Calibri"/>
+                <w:rFonts w:ascii="Trebuchet MS" w:eastAsia="Times New Roman" w:hAnsi="Trebuchet MS" w:cs="Calibri"/>
                 <w:lang w:eastAsia="en-GB"/>
               </w:rPr>
               <w:t> </w:t>
-            </w:r>
-            <w:r>
-              <w:rPr>
-                <w:rFonts w:ascii="Calibri" w:eastAsia="Times New Roman" w:hAnsi="Calibri" w:cs="Calibri"/>
-                <w:lang w:eastAsia="en-GB"/>
-              </w:rPr>
-              <w:t>191</w:t>
             </w:r>
           </w:p>
         </w:tc>
@@ -1065,7 +1644,7 @@
               <w:spacing w:after="0" w:line="240" w:lineRule="auto"/>
               <w:textAlignment w:val="baseline"/>
               <w:rPr>
-                <w:rFonts w:ascii="Times New Roman" w:eastAsia="Times New Roman" w:hAnsi="Times New Roman" w:cs="Times New Roman"/>
+                <w:rFonts w:ascii="Trebuchet MS" w:eastAsia="Times New Roman" w:hAnsi="Trebuchet MS" w:cs="Times New Roman"/>
                 <w:sz w:val="24"/>
                 <w:szCs w:val="24"/>
                 <w:lang w:eastAsia="en-GB"/>
@@ -1073,7 +1652,7 @@
             </w:pPr>
             <w:r>
               <w:rPr>
-                <w:rFonts w:ascii="Calibri" w:eastAsia="Times New Roman" w:hAnsi="Calibri" w:cs="Calibri"/>
+                <w:rFonts w:ascii="Trebuchet MS" w:eastAsia="Times New Roman" w:hAnsi="Trebuchet MS" w:cs="Calibri"/>
                 <w:lang w:eastAsia="en-GB"/>
               </w:rPr>
               <w:t> </w:t>
@@ -1097,7 +1676,7 @@
               <w:spacing w:after="0" w:line="240" w:lineRule="auto"/>
               <w:textAlignment w:val="baseline"/>
               <w:rPr>
-                <w:rFonts w:ascii="Times New Roman" w:eastAsia="Times New Roman" w:hAnsi="Times New Roman" w:cs="Times New Roman"/>
+                <w:rFonts w:ascii="Trebuchet MS" w:eastAsia="Times New Roman" w:hAnsi="Trebuchet MS" w:cs="Times New Roman"/>
                 <w:sz w:val="24"/>
                 <w:szCs w:val="24"/>
                 <w:lang w:eastAsia="en-GB"/>
@@ -1105,7 +1684,7 @@
             </w:pPr>
             <w:r>
               <w:rPr>
-                <w:rFonts w:ascii="Calibri" w:eastAsia="Times New Roman" w:hAnsi="Calibri" w:cs="Calibri"/>
+                <w:rFonts w:ascii="Trebuchet MS" w:eastAsia="Times New Roman" w:hAnsi="Trebuchet MS" w:cs="Calibri"/>
                 <w:lang w:eastAsia="en-GB"/>
               </w:rPr>
               <w:t> </w:t>
@@ -1129,7 +1708,7 @@
               <w:spacing w:after="0" w:line="240" w:lineRule="auto"/>
               <w:textAlignment w:val="baseline"/>
               <w:rPr>
-                <w:rFonts w:ascii="Times New Roman" w:eastAsia="Times New Roman" w:hAnsi="Times New Roman" w:cs="Times New Roman"/>
+                <w:rFonts w:ascii="Trebuchet MS" w:eastAsia="Times New Roman" w:hAnsi="Trebuchet MS" w:cs="Times New Roman"/>
                 <w:sz w:val="24"/>
                 <w:szCs w:val="24"/>
                 <w:lang w:eastAsia="en-GB"/>
@@ -1137,7 +1716,7 @@
             </w:pPr>
             <w:r>
               <w:rPr>
-                <w:rFonts w:ascii="Calibri" w:eastAsia="Times New Roman" w:hAnsi="Calibri" w:cs="Calibri"/>
+                <w:rFonts w:ascii="Trebuchet MS" w:eastAsia="Times New Roman" w:hAnsi="Trebuchet MS" w:cs="Calibri"/>
                 <w:lang w:eastAsia="en-GB"/>
               </w:rPr>
               <w:t> </w:t>
@@ -1161,7 +1740,7 @@
               <w:spacing w:after="0" w:line="240" w:lineRule="auto"/>
               <w:textAlignment w:val="baseline"/>
               <w:rPr>
-                <w:rFonts w:ascii="Times New Roman" w:eastAsia="Times New Roman" w:hAnsi="Times New Roman" w:cs="Times New Roman"/>
+                <w:rFonts w:ascii="Trebuchet MS" w:eastAsia="Times New Roman" w:hAnsi="Trebuchet MS" w:cs="Times New Roman"/>
                 <w:sz w:val="24"/>
                 <w:szCs w:val="24"/>
                 <w:lang w:eastAsia="en-GB"/>
@@ -1169,7 +1748,7 @@
             </w:pPr>
             <w:r>
               <w:rPr>
-                <w:rFonts w:ascii="Calibri" w:eastAsia="Times New Roman" w:hAnsi="Calibri" w:cs="Calibri"/>
+                <w:rFonts w:ascii="Trebuchet MS" w:eastAsia="Times New Roman" w:hAnsi="Trebuchet MS" w:cs="Calibri"/>
                 <w:lang w:eastAsia="en-GB"/>
               </w:rPr>
               <w:t> </w:t>
@@ -1193,7 +1772,7 @@
               <w:spacing w:after="0" w:line="240" w:lineRule="auto"/>
               <w:textAlignment w:val="baseline"/>
               <w:rPr>
-                <w:rFonts w:ascii="Times New Roman" w:eastAsia="Times New Roman" w:hAnsi="Times New Roman" w:cs="Times New Roman"/>
+                <w:rFonts w:ascii="Trebuchet MS" w:eastAsia="Times New Roman" w:hAnsi="Trebuchet MS" w:cs="Times New Roman"/>
                 <w:sz w:val="24"/>
                 <w:szCs w:val="24"/>
                 <w:lang w:eastAsia="en-GB"/>
@@ -1201,7 +1780,7 @@
             </w:pPr>
             <w:r>
               <w:rPr>
-                <w:rFonts w:ascii="Calibri" w:eastAsia="Times New Roman" w:hAnsi="Calibri" w:cs="Calibri"/>
+                <w:rFonts w:ascii="Trebuchet MS" w:eastAsia="Times New Roman" w:hAnsi="Trebuchet MS" w:cs="Calibri"/>
                 <w:lang w:eastAsia="en-GB"/>
               </w:rPr>
               <w:t> </w:t>
@@ -1225,7 +1804,7 @@
               <w:spacing w:after="0" w:line="240" w:lineRule="auto"/>
               <w:textAlignment w:val="baseline"/>
               <w:rPr>
-                <w:rFonts w:ascii="Times New Roman" w:eastAsia="Times New Roman" w:hAnsi="Times New Roman" w:cs="Times New Roman"/>
+                <w:rFonts w:ascii="Trebuchet MS" w:eastAsia="Times New Roman" w:hAnsi="Trebuchet MS" w:cs="Times New Roman"/>
                 <w:sz w:val="24"/>
                 <w:szCs w:val="24"/>
                 <w:lang w:eastAsia="en-GB"/>
@@ -1233,7 +1812,7 @@
             </w:pPr>
             <w:r>
               <w:rPr>
-                <w:rFonts w:ascii="Calibri" w:eastAsia="Times New Roman" w:hAnsi="Calibri" w:cs="Calibri"/>
+                <w:rFonts w:ascii="Trebuchet MS" w:eastAsia="Times New Roman" w:hAnsi="Trebuchet MS" w:cs="Calibri"/>
                 <w:lang w:eastAsia="en-GB"/>
               </w:rPr>
               <w:t> </w:t>
@@ -1257,7 +1836,7 @@
               <w:spacing w:after="0" w:line="240" w:lineRule="auto"/>
               <w:textAlignment w:val="baseline"/>
               <w:rPr>
-                <w:rFonts w:ascii="Times New Roman" w:eastAsia="Times New Roman" w:hAnsi="Times New Roman" w:cs="Times New Roman"/>
+                <w:rFonts w:ascii="Trebuchet MS" w:eastAsia="Times New Roman" w:hAnsi="Trebuchet MS" w:cs="Times New Roman"/>
                 <w:sz w:val="24"/>
                 <w:szCs w:val="24"/>
                 <w:lang w:eastAsia="en-GB"/>
@@ -1265,17 +1844,10 @@
             </w:pPr>
             <w:r>
               <w:rPr>
-                <w:rFonts w:ascii="Calibri" w:eastAsia="Times New Roman" w:hAnsi="Calibri" w:cs="Calibri"/>
+                <w:rFonts w:ascii="Trebuchet MS" w:eastAsia="Times New Roman" w:hAnsi="Trebuchet MS" w:cs="Calibri"/>
                 <w:lang w:eastAsia="en-GB"/>
               </w:rPr>
               <w:t> </w:t>
-            </w:r>
-            <w:r>
-              <w:rPr>
-                <w:rFonts w:ascii="Calibri" w:eastAsia="Times New Roman" w:hAnsi="Calibri" w:cs="Calibri"/>
-                <w:lang w:eastAsia="en-GB"/>
-              </w:rPr>
-              <w:t>191</w:t>
             </w:r>
           </w:p>
         </w:tc>
@@ -1296,7 +1868,7 @@
               <w:spacing w:after="0" w:line="240" w:lineRule="auto"/>
               <w:textAlignment w:val="baseline"/>
               <w:rPr>
-                <w:rFonts w:ascii="Times New Roman" w:eastAsia="Times New Roman" w:hAnsi="Times New Roman" w:cs="Times New Roman"/>
+                <w:rFonts w:ascii="Trebuchet MS" w:eastAsia="Times New Roman" w:hAnsi="Trebuchet MS" w:cs="Times New Roman"/>
                 <w:sz w:val="24"/>
                 <w:szCs w:val="24"/>
                 <w:lang w:eastAsia="en-GB"/>
@@ -1304,7 +1876,7 @@
             </w:pPr>
             <w:r>
               <w:rPr>
-                <w:rFonts w:ascii="Calibri" w:eastAsia="Times New Roman" w:hAnsi="Calibri" w:cs="Calibri"/>
+                <w:rFonts w:ascii="Trebuchet MS" w:eastAsia="Times New Roman" w:hAnsi="Trebuchet MS" w:cs="Calibri"/>
                 <w:lang w:eastAsia="en-GB"/>
               </w:rPr>
               <w:t> </w:t>
@@ -1318,7 +1890,7 @@
         <w:spacing w:after="0" w:line="240" w:lineRule="auto"/>
         <w:textAlignment w:val="baseline"/>
         <w:rPr>
-          <w:rFonts w:ascii="Segoe UI" w:eastAsia="Times New Roman" w:hAnsi="Segoe UI" w:cs="Segoe UI"/>
+          <w:rFonts w:ascii="Trebuchet MS" w:eastAsia="Times New Roman" w:hAnsi="Trebuchet MS" w:cs="Segoe UI"/>
           <w:sz w:val="18"/>
           <w:szCs w:val="18"/>
           <w:lang w:eastAsia="en-GB"/>
@@ -1326,7 +1898,7 @@
       </w:pPr>
       <w:r>
         <w:rPr>
-          <w:rFonts w:ascii="Calibri" w:eastAsia="Times New Roman" w:hAnsi="Calibri" w:cs="Calibri"/>
+          <w:rFonts w:ascii="Trebuchet MS" w:eastAsia="Times New Roman" w:hAnsi="Trebuchet MS" w:cs="Calibri"/>
           <w:lang w:eastAsia="en-GB"/>
         </w:rPr>
         <w:t> </w:t>
@@ -1337,7 +1909,7 @@
         <w:spacing w:after="0" w:line="240" w:lineRule="auto"/>
         <w:textAlignment w:val="baseline"/>
         <w:rPr>
-          <w:rFonts w:ascii="Segoe UI" w:eastAsia="Times New Roman" w:hAnsi="Segoe UI" w:cs="Segoe UI"/>
+          <w:rFonts w:ascii="Trebuchet MS" w:eastAsia="Times New Roman" w:hAnsi="Trebuchet MS" w:cs="Segoe UI"/>
           <w:sz w:val="18"/>
           <w:szCs w:val="18"/>
           <w:lang w:eastAsia="en-GB"/>
@@ -1345,7 +1917,7 @@
       </w:pPr>
       <w:r>
         <w:rPr>
-          <w:rFonts w:ascii="Calibri" w:eastAsia="Times New Roman" w:hAnsi="Calibri" w:cs="Calibri"/>
+          <w:rFonts w:ascii="Trebuchet MS" w:eastAsia="Times New Roman" w:hAnsi="Trebuchet MS" w:cs="Calibri"/>
           <w:lang w:eastAsia="en-GB"/>
         </w:rPr>
         <w:t> </w:t>
@@ -1356,7 +1928,7 @@
         <w:spacing w:after="0" w:line="240" w:lineRule="auto"/>
         <w:textAlignment w:val="baseline"/>
         <w:rPr>
-          <w:rFonts w:ascii="Segoe UI" w:eastAsia="Times New Roman" w:hAnsi="Segoe UI" w:cs="Segoe UI"/>
+          <w:rFonts w:ascii="Trebuchet MS" w:eastAsia="Times New Roman" w:hAnsi="Trebuchet MS" w:cs="Segoe UI"/>
           <w:sz w:val="18"/>
           <w:szCs w:val="18"/>
           <w:lang w:eastAsia="en-GB"/>
@@ -1364,7 +1936,7 @@
       </w:pPr>
       <w:r>
         <w:rPr>
-          <w:rFonts w:ascii="Calibri" w:eastAsia="Times New Roman" w:hAnsi="Calibri" w:cs="Calibri"/>
+          <w:rFonts w:ascii="Trebuchet MS" w:eastAsia="Times New Roman" w:hAnsi="Trebuchet MS" w:cs="Calibri"/>
           <w:b/>
           <w:bCs/>
           <w:lang w:eastAsia="en-GB"/>
@@ -1373,41 +1945,39 @@
       </w:r>
       <w:r>
         <w:rPr>
-          <w:rFonts w:ascii="Calibri" w:eastAsia="Times New Roman" w:hAnsi="Calibri" w:cs="Calibri"/>
+          <w:rFonts w:ascii="Trebuchet MS" w:eastAsia="Times New Roman" w:hAnsi="Trebuchet MS" w:cs="Calibri"/>
           <w:lang w:eastAsia="en-GB"/>
         </w:rPr>
         <w:t> </w:t>
       </w:r>
       <w:r>
         <w:rPr>
-          <w:rFonts w:ascii="Calibri" w:eastAsia="Times New Roman" w:hAnsi="Calibri" w:cs="Calibri"/>
+          <w:rFonts w:ascii="Trebuchet MS" w:eastAsia="Times New Roman" w:hAnsi="Trebuchet MS" w:cs="Calibri"/>
           <w:lang w:eastAsia="en-GB"/>
         </w:rPr>
         <w:br/>
       </w:r>
       <w:r>
         <w:rPr>
-          <w:rFonts w:ascii="Calibri" w:eastAsia="Times New Roman" w:hAnsi="Calibri" w:cs="Calibri"/>
+          <w:rFonts w:ascii="Trebuchet MS" w:eastAsia="Times New Roman" w:hAnsi="Trebuchet MS" w:cs="Calibri"/>
           <w:b/>
           <w:bCs/>
           <w:lang w:eastAsia="en-GB"/>
         </w:rPr>
         <w:t xml:space="preserve">Grouping strategy: explain the method. You may use pseudo code if it is </w:t>
       </w:r>
-      <w:proofErr w:type="gramStart"/>
-      <w:r>
-        <w:rPr>
-          <w:rFonts w:ascii="Calibri" w:eastAsia="Times New Roman" w:hAnsi="Calibri" w:cs="Calibri"/>
+      <w:r>
+        <w:rPr>
+          <w:rFonts w:ascii="Trebuchet MS" w:eastAsia="Times New Roman" w:hAnsi="Trebuchet MS" w:cs="Calibri"/>
           <w:b/>
           <w:bCs/>
           <w:lang w:eastAsia="en-GB"/>
         </w:rPr>
-        <w:t>convenient</w:t>
-      </w:r>
-      <w:proofErr w:type="gramEnd"/>
-      <w:r>
-        <w:rPr>
-          <w:rFonts w:ascii="Calibri" w:eastAsia="Times New Roman" w:hAnsi="Calibri" w:cs="Calibri"/>
+        <w:t>convenient.</w:t>
+      </w:r>
+      <w:r>
+        <w:rPr>
+          <w:rFonts w:ascii="Trebuchet MS" w:eastAsia="Times New Roman" w:hAnsi="Trebuchet MS" w:cs="Calibri"/>
           <w:lang w:eastAsia="en-GB"/>
         </w:rPr>
         <w:t> </w:t>
@@ -1418,7 +1988,7 @@
         <w:spacing w:after="0" w:line="240" w:lineRule="auto"/>
         <w:textAlignment w:val="baseline"/>
         <w:rPr>
-          <w:rFonts w:ascii="Segoe UI" w:eastAsia="Times New Roman" w:hAnsi="Segoe UI" w:cs="Segoe UI"/>
+          <w:rFonts w:ascii="Trebuchet MS" w:eastAsia="Times New Roman" w:hAnsi="Trebuchet MS" w:cs="Segoe UI"/>
           <w:sz w:val="18"/>
           <w:szCs w:val="18"/>
           <w:lang w:eastAsia="en-GB"/>
@@ -1426,35 +1996,34 @@
       </w:pPr>
       <w:r>
         <w:rPr>
-          <w:rFonts w:ascii="Calibri" w:eastAsia="Times New Roman" w:hAnsi="Calibri" w:cs="Calibri"/>
-          <w:lang w:eastAsia="en-GB"/>
-        </w:rPr>
-        <w:lastRenderedPageBreak/>
+          <w:rFonts w:ascii="Trebuchet MS" w:eastAsia="Times New Roman" w:hAnsi="Trebuchet MS" w:cs="Calibri"/>
+          <w:lang w:eastAsia="en-GB"/>
+        </w:rPr>
         <w:t>For the second part we decided to create combine some of the sample code with our own code </w:t>
       </w:r>
       <w:proofErr w:type="gramStart"/>
       <w:r>
         <w:rPr>
-          <w:rFonts w:ascii="Calibri" w:eastAsia="Times New Roman" w:hAnsi="Calibri" w:cs="Calibri"/>
-          <w:lang w:eastAsia="en-GB"/>
-        </w:rPr>
-        <w:t>in  order</w:t>
+          <w:rFonts w:ascii="Trebuchet MS" w:eastAsia="Times New Roman" w:hAnsi="Trebuchet MS" w:cs="Calibri"/>
+          <w:lang w:eastAsia="en-GB"/>
+        </w:rPr>
+        <w:t>in order to</w:t>
       </w:r>
       <w:proofErr w:type="gramEnd"/>
       <w:r>
         <w:rPr>
-          <w:rFonts w:ascii="Calibri" w:eastAsia="Times New Roman" w:hAnsi="Calibri" w:cs="Calibri"/>
-          <w:lang w:eastAsia="en-GB"/>
-        </w:rPr>
-        <w:t> to have only geo-enabled tweets, ensuring it was just UK tweets that our stream was gathering. </w:t>
-      </w:r>
-    </w:p>
-    <w:p>
-      <w:pPr>
-        <w:spacing w:after="0" w:line="240" w:lineRule="auto"/>
-        <w:textAlignment w:val="baseline"/>
-        <w:rPr>
-          <w:rFonts w:ascii="Segoe UI" w:eastAsia="Times New Roman" w:hAnsi="Segoe UI" w:cs="Segoe UI"/>
+          <w:rFonts w:ascii="Trebuchet MS" w:eastAsia="Times New Roman" w:hAnsi="Trebuchet MS" w:cs="Calibri"/>
+          <w:lang w:eastAsia="en-GB"/>
+        </w:rPr>
+        <w:t xml:space="preserve"> have only geo-enabled tweets, ensuring it was just UK tweets that our stream was gathering. </w:t>
+      </w:r>
+    </w:p>
+    <w:p>
+      <w:pPr>
+        <w:spacing w:after="0" w:line="240" w:lineRule="auto"/>
+        <w:textAlignment w:val="baseline"/>
+        <w:rPr>
+          <w:rFonts w:ascii="Trebuchet MS" w:eastAsia="Times New Roman" w:hAnsi="Trebuchet MS" w:cs="Segoe UI"/>
           <w:sz w:val="18"/>
           <w:szCs w:val="18"/>
           <w:lang w:eastAsia="en-GB"/>
@@ -1462,7 +2031,7 @@
       </w:pPr>
       <w:r>
         <w:rPr>
-          <w:rFonts w:ascii="Calibri" w:eastAsia="Times New Roman" w:hAnsi="Calibri" w:cs="Calibri"/>
+          <w:rFonts w:ascii="Trebuchet MS" w:eastAsia="Times New Roman" w:hAnsi="Trebuchet MS" w:cs="Calibri"/>
           <w:lang w:eastAsia="en-GB"/>
         </w:rPr>
         <w:t>Our method for grouping similar data was through K-means, which is an algorithm that attempts to group similar data together in the form of clusters, the K number represents the number of groups. </w:t>
@@ -1473,7 +2042,7 @@
         <w:spacing w:after="0" w:line="240" w:lineRule="auto"/>
         <w:textAlignment w:val="baseline"/>
         <w:rPr>
-          <w:rFonts w:ascii="Segoe UI" w:eastAsia="Times New Roman" w:hAnsi="Segoe UI" w:cs="Segoe UI"/>
+          <w:rFonts w:ascii="Trebuchet MS" w:eastAsia="Times New Roman" w:hAnsi="Trebuchet MS" w:cs="Segoe UI"/>
           <w:sz w:val="18"/>
           <w:szCs w:val="18"/>
           <w:lang w:eastAsia="en-GB"/>
@@ -1481,15 +2050,16 @@
       </w:pPr>
       <w:r>
         <w:rPr>
-          <w:rFonts w:ascii="Calibri" w:eastAsia="Times New Roman" w:hAnsi="Calibri" w:cs="Calibri"/>
-          <w:lang w:eastAsia="en-GB"/>
-        </w:rPr>
+          <w:rFonts w:ascii="Trebuchet MS" w:eastAsia="Times New Roman" w:hAnsi="Trebuchet MS" w:cs="Calibri"/>
+          <w:lang w:eastAsia="en-GB"/>
+        </w:rPr>
+        <w:lastRenderedPageBreak/>
         <w:t>The first step was to represent each tweet as a numerical vector, we used the </w:t>
       </w:r>
       <w:proofErr w:type="spellStart"/>
       <w:r>
         <w:rPr>
-          <w:rFonts w:ascii="Calibri" w:eastAsia="Times New Roman" w:hAnsi="Calibri" w:cs="Calibri"/>
+          <w:rFonts w:ascii="Trebuchet MS" w:eastAsia="Times New Roman" w:hAnsi="Trebuchet MS" w:cs="Calibri"/>
           <w:lang w:eastAsia="en-GB"/>
         </w:rPr>
         <w:t>Sklearn’s</w:t>
@@ -1497,7 +2067,7 @@
       <w:proofErr w:type="spellEnd"/>
       <w:r>
         <w:rPr>
-          <w:rFonts w:ascii="Calibri" w:eastAsia="Times New Roman" w:hAnsi="Calibri" w:cs="Calibri"/>
+          <w:rFonts w:ascii="Trebuchet MS" w:eastAsia="Times New Roman" w:hAnsi="Trebuchet MS" w:cs="Calibri"/>
           <w:lang w:eastAsia="en-GB"/>
         </w:rPr>
         <w:t> </w:t>
@@ -1505,7 +2075,7 @@
       <w:proofErr w:type="spellStart"/>
       <w:r>
         <w:rPr>
-          <w:rFonts w:ascii="Calibri" w:eastAsia="Times New Roman" w:hAnsi="Calibri" w:cs="Calibri"/>
+          <w:rFonts w:ascii="Trebuchet MS" w:eastAsia="Times New Roman" w:hAnsi="Trebuchet MS" w:cs="Calibri"/>
           <w:lang w:eastAsia="en-GB"/>
         </w:rPr>
         <w:t>TfidfVectorizer</w:t>
@@ -1513,34 +2083,48 @@
       <w:proofErr w:type="spellEnd"/>
       <w:r>
         <w:rPr>
-          <w:rFonts w:ascii="Calibri" w:eastAsia="Times New Roman" w:hAnsi="Calibri" w:cs="Calibri"/>
+          <w:rFonts w:ascii="Trebuchet MS" w:eastAsia="Times New Roman" w:hAnsi="Trebuchet MS" w:cs="Calibri"/>
           <w:lang w:eastAsia="en-GB"/>
         </w:rPr>
         <w:t> function to easily compute the calculations. Once this was </w:t>
       </w:r>
+      <w:r>
+        <w:rPr>
+          <w:rFonts w:ascii="Trebuchet MS" w:eastAsia="Times New Roman" w:hAnsi="Trebuchet MS" w:cs="Calibri"/>
+          <w:lang w:eastAsia="en-GB"/>
+        </w:rPr>
+        <w:t>done,</w:t>
+      </w:r>
+      <w:r>
+        <w:rPr>
+          <w:rFonts w:ascii="Trebuchet MS" w:eastAsia="Times New Roman" w:hAnsi="Trebuchet MS" w:cs="Calibri"/>
+          <w:lang w:eastAsia="en-GB"/>
+        </w:rPr>
+        <w:t xml:space="preserve"> we were able to plot each vector representation on a graph </w:t>
+      </w:r>
       <w:proofErr w:type="gramStart"/>
       <w:r>
         <w:rPr>
-          <w:rFonts w:ascii="Calibri" w:eastAsia="Times New Roman" w:hAnsi="Calibri" w:cs="Calibri"/>
-          <w:lang w:eastAsia="en-GB"/>
-        </w:rPr>
-        <w:t>done</w:t>
+          <w:rFonts w:ascii="Trebuchet MS" w:eastAsia="Times New Roman" w:hAnsi="Trebuchet MS" w:cs="Calibri"/>
+          <w:lang w:eastAsia="en-GB"/>
+        </w:rPr>
+        <w:t>in order to</w:t>
       </w:r>
       <w:proofErr w:type="gramEnd"/>
       <w:r>
         <w:rPr>
-          <w:rFonts w:ascii="Calibri" w:eastAsia="Times New Roman" w:hAnsi="Calibri" w:cs="Calibri"/>
-          <w:lang w:eastAsia="en-GB"/>
-        </w:rPr>
-        <w:t> we were able to plot each vector representation on a graph in order to determine the appropriate number of clusters this was done using the Elbow method. (snip in a photo of the graph) </w:t>
-      </w:r>
-    </w:p>
-    <w:p>
-      <w:pPr>
-        <w:spacing w:after="0" w:line="240" w:lineRule="auto"/>
-        <w:textAlignment w:val="baseline"/>
-        <w:rPr>
-          <w:rFonts w:ascii="Segoe UI" w:eastAsia="Times New Roman" w:hAnsi="Segoe UI" w:cs="Segoe UI"/>
+          <w:rFonts w:ascii="Trebuchet MS" w:eastAsia="Times New Roman" w:hAnsi="Trebuchet MS" w:cs="Calibri"/>
+          <w:lang w:eastAsia="en-GB"/>
+        </w:rPr>
+        <w:t xml:space="preserve"> determine the appropriate number of clusters this was done using the Elbow method. (snip in a photo of the graph) </w:t>
+      </w:r>
+    </w:p>
+    <w:p>
+      <w:pPr>
+        <w:spacing w:after="0" w:line="240" w:lineRule="auto"/>
+        <w:textAlignment w:val="baseline"/>
+        <w:rPr>
+          <w:rFonts w:ascii="Trebuchet MS" w:eastAsia="Times New Roman" w:hAnsi="Trebuchet MS" w:cs="Segoe UI"/>
           <w:sz w:val="18"/>
           <w:szCs w:val="18"/>
           <w:lang w:eastAsia="en-GB"/>
@@ -1548,7 +2132,7 @@
       </w:pPr>
       <w:r>
         <w:rPr>
-          <w:rFonts w:ascii="Calibri" w:eastAsia="Times New Roman" w:hAnsi="Calibri" w:cs="Calibri"/>
+          <w:rFonts w:ascii="Trebuchet MS" w:eastAsia="Times New Roman" w:hAnsi="Trebuchet MS" w:cs="Calibri"/>
           <w:lang w:eastAsia="en-GB"/>
         </w:rPr>
         <w:t>From the graph there was a bit of a decrease/dent around n, so we attempted to group the data into n clusters. (snip in a photo of clustering results) </w:t>
@@ -1559,7 +2143,7 @@
         <w:spacing w:after="0" w:line="240" w:lineRule="auto"/>
         <w:textAlignment w:val="baseline"/>
         <w:rPr>
-          <w:rFonts w:ascii="Segoe UI" w:eastAsia="Times New Roman" w:hAnsi="Segoe UI" w:cs="Segoe UI"/>
+          <w:rFonts w:ascii="Trebuchet MS" w:eastAsia="Times New Roman" w:hAnsi="Trebuchet MS" w:cs="Segoe UI"/>
           <w:sz w:val="18"/>
           <w:szCs w:val="18"/>
           <w:lang w:eastAsia="en-GB"/>
@@ -1567,7 +2151,7 @@
       </w:pPr>
       <w:r>
         <w:rPr>
-          <w:rFonts w:ascii="Calibri" w:eastAsia="Times New Roman" w:hAnsi="Calibri" w:cs="Calibri"/>
+          <w:rFonts w:ascii="Trebuchet MS" w:eastAsia="Times New Roman" w:hAnsi="Trebuchet MS" w:cs="Calibri"/>
           <w:lang w:eastAsia="en-GB"/>
         </w:rPr>
         <w:t>Once the clusters had been created, we were able to put the tweets into a dictionary and insert them into individual collections within the database.  </w:t>
@@ -1578,7 +2162,7 @@
         <w:spacing w:after="0" w:line="240" w:lineRule="auto"/>
         <w:textAlignment w:val="baseline"/>
         <w:rPr>
-          <w:rFonts w:ascii="Segoe UI" w:eastAsia="Times New Roman" w:hAnsi="Segoe UI" w:cs="Segoe UI"/>
+          <w:rFonts w:ascii="Trebuchet MS" w:eastAsia="Times New Roman" w:hAnsi="Trebuchet MS" w:cs="Segoe UI"/>
           <w:sz w:val="18"/>
           <w:szCs w:val="18"/>
           <w:lang w:eastAsia="en-GB"/>
@@ -1586,21 +2170,21 @@
       </w:pPr>
       <w:r>
         <w:rPr>
-          <w:rFonts w:ascii="Arial" w:eastAsia="Times New Roman" w:hAnsi="Arial" w:cs="Arial"/>
+          <w:rFonts w:ascii="Trebuchet MS" w:eastAsia="Times New Roman" w:hAnsi="Trebuchet MS" w:cs="Arial"/>
           <w:lang w:eastAsia="en-GB"/>
         </w:rPr>
         <w:t> </w:t>
       </w:r>
       <w:r>
         <w:rPr>
-          <w:rFonts w:ascii="Arial" w:eastAsia="Times New Roman" w:hAnsi="Arial" w:cs="Arial"/>
+          <w:rFonts w:ascii="Trebuchet MS" w:eastAsia="Times New Roman" w:hAnsi="Trebuchet MS" w:cs="Arial"/>
           <w:lang w:eastAsia="en-GB"/>
         </w:rPr>
         <w:br/>
       </w:r>
       <w:r>
         <w:rPr>
-          <w:rFonts w:ascii="Calibri" w:eastAsia="Times New Roman" w:hAnsi="Calibri" w:cs="Calibri"/>
+          <w:rFonts w:ascii="Trebuchet MS" w:eastAsia="Times New Roman" w:hAnsi="Trebuchet MS" w:cs="Calibri"/>
           <w:lang w:eastAsia="en-GB"/>
         </w:rPr>
         <w:t>Data collected: </w:t>
@@ -1646,7 +2230,7 @@
               <w:spacing w:after="0" w:line="240" w:lineRule="auto"/>
               <w:textAlignment w:val="baseline"/>
               <w:rPr>
-                <w:rFonts w:ascii="Times New Roman" w:eastAsia="Times New Roman" w:hAnsi="Times New Roman" w:cs="Times New Roman"/>
+                <w:rFonts w:ascii="Trebuchet MS" w:eastAsia="Times New Roman" w:hAnsi="Trebuchet MS" w:cs="Times New Roman"/>
                 <w:sz w:val="24"/>
                 <w:szCs w:val="24"/>
                 <w:lang w:eastAsia="en-GB"/>
@@ -1654,7 +2238,7 @@
             </w:pPr>
             <w:r>
               <w:rPr>
-                <w:rFonts w:ascii="Calibri" w:eastAsia="Times New Roman" w:hAnsi="Calibri" w:cs="Calibri"/>
+                <w:rFonts w:ascii="Trebuchet MS" w:eastAsia="Times New Roman" w:hAnsi="Trebuchet MS" w:cs="Calibri"/>
                 <w:lang w:eastAsia="en-GB"/>
               </w:rPr>
               <w:t>Total </w:t>
@@ -1678,7 +2262,7 @@
               <w:spacing w:after="0" w:line="240" w:lineRule="auto"/>
               <w:textAlignment w:val="baseline"/>
               <w:rPr>
-                <w:rFonts w:ascii="Times New Roman" w:eastAsia="Times New Roman" w:hAnsi="Times New Roman" w:cs="Times New Roman"/>
+                <w:rFonts w:ascii="Trebuchet MS" w:eastAsia="Times New Roman" w:hAnsi="Trebuchet MS" w:cs="Times New Roman"/>
                 <w:sz w:val="24"/>
                 <w:szCs w:val="24"/>
                 <w:lang w:eastAsia="en-GB"/>
@@ -1686,7 +2270,7 @@
             </w:pPr>
             <w:r>
               <w:rPr>
-                <w:rFonts w:ascii="Calibri" w:eastAsia="Times New Roman" w:hAnsi="Calibri" w:cs="Calibri"/>
+                <w:rFonts w:ascii="Trebuchet MS" w:eastAsia="Times New Roman" w:hAnsi="Trebuchet MS" w:cs="Calibri"/>
                 <w:lang w:eastAsia="en-GB"/>
               </w:rPr>
               <w:t>Formed groups </w:t>
@@ -1710,7 +2294,7 @@
               <w:spacing w:after="0" w:line="240" w:lineRule="auto"/>
               <w:textAlignment w:val="baseline"/>
               <w:rPr>
-                <w:rFonts w:ascii="Times New Roman" w:eastAsia="Times New Roman" w:hAnsi="Times New Roman" w:cs="Times New Roman"/>
+                <w:rFonts w:ascii="Trebuchet MS" w:eastAsia="Times New Roman" w:hAnsi="Trebuchet MS" w:cs="Times New Roman"/>
                 <w:sz w:val="24"/>
                 <w:szCs w:val="24"/>
                 <w:lang w:eastAsia="en-GB"/>
@@ -1718,7 +2302,7 @@
             </w:pPr>
             <w:r>
               <w:rPr>
-                <w:rFonts w:ascii="Calibri" w:eastAsia="Times New Roman" w:hAnsi="Calibri" w:cs="Calibri"/>
+                <w:rFonts w:ascii="Trebuchet MS" w:eastAsia="Times New Roman" w:hAnsi="Trebuchet MS" w:cs="Calibri"/>
                 <w:lang w:eastAsia="en-GB"/>
               </w:rPr>
               <w:t>Min size </w:t>
@@ -1742,7 +2326,7 @@
               <w:spacing w:after="0" w:line="240" w:lineRule="auto"/>
               <w:textAlignment w:val="baseline"/>
               <w:rPr>
-                <w:rFonts w:ascii="Times New Roman" w:eastAsia="Times New Roman" w:hAnsi="Times New Roman" w:cs="Times New Roman"/>
+                <w:rFonts w:ascii="Trebuchet MS" w:eastAsia="Times New Roman" w:hAnsi="Trebuchet MS" w:cs="Times New Roman"/>
                 <w:sz w:val="24"/>
                 <w:szCs w:val="24"/>
                 <w:lang w:eastAsia="en-GB"/>
@@ -1750,7 +2334,7 @@
             </w:pPr>
             <w:r>
               <w:rPr>
-                <w:rFonts w:ascii="Calibri" w:eastAsia="Times New Roman" w:hAnsi="Calibri" w:cs="Calibri"/>
+                <w:rFonts w:ascii="Trebuchet MS" w:eastAsia="Times New Roman" w:hAnsi="Trebuchet MS" w:cs="Calibri"/>
                 <w:lang w:eastAsia="en-GB"/>
               </w:rPr>
               <w:t>Max size </w:t>
@@ -1774,24 +2358,22 @@
               <w:spacing w:after="0" w:line="240" w:lineRule="auto"/>
               <w:textAlignment w:val="baseline"/>
               <w:rPr>
-                <w:rFonts w:ascii="Times New Roman" w:eastAsia="Times New Roman" w:hAnsi="Times New Roman" w:cs="Times New Roman"/>
+                <w:rFonts w:ascii="Trebuchet MS" w:eastAsia="Times New Roman" w:hAnsi="Trebuchet MS" w:cs="Times New Roman"/>
                 <w:sz w:val="24"/>
                 <w:szCs w:val="24"/>
                 <w:lang w:eastAsia="en-GB"/>
               </w:rPr>
             </w:pPr>
-            <w:proofErr w:type="gramStart"/>
             <w:r>
               <w:rPr>
-                <w:rFonts w:ascii="Calibri" w:eastAsia="Times New Roman" w:hAnsi="Calibri" w:cs="Calibri"/>
-                <w:lang w:eastAsia="en-GB"/>
-              </w:rPr>
-              <w:t>Average  size</w:t>
+                <w:rFonts w:ascii="Trebuchet MS" w:eastAsia="Times New Roman" w:hAnsi="Trebuchet MS" w:cs="Calibri"/>
+                <w:lang w:eastAsia="en-GB"/>
+              </w:rPr>
+              <w:t>Average size</w:t>
             </w:r>
-            <w:proofErr w:type="gramEnd"/>
             <w:r>
               <w:rPr>
-                <w:rFonts w:ascii="Calibri" w:eastAsia="Times New Roman" w:hAnsi="Calibri" w:cs="Calibri"/>
+                <w:rFonts w:ascii="Trebuchet MS" w:eastAsia="Times New Roman" w:hAnsi="Trebuchet MS" w:cs="Calibri"/>
                 <w:lang w:eastAsia="en-GB"/>
               </w:rPr>
               <w:t> </w:t>
@@ -1820,7 +2402,7 @@
               <w:spacing w:after="0" w:line="240" w:lineRule="auto"/>
               <w:textAlignment w:val="baseline"/>
               <w:rPr>
-                <w:rFonts w:ascii="Times New Roman" w:eastAsia="Times New Roman" w:hAnsi="Times New Roman" w:cs="Times New Roman"/>
+                <w:rFonts w:ascii="Trebuchet MS" w:eastAsia="Times New Roman" w:hAnsi="Trebuchet MS" w:cs="Times New Roman"/>
                 <w:sz w:val="24"/>
                 <w:szCs w:val="24"/>
                 <w:lang w:eastAsia="en-GB"/>
@@ -1828,7 +2410,7 @@
             </w:pPr>
             <w:r>
               <w:rPr>
-                <w:rFonts w:ascii="Calibri" w:eastAsia="Times New Roman" w:hAnsi="Calibri" w:cs="Calibri"/>
+                <w:rFonts w:ascii="Trebuchet MS" w:eastAsia="Times New Roman" w:hAnsi="Trebuchet MS" w:cs="Calibri"/>
                 <w:lang w:eastAsia="en-GB"/>
               </w:rPr>
               <w:t> </w:t>
@@ -1852,7 +2434,7 @@
               <w:spacing w:after="0" w:line="240" w:lineRule="auto"/>
               <w:textAlignment w:val="baseline"/>
               <w:rPr>
-                <w:rFonts w:ascii="Times New Roman" w:eastAsia="Times New Roman" w:hAnsi="Times New Roman" w:cs="Times New Roman"/>
+                <w:rFonts w:ascii="Trebuchet MS" w:eastAsia="Times New Roman" w:hAnsi="Trebuchet MS" w:cs="Times New Roman"/>
                 <w:sz w:val="24"/>
                 <w:szCs w:val="24"/>
                 <w:lang w:eastAsia="en-GB"/>
@@ -1860,7 +2442,7 @@
             </w:pPr>
             <w:r>
               <w:rPr>
-                <w:rFonts w:ascii="Calibri" w:eastAsia="Times New Roman" w:hAnsi="Calibri" w:cs="Calibri"/>
+                <w:rFonts w:ascii="Trebuchet MS" w:eastAsia="Times New Roman" w:hAnsi="Trebuchet MS" w:cs="Calibri"/>
                 <w:lang w:eastAsia="en-GB"/>
               </w:rPr>
               <w:t> </w:t>
@@ -1884,7 +2466,7 @@
               <w:spacing w:after="0" w:line="240" w:lineRule="auto"/>
               <w:textAlignment w:val="baseline"/>
               <w:rPr>
-                <w:rFonts w:ascii="Times New Roman" w:eastAsia="Times New Roman" w:hAnsi="Times New Roman" w:cs="Times New Roman"/>
+                <w:rFonts w:ascii="Trebuchet MS" w:eastAsia="Times New Roman" w:hAnsi="Trebuchet MS" w:cs="Times New Roman"/>
                 <w:sz w:val="24"/>
                 <w:szCs w:val="24"/>
                 <w:lang w:eastAsia="en-GB"/>
@@ -1892,7 +2474,7 @@
             </w:pPr>
             <w:r>
               <w:rPr>
-                <w:rFonts w:ascii="Calibri" w:eastAsia="Times New Roman" w:hAnsi="Calibri" w:cs="Calibri"/>
+                <w:rFonts w:ascii="Trebuchet MS" w:eastAsia="Times New Roman" w:hAnsi="Trebuchet MS" w:cs="Calibri"/>
                 <w:lang w:eastAsia="en-GB"/>
               </w:rPr>
               <w:t> </w:t>
@@ -1916,7 +2498,7 @@
               <w:spacing w:after="0" w:line="240" w:lineRule="auto"/>
               <w:textAlignment w:val="baseline"/>
               <w:rPr>
-                <w:rFonts w:ascii="Times New Roman" w:eastAsia="Times New Roman" w:hAnsi="Times New Roman" w:cs="Times New Roman"/>
+                <w:rFonts w:ascii="Trebuchet MS" w:eastAsia="Times New Roman" w:hAnsi="Trebuchet MS" w:cs="Times New Roman"/>
                 <w:sz w:val="24"/>
                 <w:szCs w:val="24"/>
                 <w:lang w:eastAsia="en-GB"/>
@@ -1924,7 +2506,7 @@
             </w:pPr>
             <w:r>
               <w:rPr>
-                <w:rFonts w:ascii="Calibri" w:eastAsia="Times New Roman" w:hAnsi="Calibri" w:cs="Calibri"/>
+                <w:rFonts w:ascii="Trebuchet MS" w:eastAsia="Times New Roman" w:hAnsi="Trebuchet MS" w:cs="Calibri"/>
                 <w:lang w:eastAsia="en-GB"/>
               </w:rPr>
               <w:t> </w:t>
@@ -1948,7 +2530,7 @@
               <w:spacing w:after="0" w:line="240" w:lineRule="auto"/>
               <w:textAlignment w:val="baseline"/>
               <w:rPr>
-                <w:rFonts w:ascii="Times New Roman" w:eastAsia="Times New Roman" w:hAnsi="Times New Roman" w:cs="Times New Roman"/>
+                <w:rFonts w:ascii="Trebuchet MS" w:eastAsia="Times New Roman" w:hAnsi="Trebuchet MS" w:cs="Times New Roman"/>
                 <w:sz w:val="24"/>
                 <w:szCs w:val="24"/>
                 <w:lang w:eastAsia="en-GB"/>
@@ -1956,7 +2538,7 @@
             </w:pPr>
             <w:r>
               <w:rPr>
-                <w:rFonts w:ascii="Calibri" w:eastAsia="Times New Roman" w:hAnsi="Calibri" w:cs="Calibri"/>
+                <w:rFonts w:ascii="Trebuchet MS" w:eastAsia="Times New Roman" w:hAnsi="Trebuchet MS" w:cs="Calibri"/>
                 <w:lang w:eastAsia="en-GB"/>
               </w:rPr>
               <w:t> </w:t>
@@ -1970,7 +2552,7 @@
         <w:spacing w:after="0" w:line="240" w:lineRule="auto"/>
         <w:textAlignment w:val="baseline"/>
         <w:rPr>
-          <w:rFonts w:ascii="Segoe UI" w:eastAsia="Times New Roman" w:hAnsi="Segoe UI" w:cs="Segoe UI"/>
+          <w:rFonts w:ascii="Trebuchet MS" w:eastAsia="Times New Roman" w:hAnsi="Trebuchet MS" w:cs="Segoe UI"/>
           <w:sz w:val="18"/>
           <w:szCs w:val="18"/>
           <w:lang w:eastAsia="en-GB"/>
@@ -1978,7 +2560,7 @@
       </w:pPr>
       <w:r>
         <w:rPr>
-          <w:rFonts w:ascii="Calibri" w:eastAsia="Times New Roman" w:hAnsi="Calibri" w:cs="Calibri"/>
+          <w:rFonts w:ascii="Trebuchet MS" w:eastAsia="Times New Roman" w:hAnsi="Trebuchet MS" w:cs="Calibri"/>
           <w:lang w:eastAsia="en-GB"/>
         </w:rPr>
         <w:t> </w:t>
@@ -1989,7 +2571,7 @@
         <w:spacing w:after="0" w:line="240" w:lineRule="auto"/>
         <w:textAlignment w:val="baseline"/>
         <w:rPr>
-          <w:rFonts w:ascii="Segoe UI" w:eastAsia="Times New Roman" w:hAnsi="Segoe UI" w:cs="Segoe UI"/>
+          <w:rFonts w:ascii="Trebuchet MS" w:eastAsia="Times New Roman" w:hAnsi="Trebuchet MS" w:cs="Segoe UI"/>
           <w:sz w:val="18"/>
           <w:szCs w:val="18"/>
           <w:lang w:eastAsia="en-GB"/>
@@ -1997,7 +2579,7 @@
       </w:pPr>
       <w:r>
         <w:rPr>
-          <w:rFonts w:ascii="Calibri" w:eastAsia="Times New Roman" w:hAnsi="Calibri" w:cs="Calibri"/>
+          <w:rFonts w:ascii="Trebuchet MS" w:eastAsia="Times New Roman" w:hAnsi="Trebuchet MS" w:cs="Calibri"/>
           <w:b/>
           <w:bCs/>
           <w:lang w:eastAsia="en-GB"/>
@@ -2006,7 +2588,7 @@
       </w:r>
       <w:r>
         <w:rPr>
-          <w:rFonts w:ascii="Calibri" w:eastAsia="Times New Roman" w:hAnsi="Calibri" w:cs="Calibri"/>
+          <w:rFonts w:ascii="Trebuchet MS" w:eastAsia="Times New Roman" w:hAnsi="Trebuchet MS" w:cs="Calibri"/>
           <w:lang w:eastAsia="en-GB"/>
         </w:rPr>
         <w:t> </w:t>
@@ -2017,7 +2599,7 @@
         <w:spacing w:after="0" w:line="240" w:lineRule="auto"/>
         <w:textAlignment w:val="baseline"/>
         <w:rPr>
-          <w:rFonts w:ascii="Segoe UI" w:eastAsia="Times New Roman" w:hAnsi="Segoe UI" w:cs="Segoe UI"/>
+          <w:rFonts w:ascii="Trebuchet MS" w:eastAsia="Times New Roman" w:hAnsi="Trebuchet MS" w:cs="Segoe UI"/>
           <w:sz w:val="18"/>
           <w:szCs w:val="18"/>
           <w:lang w:eastAsia="en-GB"/>
@@ -2025,23 +2607,21 @@
       </w:pPr>
       <w:r>
         <w:rPr>
-          <w:rFonts w:ascii="Calibri" w:eastAsia="Times New Roman" w:hAnsi="Calibri" w:cs="Calibri"/>
+          <w:rFonts w:ascii="Trebuchet MS" w:eastAsia="Times New Roman" w:hAnsi="Trebuchet MS" w:cs="Calibri"/>
           <w:lang w:eastAsia="en-GB"/>
         </w:rPr>
         <w:t xml:space="preserve">Due to the nature of tweets, they contain a lot of redundant words that are not needed when trying to analysis data. </w:t>
       </w:r>
-      <w:proofErr w:type="gramStart"/>
-      <w:r>
-        <w:rPr>
-          <w:rFonts w:ascii="Calibri" w:eastAsia="Times New Roman" w:hAnsi="Calibri" w:cs="Calibri"/>
-          <w:lang w:eastAsia="en-GB"/>
-        </w:rPr>
-        <w:t>In order to</w:t>
-      </w:r>
-      <w:proofErr w:type="gramEnd"/>
-      <w:r>
-        <w:rPr>
-          <w:rFonts w:ascii="Calibri" w:eastAsia="Times New Roman" w:hAnsi="Calibri" w:cs="Calibri"/>
+      <w:r>
+        <w:rPr>
+          <w:rFonts w:ascii="Trebuchet MS" w:eastAsia="Times New Roman" w:hAnsi="Trebuchet MS" w:cs="Calibri"/>
+          <w:lang w:eastAsia="en-GB"/>
+        </w:rPr>
+        <w:t>To</w:t>
+      </w:r>
+      <w:r>
+        <w:rPr>
+          <w:rFonts w:ascii="Trebuchet MS" w:eastAsia="Times New Roman" w:hAnsi="Trebuchet MS" w:cs="Calibri"/>
           <w:lang w:eastAsia="en-GB"/>
         </w:rPr>
         <w:t xml:space="preserve"> reduce the effects of these words when clustering. We implemented the NLTK which has a list of common English stop words, by doing this the clusters became more accurate and more concise.  </w:t>
@@ -2052,7 +2632,7 @@
         <w:spacing w:after="0" w:line="240" w:lineRule="auto"/>
         <w:textAlignment w:val="baseline"/>
         <w:rPr>
-          <w:rFonts w:ascii="Segoe UI" w:eastAsia="Times New Roman" w:hAnsi="Segoe UI" w:cs="Segoe UI"/>
+          <w:rFonts w:ascii="Trebuchet MS" w:eastAsia="Times New Roman" w:hAnsi="Trebuchet MS" w:cs="Segoe UI"/>
           <w:sz w:val="18"/>
           <w:szCs w:val="18"/>
           <w:lang w:eastAsia="en-GB"/>
@@ -2060,7 +2640,7 @@
       </w:pPr>
       <w:r>
         <w:rPr>
-          <w:rFonts w:ascii="Calibri" w:eastAsia="Times New Roman" w:hAnsi="Calibri" w:cs="Calibri"/>
+          <w:rFonts w:ascii="Trebuchet MS" w:eastAsia="Times New Roman" w:hAnsi="Trebuchet MS" w:cs="Calibri"/>
           <w:lang w:eastAsia="en-GB"/>
         </w:rPr>
         <w:t>Due to only gathering Geo enabled tweets, this dramatically reduced the number of live tweets we gathered because of this we increased the number of keywords and hashtags being searched for. The coursework requested that it be only UK tweets gathered so this was the most accurate way of determining each tweet was from somewhere in the UK. </w:t>
@@ -2071,7 +2651,7 @@
         <w:spacing w:after="0" w:line="240" w:lineRule="auto"/>
         <w:textAlignment w:val="baseline"/>
         <w:rPr>
-          <w:rFonts w:ascii="Segoe UI" w:eastAsia="Times New Roman" w:hAnsi="Segoe UI" w:cs="Segoe UI"/>
+          <w:rFonts w:ascii="Trebuchet MS" w:eastAsia="Times New Roman" w:hAnsi="Trebuchet MS" w:cs="Segoe UI"/>
           <w:sz w:val="18"/>
           <w:szCs w:val="18"/>
           <w:lang w:eastAsia="en-GB"/>
@@ -2079,7 +2659,7 @@
       </w:pPr>
       <w:r>
         <w:rPr>
-          <w:rFonts w:ascii="Calibri" w:eastAsia="Times New Roman" w:hAnsi="Calibri" w:cs="Calibri"/>
+          <w:rFonts w:ascii="Trebuchet MS" w:eastAsia="Times New Roman" w:hAnsi="Trebuchet MS" w:cs="Calibri"/>
           <w:lang w:eastAsia="en-GB"/>
         </w:rPr>
         <w:t>K-means as a measure of similarity has its advantages, </w:t>
@@ -2087,7 +2667,7 @@
       <w:proofErr w:type="spellStart"/>
       <w:r>
         <w:rPr>
-          <w:rFonts w:ascii="Calibri" w:eastAsia="Times New Roman" w:hAnsi="Calibri" w:cs="Calibri"/>
+          <w:rFonts w:ascii="Trebuchet MS" w:eastAsia="Times New Roman" w:hAnsi="Trebuchet MS" w:cs="Calibri"/>
           <w:lang w:eastAsia="en-GB"/>
         </w:rPr>
         <w:t>its</w:t>
@@ -2095,7 +2675,7 @@
       <w:proofErr w:type="spellEnd"/>
       <w:r>
         <w:rPr>
-          <w:rFonts w:ascii="Calibri" w:eastAsia="Times New Roman" w:hAnsi="Calibri" w:cs="Calibri"/>
+          <w:rFonts w:ascii="Trebuchet MS" w:eastAsia="Times New Roman" w:hAnsi="Trebuchet MS" w:cs="Calibri"/>
           <w:lang w:eastAsia="en-GB"/>
         </w:rPr>
         <w:t> very simple to implement, its scalable and fast for large datasets which came in handy for our data and </w:t>
@@ -2103,7 +2683,7 @@
       <w:proofErr w:type="gramStart"/>
       <w:r>
         <w:rPr>
-          <w:rFonts w:ascii="Calibri" w:eastAsia="Times New Roman" w:hAnsi="Calibri" w:cs="Calibri"/>
+          <w:rFonts w:ascii="Trebuchet MS" w:eastAsia="Times New Roman" w:hAnsi="Trebuchet MS" w:cs="Calibri"/>
           <w:lang w:eastAsia="en-GB"/>
         </w:rPr>
         <w:t>it’s</w:t>
@@ -2111,7 +2691,7 @@
       <w:proofErr w:type="gramEnd"/>
       <w:r>
         <w:rPr>
-          <w:rFonts w:ascii="Calibri" w:eastAsia="Times New Roman" w:hAnsi="Calibri" w:cs="Calibri"/>
+          <w:rFonts w:ascii="Trebuchet MS" w:eastAsia="Times New Roman" w:hAnsi="Trebuchet MS" w:cs="Calibri"/>
           <w:lang w:eastAsia="en-GB"/>
         </w:rPr>
         <w:t> visual representation of the K-mean through the Elbow method made it easier to visualise the dataset at hand and how best to move forward. However, there are some down sides to using K-means, it can be sensitive to outliers and manually choosing the K-means can be difficult and lead to human error.  </w:t>
@@ -2122,7 +2702,7 @@
         <w:spacing w:after="0" w:line="240" w:lineRule="auto"/>
         <w:textAlignment w:val="baseline"/>
         <w:rPr>
-          <w:rFonts w:ascii="Segoe UI" w:eastAsia="Times New Roman" w:hAnsi="Segoe UI" w:cs="Segoe UI"/>
+          <w:rFonts w:ascii="Trebuchet MS" w:eastAsia="Times New Roman" w:hAnsi="Trebuchet MS" w:cs="Segoe UI"/>
           <w:sz w:val="18"/>
           <w:szCs w:val="18"/>
           <w:lang w:eastAsia="en-GB"/>
@@ -2130,23 +2710,21 @@
       </w:pPr>
       <w:r>
         <w:rPr>
-          <w:rFonts w:ascii="Calibri" w:eastAsia="Times New Roman" w:hAnsi="Calibri" w:cs="Calibri"/>
+          <w:rFonts w:ascii="Trebuchet MS" w:eastAsia="Times New Roman" w:hAnsi="Trebuchet MS" w:cs="Calibri"/>
           <w:lang w:eastAsia="en-GB"/>
         </w:rPr>
         <w:t xml:space="preserve">Grouping the tweets into different collections, was the most logical approach from the given K-means clusters. It was easy to pull the required data fields and place them into individual collections. This allowed us to see each of the cluster’s data easily and identify the different grouped topics in each one. In each collection the data was stored as a dictionary, this was so the data would be well </w:t>
       </w:r>
-      <w:proofErr w:type="gramStart"/>
-      <w:r>
-        <w:rPr>
-          <w:rFonts w:ascii="Calibri" w:eastAsia="Times New Roman" w:hAnsi="Calibri" w:cs="Calibri"/>
-          <w:lang w:eastAsia="en-GB"/>
-        </w:rPr>
-        <w:t>structured</w:t>
-      </w:r>
-      <w:proofErr w:type="gramEnd"/>
-      <w:r>
-        <w:rPr>
-          <w:rFonts w:ascii="Calibri" w:eastAsia="Times New Roman" w:hAnsi="Calibri" w:cs="Calibri"/>
+      <w:r>
+        <w:rPr>
+          <w:rFonts w:ascii="Trebuchet MS" w:eastAsia="Times New Roman" w:hAnsi="Trebuchet MS" w:cs="Calibri"/>
+          <w:lang w:eastAsia="en-GB"/>
+        </w:rPr>
+        <w:t>structured,</w:t>
+      </w:r>
+      <w:r>
+        <w:rPr>
+          <w:rFonts w:ascii="Trebuchet MS" w:eastAsia="Times New Roman" w:hAnsi="Trebuchet MS" w:cs="Calibri"/>
           <w:lang w:eastAsia="en-GB"/>
         </w:rPr>
         <w:t> and the information would be clear/easy to get to. Due to the dictionary key being the name of the different fields of a tweet, it made analysing the collections even quicker and this also helps for easy look up of data. </w:t>
@@ -2157,7 +2735,7 @@
         <w:spacing w:after="0" w:line="240" w:lineRule="auto"/>
         <w:textAlignment w:val="baseline"/>
         <w:rPr>
-          <w:rFonts w:ascii="Segoe UI" w:eastAsia="Times New Roman" w:hAnsi="Segoe UI" w:cs="Segoe UI"/>
+          <w:rFonts w:ascii="Trebuchet MS" w:eastAsia="Times New Roman" w:hAnsi="Trebuchet MS" w:cs="Segoe UI"/>
           <w:sz w:val="18"/>
           <w:szCs w:val="18"/>
           <w:lang w:eastAsia="en-GB"/>
@@ -2165,7 +2743,7 @@
       </w:pPr>
       <w:r>
         <w:rPr>
-          <w:rFonts w:ascii="Calibri" w:eastAsia="Times New Roman" w:hAnsi="Calibri" w:cs="Calibri"/>
+          <w:rFonts w:ascii="Trebuchet MS" w:eastAsia="Times New Roman" w:hAnsi="Trebuchet MS" w:cs="Calibri"/>
           <w:lang w:eastAsia="en-GB"/>
         </w:rPr>
         <w:t> </w:t>
@@ -2176,7 +2754,7 @@
         <w:spacing w:after="0" w:line="240" w:lineRule="auto"/>
         <w:textAlignment w:val="baseline"/>
         <w:rPr>
-          <w:rFonts w:ascii="Segoe UI" w:eastAsia="Times New Roman" w:hAnsi="Segoe UI" w:cs="Segoe UI"/>
+          <w:rFonts w:ascii="Trebuchet MS" w:eastAsia="Times New Roman" w:hAnsi="Trebuchet MS" w:cs="Segoe UI"/>
           <w:sz w:val="18"/>
           <w:szCs w:val="18"/>
           <w:lang w:eastAsia="en-GB"/>
@@ -2184,7 +2762,7 @@
       </w:pPr>
       <w:r>
         <w:rPr>
-          <w:rFonts w:ascii="Calibri" w:eastAsia="Times New Roman" w:hAnsi="Calibri" w:cs="Calibri"/>
+          <w:rFonts w:ascii="Trebuchet MS" w:eastAsia="Times New Roman" w:hAnsi="Trebuchet MS" w:cs="Calibri"/>
           <w:lang w:eastAsia="en-GB"/>
         </w:rPr>
         <w:t> </w:t>
@@ -2195,7 +2773,7 @@
         <w:spacing w:after="0" w:line="240" w:lineRule="auto"/>
         <w:textAlignment w:val="baseline"/>
         <w:rPr>
-          <w:rFonts w:ascii="Segoe UI" w:eastAsia="Times New Roman" w:hAnsi="Segoe UI" w:cs="Segoe UI"/>
+          <w:rFonts w:ascii="Trebuchet MS" w:eastAsia="Times New Roman" w:hAnsi="Trebuchet MS" w:cs="Segoe UI"/>
           <w:sz w:val="18"/>
           <w:szCs w:val="18"/>
           <w:lang w:eastAsia="en-GB"/>
@@ -2203,7 +2781,7 @@
       </w:pPr>
       <w:r>
         <w:rPr>
-          <w:rFonts w:ascii="Calibri" w:eastAsia="Times New Roman" w:hAnsi="Calibri" w:cs="Calibri"/>
+          <w:rFonts w:ascii="Trebuchet MS" w:eastAsia="Times New Roman" w:hAnsi="Trebuchet MS" w:cs="Calibri"/>
           <w:lang w:eastAsia="en-GB"/>
         </w:rPr>
         <w:t>Enhanced streaming ideas: </w:t>
@@ -2214,7 +2792,7 @@
         <w:spacing w:after="0" w:line="240" w:lineRule="auto"/>
         <w:textAlignment w:val="baseline"/>
         <w:rPr>
-          <w:rFonts w:ascii="Segoe UI" w:eastAsia="Times New Roman" w:hAnsi="Segoe UI" w:cs="Segoe UI"/>
+          <w:rFonts w:ascii="Trebuchet MS" w:eastAsia="Times New Roman" w:hAnsi="Trebuchet MS" w:cs="Segoe UI"/>
           <w:sz w:val="18"/>
           <w:szCs w:val="18"/>
           <w:lang w:eastAsia="en-GB"/>
@@ -2222,7 +2800,7 @@
       </w:pPr>
       <w:r>
         <w:rPr>
-          <w:rFonts w:ascii="Calibri" w:eastAsia="Times New Roman" w:hAnsi="Calibri" w:cs="Calibri"/>
+          <w:rFonts w:ascii="Trebuchet MS" w:eastAsia="Times New Roman" w:hAnsi="Trebuchet MS" w:cs="Calibri"/>
           <w:lang w:eastAsia="en-GB"/>
         </w:rPr>
         <w:t>Reduce tweet noise by adding more removing more stops words like punctuation (e.g.</w:t>
@@ -2230,7 +2808,7 @@
       <w:proofErr w:type="gramStart"/>
       <w:r>
         <w:rPr>
-          <w:rFonts w:ascii="Calibri" w:eastAsia="Times New Roman" w:hAnsi="Calibri" w:cs="Calibri"/>
+          <w:rFonts w:ascii="Trebuchet MS" w:eastAsia="Times New Roman" w:hAnsi="Trebuchet MS" w:cs="Calibri"/>
           <w:lang w:eastAsia="en-GB"/>
         </w:rPr>
         <w:t>, !</w:t>
@@ -2238,7 +2816,7 @@
       <w:proofErr w:type="gramEnd"/>
       <w:r>
         <w:rPr>
-          <w:rFonts w:ascii="Calibri" w:eastAsia="Times New Roman" w:hAnsi="Calibri" w:cs="Calibri"/>
+          <w:rFonts w:ascii="Trebuchet MS" w:eastAsia="Times New Roman" w:hAnsi="Trebuchet MS" w:cs="Calibri"/>
           <w:lang w:eastAsia="en-GB"/>
         </w:rPr>
         <w:t>, ?, etc) </w:t>
@@ -2249,7 +2827,7 @@
         <w:spacing w:after="0" w:line="240" w:lineRule="auto"/>
         <w:textAlignment w:val="baseline"/>
         <w:rPr>
-          <w:rFonts w:ascii="Segoe UI" w:eastAsia="Times New Roman" w:hAnsi="Segoe UI" w:cs="Segoe UI"/>
+          <w:rFonts w:ascii="Trebuchet MS" w:eastAsia="Times New Roman" w:hAnsi="Trebuchet MS" w:cs="Segoe UI"/>
           <w:sz w:val="18"/>
           <w:szCs w:val="18"/>
           <w:lang w:eastAsia="en-GB"/>
@@ -2257,23 +2835,21 @@
       </w:pPr>
       <w:r>
         <w:rPr>
-          <w:rFonts w:ascii="Calibri" w:eastAsia="Times New Roman" w:hAnsi="Calibri" w:cs="Calibri"/>
+          <w:rFonts w:ascii="Trebuchet MS" w:eastAsia="Times New Roman" w:hAnsi="Trebuchet MS" w:cs="Calibri"/>
           <w:lang w:eastAsia="en-GB"/>
         </w:rPr>
         <w:t xml:space="preserve">Reduce the number of </w:t>
       </w:r>
-      <w:proofErr w:type="gramStart"/>
-      <w:r>
-        <w:rPr>
-          <w:rFonts w:ascii="Calibri" w:eastAsia="Times New Roman" w:hAnsi="Calibri" w:cs="Calibri"/>
-          <w:lang w:eastAsia="en-GB"/>
-        </w:rPr>
-        <w:t>clusters</w:t>
-      </w:r>
-      <w:proofErr w:type="gramEnd"/>
-      <w:r>
-        <w:rPr>
-          <w:rFonts w:ascii="Calibri" w:eastAsia="Times New Roman" w:hAnsi="Calibri" w:cs="Calibri"/>
+      <w:r>
+        <w:rPr>
+          <w:rFonts w:ascii="Trebuchet MS" w:eastAsia="Times New Roman" w:hAnsi="Trebuchet MS" w:cs="Calibri"/>
+          <w:lang w:eastAsia="en-GB"/>
+        </w:rPr>
+        <w:t>clusters.</w:t>
+      </w:r>
+      <w:r>
+        <w:rPr>
+          <w:rFonts w:ascii="Trebuchet MS" w:eastAsia="Times New Roman" w:hAnsi="Trebuchet MS" w:cs="Calibri"/>
           <w:lang w:eastAsia="en-GB"/>
         </w:rPr>
         <w:t>  </w:t>
@@ -2284,7 +2860,7 @@
         <w:spacing w:after="0" w:line="240" w:lineRule="auto"/>
         <w:textAlignment w:val="baseline"/>
         <w:rPr>
-          <w:rFonts w:ascii="Segoe UI" w:eastAsia="Times New Roman" w:hAnsi="Segoe UI" w:cs="Segoe UI"/>
+          <w:rFonts w:ascii="Trebuchet MS" w:eastAsia="Times New Roman" w:hAnsi="Trebuchet MS" w:cs="Segoe UI"/>
           <w:sz w:val="18"/>
           <w:szCs w:val="18"/>
           <w:lang w:eastAsia="en-GB"/>
@@ -2292,23 +2868,21 @@
       </w:pPr>
       <w:r>
         <w:rPr>
-          <w:rFonts w:ascii="Calibri" w:eastAsia="Times New Roman" w:hAnsi="Calibri" w:cs="Calibri"/>
+          <w:rFonts w:ascii="Trebuchet MS" w:eastAsia="Times New Roman" w:hAnsi="Trebuchet MS" w:cs="Calibri"/>
           <w:lang w:eastAsia="en-GB"/>
         </w:rPr>
         <w:t xml:space="preserve">Reduce number of keywords asking for, so focus either on COVID or politics, this would reduce number of tweets coming in, but we can just mention that in the report I </w:t>
       </w:r>
-      <w:proofErr w:type="gramStart"/>
-      <w:r>
-        <w:rPr>
-          <w:rFonts w:ascii="Calibri" w:eastAsia="Times New Roman" w:hAnsi="Calibri" w:cs="Calibri"/>
-          <w:lang w:eastAsia="en-GB"/>
-        </w:rPr>
-        <w:t>figured</w:t>
-      </w:r>
-      <w:proofErr w:type="gramEnd"/>
-      <w:r>
-        <w:rPr>
-          <w:rFonts w:ascii="Calibri" w:eastAsia="Times New Roman" w:hAnsi="Calibri" w:cs="Calibri"/>
+      <w:r>
+        <w:rPr>
+          <w:rFonts w:ascii="Trebuchet MS" w:eastAsia="Times New Roman" w:hAnsi="Trebuchet MS" w:cs="Calibri"/>
+          <w:lang w:eastAsia="en-GB"/>
+        </w:rPr>
+        <w:t>figured.</w:t>
+      </w:r>
+      <w:r>
+        <w:rPr>
+          <w:rFonts w:ascii="Trebuchet MS" w:eastAsia="Times New Roman" w:hAnsi="Trebuchet MS" w:cs="Calibri"/>
           <w:lang w:eastAsia="en-GB"/>
         </w:rPr>
         <w:t> </w:t>
@@ -2319,7 +2893,7 @@
         <w:spacing w:after="0" w:line="240" w:lineRule="auto"/>
         <w:textAlignment w:val="baseline"/>
         <w:rPr>
-          <w:rFonts w:ascii="Segoe UI" w:eastAsia="Times New Roman" w:hAnsi="Segoe UI" w:cs="Segoe UI"/>
+          <w:rFonts w:ascii="Trebuchet MS" w:eastAsia="Times New Roman" w:hAnsi="Trebuchet MS" w:cs="Segoe UI"/>
           <w:sz w:val="18"/>
           <w:szCs w:val="18"/>
           <w:lang w:eastAsia="en-GB"/>
@@ -2327,7 +2901,7 @@
       </w:pPr>
       <w:r>
         <w:rPr>
-          <w:rFonts w:ascii="Calibri" w:eastAsia="Times New Roman" w:hAnsi="Calibri" w:cs="Calibri"/>
+          <w:rFonts w:ascii="Trebuchet MS" w:eastAsia="Times New Roman" w:hAnsi="Trebuchet MS" w:cs="Calibri"/>
           <w:lang w:eastAsia="en-GB"/>
         </w:rPr>
         <w:t>Look at specific people on twitter (e.g., Boris, Trump, Biden) </w:t>
@@ -2338,7 +2912,7 @@
         <w:spacing w:after="0" w:line="240" w:lineRule="auto"/>
         <w:textAlignment w:val="baseline"/>
         <w:rPr>
-          <w:rFonts w:ascii="Segoe UI" w:eastAsia="Times New Roman" w:hAnsi="Segoe UI" w:cs="Segoe UI"/>
+          <w:rFonts w:ascii="Trebuchet MS" w:eastAsia="Times New Roman" w:hAnsi="Trebuchet MS" w:cs="Segoe UI"/>
           <w:sz w:val="18"/>
           <w:szCs w:val="18"/>
           <w:lang w:eastAsia="en-GB"/>
@@ -2346,7 +2920,7 @@
       </w:pPr>
       <w:r>
         <w:rPr>
-          <w:rFonts w:ascii="Calibri" w:eastAsia="Times New Roman" w:hAnsi="Calibri" w:cs="Calibri"/>
+          <w:rFonts w:ascii="Trebuchet MS" w:eastAsia="Times New Roman" w:hAnsi="Trebuchet MS" w:cs="Calibri"/>
           <w:lang w:eastAsia="en-GB"/>
         </w:rPr>
         <w:t> </w:t>
@@ -2357,7 +2931,7 @@
         <w:spacing w:after="0" w:line="240" w:lineRule="auto"/>
         <w:textAlignment w:val="baseline"/>
         <w:rPr>
-          <w:rFonts w:ascii="Segoe UI" w:eastAsia="Times New Roman" w:hAnsi="Segoe UI" w:cs="Segoe UI"/>
+          <w:rFonts w:ascii="Trebuchet MS" w:eastAsia="Times New Roman" w:hAnsi="Trebuchet MS" w:cs="Segoe UI"/>
           <w:sz w:val="18"/>
           <w:szCs w:val="18"/>
           <w:lang w:eastAsia="en-GB"/>
@@ -2365,7 +2939,7 @@
       </w:pPr>
       <w:r>
         <w:rPr>
-          <w:rFonts w:ascii="Calibri" w:eastAsia="Times New Roman" w:hAnsi="Calibri" w:cs="Calibri"/>
+          <w:rFonts w:ascii="Trebuchet MS" w:eastAsia="Times New Roman" w:hAnsi="Trebuchet MS" w:cs="Calibri"/>
           <w:lang w:eastAsia="en-GB"/>
         </w:rPr>
         <w:t>Graphing geographical information </w:t>
@@ -2376,21 +2950,21 @@
         <w:spacing w:after="0" w:line="240" w:lineRule="auto"/>
         <w:textAlignment w:val="baseline"/>
         <w:rPr>
-          <w:rFonts w:ascii="Calibri" w:eastAsia="Times New Roman" w:hAnsi="Calibri" w:cs="Calibri"/>
-          <w:lang w:eastAsia="en-GB"/>
-        </w:rPr>
-      </w:pPr>
-      <w:r>
-        <w:rPr>
-          <w:rFonts w:ascii="Calibri" w:eastAsia="Times New Roman" w:hAnsi="Calibri" w:cs="Calibri"/>
+          <w:rFonts w:ascii="Trebuchet MS" w:eastAsia="Times New Roman" w:hAnsi="Trebuchet MS" w:cs="Calibri"/>
+          <w:lang w:eastAsia="en-GB"/>
+        </w:rPr>
+      </w:pPr>
+      <w:r>
+        <w:rPr>
+          <w:rFonts w:ascii="Trebuchet MS" w:eastAsia="Times New Roman" w:hAnsi="Trebuchet MS" w:cs="Calibri"/>
           <w:lang w:eastAsia="en-GB"/>
         </w:rPr>
         <w:t>Master doc of all cities in the UK: </w:t>
       </w:r>
-      <w:hyperlink r:id="rId5" w:tgtFrame="_blank" w:history="1">
+      <w:hyperlink r:id="rId6" w:tgtFrame="_blank" w:history="1">
         <w:r>
           <w:rPr>
-            <w:rFonts w:ascii="Calibri" w:eastAsia="Times New Roman" w:hAnsi="Calibri" w:cs="Calibri"/>
+            <w:rFonts w:ascii="Trebuchet MS" w:eastAsia="Times New Roman" w:hAnsi="Trebuchet MS" w:cs="Calibri"/>
             <w:color w:val="0563C1"/>
             <w:u w:val="single"/>
             <w:lang w:eastAsia="en-GB"/>
@@ -2400,7 +2974,7 @@
       </w:hyperlink>
       <w:r>
         <w:rPr>
-          <w:rFonts w:ascii="Calibri" w:eastAsia="Times New Roman" w:hAnsi="Calibri" w:cs="Calibri"/>
+          <w:rFonts w:ascii="Trebuchet MS" w:eastAsia="Times New Roman" w:hAnsi="Trebuchet MS" w:cs="Calibri"/>
           <w:lang w:eastAsia="en-GB"/>
         </w:rPr>
         <w:t>. (</w:t>
@@ -2408,7 +2982,7 @@
       <w:proofErr w:type="gramStart"/>
       <w:r>
         <w:rPr>
-          <w:rFonts w:ascii="Calibri" w:eastAsia="Times New Roman" w:hAnsi="Calibri" w:cs="Calibri"/>
+          <w:rFonts w:ascii="Trebuchet MS" w:eastAsia="Times New Roman" w:hAnsi="Trebuchet MS" w:cs="Calibri"/>
           <w:lang w:eastAsia="en-GB"/>
         </w:rPr>
         <w:t>have to</w:t>
@@ -2416,7 +2990,7 @@
       <w:proofErr w:type="gramEnd"/>
       <w:r>
         <w:rPr>
-          <w:rFonts w:ascii="Calibri" w:eastAsia="Times New Roman" w:hAnsi="Calibri" w:cs="Calibri"/>
+          <w:rFonts w:ascii="Trebuchet MS" w:eastAsia="Times New Roman" w:hAnsi="Trebuchet MS" w:cs="Calibri"/>
           <w:lang w:eastAsia="en-GB"/>
         </w:rPr>
         <w:t xml:space="preserve"> give credit)</w:t>
@@ -2427,14 +3001,14 @@
         <w:spacing w:after="0" w:line="240" w:lineRule="auto"/>
         <w:textAlignment w:val="baseline"/>
         <w:rPr>
-          <w:rFonts w:ascii="Calibri" w:eastAsia="Times New Roman" w:hAnsi="Calibri" w:cs="Calibri"/>
+          <w:rFonts w:ascii="Trebuchet MS" w:eastAsia="Times New Roman" w:hAnsi="Trebuchet MS" w:cs="Calibri"/>
           <w:lang w:eastAsia="en-GB"/>
         </w:rPr>
       </w:pPr>
       <w:proofErr w:type="gramStart"/>
       <w:r>
         <w:rPr>
-          <w:rFonts w:ascii="Calibri" w:eastAsia="Times New Roman" w:hAnsi="Calibri" w:cs="Calibri"/>
+          <w:rFonts w:ascii="Trebuchet MS" w:eastAsia="Times New Roman" w:hAnsi="Trebuchet MS" w:cs="Calibri"/>
           <w:lang w:eastAsia="en-GB"/>
         </w:rPr>
         <w:t>Other</w:t>
@@ -2442,16 +3016,16 @@
       <w:proofErr w:type="gramEnd"/>
       <w:r>
         <w:rPr>
-          <w:rFonts w:ascii="Calibri" w:eastAsia="Times New Roman" w:hAnsi="Calibri" w:cs="Calibri"/>
+          <w:rFonts w:ascii="Trebuchet MS" w:eastAsia="Times New Roman" w:hAnsi="Trebuchet MS" w:cs="Calibri"/>
           <w:lang w:eastAsia="en-GB"/>
         </w:rPr>
         <w:t xml:space="preserve"> list </w:t>
       </w:r>
-      <w:hyperlink r:id="rId6" w:history="1">
+      <w:hyperlink r:id="rId7" w:history="1">
         <w:r>
           <w:rPr>
             <w:rStyle w:val="Hyperlink"/>
-            <w:rFonts w:ascii="Calibri" w:eastAsia="Times New Roman" w:hAnsi="Calibri" w:cs="Calibri"/>
+            <w:rFonts w:ascii="Trebuchet MS" w:eastAsia="Times New Roman" w:hAnsi="Trebuchet MS" w:cs="Calibri"/>
             <w:lang w:eastAsia="en-GB"/>
           </w:rPr>
           <w:t>https://www.townslist.co.uk/</w:t>
@@ -2463,33 +3037,33 @@
         <w:spacing w:after="0" w:line="240" w:lineRule="auto"/>
         <w:textAlignment w:val="baseline"/>
         <w:rPr>
-          <w:rFonts w:ascii="Calibri" w:eastAsia="Times New Roman" w:hAnsi="Calibri" w:cs="Calibri"/>
-          <w:lang w:eastAsia="en-GB"/>
-        </w:rPr>
-      </w:pPr>
-      <w:r>
-        <w:rPr>
-          <w:rFonts w:ascii="Calibri" w:eastAsia="Times New Roman" w:hAnsi="Calibri" w:cs="Calibri"/>
+          <w:rFonts w:ascii="Trebuchet MS" w:eastAsia="Times New Roman" w:hAnsi="Trebuchet MS" w:cs="Calibri"/>
+          <w:lang w:eastAsia="en-GB"/>
+        </w:rPr>
+      </w:pPr>
+      <w:r>
+        <w:rPr>
+          <w:rFonts w:ascii="Trebuchet MS" w:eastAsia="Times New Roman" w:hAnsi="Trebuchet MS" w:cs="Calibri"/>
+          <w:lang w:eastAsia="en-GB"/>
+        </w:rPr>
+        <w:t>March21New (from code.py)</w:t>
+      </w:r>
+    </w:p>
+    <w:p>
+      <w:pPr>
+        <w:spacing w:after="0" w:line="240" w:lineRule="auto"/>
+        <w:textAlignment w:val="baseline"/>
+        <w:rPr>
+          <w:rFonts w:ascii="Trebuchet MS" w:eastAsia="Times New Roman" w:hAnsi="Trebuchet MS" w:cs="Calibri"/>
+          <w:lang w:eastAsia="en-GB"/>
+        </w:rPr>
+      </w:pPr>
+      <w:r>
+        <w:rPr>
+          <w:rFonts w:ascii="Trebuchet MS" w:eastAsia="Times New Roman" w:hAnsi="Trebuchet MS" w:cs="Calibri"/>
           <w:lang w:eastAsia="en-GB"/>
         </w:rPr>
         <w:lastRenderedPageBreak/>
-        <w:t>March21New (from code.py)</w:t>
-      </w:r>
-    </w:p>
-    <w:p>
-      <w:pPr>
-        <w:spacing w:after="0" w:line="240" w:lineRule="auto"/>
-        <w:textAlignment w:val="baseline"/>
-        <w:rPr>
-          <w:rFonts w:ascii="Calibri" w:eastAsia="Times New Roman" w:hAnsi="Calibri" w:cs="Calibri"/>
-          <w:lang w:eastAsia="en-GB"/>
-        </w:rPr>
-      </w:pPr>
-      <w:r>
-        <w:rPr>
-          <w:rFonts w:ascii="Calibri" w:eastAsia="Times New Roman" w:hAnsi="Calibri" w:cs="Calibri"/>
-          <w:lang w:eastAsia="en-GB"/>
-        </w:rPr>
         <w:t>179991</w:t>
       </w:r>
     </w:p>
@@ -2498,13 +3072,13 @@
         <w:spacing w:after="0" w:line="240" w:lineRule="auto"/>
         <w:textAlignment w:val="baseline"/>
         <w:rPr>
-          <w:rFonts w:ascii="Calibri" w:eastAsia="Times New Roman" w:hAnsi="Calibri" w:cs="Calibri"/>
-          <w:lang w:eastAsia="en-GB"/>
-        </w:rPr>
-      </w:pPr>
-      <w:r>
-        <w:rPr>
-          <w:rFonts w:ascii="Calibri" w:eastAsia="Times New Roman" w:hAnsi="Calibri" w:cs="Calibri"/>
+          <w:rFonts w:ascii="Trebuchet MS" w:eastAsia="Times New Roman" w:hAnsi="Trebuchet MS" w:cs="Calibri"/>
+          <w:lang w:eastAsia="en-GB"/>
+        </w:rPr>
+      </w:pPr>
+      <w:r>
+        <w:rPr>
+          <w:rFonts w:ascii="Trebuchet MS" w:eastAsia="Times New Roman" w:hAnsi="Trebuchet MS" w:cs="Calibri"/>
           <w:lang w:eastAsia="en-GB"/>
         </w:rPr>
         <w:t>quote tweets = 207</w:t>
@@ -2515,13 +3089,13 @@
         <w:spacing w:after="0" w:line="240" w:lineRule="auto"/>
         <w:textAlignment w:val="baseline"/>
         <w:rPr>
-          <w:rFonts w:ascii="Calibri" w:eastAsia="Times New Roman" w:hAnsi="Calibri" w:cs="Calibri"/>
-          <w:lang w:eastAsia="en-GB"/>
-        </w:rPr>
-      </w:pPr>
-      <w:r>
-        <w:rPr>
-          <w:rFonts w:ascii="Calibri" w:eastAsia="Times New Roman" w:hAnsi="Calibri" w:cs="Calibri"/>
+          <w:rFonts w:ascii="Trebuchet MS" w:eastAsia="Times New Roman" w:hAnsi="Trebuchet MS" w:cs="Calibri"/>
+          <w:lang w:eastAsia="en-GB"/>
+        </w:rPr>
+      </w:pPr>
+      <w:r>
+        <w:rPr>
+          <w:rFonts w:ascii="Trebuchet MS" w:eastAsia="Times New Roman" w:hAnsi="Trebuchet MS" w:cs="Calibri"/>
           <w:lang w:eastAsia="en-GB"/>
         </w:rPr>
         <w:t>retweets = 42773</w:t>
@@ -2532,13 +3106,13 @@
         <w:spacing w:after="0" w:line="240" w:lineRule="auto"/>
         <w:textAlignment w:val="baseline"/>
         <w:rPr>
-          <w:rFonts w:ascii="Calibri" w:eastAsia="Times New Roman" w:hAnsi="Calibri" w:cs="Calibri"/>
-          <w:lang w:eastAsia="en-GB"/>
-        </w:rPr>
-      </w:pPr>
-      <w:r>
-        <w:rPr>
-          <w:rFonts w:ascii="Calibri" w:eastAsia="Times New Roman" w:hAnsi="Calibri" w:cs="Calibri"/>
+          <w:rFonts w:ascii="Trebuchet MS" w:eastAsia="Times New Roman" w:hAnsi="Trebuchet MS" w:cs="Calibri"/>
+          <w:lang w:eastAsia="en-GB"/>
+        </w:rPr>
+      </w:pPr>
+      <w:r>
+        <w:rPr>
+          <w:rFonts w:ascii="Trebuchet MS" w:eastAsia="Times New Roman" w:hAnsi="Trebuchet MS" w:cs="Calibri"/>
           <w:lang w:eastAsia="en-GB"/>
         </w:rPr>
         <w:t>geotagged = 57694</w:t>
@@ -2549,13 +3123,13 @@
         <w:spacing w:after="0" w:line="240" w:lineRule="auto"/>
         <w:textAlignment w:val="baseline"/>
         <w:rPr>
-          <w:rFonts w:ascii="Calibri" w:eastAsia="Times New Roman" w:hAnsi="Calibri" w:cs="Calibri"/>
-          <w:lang w:eastAsia="en-GB"/>
-        </w:rPr>
-      </w:pPr>
-      <w:r>
-        <w:rPr>
-          <w:rFonts w:ascii="Calibri" w:eastAsia="Times New Roman" w:hAnsi="Calibri" w:cs="Calibri"/>
+          <w:rFonts w:ascii="Trebuchet MS" w:eastAsia="Times New Roman" w:hAnsi="Trebuchet MS" w:cs="Calibri"/>
+          <w:lang w:eastAsia="en-GB"/>
+        </w:rPr>
+      </w:pPr>
+      <w:r>
+        <w:rPr>
+          <w:rFonts w:ascii="Trebuchet MS" w:eastAsia="Times New Roman" w:hAnsi="Trebuchet MS" w:cs="Calibri"/>
           <w:lang w:eastAsia="en-GB"/>
         </w:rPr>
         <w:t>location objects = 111990</w:t>
@@ -2566,13 +3140,13 @@
         <w:spacing w:after="0" w:line="240" w:lineRule="auto"/>
         <w:textAlignment w:val="baseline"/>
         <w:rPr>
-          <w:rFonts w:ascii="Calibri" w:eastAsia="Times New Roman" w:hAnsi="Calibri" w:cs="Calibri"/>
-          <w:lang w:eastAsia="en-GB"/>
-        </w:rPr>
-      </w:pPr>
-      <w:r>
-        <w:rPr>
-          <w:rFonts w:ascii="Calibri" w:eastAsia="Times New Roman" w:hAnsi="Calibri" w:cs="Calibri"/>
+          <w:rFonts w:ascii="Trebuchet MS" w:eastAsia="Times New Roman" w:hAnsi="Trebuchet MS" w:cs="Calibri"/>
+          <w:lang w:eastAsia="en-GB"/>
+        </w:rPr>
+      </w:pPr>
+      <w:r>
+        <w:rPr>
+          <w:rFonts w:ascii="Trebuchet MS" w:eastAsia="Times New Roman" w:hAnsi="Trebuchet MS" w:cs="Calibri"/>
           <w:lang w:eastAsia="en-GB"/>
         </w:rPr>
         <w:t>verified = 2039</w:t>
@@ -2583,13 +3157,13 @@
         <w:spacing w:after="0" w:line="240" w:lineRule="auto"/>
         <w:textAlignment w:val="baseline"/>
         <w:rPr>
-          <w:rFonts w:ascii="Calibri" w:eastAsia="Times New Roman" w:hAnsi="Calibri" w:cs="Calibri"/>
-          <w:lang w:eastAsia="en-GB"/>
-        </w:rPr>
-      </w:pPr>
-      <w:r>
-        <w:rPr>
-          <w:rFonts w:ascii="Calibri" w:eastAsia="Times New Roman" w:hAnsi="Calibri" w:cs="Calibri"/>
+          <w:rFonts w:ascii="Trebuchet MS" w:eastAsia="Times New Roman" w:hAnsi="Trebuchet MS" w:cs="Calibri"/>
+          <w:lang w:eastAsia="en-GB"/>
+        </w:rPr>
+      </w:pPr>
+      <w:r>
+        <w:rPr>
+          <w:rFonts w:ascii="Trebuchet MS" w:eastAsia="Times New Roman" w:hAnsi="Trebuchet MS" w:cs="Calibri"/>
           <w:lang w:eastAsia="en-GB"/>
         </w:rPr>
         <w:t>videos = 115</w:t>
@@ -2600,13 +3174,13 @@
         <w:spacing w:after="0" w:line="240" w:lineRule="auto"/>
         <w:textAlignment w:val="baseline"/>
         <w:rPr>
-          <w:rFonts w:ascii="Calibri" w:eastAsia="Times New Roman" w:hAnsi="Calibri" w:cs="Calibri"/>
-          <w:lang w:eastAsia="en-GB"/>
-        </w:rPr>
-      </w:pPr>
-      <w:r>
-        <w:rPr>
-          <w:rFonts w:ascii="Calibri" w:eastAsia="Times New Roman" w:hAnsi="Calibri" w:cs="Calibri"/>
+          <w:rFonts w:ascii="Trebuchet MS" w:eastAsia="Times New Roman" w:hAnsi="Trebuchet MS" w:cs="Calibri"/>
+          <w:lang w:eastAsia="en-GB"/>
+        </w:rPr>
+      </w:pPr>
+      <w:r>
+        <w:rPr>
+          <w:rFonts w:ascii="Trebuchet MS" w:eastAsia="Times New Roman" w:hAnsi="Trebuchet MS" w:cs="Calibri"/>
           <w:lang w:eastAsia="en-GB"/>
         </w:rPr>
         <w:t>images = 41208</w:t>
@@ -2617,17 +3191,17 @@
         <w:spacing w:after="0" w:line="240" w:lineRule="auto"/>
         <w:textAlignment w:val="baseline"/>
         <w:rPr>
-          <w:rFonts w:ascii="Calibri" w:eastAsia="Times New Roman" w:hAnsi="Calibri" w:cs="Calibri"/>
-          <w:lang w:eastAsia="en-GB"/>
-        </w:rPr>
-      </w:pPr>
-    </w:p>
-    <w:p>
-      <w:pPr>
-        <w:spacing w:after="0" w:line="240" w:lineRule="auto"/>
-        <w:textAlignment w:val="baseline"/>
-        <w:rPr>
-          <w:rFonts w:ascii="Segoe UI" w:eastAsia="Times New Roman" w:hAnsi="Segoe UI" w:cs="Segoe UI"/>
+          <w:rFonts w:ascii="Trebuchet MS" w:eastAsia="Times New Roman" w:hAnsi="Trebuchet MS" w:cs="Calibri"/>
+          <w:lang w:eastAsia="en-GB"/>
+        </w:rPr>
+      </w:pPr>
+    </w:p>
+    <w:p>
+      <w:pPr>
+        <w:spacing w:after="0" w:line="240" w:lineRule="auto"/>
+        <w:textAlignment w:val="baseline"/>
+        <w:rPr>
+          <w:rFonts w:ascii="Trebuchet MS" w:eastAsia="Times New Roman" w:hAnsi="Trebuchet MS" w:cs="Segoe UI"/>
           <w:sz w:val="18"/>
           <w:szCs w:val="18"/>
           <w:lang w:eastAsia="en-GB"/>
@@ -2635,168 +3209,435 @@
       </w:pPr>
       <w:r>
         <w:rPr>
-          <w:rFonts w:ascii="Calibri" w:eastAsia="Times New Roman" w:hAnsi="Calibri" w:cs="Calibri"/>
+          <w:rFonts w:ascii="Trebuchet MS" w:eastAsia="Times New Roman" w:hAnsi="Trebuchet MS" w:cs="Calibri"/>
           <w:lang w:eastAsia="en-GB"/>
         </w:rPr>
         <w:t>Cluster0</w:t>
       </w:r>
     </w:p>
     <w:p>
-      <w:r>
+      <w:pPr>
+        <w:rPr>
+          <w:rFonts w:ascii="Trebuchet MS" w:hAnsi="Trebuchet MS"/>
+        </w:rPr>
+      </w:pPr>
+      <w:r>
+        <w:rPr>
+          <w:rFonts w:ascii="Trebuchet MS" w:hAnsi="Trebuchet MS"/>
+        </w:rPr>
         <w:t>quote tweets = 2508</w:t>
       </w:r>
     </w:p>
     <w:p>
-      <w:r>
+      <w:pPr>
+        <w:rPr>
+          <w:rFonts w:ascii="Trebuchet MS" w:hAnsi="Trebuchet MS"/>
+        </w:rPr>
+      </w:pPr>
+      <w:r>
+        <w:rPr>
+          <w:rFonts w:ascii="Trebuchet MS" w:hAnsi="Trebuchet MS"/>
+        </w:rPr>
         <w:t>retweets = 0</w:t>
       </w:r>
     </w:p>
     <w:p>
-      <w:r>
+      <w:pPr>
+        <w:rPr>
+          <w:rFonts w:ascii="Trebuchet MS" w:hAnsi="Trebuchet MS"/>
+        </w:rPr>
+      </w:pPr>
+      <w:r>
+        <w:rPr>
+          <w:rFonts w:ascii="Trebuchet MS" w:hAnsi="Trebuchet MS"/>
+        </w:rPr>
         <w:t>geotagged = 40231</w:t>
       </w:r>
     </w:p>
     <w:p>
-      <w:r>
+      <w:pPr>
+        <w:rPr>
+          <w:rFonts w:ascii="Trebuchet MS" w:hAnsi="Trebuchet MS"/>
+        </w:rPr>
+      </w:pPr>
+      <w:r>
+        <w:rPr>
+          <w:rFonts w:ascii="Trebuchet MS" w:hAnsi="Trebuchet MS"/>
+        </w:rPr>
         <w:t>location objects = 78956</w:t>
       </w:r>
     </w:p>
     <w:p>
-      <w:r>
+      <w:pPr>
+        <w:rPr>
+          <w:rFonts w:ascii="Trebuchet MS" w:hAnsi="Trebuchet MS"/>
+        </w:rPr>
+      </w:pPr>
+      <w:r>
+        <w:rPr>
+          <w:rFonts w:ascii="Trebuchet MS" w:hAnsi="Trebuchet MS"/>
+        </w:rPr>
         <w:t>verified = 1820</w:t>
       </w:r>
     </w:p>
     <w:p>
-      <w:r>
+      <w:pPr>
+        <w:rPr>
+          <w:rFonts w:ascii="Trebuchet MS" w:hAnsi="Trebuchet MS"/>
+        </w:rPr>
+      </w:pPr>
+      <w:r>
+        <w:rPr>
+          <w:rFonts w:ascii="Trebuchet MS" w:hAnsi="Trebuchet MS"/>
+        </w:rPr>
         <w:t>videos = 88</w:t>
       </w:r>
     </w:p>
     <w:p>
-      <w:r>
+      <w:pPr>
+        <w:rPr>
+          <w:rFonts w:ascii="Trebuchet MS" w:hAnsi="Trebuchet MS"/>
+        </w:rPr>
+      </w:pPr>
+      <w:r>
+        <w:rPr>
+          <w:rFonts w:ascii="Trebuchet MS" w:hAnsi="Trebuchet MS"/>
+        </w:rPr>
         <w:t>images = 33203</w:t>
       </w:r>
     </w:p>
-    <w:p/>
-    <w:p>
-      <w:r>
+    <w:p>
+      <w:pPr>
+        <w:rPr>
+          <w:rFonts w:ascii="Trebuchet MS" w:hAnsi="Trebuchet MS"/>
+        </w:rPr>
+      </w:pPr>
+    </w:p>
+    <w:p>
+      <w:pPr>
+        <w:rPr>
+          <w:rFonts w:ascii="Trebuchet MS" w:hAnsi="Trebuchet MS"/>
+        </w:rPr>
+      </w:pPr>
+      <w:r>
+        <w:rPr>
+          <w:rFonts w:ascii="Trebuchet MS" w:hAnsi="Trebuchet MS"/>
+        </w:rPr>
         <w:t>Cluster1</w:t>
       </w:r>
     </w:p>
     <w:p>
-      <w:r>
+      <w:pPr>
+        <w:rPr>
+          <w:rFonts w:ascii="Trebuchet MS" w:hAnsi="Trebuchet MS"/>
+        </w:rPr>
+      </w:pPr>
+      <w:r>
+        <w:rPr>
+          <w:rFonts w:ascii="Trebuchet MS" w:hAnsi="Trebuchet MS"/>
+        </w:rPr>
         <w:t>quote tweets = 93</w:t>
       </w:r>
     </w:p>
     <w:p>
-      <w:r>
+      <w:pPr>
+        <w:rPr>
+          <w:rFonts w:ascii="Trebuchet MS" w:hAnsi="Trebuchet MS"/>
+        </w:rPr>
+      </w:pPr>
+      <w:r>
+        <w:rPr>
+          <w:rFonts w:ascii="Trebuchet MS" w:hAnsi="Trebuchet MS"/>
+        </w:rPr>
         <w:t>retweets = 0</w:t>
       </w:r>
     </w:p>
     <w:p>
-      <w:r>
+      <w:pPr>
+        <w:rPr>
+          <w:rFonts w:ascii="Trebuchet MS" w:hAnsi="Trebuchet MS"/>
+        </w:rPr>
+      </w:pPr>
+      <w:r>
+        <w:rPr>
+          <w:rFonts w:ascii="Trebuchet MS" w:hAnsi="Trebuchet MS"/>
+        </w:rPr>
         <w:t>geotagged = 2555</w:t>
       </w:r>
     </w:p>
     <w:p>
-      <w:r>
+      <w:pPr>
+        <w:rPr>
+          <w:rFonts w:ascii="Trebuchet MS" w:hAnsi="Trebuchet MS"/>
+        </w:rPr>
+      </w:pPr>
+      <w:r>
+        <w:rPr>
+          <w:rFonts w:ascii="Trebuchet MS" w:hAnsi="Trebuchet MS"/>
+        </w:rPr>
         <w:t>location objects = 5587</w:t>
       </w:r>
     </w:p>
     <w:p>
-      <w:r>
+      <w:pPr>
+        <w:rPr>
+          <w:rFonts w:ascii="Trebuchet MS" w:hAnsi="Trebuchet MS"/>
+        </w:rPr>
+      </w:pPr>
+      <w:r>
+        <w:rPr>
+          <w:rFonts w:ascii="Trebuchet MS" w:hAnsi="Trebuchet MS"/>
+        </w:rPr>
         <w:t>verified = 46</w:t>
       </w:r>
     </w:p>
     <w:p>
-      <w:r>
+      <w:pPr>
+        <w:rPr>
+          <w:rFonts w:ascii="Trebuchet MS" w:hAnsi="Trebuchet MS"/>
+        </w:rPr>
+      </w:pPr>
+      <w:r>
+        <w:rPr>
+          <w:rFonts w:ascii="Trebuchet MS" w:hAnsi="Trebuchet MS"/>
+        </w:rPr>
         <w:t>videos = 0</w:t>
       </w:r>
     </w:p>
     <w:p>
-      <w:r>
+      <w:pPr>
+        <w:rPr>
+          <w:rFonts w:ascii="Trebuchet MS" w:hAnsi="Trebuchet MS"/>
+        </w:rPr>
+      </w:pPr>
+      <w:r>
+        <w:rPr>
+          <w:rFonts w:ascii="Trebuchet MS" w:hAnsi="Trebuchet MS"/>
+        </w:rPr>
         <w:t>images = 863</w:t>
       </w:r>
     </w:p>
-    <w:p/>
-    <w:p>
-      <w:r>
+    <w:p>
+      <w:pPr>
+        <w:rPr>
+          <w:rFonts w:ascii="Trebuchet MS" w:hAnsi="Trebuchet MS"/>
+        </w:rPr>
+      </w:pPr>
+    </w:p>
+    <w:p>
+      <w:pPr>
+        <w:rPr>
+          <w:rFonts w:ascii="Trebuchet MS" w:hAnsi="Trebuchet MS"/>
+        </w:rPr>
+      </w:pPr>
+      <w:r>
+        <w:rPr>
+          <w:rFonts w:ascii="Trebuchet MS" w:hAnsi="Trebuchet MS"/>
+        </w:rPr>
         <w:t>Cluster2</w:t>
       </w:r>
     </w:p>
     <w:p>
-      <w:r>
+      <w:pPr>
+        <w:rPr>
+          <w:rFonts w:ascii="Trebuchet MS" w:hAnsi="Trebuchet MS"/>
+        </w:rPr>
+      </w:pPr>
+      <w:r>
+        <w:rPr>
+          <w:rFonts w:ascii="Trebuchet MS" w:hAnsi="Trebuchet MS"/>
+        </w:rPr>
         <w:t>quote tweets = 34</w:t>
       </w:r>
     </w:p>
     <w:p>
-      <w:r>
+      <w:pPr>
+        <w:rPr>
+          <w:rFonts w:ascii="Trebuchet MS" w:hAnsi="Trebuchet MS"/>
+        </w:rPr>
+      </w:pPr>
+      <w:r>
+        <w:rPr>
+          <w:rFonts w:ascii="Trebuchet MS" w:hAnsi="Trebuchet MS"/>
+        </w:rPr>
         <w:t>retweets = 0</w:t>
       </w:r>
     </w:p>
     <w:p>
-      <w:r>
+      <w:pPr>
+        <w:rPr>
+          <w:rFonts w:ascii="Trebuchet MS" w:hAnsi="Trebuchet MS"/>
+        </w:rPr>
+      </w:pPr>
+      <w:r>
+        <w:rPr>
+          <w:rFonts w:ascii="Trebuchet MS" w:hAnsi="Trebuchet MS"/>
+        </w:rPr>
         <w:t>geotagged = 13025</w:t>
       </w:r>
     </w:p>
     <w:p>
-      <w:r>
+      <w:pPr>
+        <w:rPr>
+          <w:rFonts w:ascii="Trebuchet MS" w:hAnsi="Trebuchet MS"/>
+        </w:rPr>
+      </w:pPr>
+      <w:r>
+        <w:rPr>
+          <w:rFonts w:ascii="Trebuchet MS" w:hAnsi="Trebuchet MS"/>
+        </w:rPr>
         <w:t>location objects = 24521</w:t>
       </w:r>
     </w:p>
     <w:p>
-      <w:r>
+      <w:pPr>
+        <w:rPr>
+          <w:rFonts w:ascii="Trebuchet MS" w:hAnsi="Trebuchet MS"/>
+        </w:rPr>
+      </w:pPr>
+      <w:r>
+        <w:rPr>
+          <w:rFonts w:ascii="Trebuchet MS" w:hAnsi="Trebuchet MS"/>
+        </w:rPr>
         <w:t>verified = 159</w:t>
       </w:r>
     </w:p>
     <w:p>
-      <w:r>
+      <w:pPr>
+        <w:rPr>
+          <w:rFonts w:ascii="Trebuchet MS" w:hAnsi="Trebuchet MS"/>
+        </w:rPr>
+      </w:pPr>
+      <w:r>
+        <w:rPr>
+          <w:rFonts w:ascii="Trebuchet MS" w:hAnsi="Trebuchet MS"/>
+        </w:rPr>
         <w:t>videos = 27</w:t>
       </w:r>
     </w:p>
     <w:p>
-      <w:r>
+      <w:pPr>
+        <w:rPr>
+          <w:rFonts w:ascii="Trebuchet MS" w:hAnsi="Trebuchet MS"/>
+        </w:rPr>
+      </w:pPr>
+      <w:r>
+        <w:rPr>
+          <w:rFonts w:ascii="Trebuchet MS" w:hAnsi="Trebuchet MS"/>
+        </w:rPr>
+        <w:t>images = 7141</w:t>
+      </w:r>
+    </w:p>
+    <w:p>
+      <w:pPr>
+        <w:rPr>
+          <w:rFonts w:ascii="Trebuchet MS" w:hAnsi="Trebuchet MS"/>
+        </w:rPr>
+      </w:pPr>
+    </w:p>
+    <w:p>
+      <w:pPr>
+        <w:rPr>
+          <w:rFonts w:ascii="Trebuchet MS" w:hAnsi="Trebuchet MS"/>
+        </w:rPr>
+      </w:pPr>
+      <w:r>
+        <w:rPr>
+          <w:rFonts w:ascii="Trebuchet MS" w:hAnsi="Trebuchet MS"/>
+        </w:rPr>
         <w:lastRenderedPageBreak/>
-        <w:t>images = 7141</w:t>
-      </w:r>
-    </w:p>
-    <w:p/>
-    <w:p>
-      <w:r>
         <w:t>Cluster3</w:t>
       </w:r>
     </w:p>
     <w:p>
-      <w:r>
+      <w:pPr>
+        <w:rPr>
+          <w:rFonts w:ascii="Trebuchet MS" w:hAnsi="Trebuchet MS"/>
+        </w:rPr>
+      </w:pPr>
+      <w:r>
+        <w:rPr>
+          <w:rFonts w:ascii="Trebuchet MS" w:hAnsi="Trebuchet MS"/>
+        </w:rPr>
         <w:t>quote tweets = 0</w:t>
       </w:r>
     </w:p>
     <w:p>
-      <w:r>
+      <w:pPr>
+        <w:rPr>
+          <w:rFonts w:ascii="Trebuchet MS" w:hAnsi="Trebuchet MS"/>
+        </w:rPr>
+      </w:pPr>
+      <w:r>
+        <w:rPr>
+          <w:rFonts w:ascii="Trebuchet MS" w:hAnsi="Trebuchet MS"/>
+        </w:rPr>
         <w:t>retweets = 0</w:t>
       </w:r>
     </w:p>
     <w:p>
-      <w:r>
+      <w:pPr>
+        <w:rPr>
+          <w:rFonts w:ascii="Trebuchet MS" w:hAnsi="Trebuchet MS"/>
+        </w:rPr>
+      </w:pPr>
+      <w:r>
+        <w:rPr>
+          <w:rFonts w:ascii="Trebuchet MS" w:hAnsi="Trebuchet MS"/>
+        </w:rPr>
         <w:t>geotagged = 796</w:t>
       </w:r>
     </w:p>
     <w:p>
-      <w:r>
+      <w:pPr>
+        <w:rPr>
+          <w:rFonts w:ascii="Trebuchet MS" w:hAnsi="Trebuchet MS"/>
+        </w:rPr>
+      </w:pPr>
+      <w:r>
+        <w:rPr>
+          <w:rFonts w:ascii="Trebuchet MS" w:hAnsi="Trebuchet MS"/>
+        </w:rPr>
         <w:t>location objects = 1103</w:t>
       </w:r>
     </w:p>
     <w:p>
-      <w:r>
+      <w:pPr>
+        <w:rPr>
+          <w:rFonts w:ascii="Trebuchet MS" w:hAnsi="Trebuchet MS"/>
+        </w:rPr>
+      </w:pPr>
+      <w:r>
+        <w:rPr>
+          <w:rFonts w:ascii="Trebuchet MS" w:hAnsi="Trebuchet MS"/>
+        </w:rPr>
         <w:t>verified = 2</w:t>
       </w:r>
     </w:p>
     <w:p>
-      <w:r>
+      <w:pPr>
+        <w:rPr>
+          <w:rFonts w:ascii="Trebuchet MS" w:hAnsi="Trebuchet MS"/>
+        </w:rPr>
+      </w:pPr>
+      <w:r>
+        <w:rPr>
+          <w:rFonts w:ascii="Trebuchet MS" w:hAnsi="Trebuchet MS"/>
+        </w:rPr>
         <w:t>videos = 0</w:t>
       </w:r>
     </w:p>
     <w:p>
-      <w:r>
+      <w:pPr>
+        <w:rPr>
+          <w:rFonts w:ascii="Trebuchet MS" w:hAnsi="Trebuchet MS"/>
+        </w:rPr>
+      </w:pPr>
+      <w:r>
+        <w:rPr>
+          <w:rFonts w:ascii="Trebuchet MS" w:hAnsi="Trebuchet MS"/>
+          <w:noProof/>
+        </w:rPr>
         <w:drawing>
           <wp:anchor distT="0" distB="0" distL="114300" distR="114300" simplePos="0" relativeHeight="251659264" behindDoc="0" locked="0" layoutInCell="1" allowOverlap="1" wp14:anchorId="10527CE3" wp14:editId="7CDE7EB3">
             <wp:simplePos x="0" y="0"/>
@@ -2829,7 +3670,7 @@
                     <pic:cNvPicPr/>
                   </pic:nvPicPr>
                   <pic:blipFill>
-                    <a:blip r:embed="rId7">
+                    <a:blip r:embed="rId8">
                       <a:extLst>
                         <a:ext uri="{28A0092B-C50C-407E-A947-70E740481C1C}">
                           <a14:useLocalDpi xmlns:a14="http://schemas.microsoft.com/office/drawing/2010/main" val="0"/>
@@ -2856,53 +3697,141 @@
         </w:drawing>
       </w:r>
       <w:r>
+        <w:rPr>
+          <w:rFonts w:ascii="Trebuchet MS" w:hAnsi="Trebuchet MS"/>
+        </w:rPr>
         <w:t>images = 0</w:t>
       </w:r>
     </w:p>
-    <w:p/>
-    <w:p>
-      <w:r>
+    <w:p>
+      <w:pPr>
+        <w:rPr>
+          <w:rFonts w:ascii="Trebuchet MS" w:hAnsi="Trebuchet MS"/>
+        </w:rPr>
+      </w:pPr>
+    </w:p>
+    <w:p>
+      <w:pPr>
+        <w:rPr>
+          <w:rFonts w:ascii="Trebuchet MS" w:hAnsi="Trebuchet MS"/>
+        </w:rPr>
+      </w:pPr>
+      <w:r>
+        <w:rPr>
+          <w:rFonts w:ascii="Trebuchet MS" w:hAnsi="Trebuchet MS"/>
+        </w:rPr>
         <w:t>Cluster4</w:t>
       </w:r>
     </w:p>
     <w:p>
-      <w:r>
+      <w:pPr>
+        <w:rPr>
+          <w:rFonts w:ascii="Trebuchet MS" w:hAnsi="Trebuchet MS"/>
+        </w:rPr>
+      </w:pPr>
+      <w:r>
+        <w:rPr>
+          <w:rFonts w:ascii="Trebuchet MS" w:hAnsi="Trebuchet MS"/>
+        </w:rPr>
         <w:t>quote tweets = 0</w:t>
       </w:r>
     </w:p>
     <w:p>
-      <w:r>
+      <w:pPr>
+        <w:rPr>
+          <w:rFonts w:ascii="Trebuchet MS" w:hAnsi="Trebuchet MS"/>
+        </w:rPr>
+      </w:pPr>
+      <w:r>
+        <w:rPr>
+          <w:rFonts w:ascii="Trebuchet MS" w:hAnsi="Trebuchet MS"/>
+        </w:rPr>
         <w:t>retweets = 0</w:t>
       </w:r>
     </w:p>
     <w:p>
-      <w:r>
+      <w:pPr>
+        <w:rPr>
+          <w:rFonts w:ascii="Trebuchet MS" w:hAnsi="Trebuchet MS"/>
+        </w:rPr>
+      </w:pPr>
+      <w:r>
+        <w:rPr>
+          <w:rFonts w:ascii="Trebuchet MS" w:hAnsi="Trebuchet MS"/>
+        </w:rPr>
         <w:t>geotagged = 1087</w:t>
       </w:r>
     </w:p>
     <w:p>
-      <w:r>
+      <w:pPr>
+        <w:rPr>
+          <w:rFonts w:ascii="Trebuchet MS" w:hAnsi="Trebuchet MS"/>
+        </w:rPr>
+      </w:pPr>
+      <w:r>
+        <w:rPr>
+          <w:rFonts w:ascii="Trebuchet MS" w:hAnsi="Trebuchet MS"/>
+        </w:rPr>
         <w:t>location objects = 1823</w:t>
       </w:r>
     </w:p>
     <w:p>
-      <w:r>
+      <w:pPr>
+        <w:rPr>
+          <w:rFonts w:ascii="Trebuchet MS" w:hAnsi="Trebuchet MS"/>
+        </w:rPr>
+      </w:pPr>
+      <w:r>
+        <w:rPr>
+          <w:rFonts w:ascii="Trebuchet MS" w:hAnsi="Trebuchet MS"/>
+        </w:rPr>
         <w:t>verified = 12</w:t>
       </w:r>
     </w:p>
     <w:p>
-      <w:r>
+      <w:pPr>
+        <w:rPr>
+          <w:rFonts w:ascii="Trebuchet MS" w:hAnsi="Trebuchet MS"/>
+        </w:rPr>
+      </w:pPr>
+      <w:r>
+        <w:rPr>
+          <w:rFonts w:ascii="Trebuchet MS" w:hAnsi="Trebuchet MS"/>
+        </w:rPr>
         <w:t>videos = 0</w:t>
       </w:r>
     </w:p>
     <w:p>
-      <w:r>
+      <w:pPr>
+        <w:rPr>
+          <w:rFonts w:ascii="Trebuchet MS" w:hAnsi="Trebuchet MS"/>
+        </w:rPr>
+      </w:pPr>
+      <w:r>
+        <w:rPr>
+          <w:rFonts w:ascii="Trebuchet MS" w:hAnsi="Trebuchet MS"/>
+        </w:rPr>
         <w:t>images = 1</w:t>
       </w:r>
     </w:p>
-    <w:p/>
-    <w:p>
-      <w:r>
+    <w:p>
+      <w:pPr>
+        <w:rPr>
+          <w:rFonts w:ascii="Trebuchet MS" w:hAnsi="Trebuchet MS"/>
+        </w:rPr>
+      </w:pPr>
+    </w:p>
+    <w:p>
+      <w:pPr>
+        <w:rPr>
+          <w:rFonts w:ascii="Trebuchet MS" w:hAnsi="Trebuchet MS"/>
+        </w:rPr>
+      </w:pPr>
+      <w:r>
+        <w:rPr>
+          <w:rFonts w:ascii="Trebuchet MS" w:hAnsi="Trebuchet MS"/>
+          <w:noProof/>
+        </w:rPr>
         <w:drawing>
           <wp:anchor distT="0" distB="0" distL="114300" distR="114300" simplePos="0" relativeHeight="251658240" behindDoc="0" locked="0" layoutInCell="1" allowOverlap="1" wp14:anchorId="5DC860A0" wp14:editId="514E25F8">
             <wp:simplePos x="0" y="0"/>
@@ -2927,7 +3856,7 @@
                     <pic:cNvPicPr/>
                   </pic:nvPicPr>
                   <pic:blipFill>
-                    <a:blip r:embed="rId8">
+                    <a:blip r:embed="rId9">
                       <a:extLst>
                         <a:ext uri="{28A0092B-C50C-407E-A947-70E740481C1C}">
                           <a14:useLocalDpi xmlns:a14="http://schemas.microsoft.com/office/drawing/2010/main" val="0"/>
@@ -2957,7 +3886,9 @@
     <w:sectPr>
       <w:pgSz w:w="11906" w:h="16838"/>
       <w:pgMar w:top="1440" w:right="1440" w:bottom="1440" w:left="1440" w:header="708" w:footer="708" w:gutter="0"/>
+      <w:pgNumType w:start="0"/>
       <w:cols w:space="708"/>
+      <w:titlePg/>
       <w:docGrid w:linePitch="360"/>
     </w:sectPr>
   </w:body>
@@ -3486,7 +4417,6 @@
   <w:style w:type="character" w:default="1" w:styleId="DefaultParagraphFont">
     <w:name w:val="Default Paragraph Font"/>
     <w:uiPriority w:val="1"/>
-    <w:semiHidden/>
     <w:unhideWhenUsed/>
   </w:style>
   <w:style w:type="table" w:default="1" w:styleId="TableNormal">
@@ -3590,6 +4520,31 @@
     <w:rPr>
       <w:color w:val="605E5C"/>
       <w:shd w:val="clear" w:color="auto" w:fill="E1DFDD"/>
+    </w:rPr>
+  </w:style>
+  <w:style w:type="paragraph" w:styleId="NoSpacing">
+    <w:name w:val="No Spacing"/>
+    <w:link w:val="NoSpacingChar"/>
+    <w:uiPriority w:val="1"/>
+    <w:qFormat/>
+    <w:rsid w:val="00C00483"/>
+    <w:pPr>
+      <w:spacing w:after="0" w:line="240" w:lineRule="auto"/>
+    </w:pPr>
+    <w:rPr>
+      <w:rFonts w:eastAsiaTheme="minorEastAsia"/>
+      <w:lang w:val="en-US"/>
+    </w:rPr>
+  </w:style>
+  <w:style w:type="character" w:customStyle="1" w:styleId="NoSpacingChar">
+    <w:name w:val="No Spacing Char"/>
+    <w:basedOn w:val="DefaultParagraphFont"/>
+    <w:link w:val="NoSpacing"/>
+    <w:uiPriority w:val="1"/>
+    <w:rsid w:val="00C00483"/>
+    <w:rPr>
+      <w:rFonts w:eastAsiaTheme="minorEastAsia"/>
+      <w:lang w:val="en-US"/>
     </w:rPr>
   </w:style>
 </w:styles>
@@ -3888,4 +4843,23 @@
     </a:ext>
   </a:extLst>
 </a:theme>
+</file>
+
+<file path=customXml/item1.xml><?xml version="1.0" encoding="utf-8"?>
+<CoverPageProperties xmlns="http://schemas.microsoft.com/office/2006/coverPageProps">
+  <PublishDate>2021</PublishDate>
+  <Abstract/>
+  <CompanyAddress/>
+  <CompanyPhone/>
+  <CompanyFax/>
+  <CompanyEmail/>
+</CoverPageProperties>
+</file>
+
+<file path=customXml/itemProps1.xml><?xml version="1.0" encoding="utf-8"?>
+<ds:datastoreItem xmlns:ds="http://schemas.openxmlformats.org/officeDocument/2006/customXml" ds:itemID="{55AF091B-3C7A-41E3-B477-F2FDAA23CFDA}">
+  <ds:schemaRefs>
+    <ds:schemaRef ds:uri="http://schemas.microsoft.com/office/2006/coverPageProps"/>
+  </ds:schemaRefs>
+</ds:datastoreItem>
 </file>
</xml_diff>

<commit_message>
added March21New info to the report table
</commit_message>
<xml_diff>
--- a/Report.docx
+++ b/Report.docx
@@ -136,6 +136,7 @@
                                     <w:dataBinding w:prefixMappings="xmlns:ns0='http://purl.org/dc/elements/1.1/' xmlns:ns1='http://schemas.openxmlformats.org/package/2006/metadata/core-properties' " w:xpath="/ns1:coreProperties[1]/ns0:title[1]" w:storeItemID="{6C3C8BC8-F283-45AE-878A-BAB7291924A1}"/>
                                     <w:text/>
                                   </w:sdtPr>
+                                  <w:sdtEndPr/>
                                   <w:sdtContent>
                                     <w:r>
                                       <w:rPr>
@@ -178,6 +179,7 @@
                                     <w:dataBinding w:prefixMappings="xmlns:ns0='http://purl.org/dc/elements/1.1/' xmlns:ns1='http://schemas.openxmlformats.org/package/2006/metadata/core-properties' " w:xpath="/ns1:coreProperties[1]/ns0:subject[1]" w:storeItemID="{6C3C8BC8-F283-45AE-878A-BAB7291924A1}"/>
                                     <w:text/>
                                   </w:sdtPr>
+                                  <w:sdtEndPr/>
                                   <w:sdtContent>
                                     <w:r>
                                       <w:rPr>
@@ -187,7 +189,7 @@
                                         <w:sz w:val="28"/>
                                         <w:szCs w:val="28"/>
                                       </w:rPr>
-                                      <w:t xml:space="preserve">Alana Grant </w:t>
+                                      <w:t>Alana Grant 2</w:t>
                                     </w:r>
                                   </w:sdtContent>
                                 </w:sdt>
@@ -200,29 +202,7 @@
                                     <w:szCs w:val="28"/>
                                     <w:lang w:val="en-GB"/>
                                   </w:rPr>
-                                  <w:t>2390384</w:t>
-                                </w:r>
-                                <w:r>
-                                  <w:rPr>
-                                    <w:i/>
-                                    <w:iCs/>
-                                    <w:caps/>
-                                    <w:sz w:val="28"/>
-                                    <w:szCs w:val="28"/>
-                                    <w:lang w:val="en-GB"/>
-                                  </w:rPr>
-                                  <w:t>, heather cook 2375346</w:t>
-                                </w:r>
-                                <w:r>
-                                  <w:rPr>
-                                    <w:i/>
-                                    <w:iCs/>
-                                    <w:caps/>
-                                    <w:sz w:val="28"/>
-                                    <w:szCs w:val="28"/>
-                                    <w:lang w:val="en-GB"/>
-                                  </w:rPr>
-                                  <w:t> </w:t>
+                                  <w:t>2390384, heather cook 2375346 </w:t>
                                 </w:r>
                               </w:p>
                               <w:p>
@@ -295,6 +275,7 @@
                               <w:dataBinding w:prefixMappings="xmlns:ns0='http://purl.org/dc/elements/1.1/' xmlns:ns1='http://schemas.openxmlformats.org/package/2006/metadata/core-properties' " w:xpath="/ns1:coreProperties[1]/ns0:title[1]" w:storeItemID="{6C3C8BC8-F283-45AE-878A-BAB7291924A1}"/>
                               <w:text/>
                             </w:sdtPr>
+                            <w:sdtEndPr/>
                             <w:sdtContent>
                               <w:r>
                                 <w:rPr>
@@ -337,6 +318,7 @@
                               <w:dataBinding w:prefixMappings="xmlns:ns0='http://purl.org/dc/elements/1.1/' xmlns:ns1='http://schemas.openxmlformats.org/package/2006/metadata/core-properties' " w:xpath="/ns1:coreProperties[1]/ns0:subject[1]" w:storeItemID="{6C3C8BC8-F283-45AE-878A-BAB7291924A1}"/>
                               <w:text/>
                             </w:sdtPr>
+                            <w:sdtEndPr/>
                             <w:sdtContent>
                               <w:r>
                                 <w:rPr>
@@ -346,7 +328,7 @@
                                   <w:sz w:val="28"/>
                                   <w:szCs w:val="28"/>
                                 </w:rPr>
-                                <w:t xml:space="preserve">Alana Grant </w:t>
+                                <w:t>Alana Grant 2</w:t>
                               </w:r>
                             </w:sdtContent>
                           </w:sdt>
@@ -359,29 +341,7 @@
                               <w:szCs w:val="28"/>
                               <w:lang w:val="en-GB"/>
                             </w:rPr>
-                            <w:t>2390384</w:t>
-                          </w:r>
-                          <w:r>
-                            <w:rPr>
-                              <w:i/>
-                              <w:iCs/>
-                              <w:caps/>
-                              <w:sz w:val="28"/>
-                              <w:szCs w:val="28"/>
-                              <w:lang w:val="en-GB"/>
-                            </w:rPr>
-                            <w:t>, heather cook 2375346</w:t>
-                          </w:r>
-                          <w:r>
-                            <w:rPr>
-                              <w:i/>
-                              <w:iCs/>
-                              <w:caps/>
-                              <w:sz w:val="28"/>
-                              <w:szCs w:val="28"/>
-                              <w:lang w:val="en-GB"/>
-                            </w:rPr>
-                            <w:t> </w:t>
+                            <w:t>2390384, heather cook 2375346 </w:t>
                           </w:r>
                         </w:p>
                         <w:p>
@@ -490,6 +450,7 @@
                                     <w:calendar w:val="gregorian"/>
                                   </w:date>
                                 </w:sdtPr>
+                                <w:sdtEndPr/>
                                 <w:sdtContent>
                                   <w:p>
                                     <w:pPr>
@@ -556,6 +517,7 @@
                               <w:calendar w:val="gregorian"/>
                             </w:date>
                           </w:sdtPr>
+                          <w:sdtEndPr/>
                           <w:sdtContent>
                             <w:p>
                               <w:pPr>
@@ -1291,7 +1253,7 @@
         <w:tblLook w:val="04A0" w:firstRow="1" w:lastRow="0" w:firstColumn="1" w:lastColumn="0" w:noHBand="0" w:noVBand="1"/>
       </w:tblPr>
       <w:tblGrid>
-        <w:gridCol w:w="810"/>
+        <w:gridCol w:w="855"/>
         <w:gridCol w:w="1125"/>
         <w:gridCol w:w="1005"/>
         <w:gridCol w:w="900"/>
@@ -1311,15 +1273,18 @@
               <w:bottom w:val="single" w:sz="6" w:space="0" w:color="000000"/>
               <w:right w:val="single" w:sz="6" w:space="0" w:color="000000"/>
             </w:tcBorders>
-            <w:shd w:val="clear" w:color="auto" w:fill="auto"/>
+            <w:shd w:val="clear" w:color="auto" w:fill="000000" w:themeFill="text1"/>
             <w:hideMark/>
           </w:tcPr>
           <w:p>
             <w:pPr>
               <w:spacing w:after="0" w:line="240" w:lineRule="auto"/>
+              <w:jc w:val="center"/>
               <w:textAlignment w:val="baseline"/>
               <w:rPr>
                 <w:rFonts w:ascii="Trebuchet MS" w:eastAsia="Times New Roman" w:hAnsi="Trebuchet MS" w:cs="Times New Roman"/>
+                <w:b/>
+                <w:bCs/>
                 <w:sz w:val="24"/>
                 <w:szCs w:val="24"/>
                 <w:lang w:eastAsia="en-GB"/>
@@ -1328,9 +1293,11 @@
             <w:r>
               <w:rPr>
                 <w:rFonts w:ascii="Trebuchet MS" w:eastAsia="Times New Roman" w:hAnsi="Trebuchet MS" w:cs="Calibri"/>
-                <w:lang w:eastAsia="en-GB"/>
-              </w:rPr>
-              <w:t>Total </w:t>
+                <w:b/>
+                <w:bCs/>
+                <w:lang w:eastAsia="en-GB"/>
+              </w:rPr>
+              <w:t>Total</w:t>
             </w:r>
           </w:p>
         </w:tc>
@@ -1343,15 +1310,18 @@
               <w:bottom w:val="single" w:sz="6" w:space="0" w:color="000000"/>
               <w:right w:val="single" w:sz="6" w:space="0" w:color="000000"/>
             </w:tcBorders>
-            <w:shd w:val="clear" w:color="auto" w:fill="auto"/>
+            <w:shd w:val="clear" w:color="auto" w:fill="000000" w:themeFill="text1"/>
             <w:hideMark/>
           </w:tcPr>
           <w:p>
             <w:pPr>
               <w:spacing w:after="0" w:line="240" w:lineRule="auto"/>
+              <w:jc w:val="center"/>
               <w:textAlignment w:val="baseline"/>
               <w:rPr>
                 <w:rFonts w:ascii="Trebuchet MS" w:eastAsia="Times New Roman" w:hAnsi="Trebuchet MS" w:cs="Times New Roman"/>
+                <w:b/>
+                <w:bCs/>
                 <w:sz w:val="24"/>
                 <w:szCs w:val="24"/>
                 <w:lang w:eastAsia="en-GB"/>
@@ -1360,9 +1330,11 @@
             <w:r>
               <w:rPr>
                 <w:rFonts w:ascii="Trebuchet MS" w:eastAsia="Times New Roman" w:hAnsi="Trebuchet MS" w:cs="Calibri"/>
-                <w:lang w:eastAsia="en-GB"/>
-              </w:rPr>
-              <w:t>Streaming API </w:t>
+                <w:b/>
+                <w:bCs/>
+                <w:lang w:eastAsia="en-GB"/>
+              </w:rPr>
+              <w:t>Streaming API</w:t>
             </w:r>
           </w:p>
         </w:tc>
@@ -1375,15 +1347,18 @@
               <w:bottom w:val="single" w:sz="6" w:space="0" w:color="000000"/>
               <w:right w:val="single" w:sz="6" w:space="0" w:color="000000"/>
             </w:tcBorders>
-            <w:shd w:val="clear" w:color="auto" w:fill="auto"/>
+            <w:shd w:val="clear" w:color="auto" w:fill="000000" w:themeFill="text1"/>
             <w:hideMark/>
           </w:tcPr>
           <w:p>
             <w:pPr>
               <w:spacing w:after="0" w:line="240" w:lineRule="auto"/>
+              <w:jc w:val="center"/>
               <w:textAlignment w:val="baseline"/>
               <w:rPr>
                 <w:rFonts w:ascii="Trebuchet MS" w:eastAsia="Times New Roman" w:hAnsi="Trebuchet MS" w:cs="Times New Roman"/>
+                <w:b/>
+                <w:bCs/>
                 <w:sz w:val="24"/>
                 <w:szCs w:val="24"/>
                 <w:lang w:eastAsia="en-GB"/>
@@ -1392,9 +1367,11 @@
             <w:r>
               <w:rPr>
                 <w:rFonts w:ascii="Trebuchet MS" w:eastAsia="Times New Roman" w:hAnsi="Trebuchet MS" w:cs="Calibri"/>
-                <w:lang w:eastAsia="en-GB"/>
-              </w:rPr>
-              <w:t>No of retweets </w:t>
+                <w:b/>
+                <w:bCs/>
+                <w:lang w:eastAsia="en-GB"/>
+              </w:rPr>
+              <w:t>No of retweets</w:t>
             </w:r>
           </w:p>
         </w:tc>
@@ -1407,15 +1384,18 @@
               <w:bottom w:val="single" w:sz="6" w:space="0" w:color="000000"/>
               <w:right w:val="single" w:sz="6" w:space="0" w:color="000000"/>
             </w:tcBorders>
-            <w:shd w:val="clear" w:color="auto" w:fill="auto"/>
+            <w:shd w:val="clear" w:color="auto" w:fill="000000" w:themeFill="text1"/>
             <w:hideMark/>
           </w:tcPr>
           <w:p>
             <w:pPr>
               <w:spacing w:after="0" w:line="240" w:lineRule="auto"/>
+              <w:jc w:val="center"/>
               <w:textAlignment w:val="baseline"/>
               <w:rPr>
                 <w:rFonts w:ascii="Trebuchet MS" w:eastAsia="Times New Roman" w:hAnsi="Trebuchet MS" w:cs="Times New Roman"/>
+                <w:b/>
+                <w:bCs/>
                 <w:sz w:val="24"/>
                 <w:szCs w:val="24"/>
                 <w:lang w:eastAsia="en-GB"/>
@@ -1424,9 +1404,11 @@
             <w:r>
               <w:rPr>
                 <w:rFonts w:ascii="Trebuchet MS" w:eastAsia="Times New Roman" w:hAnsi="Trebuchet MS" w:cs="Calibri"/>
-                <w:lang w:eastAsia="en-GB"/>
-              </w:rPr>
-              <w:t>No of quotes </w:t>
+                <w:b/>
+                <w:bCs/>
+                <w:lang w:eastAsia="en-GB"/>
+              </w:rPr>
+              <w:t>No of quotes</w:t>
             </w:r>
           </w:p>
         </w:tc>
@@ -1439,15 +1421,18 @@
               <w:bottom w:val="single" w:sz="6" w:space="0" w:color="000000"/>
               <w:right w:val="single" w:sz="6" w:space="0" w:color="000000"/>
             </w:tcBorders>
-            <w:shd w:val="clear" w:color="auto" w:fill="auto"/>
+            <w:shd w:val="clear" w:color="auto" w:fill="000000" w:themeFill="text1"/>
             <w:hideMark/>
           </w:tcPr>
           <w:p>
             <w:pPr>
               <w:spacing w:after="0" w:line="240" w:lineRule="auto"/>
+              <w:jc w:val="center"/>
               <w:textAlignment w:val="baseline"/>
               <w:rPr>
                 <w:rFonts w:ascii="Trebuchet MS" w:eastAsia="Times New Roman" w:hAnsi="Trebuchet MS" w:cs="Times New Roman"/>
+                <w:b/>
+                <w:bCs/>
                 <w:sz w:val="24"/>
                 <w:szCs w:val="24"/>
                 <w:lang w:eastAsia="en-GB"/>
@@ -1456,9 +1441,11 @@
             <w:r>
               <w:rPr>
                 <w:rFonts w:ascii="Trebuchet MS" w:eastAsia="Times New Roman" w:hAnsi="Trebuchet MS" w:cs="Calibri"/>
-                <w:lang w:eastAsia="en-GB"/>
-              </w:rPr>
-              <w:t>No of images </w:t>
+                <w:b/>
+                <w:bCs/>
+                <w:lang w:eastAsia="en-GB"/>
+              </w:rPr>
+              <w:t>No of images</w:t>
             </w:r>
           </w:p>
         </w:tc>
@@ -1471,15 +1458,18 @@
               <w:bottom w:val="single" w:sz="6" w:space="0" w:color="000000"/>
               <w:right w:val="single" w:sz="6" w:space="0" w:color="000000"/>
             </w:tcBorders>
-            <w:shd w:val="clear" w:color="auto" w:fill="auto"/>
+            <w:shd w:val="clear" w:color="auto" w:fill="000000" w:themeFill="text1"/>
             <w:hideMark/>
           </w:tcPr>
           <w:p>
             <w:pPr>
               <w:spacing w:after="0" w:line="240" w:lineRule="auto"/>
+              <w:jc w:val="center"/>
               <w:textAlignment w:val="baseline"/>
               <w:rPr>
                 <w:rFonts w:ascii="Trebuchet MS" w:eastAsia="Times New Roman" w:hAnsi="Trebuchet MS" w:cs="Times New Roman"/>
+                <w:b/>
+                <w:bCs/>
                 <w:sz w:val="24"/>
                 <w:szCs w:val="24"/>
                 <w:lang w:eastAsia="en-GB"/>
@@ -1488,9 +1478,11 @@
             <w:r>
               <w:rPr>
                 <w:rFonts w:ascii="Trebuchet MS" w:eastAsia="Times New Roman" w:hAnsi="Trebuchet MS" w:cs="Calibri"/>
-                <w:lang w:eastAsia="en-GB"/>
-              </w:rPr>
-              <w:t>No of videos </w:t>
+                <w:b/>
+                <w:bCs/>
+                <w:lang w:eastAsia="en-GB"/>
+              </w:rPr>
+              <w:t>No of videos</w:t>
             </w:r>
           </w:p>
         </w:tc>
@@ -1503,15 +1495,18 @@
               <w:bottom w:val="single" w:sz="6" w:space="0" w:color="000000"/>
               <w:right w:val="single" w:sz="6" w:space="0" w:color="000000"/>
             </w:tcBorders>
-            <w:shd w:val="clear" w:color="auto" w:fill="auto"/>
+            <w:shd w:val="clear" w:color="auto" w:fill="000000" w:themeFill="text1"/>
             <w:hideMark/>
           </w:tcPr>
           <w:p>
             <w:pPr>
               <w:spacing w:after="0" w:line="240" w:lineRule="auto"/>
+              <w:jc w:val="center"/>
               <w:textAlignment w:val="baseline"/>
               <w:rPr>
                 <w:rFonts w:ascii="Trebuchet MS" w:eastAsia="Times New Roman" w:hAnsi="Trebuchet MS" w:cs="Times New Roman"/>
+                <w:b/>
+                <w:bCs/>
                 <w:sz w:val="24"/>
                 <w:szCs w:val="24"/>
                 <w:lang w:eastAsia="en-GB"/>
@@ -1520,9 +1515,11 @@
             <w:r>
               <w:rPr>
                 <w:rFonts w:ascii="Trebuchet MS" w:eastAsia="Times New Roman" w:hAnsi="Trebuchet MS" w:cs="Calibri"/>
-                <w:lang w:eastAsia="en-GB"/>
-              </w:rPr>
-              <w:t>No of verified  </w:t>
+                <w:b/>
+                <w:bCs/>
+                <w:lang w:eastAsia="en-GB"/>
+              </w:rPr>
+              <w:t>No of verified</w:t>
             </w:r>
           </w:p>
         </w:tc>
@@ -1535,15 +1532,18 @@
               <w:bottom w:val="single" w:sz="6" w:space="0" w:color="000000"/>
               <w:right w:val="single" w:sz="6" w:space="0" w:color="000000"/>
             </w:tcBorders>
-            <w:shd w:val="clear" w:color="auto" w:fill="auto"/>
+            <w:shd w:val="clear" w:color="auto" w:fill="000000" w:themeFill="text1"/>
             <w:hideMark/>
           </w:tcPr>
           <w:p>
             <w:pPr>
               <w:spacing w:after="0" w:line="240" w:lineRule="auto"/>
+              <w:jc w:val="center"/>
               <w:textAlignment w:val="baseline"/>
               <w:rPr>
                 <w:rFonts w:ascii="Trebuchet MS" w:eastAsia="Times New Roman" w:hAnsi="Trebuchet MS" w:cs="Times New Roman"/>
+                <w:b/>
+                <w:bCs/>
                 <w:sz w:val="24"/>
                 <w:szCs w:val="24"/>
                 <w:lang w:eastAsia="en-GB"/>
@@ -1552,9 +1552,11 @@
             <w:r>
               <w:rPr>
                 <w:rFonts w:ascii="Trebuchet MS" w:eastAsia="Times New Roman" w:hAnsi="Trebuchet MS" w:cs="Calibri"/>
-                <w:lang w:eastAsia="en-GB"/>
-              </w:rPr>
-              <w:t>No of geo-tagged </w:t>
+                <w:b/>
+                <w:bCs/>
+                <w:lang w:eastAsia="en-GB"/>
+              </w:rPr>
+              <w:t>No of geo-tagged</w:t>
             </w:r>
           </w:p>
         </w:tc>
@@ -1567,15 +1569,18 @@
               <w:bottom w:val="single" w:sz="6" w:space="0" w:color="000000"/>
               <w:right w:val="single" w:sz="6" w:space="0" w:color="000000"/>
             </w:tcBorders>
-            <w:shd w:val="clear" w:color="auto" w:fill="auto"/>
+            <w:shd w:val="clear" w:color="auto" w:fill="000000" w:themeFill="text1"/>
             <w:hideMark/>
           </w:tcPr>
           <w:p>
             <w:pPr>
               <w:spacing w:after="0" w:line="240" w:lineRule="auto"/>
+              <w:jc w:val="center"/>
               <w:textAlignment w:val="baseline"/>
               <w:rPr>
                 <w:rFonts w:ascii="Trebuchet MS" w:eastAsia="Times New Roman" w:hAnsi="Trebuchet MS" w:cs="Times New Roman"/>
+                <w:b/>
+                <w:bCs/>
                 <w:sz w:val="24"/>
                 <w:szCs w:val="24"/>
                 <w:lang w:eastAsia="en-GB"/>
@@ -1584,9 +1589,11 @@
             <w:r>
               <w:rPr>
                 <w:rFonts w:ascii="Trebuchet MS" w:eastAsia="Times New Roman" w:hAnsi="Trebuchet MS" w:cs="Calibri"/>
-                <w:lang w:eastAsia="en-GB"/>
-              </w:rPr>
-              <w:t>No of place/location objects </w:t>
+                <w:b/>
+                <w:bCs/>
+                <w:lang w:eastAsia="en-GB"/>
+              </w:rPr>
+              <w:t>No of place/location objects</w:t>
             </w:r>
           </w:p>
         </w:tc>
@@ -1625,6 +1632,27 @@
               </w:rPr>
               <w:t> </w:t>
             </w:r>
+            <w:r>
+              <w:rPr>
+                <w:rFonts w:ascii="Trebuchet MS" w:eastAsia="Times New Roman" w:hAnsi="Trebuchet MS" w:cs="Calibri"/>
+                <w:lang w:eastAsia="en-GB"/>
+              </w:rPr>
+              <w:t>179</w:t>
+            </w:r>
+            <w:r>
+              <w:rPr>
+                <w:rFonts w:ascii="Trebuchet MS" w:eastAsia="Times New Roman" w:hAnsi="Trebuchet MS" w:cs="Calibri"/>
+                <w:lang w:eastAsia="en-GB"/>
+              </w:rPr>
+              <w:t>,</w:t>
+            </w:r>
+            <w:r>
+              <w:rPr>
+                <w:rFonts w:ascii="Trebuchet MS" w:eastAsia="Times New Roman" w:hAnsi="Trebuchet MS" w:cs="Calibri"/>
+                <w:lang w:eastAsia="en-GB"/>
+              </w:rPr>
+              <w:t>991</w:t>
+            </w:r>
           </w:p>
         </w:tc>
         <w:tc>
@@ -1656,6 +1684,13 @@
                 <w:lang w:eastAsia="en-GB"/>
               </w:rPr>
               <w:t> </w:t>
+            </w:r>
+            <w:r>
+              <w:rPr>
+                <w:rFonts w:ascii="Trebuchet MS" w:eastAsia="Times New Roman" w:hAnsi="Trebuchet MS" w:cs="Calibri"/>
+                <w:lang w:eastAsia="en-GB"/>
+              </w:rPr>
+              <w:t>??</w:t>
             </w:r>
           </w:p>
         </w:tc>
@@ -1689,6 +1724,13 @@
               </w:rPr>
               <w:t> </w:t>
             </w:r>
+            <w:r>
+              <w:rPr>
+                <w:rFonts w:ascii="Trebuchet MS" w:eastAsia="Times New Roman" w:hAnsi="Trebuchet MS" w:cs="Calibri"/>
+                <w:lang w:eastAsia="en-GB"/>
+              </w:rPr>
+              <w:t>42773</w:t>
+            </w:r>
           </w:p>
         </w:tc>
         <w:tc>
@@ -1720,6 +1762,13 @@
                 <w:lang w:eastAsia="en-GB"/>
               </w:rPr>
               <w:t> </w:t>
+            </w:r>
+            <w:r>
+              <w:rPr>
+                <w:rFonts w:ascii="Trebuchet MS" w:eastAsia="Times New Roman" w:hAnsi="Trebuchet MS" w:cs="Calibri"/>
+                <w:lang w:eastAsia="en-GB"/>
+              </w:rPr>
+              <w:t>207</w:t>
             </w:r>
           </w:p>
         </w:tc>
@@ -1753,6 +1802,13 @@
               </w:rPr>
               <w:t> </w:t>
             </w:r>
+            <w:r>
+              <w:rPr>
+                <w:rFonts w:ascii="Trebuchet MS" w:eastAsia="Times New Roman" w:hAnsi="Trebuchet MS" w:cs="Calibri"/>
+                <w:lang w:eastAsia="en-GB"/>
+              </w:rPr>
+              <w:t>41208</w:t>
+            </w:r>
           </w:p>
         </w:tc>
         <w:tc>
@@ -1784,6 +1840,13 @@
                 <w:lang w:eastAsia="en-GB"/>
               </w:rPr>
               <w:t> </w:t>
+            </w:r>
+            <w:r>
+              <w:rPr>
+                <w:rFonts w:ascii="Trebuchet MS" w:eastAsia="Times New Roman" w:hAnsi="Trebuchet MS" w:cs="Calibri"/>
+                <w:lang w:eastAsia="en-GB"/>
+              </w:rPr>
+              <w:t>115</w:t>
             </w:r>
           </w:p>
         </w:tc>
@@ -1817,6 +1880,13 @@
               </w:rPr>
               <w:t> </w:t>
             </w:r>
+            <w:r>
+              <w:rPr>
+                <w:rFonts w:ascii="Trebuchet MS" w:eastAsia="Times New Roman" w:hAnsi="Trebuchet MS" w:cs="Calibri"/>
+                <w:lang w:eastAsia="en-GB"/>
+              </w:rPr>
+              <w:t>2039</w:t>
+            </w:r>
           </w:p>
         </w:tc>
         <w:tc>
@@ -1848,6 +1918,13 @@
                 <w:lang w:eastAsia="en-GB"/>
               </w:rPr>
               <w:t> </w:t>
+            </w:r>
+            <w:r>
+              <w:rPr>
+                <w:rFonts w:ascii="Trebuchet MS" w:eastAsia="Times New Roman" w:hAnsi="Trebuchet MS" w:cs="Calibri"/>
+                <w:lang w:eastAsia="en-GB"/>
+              </w:rPr>
+              <w:t>57694</w:t>
             </w:r>
           </w:p>
         </w:tc>
@@ -1880,6 +1957,13 @@
                 <w:lang w:eastAsia="en-GB"/>
               </w:rPr>
               <w:t> </w:t>
+            </w:r>
+            <w:r>
+              <w:rPr>
+                <w:rFonts w:ascii="Trebuchet MS" w:eastAsia="Times New Roman" w:hAnsi="Trebuchet MS" w:cs="Calibri"/>
+                <w:lang w:eastAsia="en-GB"/>
+              </w:rPr>
+              <w:t>111990</w:t>
             </w:r>
           </w:p>
         </w:tc>
@@ -2222,15 +2306,18 @@
               <w:bottom w:val="single" w:sz="6" w:space="0" w:color="000000"/>
               <w:right w:val="single" w:sz="6" w:space="0" w:color="000000"/>
             </w:tcBorders>
-            <w:shd w:val="clear" w:color="auto" w:fill="auto"/>
+            <w:shd w:val="clear" w:color="auto" w:fill="000000" w:themeFill="text1"/>
             <w:hideMark/>
           </w:tcPr>
           <w:p>
             <w:pPr>
               <w:spacing w:after="0" w:line="240" w:lineRule="auto"/>
+              <w:jc w:val="center"/>
               <w:textAlignment w:val="baseline"/>
               <w:rPr>
                 <w:rFonts w:ascii="Trebuchet MS" w:eastAsia="Times New Roman" w:hAnsi="Trebuchet MS" w:cs="Times New Roman"/>
+                <w:b/>
+                <w:bCs/>
                 <w:sz w:val="24"/>
                 <w:szCs w:val="24"/>
                 <w:lang w:eastAsia="en-GB"/>
@@ -2239,9 +2326,11 @@
             <w:r>
               <w:rPr>
                 <w:rFonts w:ascii="Trebuchet MS" w:eastAsia="Times New Roman" w:hAnsi="Trebuchet MS" w:cs="Calibri"/>
-                <w:lang w:eastAsia="en-GB"/>
-              </w:rPr>
-              <w:t>Total </w:t>
+                <w:b/>
+                <w:bCs/>
+                <w:lang w:eastAsia="en-GB"/>
+              </w:rPr>
+              <w:t>Total</w:t>
             </w:r>
           </w:p>
         </w:tc>
@@ -2254,15 +2343,18 @@
               <w:bottom w:val="single" w:sz="6" w:space="0" w:color="000000"/>
               <w:right w:val="single" w:sz="6" w:space="0" w:color="000000"/>
             </w:tcBorders>
-            <w:shd w:val="clear" w:color="auto" w:fill="auto"/>
+            <w:shd w:val="clear" w:color="auto" w:fill="000000" w:themeFill="text1"/>
             <w:hideMark/>
           </w:tcPr>
           <w:p>
             <w:pPr>
               <w:spacing w:after="0" w:line="240" w:lineRule="auto"/>
+              <w:jc w:val="center"/>
               <w:textAlignment w:val="baseline"/>
               <w:rPr>
                 <w:rFonts w:ascii="Trebuchet MS" w:eastAsia="Times New Roman" w:hAnsi="Trebuchet MS" w:cs="Times New Roman"/>
+                <w:b/>
+                <w:bCs/>
                 <w:sz w:val="24"/>
                 <w:szCs w:val="24"/>
                 <w:lang w:eastAsia="en-GB"/>
@@ -2271,9 +2363,11 @@
             <w:r>
               <w:rPr>
                 <w:rFonts w:ascii="Trebuchet MS" w:eastAsia="Times New Roman" w:hAnsi="Trebuchet MS" w:cs="Calibri"/>
-                <w:lang w:eastAsia="en-GB"/>
-              </w:rPr>
-              <w:t>Formed groups </w:t>
+                <w:b/>
+                <w:bCs/>
+                <w:lang w:eastAsia="en-GB"/>
+              </w:rPr>
+              <w:t>Formed groups</w:t>
             </w:r>
           </w:p>
         </w:tc>
@@ -2286,15 +2380,18 @@
               <w:bottom w:val="single" w:sz="6" w:space="0" w:color="000000"/>
               <w:right w:val="single" w:sz="6" w:space="0" w:color="000000"/>
             </w:tcBorders>
-            <w:shd w:val="clear" w:color="auto" w:fill="auto"/>
+            <w:shd w:val="clear" w:color="auto" w:fill="000000" w:themeFill="text1"/>
             <w:hideMark/>
           </w:tcPr>
           <w:p>
             <w:pPr>
               <w:spacing w:after="0" w:line="240" w:lineRule="auto"/>
+              <w:jc w:val="center"/>
               <w:textAlignment w:val="baseline"/>
               <w:rPr>
                 <w:rFonts w:ascii="Trebuchet MS" w:eastAsia="Times New Roman" w:hAnsi="Trebuchet MS" w:cs="Times New Roman"/>
+                <w:b/>
+                <w:bCs/>
                 <w:sz w:val="24"/>
                 <w:szCs w:val="24"/>
                 <w:lang w:eastAsia="en-GB"/>
@@ -2303,9 +2400,11 @@
             <w:r>
               <w:rPr>
                 <w:rFonts w:ascii="Trebuchet MS" w:eastAsia="Times New Roman" w:hAnsi="Trebuchet MS" w:cs="Calibri"/>
-                <w:lang w:eastAsia="en-GB"/>
-              </w:rPr>
-              <w:t>Min size </w:t>
+                <w:b/>
+                <w:bCs/>
+                <w:lang w:eastAsia="en-GB"/>
+              </w:rPr>
+              <w:t>Min size</w:t>
             </w:r>
           </w:p>
         </w:tc>
@@ -2318,15 +2417,18 @@
               <w:bottom w:val="single" w:sz="6" w:space="0" w:color="000000"/>
               <w:right w:val="single" w:sz="6" w:space="0" w:color="000000"/>
             </w:tcBorders>
-            <w:shd w:val="clear" w:color="auto" w:fill="auto"/>
+            <w:shd w:val="clear" w:color="auto" w:fill="000000" w:themeFill="text1"/>
             <w:hideMark/>
           </w:tcPr>
           <w:p>
             <w:pPr>
               <w:spacing w:after="0" w:line="240" w:lineRule="auto"/>
+              <w:jc w:val="center"/>
               <w:textAlignment w:val="baseline"/>
               <w:rPr>
                 <w:rFonts w:ascii="Trebuchet MS" w:eastAsia="Times New Roman" w:hAnsi="Trebuchet MS" w:cs="Times New Roman"/>
+                <w:b/>
+                <w:bCs/>
                 <w:sz w:val="24"/>
                 <w:szCs w:val="24"/>
                 <w:lang w:eastAsia="en-GB"/>
@@ -2335,9 +2437,11 @@
             <w:r>
               <w:rPr>
                 <w:rFonts w:ascii="Trebuchet MS" w:eastAsia="Times New Roman" w:hAnsi="Trebuchet MS" w:cs="Calibri"/>
-                <w:lang w:eastAsia="en-GB"/>
-              </w:rPr>
-              <w:t>Max size </w:t>
+                <w:b/>
+                <w:bCs/>
+                <w:lang w:eastAsia="en-GB"/>
+              </w:rPr>
+              <w:t>Max size</w:t>
             </w:r>
           </w:p>
         </w:tc>
@@ -2350,15 +2454,18 @@
               <w:bottom w:val="single" w:sz="6" w:space="0" w:color="000000"/>
               <w:right w:val="single" w:sz="6" w:space="0" w:color="000000"/>
             </w:tcBorders>
-            <w:shd w:val="clear" w:color="auto" w:fill="auto"/>
+            <w:shd w:val="clear" w:color="auto" w:fill="000000" w:themeFill="text1"/>
             <w:hideMark/>
           </w:tcPr>
           <w:p>
             <w:pPr>
               <w:spacing w:after="0" w:line="240" w:lineRule="auto"/>
+              <w:jc w:val="center"/>
               <w:textAlignment w:val="baseline"/>
               <w:rPr>
                 <w:rFonts w:ascii="Trebuchet MS" w:eastAsia="Times New Roman" w:hAnsi="Trebuchet MS" w:cs="Times New Roman"/>
+                <w:b/>
+                <w:bCs/>
                 <w:sz w:val="24"/>
                 <w:szCs w:val="24"/>
                 <w:lang w:eastAsia="en-GB"/>
@@ -2367,16 +2474,11 @@
             <w:r>
               <w:rPr>
                 <w:rFonts w:ascii="Trebuchet MS" w:eastAsia="Times New Roman" w:hAnsi="Trebuchet MS" w:cs="Calibri"/>
+                <w:b/>
+                <w:bCs/>
                 <w:lang w:eastAsia="en-GB"/>
               </w:rPr>
               <w:t>Average size</w:t>
-            </w:r>
-            <w:r>
-              <w:rPr>
-                <w:rFonts w:ascii="Trebuchet MS" w:eastAsia="Times New Roman" w:hAnsi="Trebuchet MS" w:cs="Calibri"/>
-                <w:lang w:eastAsia="en-GB"/>
-              </w:rPr>
-              <w:t> </w:t>
             </w:r>
           </w:p>
         </w:tc>
@@ -3054,153 +3156,6 @@
         <w:spacing w:after="0" w:line="240" w:lineRule="auto"/>
         <w:textAlignment w:val="baseline"/>
         <w:rPr>
-          <w:rFonts w:ascii="Trebuchet MS" w:eastAsia="Times New Roman" w:hAnsi="Trebuchet MS" w:cs="Calibri"/>
-          <w:lang w:eastAsia="en-GB"/>
-        </w:rPr>
-      </w:pPr>
-      <w:r>
-        <w:rPr>
-          <w:rFonts w:ascii="Trebuchet MS" w:eastAsia="Times New Roman" w:hAnsi="Trebuchet MS" w:cs="Calibri"/>
-          <w:lang w:eastAsia="en-GB"/>
-        </w:rPr>
-        <w:lastRenderedPageBreak/>
-        <w:t>179991</w:t>
-      </w:r>
-    </w:p>
-    <w:p>
-      <w:pPr>
-        <w:spacing w:after="0" w:line="240" w:lineRule="auto"/>
-        <w:textAlignment w:val="baseline"/>
-        <w:rPr>
-          <w:rFonts w:ascii="Trebuchet MS" w:eastAsia="Times New Roman" w:hAnsi="Trebuchet MS" w:cs="Calibri"/>
-          <w:lang w:eastAsia="en-GB"/>
-        </w:rPr>
-      </w:pPr>
-      <w:r>
-        <w:rPr>
-          <w:rFonts w:ascii="Trebuchet MS" w:eastAsia="Times New Roman" w:hAnsi="Trebuchet MS" w:cs="Calibri"/>
-          <w:lang w:eastAsia="en-GB"/>
-        </w:rPr>
-        <w:t>quote tweets = 207</w:t>
-      </w:r>
-    </w:p>
-    <w:p>
-      <w:pPr>
-        <w:spacing w:after="0" w:line="240" w:lineRule="auto"/>
-        <w:textAlignment w:val="baseline"/>
-        <w:rPr>
-          <w:rFonts w:ascii="Trebuchet MS" w:eastAsia="Times New Roman" w:hAnsi="Trebuchet MS" w:cs="Calibri"/>
-          <w:lang w:eastAsia="en-GB"/>
-        </w:rPr>
-      </w:pPr>
-      <w:r>
-        <w:rPr>
-          <w:rFonts w:ascii="Trebuchet MS" w:eastAsia="Times New Roman" w:hAnsi="Trebuchet MS" w:cs="Calibri"/>
-          <w:lang w:eastAsia="en-GB"/>
-        </w:rPr>
-        <w:t>retweets = 42773</w:t>
-      </w:r>
-    </w:p>
-    <w:p>
-      <w:pPr>
-        <w:spacing w:after="0" w:line="240" w:lineRule="auto"/>
-        <w:textAlignment w:val="baseline"/>
-        <w:rPr>
-          <w:rFonts w:ascii="Trebuchet MS" w:eastAsia="Times New Roman" w:hAnsi="Trebuchet MS" w:cs="Calibri"/>
-          <w:lang w:eastAsia="en-GB"/>
-        </w:rPr>
-      </w:pPr>
-      <w:r>
-        <w:rPr>
-          <w:rFonts w:ascii="Trebuchet MS" w:eastAsia="Times New Roman" w:hAnsi="Trebuchet MS" w:cs="Calibri"/>
-          <w:lang w:eastAsia="en-GB"/>
-        </w:rPr>
-        <w:t>geotagged = 57694</w:t>
-      </w:r>
-    </w:p>
-    <w:p>
-      <w:pPr>
-        <w:spacing w:after="0" w:line="240" w:lineRule="auto"/>
-        <w:textAlignment w:val="baseline"/>
-        <w:rPr>
-          <w:rFonts w:ascii="Trebuchet MS" w:eastAsia="Times New Roman" w:hAnsi="Trebuchet MS" w:cs="Calibri"/>
-          <w:lang w:eastAsia="en-GB"/>
-        </w:rPr>
-      </w:pPr>
-      <w:r>
-        <w:rPr>
-          <w:rFonts w:ascii="Trebuchet MS" w:eastAsia="Times New Roman" w:hAnsi="Trebuchet MS" w:cs="Calibri"/>
-          <w:lang w:eastAsia="en-GB"/>
-        </w:rPr>
-        <w:t>location objects = 111990</w:t>
-      </w:r>
-    </w:p>
-    <w:p>
-      <w:pPr>
-        <w:spacing w:after="0" w:line="240" w:lineRule="auto"/>
-        <w:textAlignment w:val="baseline"/>
-        <w:rPr>
-          <w:rFonts w:ascii="Trebuchet MS" w:eastAsia="Times New Roman" w:hAnsi="Trebuchet MS" w:cs="Calibri"/>
-          <w:lang w:eastAsia="en-GB"/>
-        </w:rPr>
-      </w:pPr>
-      <w:r>
-        <w:rPr>
-          <w:rFonts w:ascii="Trebuchet MS" w:eastAsia="Times New Roman" w:hAnsi="Trebuchet MS" w:cs="Calibri"/>
-          <w:lang w:eastAsia="en-GB"/>
-        </w:rPr>
-        <w:t>verified = 2039</w:t>
-      </w:r>
-    </w:p>
-    <w:p>
-      <w:pPr>
-        <w:spacing w:after="0" w:line="240" w:lineRule="auto"/>
-        <w:textAlignment w:val="baseline"/>
-        <w:rPr>
-          <w:rFonts w:ascii="Trebuchet MS" w:eastAsia="Times New Roman" w:hAnsi="Trebuchet MS" w:cs="Calibri"/>
-          <w:lang w:eastAsia="en-GB"/>
-        </w:rPr>
-      </w:pPr>
-      <w:r>
-        <w:rPr>
-          <w:rFonts w:ascii="Trebuchet MS" w:eastAsia="Times New Roman" w:hAnsi="Trebuchet MS" w:cs="Calibri"/>
-          <w:lang w:eastAsia="en-GB"/>
-        </w:rPr>
-        <w:t>videos = 115</w:t>
-      </w:r>
-    </w:p>
-    <w:p>
-      <w:pPr>
-        <w:spacing w:after="0" w:line="240" w:lineRule="auto"/>
-        <w:textAlignment w:val="baseline"/>
-        <w:rPr>
-          <w:rFonts w:ascii="Trebuchet MS" w:eastAsia="Times New Roman" w:hAnsi="Trebuchet MS" w:cs="Calibri"/>
-          <w:lang w:eastAsia="en-GB"/>
-        </w:rPr>
-      </w:pPr>
-      <w:r>
-        <w:rPr>
-          <w:rFonts w:ascii="Trebuchet MS" w:eastAsia="Times New Roman" w:hAnsi="Trebuchet MS" w:cs="Calibri"/>
-          <w:lang w:eastAsia="en-GB"/>
-        </w:rPr>
-        <w:t>images = 41208</w:t>
-      </w:r>
-    </w:p>
-    <w:p>
-      <w:pPr>
-        <w:spacing w:after="0" w:line="240" w:lineRule="auto"/>
-        <w:textAlignment w:val="baseline"/>
-        <w:rPr>
-          <w:rFonts w:ascii="Trebuchet MS" w:eastAsia="Times New Roman" w:hAnsi="Trebuchet MS" w:cs="Calibri"/>
-          <w:lang w:eastAsia="en-GB"/>
-        </w:rPr>
-      </w:pPr>
-    </w:p>
-    <w:p>
-      <w:pPr>
-        <w:spacing w:after="0" w:line="240" w:lineRule="auto"/>
-        <w:textAlignment w:val="baseline"/>
-        <w:rPr>
           <w:rFonts w:ascii="Trebuchet MS" w:eastAsia="Times New Roman" w:hAnsi="Trebuchet MS" w:cs="Segoe UI"/>
           <w:sz w:val="18"/>
           <w:szCs w:val="18"/>
@@ -3212,6 +3167,7 @@
           <w:rFonts w:ascii="Trebuchet MS" w:eastAsia="Times New Roman" w:hAnsi="Trebuchet MS" w:cs="Calibri"/>
           <w:lang w:eastAsia="en-GB"/>
         </w:rPr>
+        <w:lastRenderedPageBreak/>
         <w:t>Cluster0</w:t>
       </w:r>
     </w:p>
@@ -3545,72 +3501,72 @@
         <w:rPr>
           <w:rFonts w:ascii="Trebuchet MS" w:hAnsi="Trebuchet MS"/>
         </w:rPr>
+        <w:t>Cluster3</w:t>
+      </w:r>
+    </w:p>
+    <w:p>
+      <w:pPr>
+        <w:rPr>
+          <w:rFonts w:ascii="Trebuchet MS" w:hAnsi="Trebuchet MS"/>
+        </w:rPr>
+      </w:pPr>
+      <w:r>
+        <w:rPr>
+          <w:rFonts w:ascii="Trebuchet MS" w:hAnsi="Trebuchet MS"/>
+        </w:rPr>
+        <w:t>quote tweets = 0</w:t>
+      </w:r>
+    </w:p>
+    <w:p>
+      <w:pPr>
+        <w:rPr>
+          <w:rFonts w:ascii="Trebuchet MS" w:hAnsi="Trebuchet MS"/>
+        </w:rPr>
+      </w:pPr>
+      <w:r>
+        <w:rPr>
+          <w:rFonts w:ascii="Trebuchet MS" w:hAnsi="Trebuchet MS"/>
+        </w:rPr>
+        <w:t>retweets = 0</w:t>
+      </w:r>
+    </w:p>
+    <w:p>
+      <w:pPr>
+        <w:rPr>
+          <w:rFonts w:ascii="Trebuchet MS" w:hAnsi="Trebuchet MS"/>
+        </w:rPr>
+      </w:pPr>
+      <w:r>
+        <w:rPr>
+          <w:rFonts w:ascii="Trebuchet MS" w:hAnsi="Trebuchet MS"/>
+        </w:rPr>
+        <w:t>geotagged = 796</w:t>
+      </w:r>
+    </w:p>
+    <w:p>
+      <w:pPr>
+        <w:rPr>
+          <w:rFonts w:ascii="Trebuchet MS" w:hAnsi="Trebuchet MS"/>
+        </w:rPr>
+      </w:pPr>
+      <w:r>
+        <w:rPr>
+          <w:rFonts w:ascii="Trebuchet MS" w:hAnsi="Trebuchet MS"/>
+        </w:rPr>
+        <w:t>location objects = 1103</w:t>
+      </w:r>
+    </w:p>
+    <w:p>
+      <w:pPr>
+        <w:rPr>
+          <w:rFonts w:ascii="Trebuchet MS" w:hAnsi="Trebuchet MS"/>
+        </w:rPr>
+      </w:pPr>
+      <w:r>
+        <w:rPr>
+          <w:rFonts w:ascii="Trebuchet MS" w:hAnsi="Trebuchet MS"/>
+        </w:rPr>
         <w:lastRenderedPageBreak/>
-        <w:t>Cluster3</w:t>
-      </w:r>
-    </w:p>
-    <w:p>
-      <w:pPr>
-        <w:rPr>
-          <w:rFonts w:ascii="Trebuchet MS" w:hAnsi="Trebuchet MS"/>
-        </w:rPr>
-      </w:pPr>
-      <w:r>
-        <w:rPr>
-          <w:rFonts w:ascii="Trebuchet MS" w:hAnsi="Trebuchet MS"/>
-        </w:rPr>
-        <w:t>quote tweets = 0</w:t>
-      </w:r>
-    </w:p>
-    <w:p>
-      <w:pPr>
-        <w:rPr>
-          <w:rFonts w:ascii="Trebuchet MS" w:hAnsi="Trebuchet MS"/>
-        </w:rPr>
-      </w:pPr>
-      <w:r>
-        <w:rPr>
-          <w:rFonts w:ascii="Trebuchet MS" w:hAnsi="Trebuchet MS"/>
-        </w:rPr>
-        <w:t>retweets = 0</w:t>
-      </w:r>
-    </w:p>
-    <w:p>
-      <w:pPr>
-        <w:rPr>
-          <w:rFonts w:ascii="Trebuchet MS" w:hAnsi="Trebuchet MS"/>
-        </w:rPr>
-      </w:pPr>
-      <w:r>
-        <w:rPr>
-          <w:rFonts w:ascii="Trebuchet MS" w:hAnsi="Trebuchet MS"/>
-        </w:rPr>
-        <w:t>geotagged = 796</w:t>
-      </w:r>
-    </w:p>
-    <w:p>
-      <w:pPr>
-        <w:rPr>
-          <w:rFonts w:ascii="Trebuchet MS" w:hAnsi="Trebuchet MS"/>
-        </w:rPr>
-      </w:pPr>
-      <w:r>
-        <w:rPr>
-          <w:rFonts w:ascii="Trebuchet MS" w:hAnsi="Trebuchet MS"/>
-        </w:rPr>
-        <w:t>location objects = 1103</w:t>
-      </w:r>
-    </w:p>
-    <w:p>
-      <w:pPr>
-        <w:rPr>
-          <w:rFonts w:ascii="Trebuchet MS" w:hAnsi="Trebuchet MS"/>
-        </w:rPr>
-      </w:pPr>
-      <w:r>
-        <w:rPr>
-          <w:rFonts w:ascii="Trebuchet MS" w:hAnsi="Trebuchet MS"/>
-        </w:rPr>
         <w:t>verified = 2</w:t>
       </w:r>
     </w:p>
@@ -4417,6 +4373,7 @@
   <w:style w:type="character" w:default="1" w:styleId="DefaultParagraphFont">
     <w:name w:val="Default Paragraph Font"/>
     <w:uiPriority w:val="1"/>
+    <w:semiHidden/>
     <w:unhideWhenUsed/>
   </w:style>
   <w:style w:type="table" w:default="1" w:styleId="TableNormal">

</xml_diff>

<commit_message>
changed cover page font
</commit_message>
<xml_diff>
--- a/Report.docx
+++ b/Report.docx
@@ -112,6 +112,7 @@
                                   <w:pStyle w:val="NoSpacing"/>
                                   <w:spacing w:before="40" w:after="560" w:line="216" w:lineRule="auto"/>
                                   <w:rPr>
+                                    <w:rFonts w:ascii="Trebuchet MS" w:hAnsi="Trebuchet MS"/>
                                     <w:b/>
                                     <w:bCs/>
                                     <w:i/>
@@ -123,6 +124,7 @@
                                 <w:sdt>
                                   <w:sdtPr>
                                     <w:rPr>
+                                      <w:rFonts w:ascii="Trebuchet MS" w:hAnsi="Trebuchet MS"/>
                                       <w:b/>
                                       <w:bCs/>
                                       <w:i/>
@@ -140,6 +142,7 @@
                                   <w:sdtContent>
                                     <w:r>
                                       <w:rPr>
+                                        <w:rFonts w:ascii="Trebuchet MS" w:hAnsi="Trebuchet MS"/>
                                         <w:b/>
                                         <w:bCs/>
                                         <w:i/>
@@ -157,6 +160,7 @@
                                   <w:pStyle w:val="NoSpacing"/>
                                   <w:spacing w:before="40" w:after="40"/>
                                   <w:rPr>
+                                    <w:rFonts w:ascii="Trebuchet MS" w:hAnsi="Trebuchet MS"/>
                                     <w:i/>
                                     <w:iCs/>
                                     <w:caps/>
@@ -168,6 +172,7 @@
                                 <w:sdt>
                                   <w:sdtPr>
                                     <w:rPr>
+                                      <w:rFonts w:ascii="Trebuchet MS" w:hAnsi="Trebuchet MS"/>
                                       <w:i/>
                                       <w:iCs/>
                                       <w:caps/>
@@ -184,6 +189,7 @@
                                   <w:sdtContent>
                                     <w:r>
                                       <w:rPr>
+                                        <w:rFonts w:ascii="Trebuchet MS" w:hAnsi="Trebuchet MS"/>
                                         <w:i/>
                                         <w:iCs/>
                                         <w:caps/>
@@ -196,6 +202,7 @@
                                 </w:sdt>
                                 <w:r>
                                   <w:rPr>
+                                    <w:rFonts w:ascii="Trebuchet MS" w:hAnsi="Trebuchet MS"/>
                                     <w:i/>
                                     <w:iCs/>
                                     <w:caps/>
@@ -211,6 +218,7 @@
                                   <w:pStyle w:val="NoSpacing"/>
                                   <w:spacing w:before="40" w:after="40"/>
                                   <w:rPr>
+                                    <w:rFonts w:ascii="Trebuchet MS" w:hAnsi="Trebuchet MS"/>
                                     <w:i/>
                                     <w:iCs/>
                                     <w:caps/>
@@ -222,6 +230,7 @@
                                   <w:r>
                                     <w:rPr>
                                       <w:rStyle w:val="Hyperlink"/>
+                                      <w:rFonts w:ascii="Trebuchet MS" w:hAnsi="Trebuchet MS"/>
                                       <w:i/>
                                       <w:iCs/>
                                       <w:caps/>
@@ -291,6 +300,7 @@
                             <w:pStyle w:val="NoSpacing"/>
                             <w:spacing w:before="40" w:after="560" w:line="216" w:lineRule="auto"/>
                             <w:rPr>
+                              <w:rFonts w:ascii="Trebuchet MS" w:hAnsi="Trebuchet MS"/>
                               <w:b/>
                               <w:bCs/>
                               <w:i/>
@@ -302,6 +312,7 @@
                           <w:sdt>
                             <w:sdtPr>
                               <w:rPr>
+                                <w:rFonts w:ascii="Trebuchet MS" w:hAnsi="Trebuchet MS"/>
                                 <w:b/>
                                 <w:bCs/>
                                 <w:i/>
@@ -319,6 +330,7 @@
                             <w:sdtContent>
                               <w:r>
                                 <w:rPr>
+                                  <w:rFonts w:ascii="Trebuchet MS" w:hAnsi="Trebuchet MS"/>
                                   <w:b/>
                                   <w:bCs/>
                                   <w:i/>
@@ -336,6 +348,7 @@
                             <w:pStyle w:val="NoSpacing"/>
                             <w:spacing w:before="40" w:after="40"/>
                             <w:rPr>
+                              <w:rFonts w:ascii="Trebuchet MS" w:hAnsi="Trebuchet MS"/>
                               <w:i/>
                               <w:iCs/>
                               <w:caps/>
@@ -347,6 +360,7 @@
                           <w:sdt>
                             <w:sdtPr>
                               <w:rPr>
+                                <w:rFonts w:ascii="Trebuchet MS" w:hAnsi="Trebuchet MS"/>
                                 <w:i/>
                                 <w:iCs/>
                                 <w:caps/>
@@ -363,6 +377,7 @@
                             <w:sdtContent>
                               <w:r>
                                 <w:rPr>
+                                  <w:rFonts w:ascii="Trebuchet MS" w:hAnsi="Trebuchet MS"/>
                                   <w:i/>
                                   <w:iCs/>
                                   <w:caps/>
@@ -375,6 +390,7 @@
                           </w:sdt>
                           <w:r>
                             <w:rPr>
+                              <w:rFonts w:ascii="Trebuchet MS" w:hAnsi="Trebuchet MS"/>
                               <w:i/>
                               <w:iCs/>
                               <w:caps/>
@@ -390,6 +406,7 @@
                             <w:pStyle w:val="NoSpacing"/>
                             <w:spacing w:before="40" w:after="40"/>
                             <w:rPr>
+                              <w:rFonts w:ascii="Trebuchet MS" w:hAnsi="Trebuchet MS"/>
                               <w:i/>
                               <w:iCs/>
                               <w:caps/>
@@ -401,6 +418,7 @@
                             <w:r>
                               <w:rPr>
                                 <w:rStyle w:val="Hyperlink"/>
+                                <w:rFonts w:ascii="Trebuchet MS" w:hAnsi="Trebuchet MS"/>
                                 <w:i/>
                                 <w:iCs/>
                                 <w:caps/>
@@ -515,6 +533,7 @@
                               <w:sdt>
                                 <w:sdtPr>
                                   <w:rPr>
+                                    <w:rFonts w:ascii="Trebuchet MS" w:hAnsi="Trebuchet MS"/>
                                     <w:color w:val="FFFFFF" w:themeColor="background1"/>
                                     <w:sz w:val="24"/>
                                     <w:szCs w:val="24"/>
@@ -537,6 +556,7 @@
                                       <w:pStyle w:val="NoSpacing"/>
                                       <w:jc w:val="right"/>
                                       <w:rPr>
+                                        <w:rFonts w:ascii="Trebuchet MS" w:hAnsi="Trebuchet MS"/>
                                         <w:color w:val="FFFFFF" w:themeColor="background1"/>
                                         <w:sz w:val="24"/>
                                         <w:szCs w:val="24"/>
@@ -544,6 +564,7 @@
                                     </w:pPr>
                                     <w:r>
                                       <w:rPr>
+                                        <w:rFonts w:ascii="Trebuchet MS" w:hAnsi="Trebuchet MS"/>
                                         <w:color w:val="FFFFFF" w:themeColor="background1"/>
                                         <w:sz w:val="24"/>
                                         <w:szCs w:val="24"/>
@@ -582,6 +603,7 @@
                         <w:sdt>
                           <w:sdtPr>
                             <w:rPr>
+                              <w:rFonts w:ascii="Trebuchet MS" w:hAnsi="Trebuchet MS"/>
                               <w:color w:val="FFFFFF" w:themeColor="background1"/>
                               <w:sz w:val="24"/>
                               <w:szCs w:val="24"/>
@@ -604,6 +626,7 @@
                                 <w:pStyle w:val="NoSpacing"/>
                                 <w:jc w:val="right"/>
                                 <w:rPr>
+                                  <w:rFonts w:ascii="Trebuchet MS" w:hAnsi="Trebuchet MS"/>
                                   <w:color w:val="FFFFFF" w:themeColor="background1"/>
                                   <w:sz w:val="24"/>
                                   <w:szCs w:val="24"/>
@@ -611,6 +634,7 @@
                               </w:pPr>
                               <w:r>
                                 <w:rPr>
+                                  <w:rFonts w:ascii="Trebuchet MS" w:hAnsi="Trebuchet MS"/>
                                   <w:color w:val="FFFFFF" w:themeColor="background1"/>
                                   <w:sz w:val="24"/>
                                   <w:szCs w:val="24"/>

</xml_diff>